<commit_message>
[Documentation] Update SRS Document
Add Screen Flows
</commit_message>
<xml_diff>
--- a/Documentation/Report3_Software Requirement Specification.docx
+++ b/Documentation/Report3_Software Requirement Specification.docx
@@ -1,6 +1,6 @@
 
 <file path=word/document.xml><?xml version="1.0" encoding="utf-8"?>
-<w:document xmlns:wpc="http://schemas.microsoft.com/office/word/2010/wordprocessingCanvas" xmlns:cx="http://schemas.microsoft.com/office/drawing/2014/chartex" xmlns:cx1="http://schemas.microsoft.com/office/drawing/2015/9/8/chartex" xmlns:cx2="http://schemas.microsoft.com/office/drawing/2015/10/21/chartex" xmlns:cx3="http://schemas.microsoft.com/office/drawing/2016/5/9/chartex" xmlns:cx4="http://schemas.microsoft.com/office/drawing/2016/5/10/chartex" xmlns:cx5="http://schemas.microsoft.com/office/drawing/2016/5/11/chartex" xmlns:cx6="http://schemas.microsoft.com/office/drawing/2016/5/12/chartex" xmlns:cx7="http://schemas.microsoft.com/office/drawing/2016/5/13/chartex" xmlns:cx8="http://schemas.microsoft.com/office/drawing/2016/5/14/chartex" xmlns:mc="http://schemas.openxmlformats.org/markup-compatibility/2006" xmlns:aink="http://schemas.microsoft.com/office/drawing/2016/ink" xmlns:am3d="http://schemas.microsoft.com/office/drawing/2017/model3d" xmlns:o="urn:schemas-microsoft-com:office:office" xmlns:r="http://schemas.openxmlformats.org/officeDocument/2006/relationships" xmlns:m="http://schemas.openxmlformats.org/officeDocument/2006/math" xmlns:v="urn:schemas-microsoft-com:vml" xmlns:wp14="http://schemas.microsoft.com/office/word/2010/wordprocessingDrawing" xmlns:wp="http://schemas.openxmlformats.org/drawingml/2006/wordprocessingDrawing" xmlns:w10="urn:schemas-microsoft-com:office:word" xmlns:w="http://schemas.openxmlformats.org/wordprocessingml/2006/main" xmlns:w14="http://schemas.microsoft.com/office/word/2010/wordml" xmlns:w15="http://schemas.microsoft.com/office/word/2012/wordml" xmlns:w16cex="http://schemas.microsoft.com/office/word/2018/wordml/cex" xmlns:w16cid="http://schemas.microsoft.com/office/word/2016/wordml/cid" xmlns:w16="http://schemas.microsoft.com/office/word/2018/wordml" xmlns:w16sdtdh="http://schemas.microsoft.com/office/word/2020/wordml/sdtdatahash" xmlns:w16se="http://schemas.microsoft.com/office/word/2015/wordml/symex" xmlns:wpg="http://schemas.microsoft.com/office/word/2010/wordprocessingGroup" xmlns:wpi="http://schemas.microsoft.com/office/word/2010/wordprocessingInk" xmlns:wne="http://schemas.microsoft.com/office/word/2006/wordml" xmlns:wps="http://schemas.microsoft.com/office/word/2010/wordprocessingShape" mc:Ignorable="w14 w15 w16se w16cid w16 w16cex w16sdtdh wp14">
+<w:document xmlns:wpc="http://schemas.microsoft.com/office/word/2010/wordprocessingCanvas" xmlns:cx="http://schemas.microsoft.com/office/drawing/2014/chartex" xmlns:cx1="http://schemas.microsoft.com/office/drawing/2015/9/8/chartex" xmlns:cx2="http://schemas.microsoft.com/office/drawing/2015/10/21/chartex" xmlns:cx3="http://schemas.microsoft.com/office/drawing/2016/5/9/chartex" xmlns:cx4="http://schemas.microsoft.com/office/drawing/2016/5/10/chartex" xmlns:cx5="http://schemas.microsoft.com/office/drawing/2016/5/11/chartex" xmlns:cx6="http://schemas.microsoft.com/office/drawing/2016/5/12/chartex" xmlns:cx7="http://schemas.microsoft.com/office/drawing/2016/5/13/chartex" xmlns:cx8="http://schemas.microsoft.com/office/drawing/2016/5/14/chartex" xmlns:mc="http://schemas.openxmlformats.org/markup-compatibility/2006" xmlns:aink="http://schemas.microsoft.com/office/drawing/2016/ink" xmlns:am3d="http://schemas.microsoft.com/office/drawing/2017/model3d" xmlns:o="urn:schemas-microsoft-com:office:office" xmlns:oel="http://schemas.microsoft.com/office/2019/extlst" xmlns:r="http://schemas.openxmlformats.org/officeDocument/2006/relationships" xmlns:m="http://schemas.openxmlformats.org/officeDocument/2006/math" xmlns:v="urn:schemas-microsoft-com:vml" xmlns:wp14="http://schemas.microsoft.com/office/word/2010/wordprocessingDrawing" xmlns:wp="http://schemas.openxmlformats.org/drawingml/2006/wordprocessingDrawing" xmlns:w10="urn:schemas-microsoft-com:office:word" xmlns:w="http://schemas.openxmlformats.org/wordprocessingml/2006/main" xmlns:w14="http://schemas.microsoft.com/office/word/2010/wordml" xmlns:w15="http://schemas.microsoft.com/office/word/2012/wordml" xmlns:w16cex="http://schemas.microsoft.com/office/word/2018/wordml/cex" xmlns:w16cid="http://schemas.microsoft.com/office/word/2016/wordml/cid" xmlns:w16="http://schemas.microsoft.com/office/word/2018/wordml" xmlns:w16sdtdh="http://schemas.microsoft.com/office/word/2020/wordml/sdtdatahash" xmlns:w16se="http://schemas.microsoft.com/office/word/2015/wordml/symex" xmlns:wpg="http://schemas.microsoft.com/office/word/2010/wordprocessingGroup" xmlns:wpi="http://schemas.microsoft.com/office/word/2010/wordprocessingInk" xmlns:wne="http://schemas.microsoft.com/office/word/2006/wordml" xmlns:wps="http://schemas.microsoft.com/office/word/2010/wordprocessingShape" mc:Ignorable="w14 w15 w16se w16cid w16 w16cex w16sdtdh wp14">
   <w:body>
     <w:p/>
     <w:p>
@@ -3922,99 +3922,42 @@
     </w:p>
     <w:p>
       <w:pPr>
-        <w:spacing w:after="60" w:line="240" w:lineRule="auto"/>
-        <w:rPr>
-          <w:i/>
-          <w:color w:val="0000FF"/>
-        </w:rPr>
-      </w:pPr>
-      <w:r>
-        <w:rPr>
-          <w:i/>
-          <w:color w:val="0000FF"/>
-        </w:rPr>
-        <w:t>[</w:t>
-      </w:r>
-      <w:r>
-        <w:rPr>
-          <w:i/>
-          <w:color w:val="0000FF"/>
-        </w:rPr>
-        <w:t xml:space="preserve">Provide </w:t>
-      </w:r>
-      <w:r>
-        <w:rPr>
-          <w:i/>
-          <w:color w:val="0000FF"/>
-        </w:rPr>
-        <w:t>functionality overview of software system: screen flow, screen descriptions, system user roles, screen authorization, non-screen functions, ERD]</w:t>
+        <w:pStyle w:val="Heading4"/>
+      </w:pPr>
+      <w:r>
+        <w:t>3.1.1 Screens Flow</w:t>
       </w:r>
     </w:p>
     <w:p>
       <w:pPr>
-        <w:pStyle w:val="Heading4"/>
-      </w:pPr>
-      <w:r>
-        <w:t>3.1.1 Screens Flow</w:t>
-      </w:r>
+        <w:rPr>
+          <w:szCs w:val="24"/>
+        </w:rPr>
+      </w:pPr>
     </w:p>
     <w:p>
       <w:pPr>
-        <w:jc w:val="both"/>
-        <w:rPr>
-          <w:i/>
-          <w:color w:val="0000FF"/>
-        </w:rPr>
-      </w:pPr>
-      <w:r>
-        <w:rPr>
-          <w:i/>
-          <w:color w:val="0000FF"/>
-        </w:rPr>
-        <w:t>[</w:t>
-      </w:r>
-      <w:r>
-        <w:rPr>
-          <w:i/>
-          <w:color w:val="0000FF"/>
-        </w:rPr>
-        <w:t>This part show</w:t>
-      </w:r>
-      <w:r>
-        <w:rPr>
-          <w:i/>
-          <w:color w:val="0000FF"/>
-        </w:rPr>
-        <w:t>s</w:t>
-      </w:r>
-      <w:r>
-        <w:rPr>
-          <w:i/>
-          <w:color w:val="0000FF"/>
-        </w:rPr>
-        <w:t xml:space="preserve"> the system screens and the relationship among screens. You can draw the Screens Flow for the system in the form of diagram as below</w:t>
-      </w:r>
-      <w:r>
-        <w:rPr>
-          <w:i/>
-          <w:color w:val="0000FF"/>
-        </w:rPr>
-        <w:t>. Please note that beside the normal flat screen, we might have the oval notation for pop-up screen (Import Order) or a screen with multiple information tab (Order Details), etc. You may also use text or background format for different visuality purpose]</w:t>
+        <w:rPr>
+          <w:szCs w:val="24"/>
+        </w:rPr>
+      </w:pPr>
+      <w:r>
+        <w:rPr>
+          <w:szCs w:val="24"/>
+        </w:rPr>
+        <w:t>Student</w:t>
       </w:r>
     </w:p>
     <w:p>
-      <w:pPr>
-        <w:jc w:val="center"/>
-      </w:pPr>
       <w:r>
         <w:rPr>
           <w:noProof/>
         </w:rPr>
         <w:drawing>
-          <wp:inline distT="0" distB="0" distL="0" distR="0" wp14:anchorId="0652D1C9" wp14:editId="3246AF3D">
-            <wp:extent cx="5048655" cy="2906463"/>
-            <wp:effectExtent l="0" t="0" r="6350" b="1905"/>
-            <wp:docPr id="2" name="Picture 2"/>
+          <wp:inline distT="0" distB="0" distL="0" distR="0" wp14:anchorId="4EC08ACB" wp14:editId="3DEC5BE1">
+            <wp:extent cx="5152390" cy="4495800"/>
+            <wp:effectExtent l="152400" t="152400" r="353060" b="361950"/>
+            <wp:docPr id="8" name="Picture 8"/>
             <wp:cNvGraphicFramePr>
               <a:graphicFrameLocks xmlns:a="http://schemas.openxmlformats.org/drawingml/2006/main" noChangeAspect="1"/>
             </wp:cNvGraphicFramePr>
@@ -4022,23 +3965,42 @@
               <a:graphicData uri="http://schemas.openxmlformats.org/drawingml/2006/picture">
                 <pic:pic xmlns:pic="http://schemas.openxmlformats.org/drawingml/2006/picture">
                   <pic:nvPicPr>
-                    <pic:cNvPr id="1" name=""/>
-                    <pic:cNvPicPr/>
+                    <pic:cNvPr id="0" name="Picture 2"/>
+                    <pic:cNvPicPr>
+                      <a:picLocks noChangeAspect="1" noChangeArrowheads="1"/>
+                    </pic:cNvPicPr>
                   </pic:nvPicPr>
                   <pic:blipFill>
-                    <a:blip r:embed="rId11"/>
+                    <a:blip r:embed="rId11">
+                      <a:extLst>
+                        <a:ext uri="{28A0092B-C50C-407E-A947-70E740481C1C}">
+                          <a14:useLocalDpi xmlns:a14="http://schemas.microsoft.com/office/drawing/2010/main" val="0"/>
+                        </a:ext>
+                      </a:extLst>
+                    </a:blip>
+                    <a:srcRect/>
                     <a:stretch>
                       <a:fillRect/>
                     </a:stretch>
                   </pic:blipFill>
-                  <pic:spPr>
+                  <pic:spPr bwMode="auto">
                     <a:xfrm>
                       <a:off x="0" y="0"/>
-                      <a:ext cx="5052244" cy="2908529"/>
+                      <a:ext cx="5152390" cy="4495800"/>
                     </a:xfrm>
                     <a:prstGeom prst="rect">
                       <a:avLst/>
                     </a:prstGeom>
+                    <a:ln>
+                      <a:noFill/>
+                    </a:ln>
+                    <a:effectLst>
+                      <a:outerShdw blurRad="292100" dist="139700" dir="2700000" algn="tl" rotWithShape="0">
+                        <a:srgbClr val="333333">
+                          <a:alpha val="65000"/>
+                        </a:srgbClr>
+                      </a:outerShdw>
+                    </a:effectLst>
                   </pic:spPr>
                 </pic:pic>
               </a:graphicData>
@@ -4047,6 +4009,298 @@
         </w:drawing>
       </w:r>
     </w:p>
+    <w:p>
+      <w:pPr>
+        <w:jc w:val="center"/>
+      </w:pPr>
+      <w:r>
+        <w:t>Figure 1-1: Screen Flow for User</w:t>
+      </w:r>
+    </w:p>
+    <w:p/>
+    <w:p/>
+    <w:p/>
+    <w:p/>
+    <w:p>
+      <w:pPr>
+        <w:rPr>
+          <w:szCs w:val="24"/>
+        </w:rPr>
+      </w:pPr>
+      <w:r>
+        <w:rPr>
+          <w:szCs w:val="24"/>
+        </w:rPr>
+        <w:lastRenderedPageBreak/>
+        <w:t>Landlord</w:t>
+      </w:r>
+    </w:p>
+    <w:p>
+      <w:r>
+        <w:rPr>
+          <w:noProof/>
+        </w:rPr>
+        <w:drawing>
+          <wp:inline distT="0" distB="0" distL="0" distR="0" wp14:anchorId="5D95DF16" wp14:editId="52FCD657">
+            <wp:extent cx="5746750" cy="4198620"/>
+            <wp:effectExtent l="152400" t="152400" r="368300" b="354330"/>
+            <wp:docPr id="10" name="Picture 10"/>
+            <wp:cNvGraphicFramePr>
+              <a:graphicFrameLocks xmlns:a="http://schemas.openxmlformats.org/drawingml/2006/main" noChangeAspect="1"/>
+            </wp:cNvGraphicFramePr>
+            <a:graphic xmlns:a="http://schemas.openxmlformats.org/drawingml/2006/main">
+              <a:graphicData uri="http://schemas.openxmlformats.org/drawingml/2006/picture">
+                <pic:pic xmlns:pic="http://schemas.openxmlformats.org/drawingml/2006/picture">
+                  <pic:nvPicPr>
+                    <pic:cNvPr id="0" name="Picture 4"/>
+                    <pic:cNvPicPr>
+                      <a:picLocks noChangeAspect="1" noChangeArrowheads="1"/>
+                    </pic:cNvPicPr>
+                  </pic:nvPicPr>
+                  <pic:blipFill>
+                    <a:blip r:embed="rId12">
+                      <a:extLst>
+                        <a:ext uri="{28A0092B-C50C-407E-A947-70E740481C1C}">
+                          <a14:useLocalDpi xmlns:a14="http://schemas.microsoft.com/office/drawing/2010/main" val="0"/>
+                        </a:ext>
+                      </a:extLst>
+                    </a:blip>
+                    <a:srcRect/>
+                    <a:stretch>
+                      <a:fillRect/>
+                    </a:stretch>
+                  </pic:blipFill>
+                  <pic:spPr bwMode="auto">
+                    <a:xfrm>
+                      <a:off x="0" y="0"/>
+                      <a:ext cx="5746750" cy="4198620"/>
+                    </a:xfrm>
+                    <a:prstGeom prst="rect">
+                      <a:avLst/>
+                    </a:prstGeom>
+                    <a:ln>
+                      <a:noFill/>
+                    </a:ln>
+                    <a:effectLst>
+                      <a:outerShdw blurRad="292100" dist="139700" dir="2700000" algn="tl" rotWithShape="0">
+                        <a:srgbClr val="333333">
+                          <a:alpha val="65000"/>
+                        </a:srgbClr>
+                      </a:outerShdw>
+                    </a:effectLst>
+                  </pic:spPr>
+                </pic:pic>
+              </a:graphicData>
+            </a:graphic>
+          </wp:inline>
+        </w:drawing>
+      </w:r>
+    </w:p>
+    <w:p>
+      <w:pPr>
+        <w:jc w:val="center"/>
+      </w:pPr>
+      <w:r>
+        <w:t xml:space="preserve">Figure 1-2: Screen Flow for </w:t>
+      </w:r>
+      <w:r>
+        <w:t>Landlord</w:t>
+      </w:r>
+    </w:p>
+    <w:p/>
+    <w:p/>
+    <w:p/>
+    <w:p/>
+    <w:p/>
+    <w:p/>
+    <w:p/>
+    <w:p/>
+    <w:p/>
+    <w:p/>
+    <w:p/>
+    <w:p/>
+    <w:p>
+      <w:pPr>
+        <w:rPr>
+          <w:szCs w:val="24"/>
+        </w:rPr>
+      </w:pPr>
+      <w:r>
+        <w:rPr>
+          <w:szCs w:val="24"/>
+        </w:rPr>
+        <w:lastRenderedPageBreak/>
+        <w:t>Staff</w:t>
+      </w:r>
+    </w:p>
+    <w:p>
+      <w:r>
+        <w:rPr>
+          <w:noProof/>
+        </w:rPr>
+        <w:drawing>
+          <wp:inline distT="0" distB="0" distL="0" distR="0" wp14:anchorId="17E28041" wp14:editId="70E411B6">
+            <wp:extent cx="5746750" cy="4410710"/>
+            <wp:effectExtent l="152400" t="152400" r="368300" b="370840"/>
+            <wp:docPr id="11" name="Picture 11"/>
+            <wp:cNvGraphicFramePr>
+              <a:graphicFrameLocks xmlns:a="http://schemas.openxmlformats.org/drawingml/2006/main" noChangeAspect="1"/>
+            </wp:cNvGraphicFramePr>
+            <a:graphic xmlns:a="http://schemas.openxmlformats.org/drawingml/2006/main">
+              <a:graphicData uri="http://schemas.openxmlformats.org/drawingml/2006/picture">
+                <pic:pic xmlns:pic="http://schemas.openxmlformats.org/drawingml/2006/picture">
+                  <pic:nvPicPr>
+                    <pic:cNvPr id="0" name="Picture 6"/>
+                    <pic:cNvPicPr>
+                      <a:picLocks noChangeAspect="1" noChangeArrowheads="1"/>
+                    </pic:cNvPicPr>
+                  </pic:nvPicPr>
+                  <pic:blipFill>
+                    <a:blip r:embed="rId13">
+                      <a:extLst>
+                        <a:ext uri="{28A0092B-C50C-407E-A947-70E740481C1C}">
+                          <a14:useLocalDpi xmlns:a14="http://schemas.microsoft.com/office/drawing/2010/main" val="0"/>
+                        </a:ext>
+                      </a:extLst>
+                    </a:blip>
+                    <a:srcRect/>
+                    <a:stretch>
+                      <a:fillRect/>
+                    </a:stretch>
+                  </pic:blipFill>
+                  <pic:spPr bwMode="auto">
+                    <a:xfrm>
+                      <a:off x="0" y="0"/>
+                      <a:ext cx="5746750" cy="4410710"/>
+                    </a:xfrm>
+                    <a:prstGeom prst="rect">
+                      <a:avLst/>
+                    </a:prstGeom>
+                    <a:ln>
+                      <a:noFill/>
+                    </a:ln>
+                    <a:effectLst>
+                      <a:outerShdw blurRad="292100" dist="139700" dir="2700000" algn="tl" rotWithShape="0">
+                        <a:srgbClr val="333333">
+                          <a:alpha val="65000"/>
+                        </a:srgbClr>
+                      </a:outerShdw>
+                    </a:effectLst>
+                  </pic:spPr>
+                </pic:pic>
+              </a:graphicData>
+            </a:graphic>
+          </wp:inline>
+        </w:drawing>
+      </w:r>
+    </w:p>
+    <w:p>
+      <w:pPr>
+        <w:jc w:val="center"/>
+      </w:pPr>
+      <w:r>
+        <w:t xml:space="preserve">Figure 1-3: Screen Flow for </w:t>
+      </w:r>
+      <w:r>
+        <w:t>Staff</w:t>
+      </w:r>
+    </w:p>
+    <w:p/>
+    <w:p/>
+    <w:p/>
+    <w:p/>
+    <w:p/>
+    <w:p/>
+    <w:p/>
+    <w:p/>
+    <w:p/>
+    <w:p/>
+    <w:p/>
+    <w:p>
+      <w:pPr>
+        <w:rPr>
+          <w:szCs w:val="24"/>
+        </w:rPr>
+      </w:pPr>
+      <w:r>
+        <w:rPr>
+          <w:szCs w:val="24"/>
+        </w:rPr>
+        <w:lastRenderedPageBreak/>
+        <w:t>Staff</w:t>
+      </w:r>
+    </w:p>
+    <w:p>
+      <w:r>
+        <w:rPr>
+          <w:noProof/>
+        </w:rPr>
+        <w:drawing>
+          <wp:inline distT="0" distB="0" distL="0" distR="0" wp14:anchorId="5EBE12D2" wp14:editId="01E3B250">
+            <wp:extent cx="4589780" cy="4771390"/>
+            <wp:effectExtent l="152400" t="152400" r="363220" b="353060"/>
+            <wp:docPr id="13" name="Picture 13"/>
+            <wp:cNvGraphicFramePr>
+              <a:graphicFrameLocks xmlns:a="http://schemas.openxmlformats.org/drawingml/2006/main" noChangeAspect="1"/>
+            </wp:cNvGraphicFramePr>
+            <a:graphic xmlns:a="http://schemas.openxmlformats.org/drawingml/2006/main">
+              <a:graphicData uri="http://schemas.openxmlformats.org/drawingml/2006/picture">
+                <pic:pic xmlns:pic="http://schemas.openxmlformats.org/drawingml/2006/picture">
+                  <pic:nvPicPr>
+                    <pic:cNvPr id="0" name="Picture 8"/>
+                    <pic:cNvPicPr>
+                      <a:picLocks noChangeAspect="1" noChangeArrowheads="1"/>
+                    </pic:cNvPicPr>
+                  </pic:nvPicPr>
+                  <pic:blipFill>
+                    <a:blip r:embed="rId14">
+                      <a:extLst>
+                        <a:ext uri="{28A0092B-C50C-407E-A947-70E740481C1C}">
+                          <a14:useLocalDpi xmlns:a14="http://schemas.microsoft.com/office/drawing/2010/main" val="0"/>
+                        </a:ext>
+                      </a:extLst>
+                    </a:blip>
+                    <a:srcRect/>
+                    <a:stretch>
+                      <a:fillRect/>
+                    </a:stretch>
+                  </pic:blipFill>
+                  <pic:spPr bwMode="auto">
+                    <a:xfrm>
+                      <a:off x="0" y="0"/>
+                      <a:ext cx="4589780" cy="4771390"/>
+                    </a:xfrm>
+                    <a:prstGeom prst="rect">
+                      <a:avLst/>
+                    </a:prstGeom>
+                    <a:ln>
+                      <a:noFill/>
+                    </a:ln>
+                    <a:effectLst>
+                      <a:outerShdw blurRad="292100" dist="139700" dir="2700000" algn="tl" rotWithShape="0">
+                        <a:srgbClr val="333333">
+                          <a:alpha val="65000"/>
+                        </a:srgbClr>
+                      </a:outerShdw>
+                    </a:effectLst>
+                  </pic:spPr>
+                </pic:pic>
+              </a:graphicData>
+            </a:graphic>
+          </wp:inline>
+        </w:drawing>
+      </w:r>
+    </w:p>
+    <w:p>
+      <w:pPr>
+        <w:jc w:val="center"/>
+      </w:pPr>
+      <w:r>
+        <w:t>Figure 1-3: Screen Flow for Staff</w:t>
+      </w:r>
+    </w:p>
+    <w:p/>
+    <w:p/>
     <w:p>
       <w:pPr>
         <w:pStyle w:val="Heading4"/>
@@ -4665,23 +4919,7 @@
           <w:i/>
           <w:color w:val="0000FF"/>
         </w:rPr>
-        <w:t xml:space="preserve"> – replace Role1, Role</w:t>
-      </w:r>
-      <w:proofErr w:type="gramStart"/>
-      <w:r>
-        <w:rPr>
-          <w:i/>
-          <w:color w:val="0000FF"/>
-        </w:rPr>
-        <w:t>2,…</w:t>
-      </w:r>
-      <w:proofErr w:type="gramEnd"/>
-      <w:r>
-        <w:rPr>
-          <w:i/>
-          <w:color w:val="0000FF"/>
-        </w:rPr>
-        <w:t xml:space="preserve"> with your specific system user role names]</w:t>
+        <w:t xml:space="preserve"> – replace Role1, Role2,… with your specific system user role names]</w:t>
       </w:r>
     </w:p>
     <w:tbl>
@@ -4730,6 +4968,7 @@
                 <w:rFonts w:cs="Calibri"/>
                 <w:b/>
               </w:rPr>
+              <w:lastRenderedPageBreak/>
               <w:t>Screen</w:t>
             </w:r>
           </w:p>
@@ -5111,7 +5350,6 @@
                 <w:rFonts w:ascii="Calibri" w:hAnsi="Calibri" w:cs="Calibri"/>
                 <w:color w:val="000000"/>
               </w:rPr>
-              <w:lastRenderedPageBreak/>
               <w:t>&lt;&lt;Screen Name2&gt;&gt;</w:t>
             </w:r>
           </w:p>
@@ -6119,39 +6357,7 @@
           <w:i/>
           <w:color w:val="0000FF"/>
         </w:rPr>
-        <w:t xml:space="preserve">Provide the descriptions for the non-screen system functions, </w:t>
-      </w:r>
-      <w:proofErr w:type="spellStart"/>
-      <w:r>
-        <w:rPr>
-          <w:i/>
-          <w:color w:val="0000FF"/>
-        </w:rPr>
-        <w:t>i.e</w:t>
-      </w:r>
-      <w:proofErr w:type="spellEnd"/>
-      <w:r>
-        <w:rPr>
-          <w:i/>
-          <w:color w:val="0000FF"/>
-        </w:rPr>
-        <w:t xml:space="preserve"> batch/</w:t>
-      </w:r>
-      <w:proofErr w:type="spellStart"/>
-      <w:r>
-        <w:rPr>
-          <w:i/>
-          <w:color w:val="0000FF"/>
-        </w:rPr>
-        <w:t>cron</w:t>
-      </w:r>
-      <w:proofErr w:type="spellEnd"/>
-      <w:r>
-        <w:rPr>
-          <w:i/>
-          <w:color w:val="0000FF"/>
-        </w:rPr>
-        <w:t xml:space="preserve"> job, service, API, etc.</w:t>
+        <w:t>Provide the descriptions for the non-screen system functions, i.e batch/cron job, service, API, etc.</w:t>
       </w:r>
       <w:r>
         <w:rPr>
@@ -6488,10 +6694,10 @@
             <v:path o:extrusionok="f" gradientshapeok="t" o:connecttype="rect"/>
             <o:lock v:ext="edit" aspectratio="t"/>
           </v:shapetype>
-          <v:shape id="_x0000_i1025" type="#_x0000_t75" alt="" style="width:451.95pt;height:234.85pt;mso-width-percent:0;mso-height-percent:0;mso-width-percent:0;mso-height-percent:0" o:ole="">
-            <v:imagedata r:id="rId12" o:title=""/>
+          <v:shape id="_x0000_i1025" type="#_x0000_t75" alt="" style="width:450pt;height:234pt;mso-width-percent:0;mso-height-percent:0;mso-width-percent:0;mso-height-percent:0" o:ole="">
+            <v:imagedata r:id="rId15" o:title=""/>
           </v:shape>
-          <o:OLEObject Type="Embed" ProgID="Visio.Drawing.15" ShapeID="_x0000_i1025" DrawAspect="Content" ObjectID="_1693962696" r:id="rId13"/>
+          <o:OLEObject Type="Embed" ProgID="Visio.Drawing.15" ShapeID="_x0000_i1025" DrawAspect="Content" ObjectID="_1726424706" r:id="rId16"/>
         </w:object>
       </w:r>
     </w:p>
@@ -6683,6 +6889,7 @@
                 <w:rFonts w:asciiTheme="minorHAnsi" w:hAnsiTheme="minorHAnsi" w:cstheme="minorHAnsi"/>
                 <w:sz w:val="22"/>
               </w:rPr>
+              <w:lastRenderedPageBreak/>
               <w:t>2</w:t>
             </w:r>
           </w:p>
@@ -6859,7 +7066,6 @@
         <w:pStyle w:val="Heading3"/>
       </w:pPr>
       <w:r>
-        <w:lastRenderedPageBreak/>
         <w:t>3</w:t>
       </w:r>
       <w:r>
@@ -7058,7 +7264,7 @@
                     <pic:cNvPicPr/>
                   </pic:nvPicPr>
                   <pic:blipFill>
-                    <a:blip r:embed="rId14"/>
+                    <a:blip r:embed="rId17"/>
                     <a:stretch>
                       <a:fillRect/>
                     </a:stretch>
@@ -7421,25 +7627,7 @@
           <w:color w:val="0000FF"/>
           <w:lang w:val="en-US"/>
         </w:rPr>
-        <w:t xml:space="preserve">Availability—specify the percentage of time available ( </w:t>
-      </w:r>
-      <w:proofErr w:type="spellStart"/>
-      <w:r>
-        <w:rPr>
-          <w:i/>
-          <w:color w:val="0000FF"/>
-          <w:lang w:val="en-US"/>
-        </w:rPr>
-        <w:t>xx.xx</w:t>
-      </w:r>
-      <w:proofErr w:type="spellEnd"/>
-      <w:r>
-        <w:rPr>
-          <w:i/>
-          <w:color w:val="0000FF"/>
-          <w:lang w:val="en-US"/>
-        </w:rPr>
-        <w:t>%), hours of use, maintenance access, degraded mode operations, and so on.</w:t>
+        <w:t>Availability—specify the percentage of time available ( xx.xx%), hours of use, maintenance access, degraded mode operations, and so on.</w:t>
       </w:r>
     </w:p>
     <w:p>
@@ -8438,24 +8626,15 @@
           <w:i/>
           <w:color w:val="0000FF"/>
         </w:rPr>
-        <w:t xml:space="preserve"> </w:t>
-      </w:r>
-      <w:proofErr w:type="gramStart"/>
+        <w:t xml:space="preserve"> here</w:t>
+      </w:r>
       <w:r>
         <w:rPr>
           <w:i/>
           <w:color w:val="0000FF"/>
         </w:rPr>
-        <w:t>here</w:t>
-      </w:r>
-      <w:r>
-        <w:rPr>
-          <w:i/>
-          <w:color w:val="0000FF"/>
-        </w:rPr>
         <w:t>..</w:t>
       </w:r>
-      <w:proofErr w:type="gramEnd"/>
       <w:r>
         <w:rPr>
           <w:i/>
@@ -9008,22 +9187,14 @@
               <w:rPr>
                 <w:i/>
               </w:rPr>
-              <w:t>onfirmation email has been sent to {</w:t>
-            </w:r>
-            <w:proofErr w:type="spellStart"/>
+              <w:t>onfirmation email has been sent to {email</w:t>
+            </w:r>
             <w:r>
               <w:rPr>
                 <w:i/>
               </w:rPr>
-              <w:t>email</w:t>
-            </w:r>
-            <w:r>
-              <w:rPr>
-                <w:i/>
-              </w:rPr>
               <w:t>_address</w:t>
             </w:r>
-            <w:proofErr w:type="spellEnd"/>
             <w:r>
               <w:rPr>
                 <w:i/>
@@ -9263,21 +9434,7 @@
               <w:rPr>
                 <w:i/>
               </w:rPr>
-              <w:t>Exceed max length of {</w:t>
-            </w:r>
-            <w:proofErr w:type="spellStart"/>
-            <w:r>
-              <w:rPr>
-                <w:i/>
-              </w:rPr>
-              <w:t>max_length</w:t>
-            </w:r>
-            <w:proofErr w:type="spellEnd"/>
-            <w:r>
-              <w:rPr>
-                <w:i/>
-              </w:rPr>
-              <w:t xml:space="preserve">}. </w:t>
+              <w:t xml:space="preserve">Exceed max length of {max_length}. </w:t>
             </w:r>
           </w:p>
         </w:tc>
@@ -9346,19 +9503,11 @@
                 <w:i/>
               </w:rPr>
             </w:pPr>
-            <w:proofErr w:type="spellStart"/>
             <w:r>
               <w:rPr>
                 <w:i/>
               </w:rPr>
-              <w:t>Incorrrect</w:t>
-            </w:r>
-            <w:proofErr w:type="spellEnd"/>
-            <w:r>
-              <w:rPr>
-                <w:i/>
-              </w:rPr>
-              <w:t xml:space="preserve"> user name or password. Please check again.</w:t>
+              <w:t>Incorrrect user name or password. Please check again.</w:t>
             </w:r>
           </w:p>
         </w:tc>
@@ -9406,7 +9555,7 @@
       </w:r>
     </w:p>
     <w:sectPr>
-      <w:footerReference w:type="default" r:id="rId15"/>
+      <w:footerReference w:type="default" r:id="rId18"/>
       <w:pgSz w:w="11906" w:h="16838"/>
       <w:pgMar w:top="1440" w:right="1416" w:bottom="1440" w:left="1440" w:header="708" w:footer="708" w:gutter="0"/>
       <w:cols w:space="708"/>
@@ -9417,7 +9566,7 @@
 </file>
 
 <file path=word/endnotes.xml><?xml version="1.0" encoding="utf-8"?>
-<w:endnotes xmlns:wpc="http://schemas.microsoft.com/office/word/2010/wordprocessingCanvas" xmlns:cx="http://schemas.microsoft.com/office/drawing/2014/chartex" xmlns:cx1="http://schemas.microsoft.com/office/drawing/2015/9/8/chartex" xmlns:cx2="http://schemas.microsoft.com/office/drawing/2015/10/21/chartex" xmlns:cx3="http://schemas.microsoft.com/office/drawing/2016/5/9/chartex" xmlns:cx4="http://schemas.microsoft.com/office/drawing/2016/5/10/chartex" xmlns:cx5="http://schemas.microsoft.com/office/drawing/2016/5/11/chartex" xmlns:cx6="http://schemas.microsoft.com/office/drawing/2016/5/12/chartex" xmlns:cx7="http://schemas.microsoft.com/office/drawing/2016/5/13/chartex" xmlns:cx8="http://schemas.microsoft.com/office/drawing/2016/5/14/chartex" xmlns:mc="http://schemas.openxmlformats.org/markup-compatibility/2006" xmlns:aink="http://schemas.microsoft.com/office/drawing/2016/ink" xmlns:am3d="http://schemas.microsoft.com/office/drawing/2017/model3d" xmlns:o="urn:schemas-microsoft-com:office:office" xmlns:r="http://schemas.openxmlformats.org/officeDocument/2006/relationships" xmlns:m="http://schemas.openxmlformats.org/officeDocument/2006/math" xmlns:v="urn:schemas-microsoft-com:vml" xmlns:wp14="http://schemas.microsoft.com/office/word/2010/wordprocessingDrawing" xmlns:wp="http://schemas.openxmlformats.org/drawingml/2006/wordprocessingDrawing" xmlns:w10="urn:schemas-microsoft-com:office:word" xmlns:w="http://schemas.openxmlformats.org/wordprocessingml/2006/main" xmlns:w14="http://schemas.microsoft.com/office/word/2010/wordml" xmlns:w15="http://schemas.microsoft.com/office/word/2012/wordml" xmlns:w16cex="http://schemas.microsoft.com/office/word/2018/wordml/cex" xmlns:w16cid="http://schemas.microsoft.com/office/word/2016/wordml/cid" xmlns:w16="http://schemas.microsoft.com/office/word/2018/wordml" xmlns:w16sdtdh="http://schemas.microsoft.com/office/word/2020/wordml/sdtdatahash" xmlns:w16se="http://schemas.microsoft.com/office/word/2015/wordml/symex" xmlns:wpg="http://schemas.microsoft.com/office/word/2010/wordprocessingGroup" xmlns:wpi="http://schemas.microsoft.com/office/word/2010/wordprocessingInk" xmlns:wne="http://schemas.microsoft.com/office/word/2006/wordml" xmlns:wps="http://schemas.microsoft.com/office/word/2010/wordprocessingShape" mc:Ignorable="w14 w15 w16se w16cid w16 w16cex w16sdtdh wp14">
+<w:endnotes xmlns:wpc="http://schemas.microsoft.com/office/word/2010/wordprocessingCanvas" xmlns:cx="http://schemas.microsoft.com/office/drawing/2014/chartex" xmlns:cx1="http://schemas.microsoft.com/office/drawing/2015/9/8/chartex" xmlns:cx2="http://schemas.microsoft.com/office/drawing/2015/10/21/chartex" xmlns:cx3="http://schemas.microsoft.com/office/drawing/2016/5/9/chartex" xmlns:cx4="http://schemas.microsoft.com/office/drawing/2016/5/10/chartex" xmlns:cx5="http://schemas.microsoft.com/office/drawing/2016/5/11/chartex" xmlns:cx6="http://schemas.microsoft.com/office/drawing/2016/5/12/chartex" xmlns:cx7="http://schemas.microsoft.com/office/drawing/2016/5/13/chartex" xmlns:cx8="http://schemas.microsoft.com/office/drawing/2016/5/14/chartex" xmlns:mc="http://schemas.openxmlformats.org/markup-compatibility/2006" xmlns:aink="http://schemas.microsoft.com/office/drawing/2016/ink" xmlns:am3d="http://schemas.microsoft.com/office/drawing/2017/model3d" xmlns:o="urn:schemas-microsoft-com:office:office" xmlns:oel="http://schemas.microsoft.com/office/2019/extlst" xmlns:r="http://schemas.openxmlformats.org/officeDocument/2006/relationships" xmlns:m="http://schemas.openxmlformats.org/officeDocument/2006/math" xmlns:v="urn:schemas-microsoft-com:vml" xmlns:wp14="http://schemas.microsoft.com/office/word/2010/wordprocessingDrawing" xmlns:wp="http://schemas.openxmlformats.org/drawingml/2006/wordprocessingDrawing" xmlns:w10="urn:schemas-microsoft-com:office:word" xmlns:w="http://schemas.openxmlformats.org/wordprocessingml/2006/main" xmlns:w14="http://schemas.microsoft.com/office/word/2010/wordml" xmlns:w15="http://schemas.microsoft.com/office/word/2012/wordml" xmlns:w16cex="http://schemas.microsoft.com/office/word/2018/wordml/cex" xmlns:w16cid="http://schemas.microsoft.com/office/word/2016/wordml/cid" xmlns:w16="http://schemas.microsoft.com/office/word/2018/wordml" xmlns:w16sdtdh="http://schemas.microsoft.com/office/word/2020/wordml/sdtdatahash" xmlns:w16se="http://schemas.microsoft.com/office/word/2015/wordml/symex" xmlns:wpg="http://schemas.microsoft.com/office/word/2010/wordprocessingGroup" xmlns:wpi="http://schemas.microsoft.com/office/word/2010/wordprocessingInk" xmlns:wne="http://schemas.microsoft.com/office/word/2006/wordml" xmlns:wps="http://schemas.microsoft.com/office/word/2010/wordprocessingShape" mc:Ignorable="w14 w15 w16se w16cid w16 w16cex w16sdtdh wp14">
   <w:endnote w:type="separator" w:id="-1">
     <w:p>
       <w:pPr>
@@ -9442,7 +9591,7 @@
 </file>
 
 <file path=word/footer1.xml><?xml version="1.0" encoding="utf-8"?>
-<w:ftr xmlns:wpc="http://schemas.microsoft.com/office/word/2010/wordprocessingCanvas" xmlns:cx="http://schemas.microsoft.com/office/drawing/2014/chartex" xmlns:cx1="http://schemas.microsoft.com/office/drawing/2015/9/8/chartex" xmlns:cx2="http://schemas.microsoft.com/office/drawing/2015/10/21/chartex" xmlns:cx3="http://schemas.microsoft.com/office/drawing/2016/5/9/chartex" xmlns:cx4="http://schemas.microsoft.com/office/drawing/2016/5/10/chartex" xmlns:cx5="http://schemas.microsoft.com/office/drawing/2016/5/11/chartex" xmlns:cx6="http://schemas.microsoft.com/office/drawing/2016/5/12/chartex" xmlns:cx7="http://schemas.microsoft.com/office/drawing/2016/5/13/chartex" xmlns:cx8="http://schemas.microsoft.com/office/drawing/2016/5/14/chartex" xmlns:mc="http://schemas.openxmlformats.org/markup-compatibility/2006" xmlns:aink="http://schemas.microsoft.com/office/drawing/2016/ink" xmlns:am3d="http://schemas.microsoft.com/office/drawing/2017/model3d" xmlns:o="urn:schemas-microsoft-com:office:office" xmlns:r="http://schemas.openxmlformats.org/officeDocument/2006/relationships" xmlns:m="http://schemas.openxmlformats.org/officeDocument/2006/math" xmlns:v="urn:schemas-microsoft-com:vml" xmlns:wp14="http://schemas.microsoft.com/office/word/2010/wordprocessingDrawing" xmlns:wp="http://schemas.openxmlformats.org/drawingml/2006/wordprocessingDrawing" xmlns:w10="urn:schemas-microsoft-com:office:word" xmlns:w="http://schemas.openxmlformats.org/wordprocessingml/2006/main" xmlns:w14="http://schemas.microsoft.com/office/word/2010/wordml" xmlns:w15="http://schemas.microsoft.com/office/word/2012/wordml" xmlns:w16cex="http://schemas.microsoft.com/office/word/2018/wordml/cex" xmlns:w16cid="http://schemas.microsoft.com/office/word/2016/wordml/cid" xmlns:w16="http://schemas.microsoft.com/office/word/2018/wordml" xmlns:w16sdtdh="http://schemas.microsoft.com/office/word/2020/wordml/sdtdatahash" xmlns:w16se="http://schemas.microsoft.com/office/word/2015/wordml/symex" xmlns:wpg="http://schemas.microsoft.com/office/word/2010/wordprocessingGroup" xmlns:wpi="http://schemas.microsoft.com/office/word/2010/wordprocessingInk" xmlns:wne="http://schemas.microsoft.com/office/word/2006/wordml" xmlns:wps="http://schemas.microsoft.com/office/word/2010/wordprocessingShape" mc:Ignorable="w14 w15 w16se w16cid w16 w16cex w16sdtdh wp14">
+<w:ftr xmlns:wpc="http://schemas.microsoft.com/office/word/2010/wordprocessingCanvas" xmlns:cx="http://schemas.microsoft.com/office/drawing/2014/chartex" xmlns:cx1="http://schemas.microsoft.com/office/drawing/2015/9/8/chartex" xmlns:cx2="http://schemas.microsoft.com/office/drawing/2015/10/21/chartex" xmlns:cx3="http://schemas.microsoft.com/office/drawing/2016/5/9/chartex" xmlns:cx4="http://schemas.microsoft.com/office/drawing/2016/5/10/chartex" xmlns:cx5="http://schemas.microsoft.com/office/drawing/2016/5/11/chartex" xmlns:cx6="http://schemas.microsoft.com/office/drawing/2016/5/12/chartex" xmlns:cx7="http://schemas.microsoft.com/office/drawing/2016/5/13/chartex" xmlns:cx8="http://schemas.microsoft.com/office/drawing/2016/5/14/chartex" xmlns:mc="http://schemas.openxmlformats.org/markup-compatibility/2006" xmlns:aink="http://schemas.microsoft.com/office/drawing/2016/ink" xmlns:am3d="http://schemas.microsoft.com/office/drawing/2017/model3d" xmlns:o="urn:schemas-microsoft-com:office:office" xmlns:oel="http://schemas.microsoft.com/office/2019/extlst" xmlns:r="http://schemas.openxmlformats.org/officeDocument/2006/relationships" xmlns:m="http://schemas.openxmlformats.org/officeDocument/2006/math" xmlns:v="urn:schemas-microsoft-com:vml" xmlns:wp14="http://schemas.microsoft.com/office/word/2010/wordprocessingDrawing" xmlns:wp="http://schemas.openxmlformats.org/drawingml/2006/wordprocessingDrawing" xmlns:w10="urn:schemas-microsoft-com:office:word" xmlns:w="http://schemas.openxmlformats.org/wordprocessingml/2006/main" xmlns:w14="http://schemas.microsoft.com/office/word/2010/wordml" xmlns:w15="http://schemas.microsoft.com/office/word/2012/wordml" xmlns:w16cex="http://schemas.microsoft.com/office/word/2018/wordml/cex" xmlns:w16cid="http://schemas.microsoft.com/office/word/2016/wordml/cid" xmlns:w16="http://schemas.microsoft.com/office/word/2018/wordml" xmlns:w16sdtdh="http://schemas.microsoft.com/office/word/2020/wordml/sdtdatahash" xmlns:w16se="http://schemas.microsoft.com/office/word/2015/wordml/symex" xmlns:wpg="http://schemas.microsoft.com/office/word/2010/wordprocessingGroup" xmlns:wpi="http://schemas.microsoft.com/office/word/2010/wordprocessingInk" xmlns:wne="http://schemas.microsoft.com/office/word/2006/wordml" xmlns:wps="http://schemas.microsoft.com/office/word/2010/wordprocessingShape" mc:Ignorable="w14 w15 w16se w16cid w16 w16cex w16sdtdh wp14">
   <w:sdt>
     <w:sdtPr>
       <w:id w:val="-1153064806"/>
@@ -9509,7 +9658,7 @@
 </file>
 
 <file path=word/footnotes.xml><?xml version="1.0" encoding="utf-8"?>
-<w:footnotes xmlns:wpc="http://schemas.microsoft.com/office/word/2010/wordprocessingCanvas" xmlns:cx="http://schemas.microsoft.com/office/drawing/2014/chartex" xmlns:cx1="http://schemas.microsoft.com/office/drawing/2015/9/8/chartex" xmlns:cx2="http://schemas.microsoft.com/office/drawing/2015/10/21/chartex" xmlns:cx3="http://schemas.microsoft.com/office/drawing/2016/5/9/chartex" xmlns:cx4="http://schemas.microsoft.com/office/drawing/2016/5/10/chartex" xmlns:cx5="http://schemas.microsoft.com/office/drawing/2016/5/11/chartex" xmlns:cx6="http://schemas.microsoft.com/office/drawing/2016/5/12/chartex" xmlns:cx7="http://schemas.microsoft.com/office/drawing/2016/5/13/chartex" xmlns:cx8="http://schemas.microsoft.com/office/drawing/2016/5/14/chartex" xmlns:mc="http://schemas.openxmlformats.org/markup-compatibility/2006" xmlns:aink="http://schemas.microsoft.com/office/drawing/2016/ink" xmlns:am3d="http://schemas.microsoft.com/office/drawing/2017/model3d" xmlns:o="urn:schemas-microsoft-com:office:office" xmlns:r="http://schemas.openxmlformats.org/officeDocument/2006/relationships" xmlns:m="http://schemas.openxmlformats.org/officeDocument/2006/math" xmlns:v="urn:schemas-microsoft-com:vml" xmlns:wp14="http://schemas.microsoft.com/office/word/2010/wordprocessingDrawing" xmlns:wp="http://schemas.openxmlformats.org/drawingml/2006/wordprocessingDrawing" xmlns:w10="urn:schemas-microsoft-com:office:word" xmlns:w="http://schemas.openxmlformats.org/wordprocessingml/2006/main" xmlns:w14="http://schemas.microsoft.com/office/word/2010/wordml" xmlns:w15="http://schemas.microsoft.com/office/word/2012/wordml" xmlns:w16cex="http://schemas.microsoft.com/office/word/2018/wordml/cex" xmlns:w16cid="http://schemas.microsoft.com/office/word/2016/wordml/cid" xmlns:w16="http://schemas.microsoft.com/office/word/2018/wordml" xmlns:w16sdtdh="http://schemas.microsoft.com/office/word/2020/wordml/sdtdatahash" xmlns:w16se="http://schemas.microsoft.com/office/word/2015/wordml/symex" xmlns:wpg="http://schemas.microsoft.com/office/word/2010/wordprocessingGroup" xmlns:wpi="http://schemas.microsoft.com/office/word/2010/wordprocessingInk" xmlns:wne="http://schemas.microsoft.com/office/word/2006/wordml" xmlns:wps="http://schemas.microsoft.com/office/word/2010/wordprocessingShape" mc:Ignorable="w14 w15 w16se w16cid w16 w16cex w16sdtdh wp14">
+<w:footnotes xmlns:wpc="http://schemas.microsoft.com/office/word/2010/wordprocessingCanvas" xmlns:cx="http://schemas.microsoft.com/office/drawing/2014/chartex" xmlns:cx1="http://schemas.microsoft.com/office/drawing/2015/9/8/chartex" xmlns:cx2="http://schemas.microsoft.com/office/drawing/2015/10/21/chartex" xmlns:cx3="http://schemas.microsoft.com/office/drawing/2016/5/9/chartex" xmlns:cx4="http://schemas.microsoft.com/office/drawing/2016/5/10/chartex" xmlns:cx5="http://schemas.microsoft.com/office/drawing/2016/5/11/chartex" xmlns:cx6="http://schemas.microsoft.com/office/drawing/2016/5/12/chartex" xmlns:cx7="http://schemas.microsoft.com/office/drawing/2016/5/13/chartex" xmlns:cx8="http://schemas.microsoft.com/office/drawing/2016/5/14/chartex" xmlns:mc="http://schemas.openxmlformats.org/markup-compatibility/2006" xmlns:aink="http://schemas.microsoft.com/office/drawing/2016/ink" xmlns:am3d="http://schemas.microsoft.com/office/drawing/2017/model3d" xmlns:o="urn:schemas-microsoft-com:office:office" xmlns:oel="http://schemas.microsoft.com/office/2019/extlst" xmlns:r="http://schemas.openxmlformats.org/officeDocument/2006/relationships" xmlns:m="http://schemas.openxmlformats.org/officeDocument/2006/math" xmlns:v="urn:schemas-microsoft-com:vml" xmlns:wp14="http://schemas.microsoft.com/office/word/2010/wordprocessingDrawing" xmlns:wp="http://schemas.openxmlformats.org/drawingml/2006/wordprocessingDrawing" xmlns:w10="urn:schemas-microsoft-com:office:word" xmlns:w="http://schemas.openxmlformats.org/wordprocessingml/2006/main" xmlns:w14="http://schemas.microsoft.com/office/word/2010/wordml" xmlns:w15="http://schemas.microsoft.com/office/word/2012/wordml" xmlns:w16cex="http://schemas.microsoft.com/office/word/2018/wordml/cex" xmlns:w16cid="http://schemas.microsoft.com/office/word/2016/wordml/cid" xmlns:w16="http://schemas.microsoft.com/office/word/2018/wordml" xmlns:w16sdtdh="http://schemas.microsoft.com/office/word/2020/wordml/sdtdatahash" xmlns:w16se="http://schemas.microsoft.com/office/word/2015/wordml/symex" xmlns:wpg="http://schemas.microsoft.com/office/word/2010/wordprocessingGroup" xmlns:wpi="http://schemas.microsoft.com/office/word/2010/wordprocessingInk" xmlns:wne="http://schemas.microsoft.com/office/word/2006/wordml" xmlns:wps="http://schemas.microsoft.com/office/word/2010/wordprocessingShape" mc:Ignorable="w14 w15 w16se w16cid w16 w16cex w16sdtdh wp14">
   <w:footnote w:type="separator" w:id="-1">
     <w:p>
       <w:pPr>
@@ -9534,7 +9683,7 @@
 </file>
 
 <file path=word/numbering.xml><?xml version="1.0" encoding="utf-8"?>
-<w:numbering xmlns:wpc="http://schemas.microsoft.com/office/word/2010/wordprocessingCanvas" xmlns:cx="http://schemas.microsoft.com/office/drawing/2014/chartex" xmlns:cx1="http://schemas.microsoft.com/office/drawing/2015/9/8/chartex" xmlns:cx2="http://schemas.microsoft.com/office/drawing/2015/10/21/chartex" xmlns:cx3="http://schemas.microsoft.com/office/drawing/2016/5/9/chartex" xmlns:cx4="http://schemas.microsoft.com/office/drawing/2016/5/10/chartex" xmlns:cx5="http://schemas.microsoft.com/office/drawing/2016/5/11/chartex" xmlns:cx6="http://schemas.microsoft.com/office/drawing/2016/5/12/chartex" xmlns:cx7="http://schemas.microsoft.com/office/drawing/2016/5/13/chartex" xmlns:cx8="http://schemas.microsoft.com/office/drawing/2016/5/14/chartex" xmlns:mc="http://schemas.openxmlformats.org/markup-compatibility/2006" xmlns:aink="http://schemas.microsoft.com/office/drawing/2016/ink" xmlns:am3d="http://schemas.microsoft.com/office/drawing/2017/model3d" xmlns:o="urn:schemas-microsoft-com:office:office" xmlns:r="http://schemas.openxmlformats.org/officeDocument/2006/relationships" xmlns:m="http://schemas.openxmlformats.org/officeDocument/2006/math" xmlns:v="urn:schemas-microsoft-com:vml" xmlns:wp14="http://schemas.microsoft.com/office/word/2010/wordprocessingDrawing" xmlns:wp="http://schemas.openxmlformats.org/drawingml/2006/wordprocessingDrawing" xmlns:w10="urn:schemas-microsoft-com:office:word" xmlns:w="http://schemas.openxmlformats.org/wordprocessingml/2006/main" xmlns:w14="http://schemas.microsoft.com/office/word/2010/wordml" xmlns:w15="http://schemas.microsoft.com/office/word/2012/wordml" xmlns:w16cex="http://schemas.microsoft.com/office/word/2018/wordml/cex" xmlns:w16cid="http://schemas.microsoft.com/office/word/2016/wordml/cid" xmlns:w16="http://schemas.microsoft.com/office/word/2018/wordml" xmlns:w16sdtdh="http://schemas.microsoft.com/office/word/2020/wordml/sdtdatahash" xmlns:w16se="http://schemas.microsoft.com/office/word/2015/wordml/symex" xmlns:wpg="http://schemas.microsoft.com/office/word/2010/wordprocessingGroup" xmlns:wpi="http://schemas.microsoft.com/office/word/2010/wordprocessingInk" xmlns:wne="http://schemas.microsoft.com/office/word/2006/wordml" xmlns:wps="http://schemas.microsoft.com/office/word/2010/wordprocessingShape" mc:Ignorable="w14 w15 w16se w16cid w16 w16cex w16sdtdh wp14">
+<w:numbering xmlns:wpc="http://schemas.microsoft.com/office/word/2010/wordprocessingCanvas" xmlns:cx="http://schemas.microsoft.com/office/drawing/2014/chartex" xmlns:cx1="http://schemas.microsoft.com/office/drawing/2015/9/8/chartex" xmlns:cx2="http://schemas.microsoft.com/office/drawing/2015/10/21/chartex" xmlns:cx3="http://schemas.microsoft.com/office/drawing/2016/5/9/chartex" xmlns:cx4="http://schemas.microsoft.com/office/drawing/2016/5/10/chartex" xmlns:cx5="http://schemas.microsoft.com/office/drawing/2016/5/11/chartex" xmlns:cx6="http://schemas.microsoft.com/office/drawing/2016/5/12/chartex" xmlns:cx7="http://schemas.microsoft.com/office/drawing/2016/5/13/chartex" xmlns:cx8="http://schemas.microsoft.com/office/drawing/2016/5/14/chartex" xmlns:mc="http://schemas.openxmlformats.org/markup-compatibility/2006" xmlns:aink="http://schemas.microsoft.com/office/drawing/2016/ink" xmlns:am3d="http://schemas.microsoft.com/office/drawing/2017/model3d" xmlns:o="urn:schemas-microsoft-com:office:office" xmlns:oel="http://schemas.microsoft.com/office/2019/extlst" xmlns:r="http://schemas.openxmlformats.org/officeDocument/2006/relationships" xmlns:m="http://schemas.openxmlformats.org/officeDocument/2006/math" xmlns:v="urn:schemas-microsoft-com:vml" xmlns:wp14="http://schemas.microsoft.com/office/word/2010/wordprocessingDrawing" xmlns:wp="http://schemas.openxmlformats.org/drawingml/2006/wordprocessingDrawing" xmlns:w10="urn:schemas-microsoft-com:office:word" xmlns:w="http://schemas.openxmlformats.org/wordprocessingml/2006/main" xmlns:w14="http://schemas.microsoft.com/office/word/2010/wordml" xmlns:w15="http://schemas.microsoft.com/office/word/2012/wordml" xmlns:w16cex="http://schemas.microsoft.com/office/word/2018/wordml/cex" xmlns:w16cid="http://schemas.microsoft.com/office/word/2016/wordml/cid" xmlns:w16="http://schemas.microsoft.com/office/word/2018/wordml" xmlns:w16sdtdh="http://schemas.microsoft.com/office/word/2020/wordml/sdtdatahash" xmlns:w16se="http://schemas.microsoft.com/office/word/2015/wordml/symex" xmlns:wpg="http://schemas.microsoft.com/office/word/2010/wordprocessingGroup" xmlns:wpi="http://schemas.microsoft.com/office/word/2010/wordprocessingInk" xmlns:wne="http://schemas.microsoft.com/office/word/2006/wordml" xmlns:wps="http://schemas.microsoft.com/office/word/2010/wordprocessingShape" mc:Ignorable="w14 w15 w16se w16cid w16 w16cex w16sdtdh wp14">
   <w:abstractNum w:abstractNumId="0" w15:restartNumberingAfterBreak="0">
     <w:nsid w:val="090D7059"/>
     <w:multiLevelType w:val="multilevel"/>
@@ -11825,70 +11974,70 @@
       </w:rPr>
     </w:lvl>
   </w:abstractNum>
-  <w:num w:numId="1">
+  <w:num w:numId="1" w16cid:durableId="1422676649">
     <w:abstractNumId w:val="21"/>
   </w:num>
-  <w:num w:numId="2">
+  <w:num w:numId="2" w16cid:durableId="1220822172">
     <w:abstractNumId w:val="11"/>
   </w:num>
-  <w:num w:numId="3">
+  <w:num w:numId="3" w16cid:durableId="1899700914">
     <w:abstractNumId w:val="0"/>
   </w:num>
-  <w:num w:numId="4">
+  <w:num w:numId="4" w16cid:durableId="1673986924">
     <w:abstractNumId w:val="3"/>
   </w:num>
-  <w:num w:numId="5">
+  <w:num w:numId="5" w16cid:durableId="1335494742">
     <w:abstractNumId w:val="10"/>
   </w:num>
-  <w:num w:numId="6">
+  <w:num w:numId="6" w16cid:durableId="1817143324">
     <w:abstractNumId w:val="2"/>
   </w:num>
-  <w:num w:numId="7">
+  <w:num w:numId="7" w16cid:durableId="639648474">
     <w:abstractNumId w:val="19"/>
   </w:num>
-  <w:num w:numId="8">
+  <w:num w:numId="8" w16cid:durableId="1471553598">
     <w:abstractNumId w:val="12"/>
   </w:num>
-  <w:num w:numId="9">
+  <w:num w:numId="9" w16cid:durableId="470825425">
     <w:abstractNumId w:val="1"/>
   </w:num>
-  <w:num w:numId="10">
+  <w:num w:numId="10" w16cid:durableId="1352805671">
     <w:abstractNumId w:val="9"/>
   </w:num>
-  <w:num w:numId="11">
+  <w:num w:numId="11" w16cid:durableId="400563751">
     <w:abstractNumId w:val="17"/>
   </w:num>
-  <w:num w:numId="12">
+  <w:num w:numId="12" w16cid:durableId="1328434615">
     <w:abstractNumId w:val="5"/>
   </w:num>
-  <w:num w:numId="13">
+  <w:num w:numId="13" w16cid:durableId="1255474990">
     <w:abstractNumId w:val="20"/>
   </w:num>
-  <w:num w:numId="14">
+  <w:num w:numId="14" w16cid:durableId="960302413">
     <w:abstractNumId w:val="16"/>
   </w:num>
-  <w:num w:numId="15">
+  <w:num w:numId="15" w16cid:durableId="1344631986">
     <w:abstractNumId w:val="18"/>
   </w:num>
-  <w:num w:numId="16">
+  <w:num w:numId="16" w16cid:durableId="1420903033">
     <w:abstractNumId w:val="4"/>
   </w:num>
-  <w:num w:numId="17">
+  <w:num w:numId="17" w16cid:durableId="559093705">
     <w:abstractNumId w:val="15"/>
   </w:num>
-  <w:num w:numId="18">
+  <w:num w:numId="18" w16cid:durableId="1941793897">
     <w:abstractNumId w:val="14"/>
   </w:num>
-  <w:num w:numId="19">
+  <w:num w:numId="19" w16cid:durableId="471606111">
     <w:abstractNumId w:val="8"/>
   </w:num>
-  <w:num w:numId="20">
+  <w:num w:numId="20" w16cid:durableId="1189761477">
     <w:abstractNumId w:val="13"/>
   </w:num>
-  <w:num w:numId="21">
+  <w:num w:numId="21" w16cid:durableId="127165100">
     <w:abstractNumId w:val="7"/>
   </w:num>
-  <w:num w:numId="22">
+  <w:num w:numId="22" w16cid:durableId="1216544929">
     <w:abstractNumId w:val="6"/>
   </w:num>
 </w:numbering>

</xml_diff>

<commit_message>
[Documentation] {Review} Report 3 - SRS
Screen Description & Screen Authorization
</commit_message>
<xml_diff>
--- a/Documentation/Report3_Software Requirement Specification.docx
+++ b/Documentation/Report3_Software Requirement Specification.docx
@@ -1,6 +1,6 @@
 
 <file path=word/document.xml><?xml version="1.0" encoding="utf-8"?>
-<w:document xmlns:wpc="http://schemas.microsoft.com/office/word/2010/wordprocessingCanvas" xmlns:cx="http://schemas.microsoft.com/office/drawing/2014/chartex" xmlns:mc="http://schemas.openxmlformats.org/markup-compatibility/2006" xmlns:o="urn:schemas-microsoft-com:office:office" xmlns:r="http://schemas.openxmlformats.org/officeDocument/2006/relationships" xmlns:m="http://schemas.openxmlformats.org/officeDocument/2006/math" xmlns:v="urn:schemas-microsoft-com:vml" xmlns:wp14="http://schemas.microsoft.com/office/word/2010/wordprocessingDrawing" xmlns:wp="http://schemas.openxmlformats.org/drawingml/2006/wordprocessingDrawing" xmlns:w10="urn:schemas-microsoft-com:office:word" xmlns:w="http://schemas.openxmlformats.org/wordprocessingml/2006/main" xmlns:w14="http://schemas.microsoft.com/office/word/2010/wordml" xmlns:w15="http://schemas.microsoft.com/office/word/2012/wordml" xmlns:w16se="http://schemas.microsoft.com/office/word/2015/wordml/symex" xmlns:wpg="http://schemas.microsoft.com/office/word/2010/wordprocessingGroup" xmlns:wpi="http://schemas.microsoft.com/office/word/2010/wordprocessingInk" xmlns:wne="http://schemas.microsoft.com/office/word/2006/wordml" xmlns:wps="http://schemas.microsoft.com/office/word/2010/wordprocessingShape" mc:Ignorable="w14 w15 w16se wp14">
+<w:document xmlns:wpc="http://schemas.microsoft.com/office/word/2010/wordprocessingCanvas" xmlns:cx="http://schemas.microsoft.com/office/drawing/2014/chartex" xmlns:cx1="http://schemas.microsoft.com/office/drawing/2015/9/8/chartex" xmlns:cx2="http://schemas.microsoft.com/office/drawing/2015/10/21/chartex" xmlns:cx3="http://schemas.microsoft.com/office/drawing/2016/5/9/chartex" xmlns:cx4="http://schemas.microsoft.com/office/drawing/2016/5/10/chartex" xmlns:cx5="http://schemas.microsoft.com/office/drawing/2016/5/11/chartex" xmlns:cx6="http://schemas.microsoft.com/office/drawing/2016/5/12/chartex" xmlns:cx7="http://schemas.microsoft.com/office/drawing/2016/5/13/chartex" xmlns:cx8="http://schemas.microsoft.com/office/drawing/2016/5/14/chartex" xmlns:mc="http://schemas.openxmlformats.org/markup-compatibility/2006" xmlns:aink="http://schemas.microsoft.com/office/drawing/2016/ink" xmlns:am3d="http://schemas.microsoft.com/office/drawing/2017/model3d" xmlns:o="urn:schemas-microsoft-com:office:office" xmlns:oel="http://schemas.microsoft.com/office/2019/extlst" xmlns:r="http://schemas.openxmlformats.org/officeDocument/2006/relationships" xmlns:m="http://schemas.openxmlformats.org/officeDocument/2006/math" xmlns:v="urn:schemas-microsoft-com:vml" xmlns:wp14="http://schemas.microsoft.com/office/word/2010/wordprocessingDrawing" xmlns:wp="http://schemas.openxmlformats.org/drawingml/2006/wordprocessingDrawing" xmlns:w10="urn:schemas-microsoft-com:office:word" xmlns:w="http://schemas.openxmlformats.org/wordprocessingml/2006/main" xmlns:w14="http://schemas.microsoft.com/office/word/2010/wordml" xmlns:w15="http://schemas.microsoft.com/office/word/2012/wordml" xmlns:w16cex="http://schemas.microsoft.com/office/word/2018/wordml/cex" xmlns:w16cid="http://schemas.microsoft.com/office/word/2016/wordml/cid" xmlns:w16="http://schemas.microsoft.com/office/word/2018/wordml" xmlns:w16sdtdh="http://schemas.microsoft.com/office/word/2020/wordml/sdtdatahash" xmlns:w16se="http://schemas.microsoft.com/office/word/2015/wordml/symex" xmlns:wpg="http://schemas.microsoft.com/office/word/2010/wordprocessingGroup" xmlns:wpi="http://schemas.microsoft.com/office/word/2010/wordprocessingInk" xmlns:wne="http://schemas.microsoft.com/office/word/2006/wordml" xmlns:wps="http://schemas.microsoft.com/office/word/2010/wordprocessingShape" mc:Ignorable="w14 w15 w16se w16cid w16 w16cex w16sdtdh wp14">
   <w:body>
     <w:p/>
     <w:p>
@@ -307,9 +307,7 @@
             <w:rPr>
               <w:rFonts w:eastAsiaTheme="minorEastAsia"/>
               <w:noProof/>
-              <w:sz w:val="24"/>
-              <w:szCs w:val="24"/>
-              <w:lang w:eastAsia="en-GB"/>
+              <w:lang w:val="en-US" w:eastAsia="ja-JP"/>
             </w:rPr>
           </w:pPr>
           <w:r>
@@ -321,13 +319,13 @@
           <w:r>
             <w:fldChar w:fldCharType="separate"/>
           </w:r>
-          <w:hyperlink w:anchor="_Toc72138553" w:history="1">
+          <w:hyperlink w:anchor="_Toc115976500" w:history="1">
             <w:r>
               <w:rPr>
                 <w:rStyle w:val="Hyperlink"/>
                 <w:noProof/>
               </w:rPr>
-              <w:t>I. Project Report</w:t>
+              <w:t>I. Record of Changes</w:t>
             </w:r>
             <w:r>
               <w:rPr>
@@ -348,7 +346,7 @@
                 <w:noProof/>
                 <w:webHidden/>
               </w:rPr>
-              <w:instrText xml:space="preserve"> PAGEREF _Toc72138553 \h </w:instrText>
+              <w:instrText xml:space="preserve"> PAGEREF _Toc115976500 \h </w:instrText>
             </w:r>
             <w:r>
               <w:rPr>
@@ -369,6 +367,76 @@
                 <w:webHidden/>
               </w:rPr>
               <w:t>3</w:t>
+            </w:r>
+            <w:r>
+              <w:rPr>
+                <w:noProof/>
+                <w:webHidden/>
+              </w:rPr>
+              <w:fldChar w:fldCharType="end"/>
+            </w:r>
+          </w:hyperlink>
+        </w:p>
+        <w:p>
+          <w:pPr>
+            <w:pStyle w:val="TOC1"/>
+            <w:tabs>
+              <w:tab w:val="right" w:leader="dot" w:pos="9040"/>
+            </w:tabs>
+            <w:rPr>
+              <w:rFonts w:eastAsiaTheme="minorEastAsia"/>
+              <w:noProof/>
+              <w:lang w:val="en-US" w:eastAsia="ja-JP"/>
+            </w:rPr>
+          </w:pPr>
+          <w:hyperlink w:anchor="_Toc115976501" w:history="1">
+            <w:r>
+              <w:rPr>
+                <w:rStyle w:val="Hyperlink"/>
+                <w:noProof/>
+              </w:rPr>
+              <w:t>II. Software Requirement Specification</w:t>
+            </w:r>
+            <w:r>
+              <w:rPr>
+                <w:noProof/>
+                <w:webHidden/>
+              </w:rPr>
+              <w:tab/>
+            </w:r>
+            <w:r>
+              <w:rPr>
+                <w:noProof/>
+                <w:webHidden/>
+              </w:rPr>
+              <w:fldChar w:fldCharType="begin"/>
+            </w:r>
+            <w:r>
+              <w:rPr>
+                <w:noProof/>
+                <w:webHidden/>
+              </w:rPr>
+              <w:instrText xml:space="preserve"> PAGEREF _Toc115976501 \h </w:instrText>
+            </w:r>
+            <w:r>
+              <w:rPr>
+                <w:noProof/>
+                <w:webHidden/>
+              </w:rPr>
+            </w:r>
+            <w:r>
+              <w:rPr>
+                <w:noProof/>
+                <w:webHidden/>
+              </w:rPr>
+              <w:fldChar w:fldCharType="separate"/>
+            </w:r>
+            <w:r>
+              <w:rPr>
+                <w:noProof/>
+                <w:webHidden/>
+              </w:rPr>
+              <w:t>4</w:t>
             </w:r>
             <w:r>
               <w:rPr>
@@ -388,18 +456,16 @@
             <w:rPr>
               <w:rFonts w:eastAsiaTheme="minorEastAsia"/>
               <w:noProof/>
-              <w:sz w:val="24"/>
-              <w:szCs w:val="24"/>
-              <w:lang w:eastAsia="en-GB"/>
+              <w:lang w:val="en-US" w:eastAsia="ja-JP"/>
             </w:rPr>
           </w:pPr>
-          <w:hyperlink w:anchor="_Toc72138554" w:history="1">
+          <w:hyperlink w:anchor="_Toc115976502" w:history="1">
             <w:r>
               <w:rPr>
                 <w:rStyle w:val="Hyperlink"/>
                 <w:noProof/>
               </w:rPr>
-              <w:t>1. Status Report</w:t>
+              <w:t>1. Product Overview</w:t>
             </w:r>
             <w:r>
               <w:rPr>
@@ -420,7 +486,7 @@
                 <w:noProof/>
                 <w:webHidden/>
               </w:rPr>
-              <w:instrText xml:space="preserve"> PAGEREF _Toc72138554 \h </w:instrText>
+              <w:instrText xml:space="preserve"> PAGEREF _Toc115976502 \h </w:instrText>
             </w:r>
             <w:r>
               <w:rPr>
@@ -440,7 +506,7 @@
                 <w:noProof/>
                 <w:webHidden/>
               </w:rPr>
-              <w:t>3</w:t>
+              <w:t>4</w:t>
             </w:r>
             <w:r>
               <w:rPr>
@@ -460,18 +526,16 @@
             <w:rPr>
               <w:rFonts w:eastAsiaTheme="minorEastAsia"/>
               <w:noProof/>
-              <w:sz w:val="24"/>
-              <w:szCs w:val="24"/>
-              <w:lang w:eastAsia="en-GB"/>
+              <w:lang w:val="en-US" w:eastAsia="ja-JP"/>
             </w:rPr>
           </w:pPr>
-          <w:hyperlink w:anchor="_Toc72138555" w:history="1">
+          <w:hyperlink w:anchor="_Toc115976503" w:history="1">
             <w:r>
               <w:rPr>
                 <w:rStyle w:val="Hyperlink"/>
                 <w:noProof/>
               </w:rPr>
-              <w:t>2. Team Involvements</w:t>
+              <w:t>2. User Requirements</w:t>
             </w:r>
             <w:r>
               <w:rPr>
@@ -492,7 +556,7 @@
                 <w:noProof/>
                 <w:webHidden/>
               </w:rPr>
-              <w:instrText xml:space="preserve"> PAGEREF _Toc72138555 \h </w:instrText>
+              <w:instrText xml:space="preserve"> PAGEREF _Toc115976503 \h </w:instrText>
             </w:r>
             <w:r>
               <w:rPr>
@@ -512,7 +576,147 @@
                 <w:noProof/>
                 <w:webHidden/>
               </w:rPr>
-              <w:t>3</w:t>
+              <w:t>5</w:t>
+            </w:r>
+            <w:r>
+              <w:rPr>
+                <w:noProof/>
+                <w:webHidden/>
+              </w:rPr>
+              <w:fldChar w:fldCharType="end"/>
+            </w:r>
+          </w:hyperlink>
+        </w:p>
+        <w:p>
+          <w:pPr>
+            <w:pStyle w:val="TOC3"/>
+            <w:tabs>
+              <w:tab w:val="right" w:leader="dot" w:pos="9040"/>
+            </w:tabs>
+            <w:rPr>
+              <w:rFonts w:eastAsiaTheme="minorEastAsia"/>
+              <w:noProof/>
+              <w:lang w:val="en-US" w:eastAsia="ja-JP"/>
+            </w:rPr>
+          </w:pPr>
+          <w:hyperlink w:anchor="_Toc115976504" w:history="1">
+            <w:r>
+              <w:rPr>
+                <w:rStyle w:val="Hyperlink"/>
+                <w:noProof/>
+              </w:rPr>
+              <w:t>2.1 Actors</w:t>
+            </w:r>
+            <w:r>
+              <w:rPr>
+                <w:noProof/>
+                <w:webHidden/>
+              </w:rPr>
+              <w:tab/>
+            </w:r>
+            <w:r>
+              <w:rPr>
+                <w:noProof/>
+                <w:webHidden/>
+              </w:rPr>
+              <w:fldChar w:fldCharType="begin"/>
+            </w:r>
+            <w:r>
+              <w:rPr>
+                <w:noProof/>
+                <w:webHidden/>
+              </w:rPr>
+              <w:instrText xml:space="preserve"> PAGEREF _Toc115976504 \h </w:instrText>
+            </w:r>
+            <w:r>
+              <w:rPr>
+                <w:noProof/>
+                <w:webHidden/>
+              </w:rPr>
+            </w:r>
+            <w:r>
+              <w:rPr>
+                <w:noProof/>
+                <w:webHidden/>
+              </w:rPr>
+              <w:fldChar w:fldCharType="separate"/>
+            </w:r>
+            <w:r>
+              <w:rPr>
+                <w:noProof/>
+                <w:webHidden/>
+              </w:rPr>
+              <w:t>5</w:t>
+            </w:r>
+            <w:r>
+              <w:rPr>
+                <w:noProof/>
+                <w:webHidden/>
+              </w:rPr>
+              <w:fldChar w:fldCharType="end"/>
+            </w:r>
+          </w:hyperlink>
+        </w:p>
+        <w:p>
+          <w:pPr>
+            <w:pStyle w:val="TOC3"/>
+            <w:tabs>
+              <w:tab w:val="right" w:leader="dot" w:pos="9040"/>
+            </w:tabs>
+            <w:rPr>
+              <w:rFonts w:eastAsiaTheme="minorEastAsia"/>
+              <w:noProof/>
+              <w:lang w:val="en-US" w:eastAsia="ja-JP"/>
+            </w:rPr>
+          </w:pPr>
+          <w:hyperlink w:anchor="_Toc115976505" w:history="1">
+            <w:r>
+              <w:rPr>
+                <w:rStyle w:val="Hyperlink"/>
+                <w:noProof/>
+              </w:rPr>
+              <w:t>2.2 Use Cases</w:t>
+            </w:r>
+            <w:r>
+              <w:rPr>
+                <w:noProof/>
+                <w:webHidden/>
+              </w:rPr>
+              <w:tab/>
+            </w:r>
+            <w:r>
+              <w:rPr>
+                <w:noProof/>
+                <w:webHidden/>
+              </w:rPr>
+              <w:fldChar w:fldCharType="begin"/>
+            </w:r>
+            <w:r>
+              <w:rPr>
+                <w:noProof/>
+                <w:webHidden/>
+              </w:rPr>
+              <w:instrText xml:space="preserve"> PAGEREF _Toc115976505 \h </w:instrText>
+            </w:r>
+            <w:r>
+              <w:rPr>
+                <w:noProof/>
+                <w:webHidden/>
+              </w:rPr>
+            </w:r>
+            <w:r>
+              <w:rPr>
+                <w:noProof/>
+                <w:webHidden/>
+              </w:rPr>
+              <w:fldChar w:fldCharType="separate"/>
+            </w:r>
+            <w:r>
+              <w:rPr>
+                <w:noProof/>
+                <w:webHidden/>
+              </w:rPr>
+              <w:t>5</w:t>
             </w:r>
             <w:r>
               <w:rPr>
@@ -532,18 +736,16 @@
             <w:rPr>
               <w:rFonts w:eastAsiaTheme="minorEastAsia"/>
               <w:noProof/>
-              <w:sz w:val="24"/>
-              <w:szCs w:val="24"/>
-              <w:lang w:eastAsia="en-GB"/>
+              <w:lang w:val="en-US" w:eastAsia="ja-JP"/>
             </w:rPr>
           </w:pPr>
-          <w:hyperlink w:anchor="_Toc72138556" w:history="1">
+          <w:hyperlink w:anchor="_Toc115976506" w:history="1">
             <w:r>
               <w:rPr>
                 <w:rStyle w:val="Hyperlink"/>
                 <w:noProof/>
               </w:rPr>
-              <w:t>3. Issues/Suggestions</w:t>
+              <w:t>3. Functional Requirements</w:t>
             </w:r>
             <w:r>
               <w:rPr>
@@ -564,7 +766,7 @@
                 <w:noProof/>
                 <w:webHidden/>
               </w:rPr>
-              <w:instrText xml:space="preserve"> PAGEREF _Toc72138556 \h </w:instrText>
+              <w:instrText xml:space="preserve"> PAGEREF _Toc115976506 \h </w:instrText>
             </w:r>
             <w:r>
               <w:rPr>
@@ -584,7 +786,7 @@
                 <w:noProof/>
                 <w:webHidden/>
               </w:rPr>
-              <w:t>3</w:t>
+              <w:t>6</w:t>
             </w:r>
             <w:r>
               <w:rPr>
@@ -597,25 +799,23 @@
         </w:p>
         <w:p>
           <w:pPr>
-            <w:pStyle w:val="TOC1"/>
+            <w:pStyle w:val="TOC3"/>
             <w:tabs>
               <w:tab w:val="right" w:leader="dot" w:pos="9040"/>
             </w:tabs>
             <w:rPr>
               <w:rFonts w:eastAsiaTheme="minorEastAsia"/>
               <w:noProof/>
-              <w:sz w:val="24"/>
-              <w:szCs w:val="24"/>
-              <w:lang w:eastAsia="en-GB"/>
+              <w:lang w:val="en-US" w:eastAsia="ja-JP"/>
             </w:rPr>
           </w:pPr>
-          <w:hyperlink w:anchor="_Toc72138557" w:history="1">
+          <w:hyperlink w:anchor="_Toc115976507" w:history="1">
             <w:r>
               <w:rPr>
                 <w:rStyle w:val="Hyperlink"/>
                 <w:noProof/>
               </w:rPr>
-              <w:t>II. Software Requirement Specification</w:t>
+              <w:t>3.1 System Functional Overview</w:t>
             </w:r>
             <w:r>
               <w:rPr>
@@ -636,7 +836,7 @@
                 <w:noProof/>
                 <w:webHidden/>
               </w:rPr>
-              <w:instrText xml:space="preserve"> PAGEREF _Toc72138557 \h </w:instrText>
+              <w:instrText xml:space="preserve"> PAGEREF _Toc115976507 \h </w:instrText>
             </w:r>
             <w:r>
               <w:rPr>
@@ -656,7 +856,147 @@
                 <w:noProof/>
                 <w:webHidden/>
               </w:rPr>
-              <w:t>4</w:t>
+              <w:t>6</w:t>
+            </w:r>
+            <w:r>
+              <w:rPr>
+                <w:noProof/>
+                <w:webHidden/>
+              </w:rPr>
+              <w:fldChar w:fldCharType="end"/>
+            </w:r>
+          </w:hyperlink>
+        </w:p>
+        <w:p>
+          <w:pPr>
+            <w:pStyle w:val="TOC3"/>
+            <w:tabs>
+              <w:tab w:val="right" w:leader="dot" w:pos="9040"/>
+            </w:tabs>
+            <w:rPr>
+              <w:rFonts w:eastAsiaTheme="minorEastAsia"/>
+              <w:noProof/>
+              <w:lang w:val="en-US" w:eastAsia="ja-JP"/>
+            </w:rPr>
+          </w:pPr>
+          <w:hyperlink w:anchor="_Toc115976508" w:history="1">
+            <w:r>
+              <w:rPr>
+                <w:rStyle w:val="Hyperlink"/>
+                <w:noProof/>
+              </w:rPr>
+              <w:t>3.2 &lt;&lt;Feature Name 1&gt;&gt;</w:t>
+            </w:r>
+            <w:r>
+              <w:rPr>
+                <w:noProof/>
+                <w:webHidden/>
+              </w:rPr>
+              <w:tab/>
+            </w:r>
+            <w:r>
+              <w:rPr>
+                <w:noProof/>
+                <w:webHidden/>
+              </w:rPr>
+              <w:fldChar w:fldCharType="begin"/>
+            </w:r>
+            <w:r>
+              <w:rPr>
+                <w:noProof/>
+                <w:webHidden/>
+              </w:rPr>
+              <w:instrText xml:space="preserve"> PAGEREF _Toc115976508 \h </w:instrText>
+            </w:r>
+            <w:r>
+              <w:rPr>
+                <w:noProof/>
+                <w:webHidden/>
+              </w:rPr>
+            </w:r>
+            <w:r>
+              <w:rPr>
+                <w:noProof/>
+                <w:webHidden/>
+              </w:rPr>
+              <w:fldChar w:fldCharType="separate"/>
+            </w:r>
+            <w:r>
+              <w:rPr>
+                <w:noProof/>
+                <w:webHidden/>
+              </w:rPr>
+              <w:t>13</w:t>
+            </w:r>
+            <w:r>
+              <w:rPr>
+                <w:noProof/>
+                <w:webHidden/>
+              </w:rPr>
+              <w:fldChar w:fldCharType="end"/>
+            </w:r>
+          </w:hyperlink>
+        </w:p>
+        <w:p>
+          <w:pPr>
+            <w:pStyle w:val="TOC3"/>
+            <w:tabs>
+              <w:tab w:val="right" w:leader="dot" w:pos="9040"/>
+            </w:tabs>
+            <w:rPr>
+              <w:rFonts w:eastAsiaTheme="minorEastAsia"/>
+              <w:noProof/>
+              <w:lang w:val="en-US" w:eastAsia="ja-JP"/>
+            </w:rPr>
+          </w:pPr>
+          <w:hyperlink w:anchor="_Toc115976509" w:history="1">
+            <w:r>
+              <w:rPr>
+                <w:rStyle w:val="Hyperlink"/>
+                <w:noProof/>
+              </w:rPr>
+              <w:t>3.3 &lt;&lt;Feature Name 2&gt;&gt;</w:t>
+            </w:r>
+            <w:r>
+              <w:rPr>
+                <w:noProof/>
+                <w:webHidden/>
+              </w:rPr>
+              <w:tab/>
+            </w:r>
+            <w:r>
+              <w:rPr>
+                <w:noProof/>
+                <w:webHidden/>
+              </w:rPr>
+              <w:fldChar w:fldCharType="begin"/>
+            </w:r>
+            <w:r>
+              <w:rPr>
+                <w:noProof/>
+                <w:webHidden/>
+              </w:rPr>
+              <w:instrText xml:space="preserve"> PAGEREF _Toc115976509 \h </w:instrText>
+            </w:r>
+            <w:r>
+              <w:rPr>
+                <w:noProof/>
+                <w:webHidden/>
+              </w:rPr>
+            </w:r>
+            <w:r>
+              <w:rPr>
+                <w:noProof/>
+                <w:webHidden/>
+              </w:rPr>
+              <w:fldChar w:fldCharType="separate"/>
+            </w:r>
+            <w:r>
+              <w:rPr>
+                <w:noProof/>
+                <w:webHidden/>
+              </w:rPr>
+              <w:t>13</w:t>
             </w:r>
             <w:r>
               <w:rPr>
@@ -676,18 +1016,16 @@
             <w:rPr>
               <w:rFonts w:eastAsiaTheme="minorEastAsia"/>
               <w:noProof/>
-              <w:sz w:val="24"/>
-              <w:szCs w:val="24"/>
-              <w:lang w:eastAsia="en-GB"/>
+              <w:lang w:val="en-US" w:eastAsia="ja-JP"/>
             </w:rPr>
           </w:pPr>
-          <w:hyperlink w:anchor="_Toc72138558" w:history="1">
+          <w:hyperlink w:anchor="_Toc115976510" w:history="1">
             <w:r>
               <w:rPr>
                 <w:rStyle w:val="Hyperlink"/>
                 <w:noProof/>
               </w:rPr>
-              <w:t>1. Overall Description</w:t>
+              <w:t>4. Non-Functional Requirements</w:t>
             </w:r>
             <w:r>
               <w:rPr>
@@ -708,7 +1046,7 @@
                 <w:noProof/>
                 <w:webHidden/>
               </w:rPr>
-              <w:instrText xml:space="preserve"> PAGEREF _Toc72138558 \h </w:instrText>
+              <w:instrText xml:space="preserve"> PAGEREF _Toc115976510 \h </w:instrText>
             </w:r>
             <w:r>
               <w:rPr>
@@ -728,7 +1066,7 @@
                 <w:noProof/>
                 <w:webHidden/>
               </w:rPr>
-              <w:t>4</w:t>
+              <w:t>14</w:t>
             </w:r>
             <w:r>
               <w:rPr>
@@ -748,18 +1086,16 @@
             <w:rPr>
               <w:rFonts w:eastAsiaTheme="minorEastAsia"/>
               <w:noProof/>
-              <w:sz w:val="24"/>
-              <w:szCs w:val="24"/>
-              <w:lang w:eastAsia="en-GB"/>
+              <w:lang w:val="en-US" w:eastAsia="ja-JP"/>
             </w:rPr>
           </w:pPr>
-          <w:hyperlink w:anchor="_Toc72138559" w:history="1">
+          <w:hyperlink w:anchor="_Toc115976511" w:history="1">
             <w:r>
               <w:rPr>
                 <w:rStyle w:val="Hyperlink"/>
                 <w:noProof/>
               </w:rPr>
-              <w:t>1.1 Product Overview</w:t>
+              <w:t>4.1 External Interfaces</w:t>
             </w:r>
             <w:r>
               <w:rPr>
@@ -780,7 +1116,7 @@
                 <w:noProof/>
                 <w:webHidden/>
               </w:rPr>
-              <w:instrText xml:space="preserve"> PAGEREF _Toc72138559 \h </w:instrText>
+              <w:instrText xml:space="preserve"> PAGEREF _Toc115976511 \h </w:instrText>
             </w:r>
             <w:r>
               <w:rPr>
@@ -800,7 +1136,7 @@
                 <w:noProof/>
                 <w:webHidden/>
               </w:rPr>
-              <w:t>4</w:t>
+              <w:t>14</w:t>
             </w:r>
             <w:r>
               <w:rPr>
@@ -820,18 +1156,16 @@
             <w:rPr>
               <w:rFonts w:eastAsiaTheme="minorEastAsia"/>
               <w:noProof/>
-              <w:sz w:val="24"/>
-              <w:szCs w:val="24"/>
-              <w:lang w:eastAsia="en-GB"/>
+              <w:lang w:val="en-US" w:eastAsia="ja-JP"/>
             </w:rPr>
           </w:pPr>
-          <w:hyperlink w:anchor="_Toc72138560" w:history="1">
+          <w:hyperlink w:anchor="_Toc115976512" w:history="1">
             <w:r>
               <w:rPr>
                 <w:rStyle w:val="Hyperlink"/>
                 <w:noProof/>
               </w:rPr>
-              <w:t>1.2 Business Rules</w:t>
+              <w:t>4.2 Quality Attributes</w:t>
             </w:r>
             <w:r>
               <w:rPr>
@@ -852,7 +1186,7 @@
                 <w:noProof/>
                 <w:webHidden/>
               </w:rPr>
-              <w:instrText xml:space="preserve"> PAGEREF _Toc72138560 \h </w:instrText>
+              <w:instrText xml:space="preserve"> PAGEREF _Toc115976512 \h </w:instrText>
             </w:r>
             <w:r>
               <w:rPr>
@@ -872,7 +1206,7 @@
                 <w:noProof/>
                 <w:webHidden/>
               </w:rPr>
-              <w:t>5</w:t>
+              <w:t>14</w:t>
             </w:r>
             <w:r>
               <w:rPr>
@@ -892,18 +1226,17 @@
             <w:rPr>
               <w:rFonts w:eastAsiaTheme="minorEastAsia"/>
               <w:noProof/>
-              <w:sz w:val="24"/>
-              <w:szCs w:val="24"/>
-              <w:lang w:eastAsia="en-GB"/>
+              <w:lang w:val="en-US" w:eastAsia="ja-JP"/>
             </w:rPr>
           </w:pPr>
-          <w:hyperlink w:anchor="_Toc72138561" w:history="1">
+          <w:hyperlink w:anchor="_Toc115976513" w:history="1">
             <w:r>
               <w:rPr>
                 <w:rStyle w:val="Hyperlink"/>
                 <w:noProof/>
-              </w:rPr>
-              <w:t>2. User Requirements</w:t>
+                <w:lang w:val="en-US"/>
+              </w:rPr>
+              <w:t>5. Requirement Appendix</w:t>
             </w:r>
             <w:r>
               <w:rPr>
@@ -924,7 +1257,7 @@
                 <w:noProof/>
                 <w:webHidden/>
               </w:rPr>
-              <w:instrText xml:space="preserve"> PAGEREF _Toc72138561 \h </w:instrText>
+              <w:instrText xml:space="preserve"> PAGEREF _Toc115976513 \h </w:instrText>
             </w:r>
             <w:r>
               <w:rPr>
@@ -944,7 +1277,7 @@
                 <w:noProof/>
                 <w:webHidden/>
               </w:rPr>
-              <w:t>6</w:t>
+              <w:t>15</w:t>
             </w:r>
             <w:r>
               <w:rPr>
@@ -964,18 +1297,16 @@
             <w:rPr>
               <w:rFonts w:eastAsiaTheme="minorEastAsia"/>
               <w:noProof/>
-              <w:sz w:val="24"/>
-              <w:szCs w:val="24"/>
-              <w:lang w:eastAsia="en-GB"/>
+              <w:lang w:val="en-US" w:eastAsia="ja-JP"/>
             </w:rPr>
           </w:pPr>
-          <w:hyperlink w:anchor="_Toc72138562" w:history="1">
+          <w:hyperlink w:anchor="_Toc115976514" w:history="1">
             <w:r>
               <w:rPr>
                 <w:rStyle w:val="Hyperlink"/>
                 <w:noProof/>
               </w:rPr>
-              <w:t>2.1 System Actors</w:t>
+              <w:t>5.1 Business Rules</w:t>
             </w:r>
             <w:r>
               <w:rPr>
@@ -996,7 +1327,7 @@
                 <w:noProof/>
                 <w:webHidden/>
               </w:rPr>
-              <w:instrText xml:space="preserve"> PAGEREF _Toc72138562 \h </w:instrText>
+              <w:instrText xml:space="preserve"> PAGEREF _Toc115976514 \h </w:instrText>
             </w:r>
             <w:r>
               <w:rPr>
@@ -1016,7 +1347,7 @@
                 <w:noProof/>
                 <w:webHidden/>
               </w:rPr>
-              <w:t>6</w:t>
+              <w:t>15</w:t>
             </w:r>
             <w:r>
               <w:rPr>
@@ -1036,18 +1367,16 @@
             <w:rPr>
               <w:rFonts w:eastAsiaTheme="minorEastAsia"/>
               <w:noProof/>
-              <w:sz w:val="24"/>
-              <w:szCs w:val="24"/>
-              <w:lang w:eastAsia="en-GB"/>
+              <w:lang w:val="en-US" w:eastAsia="ja-JP"/>
             </w:rPr>
           </w:pPr>
-          <w:hyperlink w:anchor="_Toc72138563" w:history="1">
+          <w:hyperlink w:anchor="_Toc115976515" w:history="1">
             <w:r>
               <w:rPr>
                 <w:rStyle w:val="Hyperlink"/>
                 <w:noProof/>
               </w:rPr>
-              <w:t>2.2 Use Cases</w:t>
+              <w:t>5.2 Common Requirements</w:t>
             </w:r>
             <w:r>
               <w:rPr>
@@ -1068,7 +1397,7 @@
                 <w:noProof/>
                 <w:webHidden/>
               </w:rPr>
-              <w:instrText xml:space="preserve"> PAGEREF _Toc72138563 \h </w:instrText>
+              <w:instrText xml:space="preserve"> PAGEREF _Toc115976515 \h </w:instrText>
             </w:r>
             <w:r>
               <w:rPr>
@@ -1088,79 +1417,7 @@
                 <w:noProof/>
                 <w:webHidden/>
               </w:rPr>
-              <w:t>6</w:t>
-            </w:r>
-            <w:r>
-              <w:rPr>
-                <w:noProof/>
-                <w:webHidden/>
-              </w:rPr>
-              <w:fldChar w:fldCharType="end"/>
-            </w:r>
-          </w:hyperlink>
-        </w:p>
-        <w:p>
-          <w:pPr>
-            <w:pStyle w:val="TOC2"/>
-            <w:tabs>
-              <w:tab w:val="right" w:leader="dot" w:pos="9040"/>
-            </w:tabs>
-            <w:rPr>
-              <w:rFonts w:eastAsiaTheme="minorEastAsia"/>
-              <w:noProof/>
-              <w:sz w:val="24"/>
-              <w:szCs w:val="24"/>
-              <w:lang w:eastAsia="en-GB"/>
-            </w:rPr>
-          </w:pPr>
-          <w:hyperlink w:anchor="_Toc72138564" w:history="1">
-            <w:r>
-              <w:rPr>
-                <w:rStyle w:val="Hyperlink"/>
-                <w:noProof/>
-              </w:rPr>
-              <w:t>3. Functional Requirements</w:t>
-            </w:r>
-            <w:r>
-              <w:rPr>
-                <w:noProof/>
-                <w:webHidden/>
-              </w:rPr>
-              <w:tab/>
-            </w:r>
-            <w:r>
-              <w:rPr>
-                <w:noProof/>
-                <w:webHidden/>
-              </w:rPr>
-              <w:fldChar w:fldCharType="begin"/>
-            </w:r>
-            <w:r>
-              <w:rPr>
-                <w:noProof/>
-                <w:webHidden/>
-              </w:rPr>
-              <w:instrText xml:space="preserve"> PAGEREF _Toc72138564 \h </w:instrText>
-            </w:r>
-            <w:r>
-              <w:rPr>
-                <w:noProof/>
-                <w:webHidden/>
-              </w:rPr>
-            </w:r>
-            <w:r>
-              <w:rPr>
-                <w:noProof/>
-                <w:webHidden/>
-              </w:rPr>
-              <w:fldChar w:fldCharType="separate"/>
-            </w:r>
-            <w:r>
-              <w:rPr>
-                <w:noProof/>
-                <w:webHidden/>
-              </w:rPr>
-              <w:t>8</w:t>
+              <w:t>15</w:t>
             </w:r>
             <w:r>
               <w:rPr>
@@ -1180,18 +1437,16 @@
             <w:rPr>
               <w:rFonts w:eastAsiaTheme="minorEastAsia"/>
               <w:noProof/>
-              <w:sz w:val="24"/>
-              <w:szCs w:val="24"/>
-              <w:lang w:eastAsia="en-GB"/>
+              <w:lang w:val="en-US" w:eastAsia="ja-JP"/>
             </w:rPr>
           </w:pPr>
-          <w:hyperlink w:anchor="_Toc72138565" w:history="1">
+          <w:hyperlink w:anchor="_Toc115976516" w:history="1">
             <w:r>
               <w:rPr>
                 <w:rStyle w:val="Hyperlink"/>
                 <w:noProof/>
               </w:rPr>
-              <w:t>3.1 System Functional Overview</w:t>
+              <w:t>5.3 Application Messages List</w:t>
             </w:r>
             <w:r>
               <w:rPr>
@@ -1212,7 +1467,7 @@
                 <w:noProof/>
                 <w:webHidden/>
               </w:rPr>
-              <w:instrText xml:space="preserve"> PAGEREF _Toc72138565 \h </w:instrText>
+              <w:instrText xml:space="preserve"> PAGEREF _Toc115976516 \h </w:instrText>
             </w:r>
             <w:r>
               <w:rPr>
@@ -1232,7 +1487,7 @@
                 <w:noProof/>
                 <w:webHidden/>
               </w:rPr>
-              <w:t>8</w:t>
+              <w:t>15</w:t>
             </w:r>
             <w:r>
               <w:rPr>
@@ -1252,18 +1507,17 @@
             <w:rPr>
               <w:rFonts w:eastAsiaTheme="minorEastAsia"/>
               <w:noProof/>
-              <w:sz w:val="24"/>
-              <w:szCs w:val="24"/>
-              <w:lang w:eastAsia="en-GB"/>
+              <w:lang w:val="en-US" w:eastAsia="ja-JP"/>
             </w:rPr>
           </w:pPr>
-          <w:hyperlink w:anchor="_Toc72138566" w:history="1">
+          <w:hyperlink w:anchor="_Toc115976517" w:history="1">
             <w:r>
               <w:rPr>
                 <w:rStyle w:val="Hyperlink"/>
                 <w:noProof/>
-              </w:rPr>
-              <w:t>3.2 &lt;&lt;Feature Name 1&gt;&gt;</w:t>
+                <w:lang w:val="en-US"/>
+              </w:rPr>
+              <w:t>5.4 Other Requirements…</w:t>
             </w:r>
             <w:r>
               <w:rPr>
@@ -1284,7 +1538,7 @@
                 <w:noProof/>
                 <w:webHidden/>
               </w:rPr>
-              <w:instrText xml:space="preserve"> PAGEREF _Toc72138566 \h </w:instrText>
+              <w:instrText xml:space="preserve"> PAGEREF _Toc115976517 \h </w:instrText>
             </w:r>
             <w:r>
               <w:rPr>
@@ -1304,583 +1558,7 @@
                 <w:noProof/>
                 <w:webHidden/>
               </w:rPr>
-              <w:t>10</w:t>
-            </w:r>
-            <w:r>
-              <w:rPr>
-                <w:noProof/>
-                <w:webHidden/>
-              </w:rPr>
-              <w:fldChar w:fldCharType="end"/>
-            </w:r>
-          </w:hyperlink>
-        </w:p>
-        <w:p>
-          <w:pPr>
-            <w:pStyle w:val="TOC3"/>
-            <w:tabs>
-              <w:tab w:val="right" w:leader="dot" w:pos="9040"/>
-            </w:tabs>
-            <w:rPr>
-              <w:rFonts w:eastAsiaTheme="minorEastAsia"/>
-              <w:noProof/>
-              <w:sz w:val="24"/>
-              <w:szCs w:val="24"/>
-              <w:lang w:eastAsia="en-GB"/>
-            </w:rPr>
-          </w:pPr>
-          <w:hyperlink w:anchor="_Toc72138567" w:history="1">
-            <w:r>
-              <w:rPr>
-                <w:rStyle w:val="Hyperlink"/>
-                <w:noProof/>
-              </w:rPr>
-              <w:t>3.3 &lt;&lt;Feature Name 2&gt;&gt;</w:t>
-            </w:r>
-            <w:r>
-              <w:rPr>
-                <w:noProof/>
-                <w:webHidden/>
-              </w:rPr>
-              <w:tab/>
-            </w:r>
-            <w:r>
-              <w:rPr>
-                <w:noProof/>
-                <w:webHidden/>
-              </w:rPr>
-              <w:fldChar w:fldCharType="begin"/>
-            </w:r>
-            <w:r>
-              <w:rPr>
-                <w:noProof/>
-                <w:webHidden/>
-              </w:rPr>
-              <w:instrText xml:space="preserve"> PAGEREF _Toc72138567 \h </w:instrText>
-            </w:r>
-            <w:r>
-              <w:rPr>
-                <w:noProof/>
-                <w:webHidden/>
-              </w:rPr>
-            </w:r>
-            <w:r>
-              <w:rPr>
-                <w:noProof/>
-                <w:webHidden/>
-              </w:rPr>
-              <w:fldChar w:fldCharType="separate"/>
-            </w:r>
-            <w:r>
-              <w:rPr>
-                <w:noProof/>
-                <w:webHidden/>
-              </w:rPr>
-              <w:t>10</w:t>
-            </w:r>
-            <w:r>
-              <w:rPr>
-                <w:noProof/>
-                <w:webHidden/>
-              </w:rPr>
-              <w:fldChar w:fldCharType="end"/>
-            </w:r>
-          </w:hyperlink>
-        </w:p>
-        <w:p>
-          <w:pPr>
-            <w:pStyle w:val="TOC2"/>
-            <w:tabs>
-              <w:tab w:val="right" w:leader="dot" w:pos="9040"/>
-            </w:tabs>
-            <w:rPr>
-              <w:rFonts w:eastAsiaTheme="minorEastAsia"/>
-              <w:noProof/>
-              <w:sz w:val="24"/>
-              <w:szCs w:val="24"/>
-              <w:lang w:eastAsia="en-GB"/>
-            </w:rPr>
-          </w:pPr>
-          <w:hyperlink w:anchor="_Toc72138568" w:history="1">
-            <w:r>
-              <w:rPr>
-                <w:rStyle w:val="Hyperlink"/>
-                <w:noProof/>
-              </w:rPr>
-              <w:t>4. Non-Functional Requirements</w:t>
-            </w:r>
-            <w:r>
-              <w:rPr>
-                <w:noProof/>
-                <w:webHidden/>
-              </w:rPr>
-              <w:tab/>
-            </w:r>
-            <w:r>
-              <w:rPr>
-                <w:noProof/>
-                <w:webHidden/>
-              </w:rPr>
-              <w:fldChar w:fldCharType="begin"/>
-            </w:r>
-            <w:r>
-              <w:rPr>
-                <w:noProof/>
-                <w:webHidden/>
-              </w:rPr>
-              <w:instrText xml:space="preserve"> PAGEREF _Toc72138568 \h </w:instrText>
-            </w:r>
-            <w:r>
-              <w:rPr>
-                <w:noProof/>
-                <w:webHidden/>
-              </w:rPr>
-            </w:r>
-            <w:r>
-              <w:rPr>
-                <w:noProof/>
-                <w:webHidden/>
-              </w:rPr>
-              <w:fldChar w:fldCharType="separate"/>
-            </w:r>
-            <w:r>
-              <w:rPr>
-                <w:noProof/>
-                <w:webHidden/>
-              </w:rPr>
-              <w:t>11</w:t>
-            </w:r>
-            <w:r>
-              <w:rPr>
-                <w:noProof/>
-                <w:webHidden/>
-              </w:rPr>
-              <w:fldChar w:fldCharType="end"/>
-            </w:r>
-          </w:hyperlink>
-        </w:p>
-        <w:p>
-          <w:pPr>
-            <w:pStyle w:val="TOC3"/>
-            <w:tabs>
-              <w:tab w:val="right" w:leader="dot" w:pos="9040"/>
-            </w:tabs>
-            <w:rPr>
-              <w:rFonts w:eastAsiaTheme="minorEastAsia"/>
-              <w:noProof/>
-              <w:sz w:val="24"/>
-              <w:szCs w:val="24"/>
-              <w:lang w:eastAsia="en-GB"/>
-            </w:rPr>
-          </w:pPr>
-          <w:hyperlink w:anchor="_Toc72138569" w:history="1">
-            <w:r>
-              <w:rPr>
-                <w:rStyle w:val="Hyperlink"/>
-                <w:noProof/>
-              </w:rPr>
-              <w:t>4.1 External Interfaces</w:t>
-            </w:r>
-            <w:r>
-              <w:rPr>
-                <w:noProof/>
-                <w:webHidden/>
-              </w:rPr>
-              <w:tab/>
-            </w:r>
-            <w:r>
-              <w:rPr>
-                <w:noProof/>
-                <w:webHidden/>
-              </w:rPr>
-              <w:fldChar w:fldCharType="begin"/>
-            </w:r>
-            <w:r>
-              <w:rPr>
-                <w:noProof/>
-                <w:webHidden/>
-              </w:rPr>
-              <w:instrText xml:space="preserve"> PAGEREF _Toc72138569 \h </w:instrText>
-            </w:r>
-            <w:r>
-              <w:rPr>
-                <w:noProof/>
-                <w:webHidden/>
-              </w:rPr>
-            </w:r>
-            <w:r>
-              <w:rPr>
-                <w:noProof/>
-                <w:webHidden/>
-              </w:rPr>
-              <w:fldChar w:fldCharType="separate"/>
-            </w:r>
-            <w:r>
-              <w:rPr>
-                <w:noProof/>
-                <w:webHidden/>
-              </w:rPr>
-              <w:t>11</w:t>
-            </w:r>
-            <w:r>
-              <w:rPr>
-                <w:noProof/>
-                <w:webHidden/>
-              </w:rPr>
-              <w:fldChar w:fldCharType="end"/>
-            </w:r>
-          </w:hyperlink>
-        </w:p>
-        <w:p>
-          <w:pPr>
-            <w:pStyle w:val="TOC3"/>
-            <w:tabs>
-              <w:tab w:val="right" w:leader="dot" w:pos="9040"/>
-            </w:tabs>
-            <w:rPr>
-              <w:rFonts w:eastAsiaTheme="minorEastAsia"/>
-              <w:noProof/>
-              <w:sz w:val="24"/>
-              <w:szCs w:val="24"/>
-              <w:lang w:eastAsia="en-GB"/>
-            </w:rPr>
-          </w:pPr>
-          <w:hyperlink w:anchor="_Toc72138570" w:history="1">
-            <w:r>
-              <w:rPr>
-                <w:rStyle w:val="Hyperlink"/>
-                <w:noProof/>
-              </w:rPr>
-              <w:t>4.2 Quality Attributes</w:t>
-            </w:r>
-            <w:r>
-              <w:rPr>
-                <w:noProof/>
-                <w:webHidden/>
-              </w:rPr>
-              <w:tab/>
-            </w:r>
-            <w:r>
-              <w:rPr>
-                <w:noProof/>
-                <w:webHidden/>
-              </w:rPr>
-              <w:fldChar w:fldCharType="begin"/>
-            </w:r>
-            <w:r>
-              <w:rPr>
-                <w:noProof/>
-                <w:webHidden/>
-              </w:rPr>
-              <w:instrText xml:space="preserve"> PAGEREF _Toc72138570 \h </w:instrText>
-            </w:r>
-            <w:r>
-              <w:rPr>
-                <w:noProof/>
-                <w:webHidden/>
-              </w:rPr>
-            </w:r>
-            <w:r>
-              <w:rPr>
-                <w:noProof/>
-                <w:webHidden/>
-              </w:rPr>
-              <w:fldChar w:fldCharType="separate"/>
-            </w:r>
-            <w:r>
-              <w:rPr>
-                <w:noProof/>
-                <w:webHidden/>
-              </w:rPr>
-              <w:t>12</w:t>
-            </w:r>
-            <w:r>
-              <w:rPr>
-                <w:noProof/>
-                <w:webHidden/>
-              </w:rPr>
-              <w:fldChar w:fldCharType="end"/>
-            </w:r>
-          </w:hyperlink>
-        </w:p>
-        <w:p>
-          <w:pPr>
-            <w:pStyle w:val="TOC2"/>
-            <w:tabs>
-              <w:tab w:val="right" w:leader="dot" w:pos="9040"/>
-            </w:tabs>
-            <w:rPr>
-              <w:rFonts w:eastAsiaTheme="minorEastAsia"/>
-              <w:noProof/>
-              <w:sz w:val="24"/>
-              <w:szCs w:val="24"/>
-              <w:lang w:eastAsia="en-GB"/>
-            </w:rPr>
-          </w:pPr>
-          <w:hyperlink w:anchor="_Toc72138571" w:history="1">
-            <w:r>
-              <w:rPr>
-                <w:rStyle w:val="Hyperlink"/>
-                <w:noProof/>
-              </w:rPr>
-              <w:t>5. Other Requirements</w:t>
-            </w:r>
-            <w:r>
-              <w:rPr>
-                <w:noProof/>
-                <w:webHidden/>
-              </w:rPr>
-              <w:tab/>
-            </w:r>
-            <w:r>
-              <w:rPr>
-                <w:noProof/>
-                <w:webHidden/>
-              </w:rPr>
-              <w:fldChar w:fldCharType="begin"/>
-            </w:r>
-            <w:r>
-              <w:rPr>
-                <w:noProof/>
-                <w:webHidden/>
-              </w:rPr>
-              <w:instrText xml:space="preserve"> PAGEREF _Toc72138571 \h </w:instrText>
-            </w:r>
-            <w:r>
-              <w:rPr>
-                <w:noProof/>
-                <w:webHidden/>
-              </w:rPr>
-            </w:r>
-            <w:r>
-              <w:rPr>
-                <w:noProof/>
-                <w:webHidden/>
-              </w:rPr>
-              <w:fldChar w:fldCharType="separate"/>
-            </w:r>
-            <w:r>
-              <w:rPr>
-                <w:noProof/>
-                <w:webHidden/>
-              </w:rPr>
-              <w:t>14</w:t>
-            </w:r>
-            <w:r>
-              <w:rPr>
-                <w:noProof/>
-                <w:webHidden/>
-              </w:rPr>
-              <w:fldChar w:fldCharType="end"/>
-            </w:r>
-          </w:hyperlink>
-        </w:p>
-        <w:p>
-          <w:pPr>
-            <w:pStyle w:val="TOC3"/>
-            <w:tabs>
-              <w:tab w:val="right" w:leader="dot" w:pos="9040"/>
-            </w:tabs>
-            <w:rPr>
-              <w:rFonts w:eastAsiaTheme="minorEastAsia"/>
-              <w:noProof/>
-              <w:sz w:val="24"/>
-              <w:szCs w:val="24"/>
-              <w:lang w:eastAsia="en-GB"/>
-            </w:rPr>
-          </w:pPr>
-          <w:hyperlink w:anchor="_Toc72138572" w:history="1">
-            <w:r>
-              <w:rPr>
-                <w:rStyle w:val="Hyperlink"/>
-                <w:noProof/>
-              </w:rPr>
-              <w:t>5.1 Appendix1 - Messages List</w:t>
-            </w:r>
-            <w:r>
-              <w:rPr>
-                <w:noProof/>
-                <w:webHidden/>
-              </w:rPr>
-              <w:tab/>
-            </w:r>
-            <w:r>
-              <w:rPr>
-                <w:noProof/>
-                <w:webHidden/>
-              </w:rPr>
-              <w:fldChar w:fldCharType="begin"/>
-            </w:r>
-            <w:r>
-              <w:rPr>
-                <w:noProof/>
-                <w:webHidden/>
-              </w:rPr>
-              <w:instrText xml:space="preserve"> PAGEREF _Toc72138572 \h </w:instrText>
-            </w:r>
-            <w:r>
-              <w:rPr>
-                <w:noProof/>
-                <w:webHidden/>
-              </w:rPr>
-            </w:r>
-            <w:r>
-              <w:rPr>
-                <w:noProof/>
-                <w:webHidden/>
-              </w:rPr>
-              <w:fldChar w:fldCharType="separate"/>
-            </w:r>
-            <w:r>
-              <w:rPr>
-                <w:noProof/>
-                <w:webHidden/>
-              </w:rPr>
-              <w:t>14</w:t>
-            </w:r>
-            <w:r>
-              <w:rPr>
-                <w:noProof/>
-                <w:webHidden/>
-              </w:rPr>
-              <w:fldChar w:fldCharType="end"/>
-            </w:r>
-          </w:hyperlink>
-        </w:p>
-        <w:p>
-          <w:pPr>
-            <w:pStyle w:val="TOC3"/>
-            <w:tabs>
-              <w:tab w:val="right" w:leader="dot" w:pos="9040"/>
-            </w:tabs>
-            <w:rPr>
-              <w:rFonts w:eastAsiaTheme="minorEastAsia"/>
-              <w:noProof/>
-              <w:sz w:val="24"/>
-              <w:szCs w:val="24"/>
-              <w:lang w:eastAsia="en-GB"/>
-            </w:rPr>
-          </w:pPr>
-          <w:hyperlink w:anchor="_Toc72138573" w:history="1">
-            <w:r>
-              <w:rPr>
-                <w:rStyle w:val="Hyperlink"/>
-                <w:noProof/>
-              </w:rPr>
-              <w:t>5.2 Appendix2 - …</w:t>
-            </w:r>
-            <w:r>
-              <w:rPr>
-                <w:noProof/>
-                <w:webHidden/>
-              </w:rPr>
-              <w:tab/>
-            </w:r>
-            <w:r>
-              <w:rPr>
-                <w:noProof/>
-                <w:webHidden/>
-              </w:rPr>
-              <w:fldChar w:fldCharType="begin"/>
-            </w:r>
-            <w:r>
-              <w:rPr>
-                <w:noProof/>
-                <w:webHidden/>
-              </w:rPr>
-              <w:instrText xml:space="preserve"> PAGEREF _Toc72138573 \h </w:instrText>
-            </w:r>
-            <w:r>
-              <w:rPr>
-                <w:noProof/>
-                <w:webHidden/>
-              </w:rPr>
-            </w:r>
-            <w:r>
-              <w:rPr>
-                <w:noProof/>
-                <w:webHidden/>
-              </w:rPr>
-              <w:fldChar w:fldCharType="separate"/>
-            </w:r>
-            <w:r>
-              <w:rPr>
-                <w:noProof/>
-                <w:webHidden/>
-              </w:rPr>
-              <w:t>14</w:t>
-            </w:r>
-            <w:r>
-              <w:rPr>
-                <w:noProof/>
-                <w:webHidden/>
-              </w:rPr>
-              <w:fldChar w:fldCharType="end"/>
-            </w:r>
-          </w:hyperlink>
-        </w:p>
-        <w:p>
-          <w:pPr>
-            <w:pStyle w:val="TOC3"/>
-            <w:tabs>
-              <w:tab w:val="right" w:leader="dot" w:pos="9040"/>
-            </w:tabs>
-            <w:rPr>
-              <w:rFonts w:eastAsiaTheme="minorEastAsia"/>
-              <w:noProof/>
-              <w:sz w:val="24"/>
-              <w:szCs w:val="24"/>
-              <w:lang w:eastAsia="en-GB"/>
-            </w:rPr>
-          </w:pPr>
-          <w:hyperlink w:anchor="_Toc72138574" w:history="1">
-            <w:r>
-              <w:rPr>
-                <w:rStyle w:val="Hyperlink"/>
-                <w:noProof/>
-              </w:rPr>
-              <w:t>5.3 …</w:t>
-            </w:r>
-            <w:r>
-              <w:rPr>
-                <w:noProof/>
-                <w:webHidden/>
-              </w:rPr>
-              <w:tab/>
-            </w:r>
-            <w:r>
-              <w:rPr>
-                <w:noProof/>
-                <w:webHidden/>
-              </w:rPr>
-              <w:fldChar w:fldCharType="begin"/>
-            </w:r>
-            <w:r>
-              <w:rPr>
-                <w:noProof/>
-                <w:webHidden/>
-              </w:rPr>
-              <w:instrText xml:space="preserve"> PAGEREF _Toc72138574 \h </w:instrText>
-            </w:r>
-            <w:r>
-              <w:rPr>
-                <w:noProof/>
-                <w:webHidden/>
-              </w:rPr>
-            </w:r>
-            <w:r>
-              <w:rPr>
-                <w:noProof/>
-                <w:webHidden/>
-              </w:rPr>
-              <w:fldChar w:fldCharType="separate"/>
-            </w:r>
-            <w:r>
-              <w:rPr>
-                <w:noProof/>
-                <w:webHidden/>
-              </w:rPr>
-              <w:t>14</w:t>
+              <w:t>16</w:t>
             </w:r>
             <w:r>
               <w:rPr>
@@ -1923,7 +1601,7 @@
       </w:pPr>
       <w:bookmarkStart w:id="0" w:name="_Toc83330272"/>
       <w:bookmarkStart w:id="1" w:name="_Toc83330363"/>
-      <w:bookmarkStart w:id="2" w:name="_Toc72138557"/>
+      <w:bookmarkStart w:id="2" w:name="_Toc115976500"/>
       <w:r>
         <w:lastRenderedPageBreak/>
         <w:t xml:space="preserve">I. </w:t>
@@ -1933,6 +1611,7 @@
       </w:r>
       <w:bookmarkEnd w:id="0"/>
       <w:bookmarkEnd w:id="1"/>
+      <w:bookmarkEnd w:id="2"/>
     </w:p>
     <w:tbl>
       <w:tblPr>
@@ -2598,6 +2277,7 @@
       <w:pPr>
         <w:pStyle w:val="Heading1"/>
       </w:pPr>
+      <w:bookmarkStart w:id="3" w:name="_Toc115976501"/>
       <w:r>
         <w:lastRenderedPageBreak/>
         <w:t xml:space="preserve">II. </w:t>
@@ -2608,17 +2288,17 @@
       <w:r>
         <w:t xml:space="preserve"> Requirement Specification</w:t>
       </w:r>
-      <w:bookmarkEnd w:id="2"/>
+      <w:bookmarkEnd w:id="3"/>
     </w:p>
     <w:p>
       <w:pPr>
         <w:pStyle w:val="Heading2"/>
       </w:pPr>
-      <w:bookmarkStart w:id="3" w:name="_Toc72138559"/>
+      <w:bookmarkStart w:id="4" w:name="_Toc115976502"/>
       <w:r>
         <w:t>1. Product Overview</w:t>
       </w:r>
-      <w:bookmarkEnd w:id="3"/>
+      <w:bookmarkEnd w:id="4"/>
     </w:p>
     <w:p>
       <w:pPr>
@@ -2749,7 +2429,7 @@
       <w:pPr>
         <w:pStyle w:val="Heading2"/>
       </w:pPr>
-      <w:bookmarkStart w:id="4" w:name="_Toc72138561"/>
+      <w:bookmarkStart w:id="5" w:name="_Toc115976503"/>
       <w:r>
         <w:lastRenderedPageBreak/>
         <w:t>2</w:t>
@@ -2757,17 +2437,17 @@
       <w:r>
         <w:t>. User Requirements</w:t>
       </w:r>
-      <w:bookmarkEnd w:id="4"/>
+      <w:bookmarkEnd w:id="5"/>
     </w:p>
     <w:p>
       <w:pPr>
         <w:pStyle w:val="Heading3"/>
       </w:pPr>
-      <w:bookmarkStart w:id="5" w:name="_Toc72138562"/>
+      <w:bookmarkStart w:id="6" w:name="_Toc115976504"/>
       <w:r>
         <w:t>2.1 Actors</w:t>
       </w:r>
-      <w:bookmarkEnd w:id="5"/>
+      <w:bookmarkEnd w:id="6"/>
     </w:p>
     <w:p>
       <w:pPr>
@@ -3163,11 +2843,11 @@
       <w:pPr>
         <w:pStyle w:val="Heading3"/>
       </w:pPr>
-      <w:bookmarkStart w:id="6" w:name="_Toc72138563"/>
+      <w:bookmarkStart w:id="7" w:name="_Toc115976505"/>
       <w:r>
         <w:t>2.2 Use Cases</w:t>
       </w:r>
-      <w:bookmarkEnd w:id="6"/>
+      <w:bookmarkEnd w:id="7"/>
     </w:p>
     <w:p>
       <w:pPr>
@@ -3893,7 +3573,7 @@
       <w:pPr>
         <w:pStyle w:val="Heading2"/>
       </w:pPr>
-      <w:bookmarkStart w:id="7" w:name="_Toc72138564"/>
+      <w:bookmarkStart w:id="8" w:name="_Toc115976506"/>
       <w:r>
         <w:t>3</w:t>
       </w:r>
@@ -3903,13 +3583,13 @@
       <w:r>
         <w:t>Functional Requirements</w:t>
       </w:r>
-      <w:bookmarkEnd w:id="7"/>
+      <w:bookmarkEnd w:id="8"/>
     </w:p>
     <w:p>
       <w:pPr>
         <w:pStyle w:val="Heading3"/>
       </w:pPr>
-      <w:bookmarkStart w:id="8" w:name="_Toc72138566"/>
+      <w:bookmarkStart w:id="9" w:name="_Toc115976507"/>
       <w:r>
         <w:t xml:space="preserve">3.1 </w:t>
       </w:r>
@@ -3919,6 +3599,7 @@
       <w:r>
         <w:t>Functional Overview</w:t>
       </w:r>
+      <w:bookmarkEnd w:id="9"/>
     </w:p>
     <w:p>
       <w:pPr>
@@ -9155,7 +8836,7 @@
     </w:p>
     <w:tbl>
       <w:tblPr>
-        <w:tblW w:w="10773" w:type="dxa"/>
+        <w:tblW w:w="9450" w:type="dxa"/>
         <w:tblInd w:w="-5" w:type="dxa"/>
         <w:tblBorders>
           <w:top w:val="single" w:sz="4" w:space="0" w:color="auto"/>
@@ -9168,12 +8849,12 @@
         <w:tblLook w:val="04A0" w:firstRow="1" w:lastRow="0" w:firstColumn="1" w:lastColumn="0" w:noHBand="0" w:noVBand="1"/>
       </w:tblPr>
       <w:tblGrid>
-        <w:gridCol w:w="3119"/>
-        <w:gridCol w:w="1417"/>
-        <w:gridCol w:w="1418"/>
-        <w:gridCol w:w="1559"/>
-        <w:gridCol w:w="1559"/>
-        <w:gridCol w:w="1701"/>
+        <w:gridCol w:w="2790"/>
+        <w:gridCol w:w="1260"/>
+        <w:gridCol w:w="1350"/>
+        <w:gridCol w:w="1440"/>
+        <w:gridCol w:w="1170"/>
+        <w:gridCol w:w="1440"/>
       </w:tblGrid>
       <w:tr>
         <w:trPr>
@@ -9181,7 +8862,7 @@
         </w:trPr>
         <w:tc>
           <w:tcPr>
-            <w:tcW w:w="3119" w:type="dxa"/>
+            <w:tcW w:w="2790" w:type="dxa"/>
             <w:shd w:val="clear" w:color="auto" w:fill="FFE8E1"/>
             <w:noWrap/>
             <w:vAlign w:val="bottom"/>
@@ -9206,7 +8887,7 @@
         </w:tc>
         <w:tc>
           <w:tcPr>
-            <w:tcW w:w="1417" w:type="dxa"/>
+            <w:tcW w:w="1260" w:type="dxa"/>
             <w:shd w:val="clear" w:color="auto" w:fill="FFE8E1"/>
             <w:noWrap/>
             <w:vAlign w:val="bottom"/>
@@ -9232,7 +8913,7 @@
         </w:tc>
         <w:tc>
           <w:tcPr>
-            <w:tcW w:w="1418" w:type="dxa"/>
+            <w:tcW w:w="1350" w:type="dxa"/>
             <w:shd w:val="clear" w:color="auto" w:fill="FFE8E1"/>
           </w:tcPr>
           <w:p>
@@ -9255,7 +8936,7 @@
         </w:tc>
         <w:tc>
           <w:tcPr>
-            <w:tcW w:w="1559" w:type="dxa"/>
+            <w:tcW w:w="1440" w:type="dxa"/>
             <w:shd w:val="clear" w:color="auto" w:fill="FFE8E1"/>
           </w:tcPr>
           <w:p>
@@ -9278,7 +8959,7 @@
         </w:tc>
         <w:tc>
           <w:tcPr>
-            <w:tcW w:w="1559" w:type="dxa"/>
+            <w:tcW w:w="1170" w:type="dxa"/>
             <w:shd w:val="clear" w:color="auto" w:fill="FFE8E1"/>
           </w:tcPr>
           <w:p>
@@ -9301,7 +8982,7 @@
         </w:tc>
         <w:tc>
           <w:tcPr>
-            <w:tcW w:w="1701" w:type="dxa"/>
+            <w:tcW w:w="1440" w:type="dxa"/>
             <w:shd w:val="clear" w:color="auto" w:fill="FFE8E1"/>
           </w:tcPr>
           <w:p>
@@ -9329,7 +9010,7 @@
         </w:trPr>
         <w:tc>
           <w:tcPr>
-            <w:tcW w:w="3119" w:type="dxa"/>
+            <w:tcW w:w="2790" w:type="dxa"/>
             <w:shd w:val="clear" w:color="auto" w:fill="auto"/>
             <w:noWrap/>
             <w:vAlign w:val="bottom"/>
@@ -9350,7 +9031,7 @@
         </w:tc>
         <w:tc>
           <w:tcPr>
-            <w:tcW w:w="1417" w:type="dxa"/>
+            <w:tcW w:w="1260" w:type="dxa"/>
             <w:shd w:val="clear" w:color="auto" w:fill="auto"/>
             <w:noWrap/>
             <w:vAlign w:val="bottom"/>
@@ -9376,7 +9057,7 @@
         </w:tc>
         <w:tc>
           <w:tcPr>
-            <w:tcW w:w="1418" w:type="dxa"/>
+            <w:tcW w:w="1350" w:type="dxa"/>
           </w:tcPr>
           <w:p>
             <w:pPr>
@@ -9398,7 +9079,7 @@
         </w:tc>
         <w:tc>
           <w:tcPr>
-            <w:tcW w:w="1559" w:type="dxa"/>
+            <w:tcW w:w="1440" w:type="dxa"/>
           </w:tcPr>
           <w:p>
             <w:pPr>
@@ -9420,7 +9101,7 @@
         </w:tc>
         <w:tc>
           <w:tcPr>
-            <w:tcW w:w="1559" w:type="dxa"/>
+            <w:tcW w:w="1170" w:type="dxa"/>
           </w:tcPr>
           <w:p>
             <w:pPr>
@@ -9442,7 +9123,7 @@
         </w:tc>
         <w:tc>
           <w:tcPr>
-            <w:tcW w:w="1701" w:type="dxa"/>
+            <w:tcW w:w="1440" w:type="dxa"/>
           </w:tcPr>
           <w:p>
             <w:pPr>
@@ -9469,7 +9150,7 @@
         </w:trPr>
         <w:tc>
           <w:tcPr>
-            <w:tcW w:w="3119" w:type="dxa"/>
+            <w:tcW w:w="2790" w:type="dxa"/>
             <w:shd w:val="clear" w:color="auto" w:fill="auto"/>
             <w:noWrap/>
             <w:vAlign w:val="bottom"/>
@@ -9492,7 +9173,7 @@
         </w:tc>
         <w:tc>
           <w:tcPr>
-            <w:tcW w:w="1417" w:type="dxa"/>
+            <w:tcW w:w="1260" w:type="dxa"/>
             <w:shd w:val="clear" w:color="auto" w:fill="auto"/>
             <w:noWrap/>
             <w:vAlign w:val="bottom"/>
@@ -9517,7 +9198,7 @@
         </w:tc>
         <w:tc>
           <w:tcPr>
-            <w:tcW w:w="1418" w:type="dxa"/>
+            <w:tcW w:w="1350" w:type="dxa"/>
           </w:tcPr>
           <w:p>
             <w:pPr>
@@ -9539,7 +9220,7 @@
         </w:tc>
         <w:tc>
           <w:tcPr>
-            <w:tcW w:w="1559" w:type="dxa"/>
+            <w:tcW w:w="1440" w:type="dxa"/>
           </w:tcPr>
           <w:p>
             <w:pPr>
@@ -9561,7 +9242,7 @@
         </w:tc>
         <w:tc>
           <w:tcPr>
-            <w:tcW w:w="1559" w:type="dxa"/>
+            <w:tcW w:w="1170" w:type="dxa"/>
           </w:tcPr>
           <w:p>
             <w:pPr>
@@ -9583,7 +9264,7 @@
         </w:tc>
         <w:tc>
           <w:tcPr>
-            <w:tcW w:w="1701" w:type="dxa"/>
+            <w:tcW w:w="1440" w:type="dxa"/>
           </w:tcPr>
           <w:p>
             <w:pPr>
@@ -9610,7 +9291,7 @@
         </w:trPr>
         <w:tc>
           <w:tcPr>
-            <w:tcW w:w="3119" w:type="dxa"/>
+            <w:tcW w:w="2790" w:type="dxa"/>
             <w:shd w:val="clear" w:color="auto" w:fill="auto"/>
             <w:noWrap/>
             <w:vAlign w:val="bottom"/>
@@ -9634,7 +9315,7 @@
         </w:tc>
         <w:tc>
           <w:tcPr>
-            <w:tcW w:w="1417" w:type="dxa"/>
+            <w:tcW w:w="1260" w:type="dxa"/>
             <w:shd w:val="clear" w:color="auto" w:fill="auto"/>
             <w:noWrap/>
             <w:vAlign w:val="bottom"/>
@@ -9660,7 +9341,7 @@
         </w:tc>
         <w:tc>
           <w:tcPr>
-            <w:tcW w:w="1418" w:type="dxa"/>
+            <w:tcW w:w="1350" w:type="dxa"/>
           </w:tcPr>
           <w:p>
             <w:pPr>
@@ -9682,7 +9363,7 @@
         </w:tc>
         <w:tc>
           <w:tcPr>
-            <w:tcW w:w="1559" w:type="dxa"/>
+            <w:tcW w:w="1440" w:type="dxa"/>
           </w:tcPr>
           <w:p>
             <w:pPr>
@@ -9704,7 +9385,7 @@
         </w:tc>
         <w:tc>
           <w:tcPr>
-            <w:tcW w:w="1559" w:type="dxa"/>
+            <w:tcW w:w="1170" w:type="dxa"/>
           </w:tcPr>
           <w:p>
             <w:pPr>
@@ -9726,7 +9407,7 @@
         </w:tc>
         <w:tc>
           <w:tcPr>
-            <w:tcW w:w="1701" w:type="dxa"/>
+            <w:tcW w:w="1440" w:type="dxa"/>
           </w:tcPr>
           <w:p>
             <w:pPr>
@@ -9753,7 +9434,7 @@
         </w:trPr>
         <w:tc>
           <w:tcPr>
-            <w:tcW w:w="3119" w:type="dxa"/>
+            <w:tcW w:w="2790" w:type="dxa"/>
             <w:shd w:val="clear" w:color="auto" w:fill="auto"/>
             <w:noWrap/>
             <w:vAlign w:val="bottom"/>
@@ -9774,7 +9455,7 @@
         </w:tc>
         <w:tc>
           <w:tcPr>
-            <w:tcW w:w="1417" w:type="dxa"/>
+            <w:tcW w:w="1260" w:type="dxa"/>
             <w:shd w:val="clear" w:color="auto" w:fill="auto"/>
             <w:noWrap/>
             <w:vAlign w:val="bottom"/>
@@ -9793,7 +9474,7 @@
         </w:tc>
         <w:tc>
           <w:tcPr>
-            <w:tcW w:w="1418" w:type="dxa"/>
+            <w:tcW w:w="1350" w:type="dxa"/>
           </w:tcPr>
           <w:p>
             <w:pPr>
@@ -9815,7 +9496,7 @@
         </w:tc>
         <w:tc>
           <w:tcPr>
-            <w:tcW w:w="1559" w:type="dxa"/>
+            <w:tcW w:w="1440" w:type="dxa"/>
           </w:tcPr>
           <w:p>
             <w:pPr>
@@ -9830,7 +9511,7 @@
         </w:tc>
         <w:tc>
           <w:tcPr>
-            <w:tcW w:w="1559" w:type="dxa"/>
+            <w:tcW w:w="1170" w:type="dxa"/>
           </w:tcPr>
           <w:p>
             <w:pPr>
@@ -9845,7 +9526,7 @@
         </w:tc>
         <w:tc>
           <w:tcPr>
-            <w:tcW w:w="1701" w:type="dxa"/>
+            <w:tcW w:w="1440" w:type="dxa"/>
           </w:tcPr>
           <w:p>
             <w:pPr>
@@ -9865,7 +9546,7 @@
         </w:trPr>
         <w:tc>
           <w:tcPr>
-            <w:tcW w:w="3119" w:type="dxa"/>
+            <w:tcW w:w="2790" w:type="dxa"/>
             <w:shd w:val="clear" w:color="auto" w:fill="auto"/>
             <w:noWrap/>
             <w:vAlign w:val="bottom"/>
@@ -9885,7 +9566,7 @@
         </w:tc>
         <w:tc>
           <w:tcPr>
-            <w:tcW w:w="1417" w:type="dxa"/>
+            <w:tcW w:w="1260" w:type="dxa"/>
             <w:shd w:val="clear" w:color="auto" w:fill="auto"/>
             <w:noWrap/>
             <w:vAlign w:val="bottom"/>
@@ -9903,7 +9584,7 @@
         </w:tc>
         <w:tc>
           <w:tcPr>
-            <w:tcW w:w="1418" w:type="dxa"/>
+            <w:tcW w:w="1350" w:type="dxa"/>
           </w:tcPr>
           <w:p>
             <w:pPr>
@@ -9925,7 +9606,7 @@
         </w:tc>
         <w:tc>
           <w:tcPr>
-            <w:tcW w:w="1559" w:type="dxa"/>
+            <w:tcW w:w="1440" w:type="dxa"/>
           </w:tcPr>
           <w:p>
             <w:pPr>
@@ -9947,7 +9628,7 @@
         </w:tc>
         <w:tc>
           <w:tcPr>
-            <w:tcW w:w="1559" w:type="dxa"/>
+            <w:tcW w:w="1170" w:type="dxa"/>
           </w:tcPr>
           <w:p>
             <w:pPr>
@@ -9969,7 +9650,7 @@
         </w:tc>
         <w:tc>
           <w:tcPr>
-            <w:tcW w:w="1701" w:type="dxa"/>
+            <w:tcW w:w="1440" w:type="dxa"/>
           </w:tcPr>
           <w:p>
             <w:pPr>
@@ -9987,8 +9668,6 @@
               </w:rPr>
               <w:t>X</w:t>
             </w:r>
-            <w:bookmarkStart w:id="9" w:name="_GoBack"/>
-            <w:bookmarkEnd w:id="9"/>
           </w:p>
         </w:tc>
       </w:tr>
@@ -9998,7 +9677,7 @@
         </w:trPr>
         <w:tc>
           <w:tcPr>
-            <w:tcW w:w="3119" w:type="dxa"/>
+            <w:tcW w:w="2790" w:type="dxa"/>
             <w:shd w:val="clear" w:color="auto" w:fill="auto"/>
             <w:noWrap/>
             <w:vAlign w:val="bottom"/>
@@ -10018,7 +9697,7 @@
         </w:tc>
         <w:tc>
           <w:tcPr>
-            <w:tcW w:w="1417" w:type="dxa"/>
+            <w:tcW w:w="1260" w:type="dxa"/>
             <w:shd w:val="clear" w:color="auto" w:fill="auto"/>
             <w:noWrap/>
             <w:vAlign w:val="bottom"/>
@@ -10043,7 +9722,7 @@
         </w:tc>
         <w:tc>
           <w:tcPr>
-            <w:tcW w:w="1418" w:type="dxa"/>
+            <w:tcW w:w="1350" w:type="dxa"/>
           </w:tcPr>
           <w:p>
             <w:pPr>
@@ -10058,7 +9737,7 @@
         </w:tc>
         <w:tc>
           <w:tcPr>
-            <w:tcW w:w="1559" w:type="dxa"/>
+            <w:tcW w:w="1440" w:type="dxa"/>
           </w:tcPr>
           <w:p>
             <w:pPr>
@@ -10073,7 +9752,7 @@
         </w:tc>
         <w:tc>
           <w:tcPr>
-            <w:tcW w:w="1559" w:type="dxa"/>
+            <w:tcW w:w="1170" w:type="dxa"/>
           </w:tcPr>
           <w:p>
             <w:pPr>
@@ -10088,7 +9767,7 @@
         </w:tc>
         <w:tc>
           <w:tcPr>
-            <w:tcW w:w="1701" w:type="dxa"/>
+            <w:tcW w:w="1440" w:type="dxa"/>
           </w:tcPr>
           <w:p>
             <w:pPr>
@@ -10108,7 +9787,7 @@
         </w:trPr>
         <w:tc>
           <w:tcPr>
-            <w:tcW w:w="3119" w:type="dxa"/>
+            <w:tcW w:w="2790" w:type="dxa"/>
             <w:shd w:val="clear" w:color="auto" w:fill="auto"/>
             <w:noWrap/>
             <w:vAlign w:val="bottom"/>
@@ -10132,7 +9811,7 @@
         </w:tc>
         <w:tc>
           <w:tcPr>
-            <w:tcW w:w="1417" w:type="dxa"/>
+            <w:tcW w:w="1260" w:type="dxa"/>
             <w:shd w:val="clear" w:color="auto" w:fill="auto"/>
             <w:noWrap/>
             <w:vAlign w:val="bottom"/>
@@ -10150,7 +9829,7 @@
         </w:tc>
         <w:tc>
           <w:tcPr>
-            <w:tcW w:w="1418" w:type="dxa"/>
+            <w:tcW w:w="1350" w:type="dxa"/>
           </w:tcPr>
           <w:p>
             <w:pPr>
@@ -10165,7 +9844,7 @@
         </w:tc>
         <w:tc>
           <w:tcPr>
-            <w:tcW w:w="1559" w:type="dxa"/>
+            <w:tcW w:w="1440" w:type="dxa"/>
           </w:tcPr>
           <w:p>
             <w:pPr>
@@ -10187,7 +9866,7 @@
         </w:tc>
         <w:tc>
           <w:tcPr>
-            <w:tcW w:w="1559" w:type="dxa"/>
+            <w:tcW w:w="1170" w:type="dxa"/>
           </w:tcPr>
           <w:p>
             <w:pPr>
@@ -10202,7 +9881,7 @@
         </w:tc>
         <w:tc>
           <w:tcPr>
-            <w:tcW w:w="1701" w:type="dxa"/>
+            <w:tcW w:w="1440" w:type="dxa"/>
           </w:tcPr>
           <w:p>
             <w:pPr>
@@ -10222,7 +9901,7 @@
         </w:trPr>
         <w:tc>
           <w:tcPr>
-            <w:tcW w:w="3119" w:type="dxa"/>
+            <w:tcW w:w="2790" w:type="dxa"/>
             <w:shd w:val="clear" w:color="auto" w:fill="auto"/>
             <w:noWrap/>
             <w:vAlign w:val="bottom"/>
@@ -10250,7 +9929,7 @@
         </w:tc>
         <w:tc>
           <w:tcPr>
-            <w:tcW w:w="1417" w:type="dxa"/>
+            <w:tcW w:w="1260" w:type="dxa"/>
             <w:shd w:val="clear" w:color="auto" w:fill="auto"/>
             <w:noWrap/>
             <w:vAlign w:val="bottom"/>
@@ -10268,7 +9947,7 @@
         </w:tc>
         <w:tc>
           <w:tcPr>
-            <w:tcW w:w="1418" w:type="dxa"/>
+            <w:tcW w:w="1350" w:type="dxa"/>
           </w:tcPr>
           <w:p>
             <w:pPr>
@@ -10283,7 +9962,7 @@
         </w:tc>
         <w:tc>
           <w:tcPr>
-            <w:tcW w:w="1559" w:type="dxa"/>
+            <w:tcW w:w="1440" w:type="dxa"/>
           </w:tcPr>
           <w:p>
             <w:pPr>
@@ -10305,7 +9984,7 @@
         </w:tc>
         <w:tc>
           <w:tcPr>
-            <w:tcW w:w="1559" w:type="dxa"/>
+            <w:tcW w:w="1170" w:type="dxa"/>
           </w:tcPr>
           <w:p>
             <w:pPr>
@@ -10320,7 +9999,7 @@
         </w:tc>
         <w:tc>
           <w:tcPr>
-            <w:tcW w:w="1701" w:type="dxa"/>
+            <w:tcW w:w="1440" w:type="dxa"/>
           </w:tcPr>
           <w:p>
             <w:pPr>
@@ -10340,7 +10019,7 @@
         </w:trPr>
         <w:tc>
           <w:tcPr>
-            <w:tcW w:w="3119" w:type="dxa"/>
+            <w:tcW w:w="2790" w:type="dxa"/>
             <w:shd w:val="clear" w:color="auto" w:fill="auto"/>
             <w:noWrap/>
             <w:vAlign w:val="bottom"/>
@@ -10375,7 +10054,7 @@
         </w:tc>
         <w:tc>
           <w:tcPr>
-            <w:tcW w:w="1417" w:type="dxa"/>
+            <w:tcW w:w="1260" w:type="dxa"/>
             <w:shd w:val="clear" w:color="auto" w:fill="auto"/>
             <w:noWrap/>
             <w:vAlign w:val="bottom"/>
@@ -10393,7 +10072,7 @@
         </w:tc>
         <w:tc>
           <w:tcPr>
-            <w:tcW w:w="1418" w:type="dxa"/>
+            <w:tcW w:w="1350" w:type="dxa"/>
           </w:tcPr>
           <w:p>
             <w:pPr>
@@ -10408,7 +10087,7 @@
         </w:tc>
         <w:tc>
           <w:tcPr>
-            <w:tcW w:w="1559" w:type="dxa"/>
+            <w:tcW w:w="1440" w:type="dxa"/>
           </w:tcPr>
           <w:p>
             <w:pPr>
@@ -10430,7 +10109,7 @@
         </w:tc>
         <w:tc>
           <w:tcPr>
-            <w:tcW w:w="1559" w:type="dxa"/>
+            <w:tcW w:w="1170" w:type="dxa"/>
           </w:tcPr>
           <w:p>
             <w:pPr>
@@ -10445,7 +10124,7 @@
         </w:tc>
         <w:tc>
           <w:tcPr>
-            <w:tcW w:w="1701" w:type="dxa"/>
+            <w:tcW w:w="1440" w:type="dxa"/>
           </w:tcPr>
           <w:p>
             <w:pPr>
@@ -10465,7 +10144,7 @@
         </w:trPr>
         <w:tc>
           <w:tcPr>
-            <w:tcW w:w="3119" w:type="dxa"/>
+            <w:tcW w:w="2790" w:type="dxa"/>
             <w:shd w:val="clear" w:color="auto" w:fill="auto"/>
             <w:noWrap/>
             <w:vAlign w:val="bottom"/>
@@ -10493,7 +10172,7 @@
         </w:tc>
         <w:tc>
           <w:tcPr>
-            <w:tcW w:w="1417" w:type="dxa"/>
+            <w:tcW w:w="1260" w:type="dxa"/>
             <w:shd w:val="clear" w:color="auto" w:fill="auto"/>
             <w:noWrap/>
             <w:vAlign w:val="bottom"/>
@@ -10511,7 +10190,7 @@
         </w:tc>
         <w:tc>
           <w:tcPr>
-            <w:tcW w:w="1418" w:type="dxa"/>
+            <w:tcW w:w="1350" w:type="dxa"/>
           </w:tcPr>
           <w:p>
             <w:pPr>
@@ -10526,7 +10205,7 @@
         </w:tc>
         <w:tc>
           <w:tcPr>
-            <w:tcW w:w="1559" w:type="dxa"/>
+            <w:tcW w:w="1440" w:type="dxa"/>
           </w:tcPr>
           <w:p>
             <w:pPr>
@@ -10548,7 +10227,7 @@
         </w:tc>
         <w:tc>
           <w:tcPr>
-            <w:tcW w:w="1559" w:type="dxa"/>
+            <w:tcW w:w="1170" w:type="dxa"/>
           </w:tcPr>
           <w:p>
             <w:pPr>
@@ -10563,7 +10242,7 @@
         </w:tc>
         <w:tc>
           <w:tcPr>
-            <w:tcW w:w="1701" w:type="dxa"/>
+            <w:tcW w:w="1440" w:type="dxa"/>
           </w:tcPr>
           <w:p>
             <w:pPr>
@@ -10583,7 +10262,7 @@
         </w:trPr>
         <w:tc>
           <w:tcPr>
-            <w:tcW w:w="3119" w:type="dxa"/>
+            <w:tcW w:w="2790" w:type="dxa"/>
             <w:shd w:val="clear" w:color="auto" w:fill="auto"/>
             <w:noWrap/>
             <w:vAlign w:val="bottom"/>
@@ -10608,7 +10287,7 @@
         </w:tc>
         <w:tc>
           <w:tcPr>
-            <w:tcW w:w="1417" w:type="dxa"/>
+            <w:tcW w:w="1260" w:type="dxa"/>
             <w:shd w:val="clear" w:color="auto" w:fill="auto"/>
             <w:noWrap/>
             <w:vAlign w:val="bottom"/>
@@ -10626,7 +10305,7 @@
         </w:tc>
         <w:tc>
           <w:tcPr>
-            <w:tcW w:w="1418" w:type="dxa"/>
+            <w:tcW w:w="1350" w:type="dxa"/>
           </w:tcPr>
           <w:p>
             <w:pPr>
@@ -10641,7 +10320,7 @@
         </w:tc>
         <w:tc>
           <w:tcPr>
-            <w:tcW w:w="1559" w:type="dxa"/>
+            <w:tcW w:w="1440" w:type="dxa"/>
           </w:tcPr>
           <w:p>
             <w:pPr>
@@ -10663,7 +10342,7 @@
         </w:tc>
         <w:tc>
           <w:tcPr>
-            <w:tcW w:w="1559" w:type="dxa"/>
+            <w:tcW w:w="1170" w:type="dxa"/>
           </w:tcPr>
           <w:p>
             <w:pPr>
@@ -10678,7 +10357,7 @@
         </w:tc>
         <w:tc>
           <w:tcPr>
-            <w:tcW w:w="1701" w:type="dxa"/>
+            <w:tcW w:w="1440" w:type="dxa"/>
           </w:tcPr>
           <w:p>
             <w:pPr>
@@ -10698,7 +10377,7 @@
         </w:trPr>
         <w:tc>
           <w:tcPr>
-            <w:tcW w:w="3119" w:type="dxa"/>
+            <w:tcW w:w="2790" w:type="dxa"/>
             <w:shd w:val="clear" w:color="auto" w:fill="auto"/>
             <w:noWrap/>
             <w:vAlign w:val="bottom"/>
@@ -10723,7 +10402,7 @@
         </w:tc>
         <w:tc>
           <w:tcPr>
-            <w:tcW w:w="1417" w:type="dxa"/>
+            <w:tcW w:w="1260" w:type="dxa"/>
             <w:shd w:val="clear" w:color="auto" w:fill="auto"/>
             <w:noWrap/>
             <w:vAlign w:val="bottom"/>
@@ -10741,7 +10420,7 @@
         </w:tc>
         <w:tc>
           <w:tcPr>
-            <w:tcW w:w="1418" w:type="dxa"/>
+            <w:tcW w:w="1350" w:type="dxa"/>
           </w:tcPr>
           <w:p>
             <w:pPr>
@@ -10756,7 +10435,7 @@
         </w:tc>
         <w:tc>
           <w:tcPr>
-            <w:tcW w:w="1559" w:type="dxa"/>
+            <w:tcW w:w="1440" w:type="dxa"/>
           </w:tcPr>
           <w:p>
             <w:pPr>
@@ -10778,7 +10457,7 @@
         </w:tc>
         <w:tc>
           <w:tcPr>
-            <w:tcW w:w="1559" w:type="dxa"/>
+            <w:tcW w:w="1170" w:type="dxa"/>
           </w:tcPr>
           <w:p>
             <w:pPr>
@@ -10793,7 +10472,7 @@
         </w:tc>
         <w:tc>
           <w:tcPr>
-            <w:tcW w:w="1701" w:type="dxa"/>
+            <w:tcW w:w="1440" w:type="dxa"/>
           </w:tcPr>
           <w:p>
             <w:pPr>
@@ -10813,7 +10492,7 @@
         </w:trPr>
         <w:tc>
           <w:tcPr>
-            <w:tcW w:w="3119" w:type="dxa"/>
+            <w:tcW w:w="2790" w:type="dxa"/>
             <w:shd w:val="clear" w:color="auto" w:fill="auto"/>
             <w:noWrap/>
             <w:vAlign w:val="bottom"/>
@@ -10838,7 +10517,7 @@
         </w:tc>
         <w:tc>
           <w:tcPr>
-            <w:tcW w:w="1417" w:type="dxa"/>
+            <w:tcW w:w="1260" w:type="dxa"/>
             <w:shd w:val="clear" w:color="auto" w:fill="auto"/>
             <w:noWrap/>
             <w:vAlign w:val="bottom"/>
@@ -10856,7 +10535,7 @@
         </w:tc>
         <w:tc>
           <w:tcPr>
-            <w:tcW w:w="1418" w:type="dxa"/>
+            <w:tcW w:w="1350" w:type="dxa"/>
           </w:tcPr>
           <w:p>
             <w:pPr>
@@ -10871,7 +10550,7 @@
         </w:tc>
         <w:tc>
           <w:tcPr>
-            <w:tcW w:w="1559" w:type="dxa"/>
+            <w:tcW w:w="1440" w:type="dxa"/>
           </w:tcPr>
           <w:p>
             <w:pPr>
@@ -10893,7 +10572,7 @@
         </w:tc>
         <w:tc>
           <w:tcPr>
-            <w:tcW w:w="1559" w:type="dxa"/>
+            <w:tcW w:w="1170" w:type="dxa"/>
           </w:tcPr>
           <w:p>
             <w:pPr>
@@ -10908,7 +10587,7 @@
         </w:tc>
         <w:tc>
           <w:tcPr>
-            <w:tcW w:w="1701" w:type="dxa"/>
+            <w:tcW w:w="1440" w:type="dxa"/>
           </w:tcPr>
           <w:p>
             <w:pPr>
@@ -10928,7 +10607,7 @@
         </w:trPr>
         <w:tc>
           <w:tcPr>
-            <w:tcW w:w="3119" w:type="dxa"/>
+            <w:tcW w:w="2790" w:type="dxa"/>
             <w:shd w:val="clear" w:color="auto" w:fill="auto"/>
             <w:noWrap/>
             <w:vAlign w:val="bottom"/>
@@ -10953,7 +10632,7 @@
         </w:tc>
         <w:tc>
           <w:tcPr>
-            <w:tcW w:w="1417" w:type="dxa"/>
+            <w:tcW w:w="1260" w:type="dxa"/>
             <w:shd w:val="clear" w:color="auto" w:fill="auto"/>
             <w:noWrap/>
             <w:vAlign w:val="bottom"/>
@@ -10971,7 +10650,7 @@
         </w:tc>
         <w:tc>
           <w:tcPr>
-            <w:tcW w:w="1418" w:type="dxa"/>
+            <w:tcW w:w="1350" w:type="dxa"/>
           </w:tcPr>
           <w:p>
             <w:pPr>
@@ -10986,7 +10665,7 @@
         </w:tc>
         <w:tc>
           <w:tcPr>
-            <w:tcW w:w="1559" w:type="dxa"/>
+            <w:tcW w:w="1440" w:type="dxa"/>
           </w:tcPr>
           <w:p>
             <w:pPr>
@@ -11008,7 +10687,7 @@
         </w:tc>
         <w:tc>
           <w:tcPr>
-            <w:tcW w:w="1559" w:type="dxa"/>
+            <w:tcW w:w="1170" w:type="dxa"/>
           </w:tcPr>
           <w:p>
             <w:pPr>
@@ -11023,7 +10702,7 @@
         </w:tc>
         <w:tc>
           <w:tcPr>
-            <w:tcW w:w="1701" w:type="dxa"/>
+            <w:tcW w:w="1440" w:type="dxa"/>
           </w:tcPr>
           <w:p>
             <w:pPr>
@@ -11043,7 +10722,7 @@
         </w:trPr>
         <w:tc>
           <w:tcPr>
-            <w:tcW w:w="3119" w:type="dxa"/>
+            <w:tcW w:w="2790" w:type="dxa"/>
             <w:shd w:val="clear" w:color="auto" w:fill="auto"/>
             <w:noWrap/>
             <w:vAlign w:val="bottom"/>
@@ -11068,7 +10747,7 @@
         </w:tc>
         <w:tc>
           <w:tcPr>
-            <w:tcW w:w="1417" w:type="dxa"/>
+            <w:tcW w:w="1260" w:type="dxa"/>
             <w:shd w:val="clear" w:color="auto" w:fill="auto"/>
             <w:noWrap/>
             <w:vAlign w:val="bottom"/>
@@ -11086,7 +10765,7 @@
         </w:tc>
         <w:tc>
           <w:tcPr>
-            <w:tcW w:w="1418" w:type="dxa"/>
+            <w:tcW w:w="1350" w:type="dxa"/>
           </w:tcPr>
           <w:p>
             <w:pPr>
@@ -11101,7 +10780,7 @@
         </w:tc>
         <w:tc>
           <w:tcPr>
-            <w:tcW w:w="1559" w:type="dxa"/>
+            <w:tcW w:w="1440" w:type="dxa"/>
           </w:tcPr>
           <w:p>
             <w:pPr>
@@ -11123,7 +10802,7 @@
         </w:tc>
         <w:tc>
           <w:tcPr>
-            <w:tcW w:w="1559" w:type="dxa"/>
+            <w:tcW w:w="1170" w:type="dxa"/>
           </w:tcPr>
           <w:p>
             <w:pPr>
@@ -11138,7 +10817,7 @@
         </w:tc>
         <w:tc>
           <w:tcPr>
-            <w:tcW w:w="1701" w:type="dxa"/>
+            <w:tcW w:w="1440" w:type="dxa"/>
           </w:tcPr>
           <w:p>
             <w:pPr>
@@ -11158,7 +10837,7 @@
         </w:trPr>
         <w:tc>
           <w:tcPr>
-            <w:tcW w:w="3119" w:type="dxa"/>
+            <w:tcW w:w="2790" w:type="dxa"/>
             <w:shd w:val="clear" w:color="auto" w:fill="auto"/>
             <w:noWrap/>
             <w:vAlign w:val="bottom"/>
@@ -11183,7 +10862,7 @@
         </w:tc>
         <w:tc>
           <w:tcPr>
-            <w:tcW w:w="1417" w:type="dxa"/>
+            <w:tcW w:w="1260" w:type="dxa"/>
             <w:shd w:val="clear" w:color="auto" w:fill="auto"/>
             <w:noWrap/>
             <w:vAlign w:val="bottom"/>
@@ -11201,7 +10880,7 @@
         </w:tc>
         <w:tc>
           <w:tcPr>
-            <w:tcW w:w="1418" w:type="dxa"/>
+            <w:tcW w:w="1350" w:type="dxa"/>
           </w:tcPr>
           <w:p>
             <w:pPr>
@@ -11216,7 +10895,7 @@
         </w:tc>
         <w:tc>
           <w:tcPr>
-            <w:tcW w:w="1559" w:type="dxa"/>
+            <w:tcW w:w="1440" w:type="dxa"/>
           </w:tcPr>
           <w:p>
             <w:pPr>
@@ -11238,7 +10917,7 @@
         </w:tc>
         <w:tc>
           <w:tcPr>
-            <w:tcW w:w="1559" w:type="dxa"/>
+            <w:tcW w:w="1170" w:type="dxa"/>
           </w:tcPr>
           <w:p>
             <w:pPr>
@@ -11253,7 +10932,7 @@
         </w:tc>
         <w:tc>
           <w:tcPr>
-            <w:tcW w:w="1701" w:type="dxa"/>
+            <w:tcW w:w="1440" w:type="dxa"/>
           </w:tcPr>
           <w:p>
             <w:pPr>
@@ -11273,7 +10952,7 @@
         </w:trPr>
         <w:tc>
           <w:tcPr>
-            <w:tcW w:w="3119" w:type="dxa"/>
+            <w:tcW w:w="2790" w:type="dxa"/>
             <w:shd w:val="clear" w:color="auto" w:fill="auto"/>
             <w:noWrap/>
             <w:vAlign w:val="bottom"/>
@@ -11299,7 +10978,7 @@
         </w:tc>
         <w:tc>
           <w:tcPr>
-            <w:tcW w:w="1417" w:type="dxa"/>
+            <w:tcW w:w="1260" w:type="dxa"/>
             <w:shd w:val="clear" w:color="auto" w:fill="auto"/>
             <w:noWrap/>
             <w:vAlign w:val="bottom"/>
@@ -11317,7 +10996,7 @@
         </w:tc>
         <w:tc>
           <w:tcPr>
-            <w:tcW w:w="1418" w:type="dxa"/>
+            <w:tcW w:w="1350" w:type="dxa"/>
           </w:tcPr>
           <w:p>
             <w:pPr>
@@ -11332,7 +11011,7 @@
         </w:tc>
         <w:tc>
           <w:tcPr>
-            <w:tcW w:w="1559" w:type="dxa"/>
+            <w:tcW w:w="1440" w:type="dxa"/>
           </w:tcPr>
           <w:p>
             <w:pPr>
@@ -11354,7 +11033,7 @@
         </w:tc>
         <w:tc>
           <w:tcPr>
-            <w:tcW w:w="1559" w:type="dxa"/>
+            <w:tcW w:w="1170" w:type="dxa"/>
           </w:tcPr>
           <w:p>
             <w:pPr>
@@ -11369,7 +11048,7 @@
         </w:tc>
         <w:tc>
           <w:tcPr>
-            <w:tcW w:w="1701" w:type="dxa"/>
+            <w:tcW w:w="1440" w:type="dxa"/>
           </w:tcPr>
           <w:p>
             <w:pPr>
@@ -11389,7 +11068,7 @@
         </w:trPr>
         <w:tc>
           <w:tcPr>
-            <w:tcW w:w="3119" w:type="dxa"/>
+            <w:tcW w:w="2790" w:type="dxa"/>
             <w:shd w:val="clear" w:color="auto" w:fill="auto"/>
             <w:noWrap/>
             <w:vAlign w:val="bottom"/>
@@ -11416,7 +11095,7 @@
         </w:tc>
         <w:tc>
           <w:tcPr>
-            <w:tcW w:w="1417" w:type="dxa"/>
+            <w:tcW w:w="1260" w:type="dxa"/>
             <w:shd w:val="clear" w:color="auto" w:fill="auto"/>
             <w:noWrap/>
             <w:vAlign w:val="bottom"/>
@@ -11434,7 +11113,7 @@
         </w:tc>
         <w:tc>
           <w:tcPr>
-            <w:tcW w:w="1418" w:type="dxa"/>
+            <w:tcW w:w="1350" w:type="dxa"/>
           </w:tcPr>
           <w:p>
             <w:pPr>
@@ -11449,7 +11128,7 @@
         </w:tc>
         <w:tc>
           <w:tcPr>
-            <w:tcW w:w="1559" w:type="dxa"/>
+            <w:tcW w:w="1440" w:type="dxa"/>
           </w:tcPr>
           <w:p>
             <w:pPr>
@@ -11471,7 +11150,7 @@
         </w:tc>
         <w:tc>
           <w:tcPr>
-            <w:tcW w:w="1559" w:type="dxa"/>
+            <w:tcW w:w="1170" w:type="dxa"/>
           </w:tcPr>
           <w:p>
             <w:pPr>
@@ -11486,7 +11165,7 @@
         </w:tc>
         <w:tc>
           <w:tcPr>
-            <w:tcW w:w="1701" w:type="dxa"/>
+            <w:tcW w:w="1440" w:type="dxa"/>
           </w:tcPr>
           <w:p>
             <w:pPr>
@@ -11506,7 +11185,7 @@
         </w:trPr>
         <w:tc>
           <w:tcPr>
-            <w:tcW w:w="3119" w:type="dxa"/>
+            <w:tcW w:w="2790" w:type="dxa"/>
             <w:shd w:val="clear" w:color="auto" w:fill="auto"/>
             <w:noWrap/>
             <w:vAlign w:val="bottom"/>
@@ -11535,7 +11214,7 @@
         </w:tc>
         <w:tc>
           <w:tcPr>
-            <w:tcW w:w="1417" w:type="dxa"/>
+            <w:tcW w:w="1260" w:type="dxa"/>
             <w:shd w:val="clear" w:color="auto" w:fill="auto"/>
             <w:noWrap/>
             <w:vAlign w:val="bottom"/>
@@ -11553,7 +11232,7 @@
         </w:tc>
         <w:tc>
           <w:tcPr>
-            <w:tcW w:w="1418" w:type="dxa"/>
+            <w:tcW w:w="1350" w:type="dxa"/>
           </w:tcPr>
           <w:p>
             <w:pPr>
@@ -11568,7 +11247,7 @@
         </w:tc>
         <w:tc>
           <w:tcPr>
-            <w:tcW w:w="1559" w:type="dxa"/>
+            <w:tcW w:w="1440" w:type="dxa"/>
           </w:tcPr>
           <w:p>
             <w:pPr>
@@ -11583,7 +11262,7 @@
         </w:tc>
         <w:tc>
           <w:tcPr>
-            <w:tcW w:w="1559" w:type="dxa"/>
+            <w:tcW w:w="1170" w:type="dxa"/>
           </w:tcPr>
           <w:p>
             <w:pPr>
@@ -11605,7 +11284,7 @@
         </w:tc>
         <w:tc>
           <w:tcPr>
-            <w:tcW w:w="1701" w:type="dxa"/>
+            <w:tcW w:w="1440" w:type="dxa"/>
           </w:tcPr>
           <w:p>
             <w:pPr>
@@ -11625,7 +11304,7 @@
         </w:trPr>
         <w:tc>
           <w:tcPr>
-            <w:tcW w:w="3119" w:type="dxa"/>
+            <w:tcW w:w="2790" w:type="dxa"/>
             <w:shd w:val="clear" w:color="auto" w:fill="auto"/>
             <w:noWrap/>
             <w:vAlign w:val="bottom"/>
@@ -11646,7 +11325,7 @@
         </w:tc>
         <w:tc>
           <w:tcPr>
-            <w:tcW w:w="1417" w:type="dxa"/>
+            <w:tcW w:w="1260" w:type="dxa"/>
             <w:shd w:val="clear" w:color="auto" w:fill="auto"/>
             <w:noWrap/>
             <w:vAlign w:val="bottom"/>
@@ -11664,7 +11343,7 @@
         </w:tc>
         <w:tc>
           <w:tcPr>
-            <w:tcW w:w="1418" w:type="dxa"/>
+            <w:tcW w:w="1350" w:type="dxa"/>
           </w:tcPr>
           <w:p>
             <w:pPr>
@@ -11679,7 +11358,7 @@
         </w:tc>
         <w:tc>
           <w:tcPr>
-            <w:tcW w:w="1559" w:type="dxa"/>
+            <w:tcW w:w="1440" w:type="dxa"/>
           </w:tcPr>
           <w:p>
             <w:pPr>
@@ -11694,7 +11373,7 @@
         </w:tc>
         <w:tc>
           <w:tcPr>
-            <w:tcW w:w="1559" w:type="dxa"/>
+            <w:tcW w:w="1170" w:type="dxa"/>
           </w:tcPr>
           <w:p>
             <w:pPr>
@@ -11716,7 +11395,7 @@
         </w:tc>
         <w:tc>
           <w:tcPr>
-            <w:tcW w:w="1701" w:type="dxa"/>
+            <w:tcW w:w="1440" w:type="dxa"/>
           </w:tcPr>
           <w:p>
             <w:pPr>
@@ -11736,7 +11415,7 @@
         </w:trPr>
         <w:tc>
           <w:tcPr>
-            <w:tcW w:w="3119" w:type="dxa"/>
+            <w:tcW w:w="2790" w:type="dxa"/>
             <w:shd w:val="clear" w:color="auto" w:fill="auto"/>
             <w:noWrap/>
             <w:vAlign w:val="bottom"/>
@@ -11765,7 +11444,7 @@
         </w:tc>
         <w:tc>
           <w:tcPr>
-            <w:tcW w:w="1417" w:type="dxa"/>
+            <w:tcW w:w="1260" w:type="dxa"/>
             <w:shd w:val="clear" w:color="auto" w:fill="auto"/>
             <w:noWrap/>
             <w:vAlign w:val="bottom"/>
@@ -11783,7 +11462,7 @@
         </w:tc>
         <w:tc>
           <w:tcPr>
-            <w:tcW w:w="1418" w:type="dxa"/>
+            <w:tcW w:w="1350" w:type="dxa"/>
           </w:tcPr>
           <w:p>
             <w:pPr>
@@ -11798,7 +11477,7 @@
         </w:tc>
         <w:tc>
           <w:tcPr>
-            <w:tcW w:w="1559" w:type="dxa"/>
+            <w:tcW w:w="1440" w:type="dxa"/>
           </w:tcPr>
           <w:p>
             <w:pPr>
@@ -11813,7 +11492,7 @@
         </w:tc>
         <w:tc>
           <w:tcPr>
-            <w:tcW w:w="1559" w:type="dxa"/>
+            <w:tcW w:w="1170" w:type="dxa"/>
           </w:tcPr>
           <w:p>
             <w:pPr>
@@ -11835,7 +11514,7 @@
         </w:tc>
         <w:tc>
           <w:tcPr>
-            <w:tcW w:w="1701" w:type="dxa"/>
+            <w:tcW w:w="1440" w:type="dxa"/>
           </w:tcPr>
           <w:p>
             <w:pPr>
@@ -11855,7 +11534,7 @@
         </w:trPr>
         <w:tc>
           <w:tcPr>
-            <w:tcW w:w="3119" w:type="dxa"/>
+            <w:tcW w:w="2790" w:type="dxa"/>
             <w:shd w:val="clear" w:color="auto" w:fill="auto"/>
             <w:noWrap/>
             <w:vAlign w:val="bottom"/>
@@ -11884,7 +11563,7 @@
         </w:tc>
         <w:tc>
           <w:tcPr>
-            <w:tcW w:w="1417" w:type="dxa"/>
+            <w:tcW w:w="1260" w:type="dxa"/>
             <w:shd w:val="clear" w:color="auto" w:fill="auto"/>
             <w:noWrap/>
             <w:vAlign w:val="bottom"/>
@@ -11902,7 +11581,7 @@
         </w:tc>
         <w:tc>
           <w:tcPr>
-            <w:tcW w:w="1418" w:type="dxa"/>
+            <w:tcW w:w="1350" w:type="dxa"/>
           </w:tcPr>
           <w:p>
             <w:pPr>
@@ -11917,7 +11596,7 @@
         </w:tc>
         <w:tc>
           <w:tcPr>
-            <w:tcW w:w="1559" w:type="dxa"/>
+            <w:tcW w:w="1440" w:type="dxa"/>
           </w:tcPr>
           <w:p>
             <w:pPr>
@@ -11932,7 +11611,7 @@
         </w:tc>
         <w:tc>
           <w:tcPr>
-            <w:tcW w:w="1559" w:type="dxa"/>
+            <w:tcW w:w="1170" w:type="dxa"/>
           </w:tcPr>
           <w:p>
             <w:pPr>
@@ -11954,7 +11633,7 @@
         </w:tc>
         <w:tc>
           <w:tcPr>
-            <w:tcW w:w="1701" w:type="dxa"/>
+            <w:tcW w:w="1440" w:type="dxa"/>
           </w:tcPr>
           <w:p>
             <w:pPr>
@@ -11974,7 +11653,7 @@
         </w:trPr>
         <w:tc>
           <w:tcPr>
-            <w:tcW w:w="3119" w:type="dxa"/>
+            <w:tcW w:w="2790" w:type="dxa"/>
             <w:shd w:val="clear" w:color="auto" w:fill="auto"/>
             <w:noWrap/>
             <w:vAlign w:val="bottom"/>
@@ -12003,7 +11682,7 @@
         </w:tc>
         <w:tc>
           <w:tcPr>
-            <w:tcW w:w="1417" w:type="dxa"/>
+            <w:tcW w:w="1260" w:type="dxa"/>
             <w:shd w:val="clear" w:color="auto" w:fill="auto"/>
             <w:noWrap/>
             <w:vAlign w:val="bottom"/>
@@ -12021,7 +11700,7 @@
         </w:tc>
         <w:tc>
           <w:tcPr>
-            <w:tcW w:w="1418" w:type="dxa"/>
+            <w:tcW w:w="1350" w:type="dxa"/>
           </w:tcPr>
           <w:p>
             <w:pPr>
@@ -12036,7 +11715,7 @@
         </w:tc>
         <w:tc>
           <w:tcPr>
-            <w:tcW w:w="1559" w:type="dxa"/>
+            <w:tcW w:w="1440" w:type="dxa"/>
           </w:tcPr>
           <w:p>
             <w:pPr>
@@ -12051,7 +11730,7 @@
         </w:tc>
         <w:tc>
           <w:tcPr>
-            <w:tcW w:w="1559" w:type="dxa"/>
+            <w:tcW w:w="1170" w:type="dxa"/>
           </w:tcPr>
           <w:p>
             <w:pPr>
@@ -12073,7 +11752,7 @@
         </w:tc>
         <w:tc>
           <w:tcPr>
-            <w:tcW w:w="1701" w:type="dxa"/>
+            <w:tcW w:w="1440" w:type="dxa"/>
           </w:tcPr>
           <w:p>
             <w:pPr>
@@ -12093,7 +11772,7 @@
         </w:trPr>
         <w:tc>
           <w:tcPr>
-            <w:tcW w:w="3119" w:type="dxa"/>
+            <w:tcW w:w="2790" w:type="dxa"/>
             <w:shd w:val="clear" w:color="auto" w:fill="auto"/>
             <w:noWrap/>
             <w:vAlign w:val="bottom"/>
@@ -12122,7 +11801,7 @@
         </w:tc>
         <w:tc>
           <w:tcPr>
-            <w:tcW w:w="1417" w:type="dxa"/>
+            <w:tcW w:w="1260" w:type="dxa"/>
             <w:shd w:val="clear" w:color="auto" w:fill="auto"/>
             <w:noWrap/>
             <w:vAlign w:val="bottom"/>
@@ -12140,7 +11819,7 @@
         </w:tc>
         <w:tc>
           <w:tcPr>
-            <w:tcW w:w="1418" w:type="dxa"/>
+            <w:tcW w:w="1350" w:type="dxa"/>
           </w:tcPr>
           <w:p>
             <w:pPr>
@@ -12155,7 +11834,7 @@
         </w:tc>
         <w:tc>
           <w:tcPr>
-            <w:tcW w:w="1559" w:type="dxa"/>
+            <w:tcW w:w="1440" w:type="dxa"/>
           </w:tcPr>
           <w:p>
             <w:pPr>
@@ -12170,7 +11849,7 @@
         </w:tc>
         <w:tc>
           <w:tcPr>
-            <w:tcW w:w="1559" w:type="dxa"/>
+            <w:tcW w:w="1170" w:type="dxa"/>
           </w:tcPr>
           <w:p>
             <w:pPr>
@@ -12192,7 +11871,7 @@
         </w:tc>
         <w:tc>
           <w:tcPr>
-            <w:tcW w:w="1701" w:type="dxa"/>
+            <w:tcW w:w="1440" w:type="dxa"/>
           </w:tcPr>
           <w:p>
             <w:pPr>
@@ -12212,7 +11891,7 @@
         </w:trPr>
         <w:tc>
           <w:tcPr>
-            <w:tcW w:w="3119" w:type="dxa"/>
+            <w:tcW w:w="2790" w:type="dxa"/>
             <w:shd w:val="clear" w:color="auto" w:fill="auto"/>
             <w:noWrap/>
             <w:vAlign w:val="bottom"/>
@@ -12233,7 +11912,7 @@
         </w:tc>
         <w:tc>
           <w:tcPr>
-            <w:tcW w:w="1417" w:type="dxa"/>
+            <w:tcW w:w="1260" w:type="dxa"/>
             <w:shd w:val="clear" w:color="auto" w:fill="auto"/>
             <w:noWrap/>
             <w:vAlign w:val="bottom"/>
@@ -12251,7 +11930,7 @@
         </w:tc>
         <w:tc>
           <w:tcPr>
-            <w:tcW w:w="1418" w:type="dxa"/>
+            <w:tcW w:w="1350" w:type="dxa"/>
           </w:tcPr>
           <w:p>
             <w:pPr>
@@ -12266,7 +11945,7 @@
         </w:tc>
         <w:tc>
           <w:tcPr>
-            <w:tcW w:w="1559" w:type="dxa"/>
+            <w:tcW w:w="1440" w:type="dxa"/>
           </w:tcPr>
           <w:p>
             <w:pPr>
@@ -12281,7 +11960,7 @@
         </w:tc>
         <w:tc>
           <w:tcPr>
-            <w:tcW w:w="1559" w:type="dxa"/>
+            <w:tcW w:w="1170" w:type="dxa"/>
           </w:tcPr>
           <w:p>
             <w:pPr>
@@ -12296,7 +11975,7 @@
         </w:tc>
         <w:tc>
           <w:tcPr>
-            <w:tcW w:w="1701" w:type="dxa"/>
+            <w:tcW w:w="1440" w:type="dxa"/>
           </w:tcPr>
           <w:p>
             <w:pPr>
@@ -12323,7 +12002,7 @@
         </w:trPr>
         <w:tc>
           <w:tcPr>
-            <w:tcW w:w="3119" w:type="dxa"/>
+            <w:tcW w:w="2790" w:type="dxa"/>
             <w:shd w:val="clear" w:color="auto" w:fill="auto"/>
             <w:noWrap/>
             <w:vAlign w:val="bottom"/>
@@ -12352,7 +12031,7 @@
         </w:tc>
         <w:tc>
           <w:tcPr>
-            <w:tcW w:w="1417" w:type="dxa"/>
+            <w:tcW w:w="1260" w:type="dxa"/>
             <w:shd w:val="clear" w:color="auto" w:fill="auto"/>
             <w:noWrap/>
             <w:vAlign w:val="bottom"/>
@@ -12370,7 +12049,7 @@
         </w:tc>
         <w:tc>
           <w:tcPr>
-            <w:tcW w:w="1418" w:type="dxa"/>
+            <w:tcW w:w="1350" w:type="dxa"/>
           </w:tcPr>
           <w:p>
             <w:pPr>
@@ -12385,7 +12064,7 @@
         </w:tc>
         <w:tc>
           <w:tcPr>
-            <w:tcW w:w="1559" w:type="dxa"/>
+            <w:tcW w:w="1440" w:type="dxa"/>
           </w:tcPr>
           <w:p>
             <w:pPr>
@@ -12400,7 +12079,7 @@
         </w:tc>
         <w:tc>
           <w:tcPr>
-            <w:tcW w:w="1559" w:type="dxa"/>
+            <w:tcW w:w="1170" w:type="dxa"/>
           </w:tcPr>
           <w:p>
             <w:pPr>
@@ -12415,7 +12094,7 @@
         </w:tc>
         <w:tc>
           <w:tcPr>
-            <w:tcW w:w="1701" w:type="dxa"/>
+            <w:tcW w:w="1440" w:type="dxa"/>
           </w:tcPr>
           <w:p>
             <w:pPr>
@@ -12442,7 +12121,7 @@
         </w:trPr>
         <w:tc>
           <w:tcPr>
-            <w:tcW w:w="3119" w:type="dxa"/>
+            <w:tcW w:w="2790" w:type="dxa"/>
             <w:shd w:val="clear" w:color="auto" w:fill="auto"/>
             <w:noWrap/>
             <w:vAlign w:val="bottom"/>
@@ -12468,7 +12147,7 @@
         </w:tc>
         <w:tc>
           <w:tcPr>
-            <w:tcW w:w="1417" w:type="dxa"/>
+            <w:tcW w:w="1260" w:type="dxa"/>
             <w:shd w:val="clear" w:color="auto" w:fill="auto"/>
             <w:noWrap/>
             <w:vAlign w:val="bottom"/>
@@ -12486,7 +12165,7 @@
         </w:tc>
         <w:tc>
           <w:tcPr>
-            <w:tcW w:w="1418" w:type="dxa"/>
+            <w:tcW w:w="1350" w:type="dxa"/>
           </w:tcPr>
           <w:p>
             <w:pPr>
@@ -12501,7 +12180,7 @@
         </w:tc>
         <w:tc>
           <w:tcPr>
-            <w:tcW w:w="1559" w:type="dxa"/>
+            <w:tcW w:w="1440" w:type="dxa"/>
           </w:tcPr>
           <w:p>
             <w:pPr>
@@ -12516,7 +12195,7 @@
         </w:tc>
         <w:tc>
           <w:tcPr>
-            <w:tcW w:w="1559" w:type="dxa"/>
+            <w:tcW w:w="1170" w:type="dxa"/>
           </w:tcPr>
           <w:p>
             <w:pPr>
@@ -12531,7 +12210,7 @@
         </w:tc>
         <w:tc>
           <w:tcPr>
-            <w:tcW w:w="1701" w:type="dxa"/>
+            <w:tcW w:w="1440" w:type="dxa"/>
           </w:tcPr>
           <w:p>
             <w:pPr>
@@ -12558,7 +12237,7 @@
         </w:trPr>
         <w:tc>
           <w:tcPr>
-            <w:tcW w:w="3119" w:type="dxa"/>
+            <w:tcW w:w="2790" w:type="dxa"/>
             <w:shd w:val="clear" w:color="auto" w:fill="auto"/>
             <w:noWrap/>
             <w:vAlign w:val="bottom"/>
@@ -12584,7 +12263,7 @@
         </w:tc>
         <w:tc>
           <w:tcPr>
-            <w:tcW w:w="1417" w:type="dxa"/>
+            <w:tcW w:w="1260" w:type="dxa"/>
             <w:shd w:val="clear" w:color="auto" w:fill="auto"/>
             <w:noWrap/>
             <w:vAlign w:val="bottom"/>
@@ -12602,7 +12281,7 @@
         </w:tc>
         <w:tc>
           <w:tcPr>
-            <w:tcW w:w="1418" w:type="dxa"/>
+            <w:tcW w:w="1350" w:type="dxa"/>
           </w:tcPr>
           <w:p>
             <w:pPr>
@@ -12617,7 +12296,7 @@
         </w:tc>
         <w:tc>
           <w:tcPr>
-            <w:tcW w:w="1559" w:type="dxa"/>
+            <w:tcW w:w="1440" w:type="dxa"/>
           </w:tcPr>
           <w:p>
             <w:pPr>
@@ -12632,7 +12311,7 @@
         </w:tc>
         <w:tc>
           <w:tcPr>
-            <w:tcW w:w="1559" w:type="dxa"/>
+            <w:tcW w:w="1170" w:type="dxa"/>
           </w:tcPr>
           <w:p>
             <w:pPr>
@@ -12647,7 +12326,7 @@
         </w:tc>
         <w:tc>
           <w:tcPr>
-            <w:tcW w:w="1701" w:type="dxa"/>
+            <w:tcW w:w="1440" w:type="dxa"/>
           </w:tcPr>
           <w:p>
             <w:pPr>
@@ -12674,7 +12353,7 @@
         </w:trPr>
         <w:tc>
           <w:tcPr>
-            <w:tcW w:w="3119" w:type="dxa"/>
+            <w:tcW w:w="2790" w:type="dxa"/>
             <w:shd w:val="clear" w:color="auto" w:fill="auto"/>
             <w:noWrap/>
             <w:vAlign w:val="bottom"/>
@@ -12700,7 +12379,7 @@
         </w:tc>
         <w:tc>
           <w:tcPr>
-            <w:tcW w:w="1417" w:type="dxa"/>
+            <w:tcW w:w="1260" w:type="dxa"/>
             <w:shd w:val="clear" w:color="auto" w:fill="auto"/>
             <w:noWrap/>
             <w:vAlign w:val="bottom"/>
@@ -12718,7 +12397,7 @@
         </w:tc>
         <w:tc>
           <w:tcPr>
-            <w:tcW w:w="1418" w:type="dxa"/>
+            <w:tcW w:w="1350" w:type="dxa"/>
           </w:tcPr>
           <w:p>
             <w:pPr>
@@ -12733,7 +12412,7 @@
         </w:tc>
         <w:tc>
           <w:tcPr>
-            <w:tcW w:w="1559" w:type="dxa"/>
+            <w:tcW w:w="1440" w:type="dxa"/>
           </w:tcPr>
           <w:p>
             <w:pPr>
@@ -12748,7 +12427,7 @@
         </w:tc>
         <w:tc>
           <w:tcPr>
-            <w:tcW w:w="1559" w:type="dxa"/>
+            <w:tcW w:w="1170" w:type="dxa"/>
           </w:tcPr>
           <w:p>
             <w:pPr>
@@ -12763,7 +12442,7 @@
         </w:tc>
         <w:tc>
           <w:tcPr>
-            <w:tcW w:w="1701" w:type="dxa"/>
+            <w:tcW w:w="1440" w:type="dxa"/>
           </w:tcPr>
           <w:p>
             <w:pPr>
@@ -13159,10 +12838,10 @@
             <v:path o:extrusionok="f" gradientshapeok="t" o:connecttype="rect"/>
             <o:lock v:ext="edit" aspectratio="t"/>
           </v:shapetype>
-          <v:shape id="_x0000_i1025" type="#_x0000_t75" alt="" style="width:450pt;height:234pt;mso-width-percent:0;mso-height-percent:0;mso-width-percent:0;mso-height-percent:0" o:ole="">
+          <v:shape id="_x0000_i1025" type="#_x0000_t75" alt="" style="width:450.45pt;height:233.85pt;mso-width-percent:0;mso-height-percent:0;mso-width-percent:0;mso-height-percent:0" o:ole="">
             <v:imagedata r:id="rId15" o:title=""/>
           </v:shape>
-          <o:OLEObject Type="Embed" ProgID="Visio.Drawing.15" ShapeID="_x0000_i1025" DrawAspect="Content" ObjectID="_1726491035" r:id="rId16"/>
+          <o:OLEObject Type="Embed" ProgID="Visio.Drawing.15" ShapeID="_x0000_i1025" DrawAspect="Content" ObjectID="_1726589499" r:id="rId16"/>
         </w:object>
       </w:r>
     </w:p>
@@ -13292,6 +12971,7 @@
                 <w:rFonts w:asciiTheme="minorHAnsi" w:hAnsiTheme="minorHAnsi" w:cstheme="minorHAnsi"/>
                 <w:sz w:val="22"/>
               </w:rPr>
+              <w:lastRenderedPageBreak/>
               <w:t>1</w:t>
             </w:r>
           </w:p>
@@ -13354,7 +13034,6 @@
                 <w:rFonts w:asciiTheme="minorHAnsi" w:hAnsiTheme="minorHAnsi" w:cstheme="minorHAnsi"/>
                 <w:sz w:val="22"/>
               </w:rPr>
-              <w:lastRenderedPageBreak/>
               <w:t>2</w:t>
             </w:r>
           </w:p>
@@ -13530,6 +13209,7 @@
       <w:pPr>
         <w:pStyle w:val="Heading3"/>
       </w:pPr>
+      <w:bookmarkStart w:id="10" w:name="_Toc115976508"/>
       <w:r>
         <w:t>3</w:t>
       </w:r>
@@ -13551,7 +13231,7 @@
       <w:r>
         <w:t>&gt;&gt;</w:t>
       </w:r>
-      <w:bookmarkEnd w:id="8"/>
+      <w:bookmarkEnd w:id="10"/>
     </w:p>
     <w:p>
       <w:pPr>
@@ -13849,7 +13529,7 @@
       <w:pPr>
         <w:pStyle w:val="Heading3"/>
       </w:pPr>
-      <w:bookmarkStart w:id="10" w:name="_Toc72138567"/>
+      <w:bookmarkStart w:id="11" w:name="_Toc115976509"/>
       <w:r>
         <w:t>3</w:t>
       </w:r>
@@ -13861,38 +13541,38 @@
       </w:r>
       <w:r>
         <w:t xml:space="preserve"> &lt;&lt;Feature Name 2&gt;&gt;</w:t>
-      </w:r>
-      <w:bookmarkEnd w:id="10"/>
-    </w:p>
-    <w:p>
-      <w:r>
-        <w:t>…</w:t>
-      </w:r>
-    </w:p>
-    <w:p>
-      <w:r>
-        <w:br w:type="page"/>
-      </w:r>
-    </w:p>
-    <w:p>
-      <w:pPr>
-        <w:pStyle w:val="Heading2"/>
-      </w:pPr>
-      <w:bookmarkStart w:id="11" w:name="_Toc72138568"/>
-      <w:r>
-        <w:lastRenderedPageBreak/>
-        <w:t>4</w:t>
-      </w:r>
-      <w:r>
-        <w:t>. Non-Functional Requirements</w:t>
       </w:r>
       <w:bookmarkEnd w:id="11"/>
     </w:p>
     <w:p>
+      <w:r>
+        <w:t>…</w:t>
+      </w:r>
+    </w:p>
+    <w:p>
+      <w:r>
+        <w:br w:type="page"/>
+      </w:r>
+    </w:p>
+    <w:p>
+      <w:pPr>
+        <w:pStyle w:val="Heading2"/>
+      </w:pPr>
+      <w:bookmarkStart w:id="12" w:name="_Toc115976510"/>
+      <w:r>
+        <w:lastRenderedPageBreak/>
+        <w:t>4</w:t>
+      </w:r>
+      <w:r>
+        <w:t>. Non-Functional Requirements</w:t>
+      </w:r>
+      <w:bookmarkEnd w:id="12"/>
+    </w:p>
+    <w:p>
       <w:pPr>
         <w:pStyle w:val="Heading3"/>
       </w:pPr>
-      <w:bookmarkStart w:id="12" w:name="_Toc72138569"/>
+      <w:bookmarkStart w:id="13" w:name="_Toc115976511"/>
       <w:r>
         <w:t>4</w:t>
       </w:r>
@@ -13905,12 +13585,12 @@
       <w:r>
         <w:t xml:space="preserve"> </w:t>
       </w:r>
-      <w:bookmarkStart w:id="13" w:name="_Toc360610024"/>
+      <w:bookmarkStart w:id="14" w:name="_Toc360610024"/>
       <w:r>
         <w:t>External Interfaces</w:t>
       </w:r>
-      <w:bookmarkEnd w:id="12"/>
       <w:bookmarkEnd w:id="13"/>
+      <w:bookmarkEnd w:id="14"/>
     </w:p>
     <w:p>
       <w:pPr>
@@ -13959,7 +13639,7 @@
       <w:pPr>
         <w:pStyle w:val="Heading3"/>
       </w:pPr>
-      <w:bookmarkStart w:id="14" w:name="_Toc72138570"/>
+      <w:bookmarkStart w:id="15" w:name="_Toc115976512"/>
       <w:r>
         <w:t>4</w:t>
       </w:r>
@@ -13972,7 +13652,7 @@
       <w:r>
         <w:t xml:space="preserve"> Quality Attributes</w:t>
       </w:r>
-      <w:bookmarkEnd w:id="14"/>
+      <w:bookmarkEnd w:id="15"/>
     </w:p>
     <w:p>
       <w:pPr>
@@ -14007,7 +13687,7 @@
       <w:pPr>
         <w:pStyle w:val="Heading4"/>
       </w:pPr>
-      <w:bookmarkStart w:id="15" w:name="_Toc35838289"/>
+      <w:bookmarkStart w:id="16" w:name="_Toc35838289"/>
       <w:r>
         <w:t>4</w:t>
       </w:r>
@@ -14017,7 +13697,7 @@
       <w:r>
         <w:t xml:space="preserve"> Usability</w:t>
       </w:r>
-      <w:bookmarkEnd w:id="15"/>
+      <w:bookmarkEnd w:id="16"/>
       <w:r>
         <w:t xml:space="preserve"> </w:t>
       </w:r>
@@ -14044,8 +13724,8 @@
       <w:pPr>
         <w:pStyle w:val="Heading4"/>
       </w:pPr>
-      <w:bookmarkStart w:id="16" w:name="_Toc521150206"/>
-      <w:bookmarkStart w:id="17" w:name="_Toc35838290"/>
+      <w:bookmarkStart w:id="17" w:name="_Toc521150206"/>
+      <w:bookmarkStart w:id="18" w:name="_Toc35838290"/>
       <w:r>
         <w:t>4</w:t>
       </w:r>
@@ -14055,8 +13735,8 @@
       <w:r>
         <w:t xml:space="preserve"> Reliability</w:t>
       </w:r>
-      <w:bookmarkEnd w:id="16"/>
       <w:bookmarkEnd w:id="17"/>
+      <w:bookmarkEnd w:id="18"/>
       <w:r>
         <w:t xml:space="preserve"> </w:t>
       </w:r>
@@ -14184,8 +13864,8 @@
       <w:pPr>
         <w:pStyle w:val="Heading4"/>
       </w:pPr>
-      <w:bookmarkStart w:id="18" w:name="_Toc521150207"/>
-      <w:bookmarkStart w:id="19" w:name="_Toc35838291"/>
+      <w:bookmarkStart w:id="19" w:name="_Toc521150207"/>
+      <w:bookmarkStart w:id="20" w:name="_Toc35838291"/>
       <w:r>
         <w:t>4</w:t>
       </w:r>
@@ -14195,8 +13875,8 @@
       <w:r>
         <w:t xml:space="preserve"> Performance</w:t>
       </w:r>
-      <w:bookmarkEnd w:id="18"/>
       <w:bookmarkEnd w:id="19"/>
+      <w:bookmarkEnd w:id="20"/>
     </w:p>
     <w:p>
       <w:pPr>
@@ -14325,6 +14005,7 @@
           <w:lang w:val="en-US"/>
         </w:rPr>
       </w:pPr>
+      <w:bookmarkStart w:id="21" w:name="_Toc115976513"/>
       <w:r>
         <w:rPr>
           <w:lang w:val="en-US"/>
@@ -14338,6 +14019,7 @@
         </w:rPr>
         <w:t>. Requirement Appendix</w:t>
       </w:r>
+      <w:bookmarkEnd w:id="21"/>
     </w:p>
     <w:p>
       <w:pPr>
@@ -14387,15 +14069,15 @@
       <w:pPr>
         <w:pStyle w:val="Heading3"/>
       </w:pPr>
-      <w:bookmarkStart w:id="20" w:name="_Toc72138560"/>
-      <w:bookmarkStart w:id="21" w:name="_Toc50989351"/>
+      <w:bookmarkStart w:id="22" w:name="_Toc50989351"/>
+      <w:bookmarkStart w:id="23" w:name="_Toc115976514"/>
       <w:r>
         <w:t>5</w:t>
       </w:r>
       <w:r>
         <w:t>.1 Business Rules</w:t>
       </w:r>
-      <w:bookmarkEnd w:id="20"/>
+      <w:bookmarkEnd w:id="23"/>
     </w:p>
     <w:p>
       <w:pPr>
@@ -15058,12 +14740,14 @@
       <w:pPr>
         <w:pStyle w:val="Heading3"/>
       </w:pPr>
+      <w:bookmarkStart w:id="24" w:name="_Toc115976515"/>
       <w:r>
         <w:t>5</w:t>
       </w:r>
       <w:r>
         <w:t>.2 Common Requirements</w:t>
       </w:r>
+      <w:bookmarkEnd w:id="24"/>
     </w:p>
     <w:p>
       <w:pPr>
@@ -15112,13 +14796,15 @@
       <w:pPr>
         <w:pStyle w:val="Heading3"/>
       </w:pPr>
+      <w:bookmarkStart w:id="25" w:name="_Toc115976516"/>
       <w:r>
         <w:t>5</w:t>
       </w:r>
       <w:r>
         <w:t>.3 Application Messages List</w:t>
       </w:r>
-      <w:bookmarkEnd w:id="21"/>
+      <w:bookmarkEnd w:id="22"/>
+      <w:bookmarkEnd w:id="25"/>
     </w:p>
     <w:tbl>
       <w:tblPr>
@@ -15994,6 +15680,7 @@
           <w:lang w:val="en-US"/>
         </w:rPr>
       </w:pPr>
+      <w:bookmarkStart w:id="26" w:name="_Toc115976517"/>
       <w:r>
         <w:rPr>
           <w:lang w:val="en-US"/>
@@ -16018,6 +15705,7 @@
         </w:rPr>
         <w:t>s…</w:t>
       </w:r>
+      <w:bookmarkEnd w:id="26"/>
     </w:p>
     <w:sectPr>
       <w:footerReference w:type="default" r:id="rId18"/>
@@ -16031,7 +15719,7 @@
 </file>
 
 <file path=word/endnotes.xml><?xml version="1.0" encoding="utf-8"?>
-<w:endnotes xmlns:wpc="http://schemas.microsoft.com/office/word/2010/wordprocessingCanvas" xmlns:cx="http://schemas.microsoft.com/office/drawing/2014/chartex" xmlns:mc="http://schemas.openxmlformats.org/markup-compatibility/2006" xmlns:o="urn:schemas-microsoft-com:office:office" xmlns:r="http://schemas.openxmlformats.org/officeDocument/2006/relationships" xmlns:m="http://schemas.openxmlformats.org/officeDocument/2006/math" xmlns:v="urn:schemas-microsoft-com:vml" xmlns:wp14="http://schemas.microsoft.com/office/word/2010/wordprocessingDrawing" xmlns:wp="http://schemas.openxmlformats.org/drawingml/2006/wordprocessingDrawing" xmlns:w10="urn:schemas-microsoft-com:office:word" xmlns:w="http://schemas.openxmlformats.org/wordprocessingml/2006/main" xmlns:w14="http://schemas.microsoft.com/office/word/2010/wordml" xmlns:w15="http://schemas.microsoft.com/office/word/2012/wordml" xmlns:w16se="http://schemas.microsoft.com/office/word/2015/wordml/symex" xmlns:wpg="http://schemas.microsoft.com/office/word/2010/wordprocessingGroup" xmlns:wpi="http://schemas.microsoft.com/office/word/2010/wordprocessingInk" xmlns:wne="http://schemas.microsoft.com/office/word/2006/wordml" xmlns:wps="http://schemas.microsoft.com/office/word/2010/wordprocessingShape" mc:Ignorable="w14 w15 w16se wp14">
+<w:endnotes xmlns:wpc="http://schemas.microsoft.com/office/word/2010/wordprocessingCanvas" xmlns:cx="http://schemas.microsoft.com/office/drawing/2014/chartex" xmlns:cx1="http://schemas.microsoft.com/office/drawing/2015/9/8/chartex" xmlns:cx2="http://schemas.microsoft.com/office/drawing/2015/10/21/chartex" xmlns:cx3="http://schemas.microsoft.com/office/drawing/2016/5/9/chartex" xmlns:cx4="http://schemas.microsoft.com/office/drawing/2016/5/10/chartex" xmlns:cx5="http://schemas.microsoft.com/office/drawing/2016/5/11/chartex" xmlns:cx6="http://schemas.microsoft.com/office/drawing/2016/5/12/chartex" xmlns:cx7="http://schemas.microsoft.com/office/drawing/2016/5/13/chartex" xmlns:cx8="http://schemas.microsoft.com/office/drawing/2016/5/14/chartex" xmlns:mc="http://schemas.openxmlformats.org/markup-compatibility/2006" xmlns:aink="http://schemas.microsoft.com/office/drawing/2016/ink" xmlns:am3d="http://schemas.microsoft.com/office/drawing/2017/model3d" xmlns:o="urn:schemas-microsoft-com:office:office" xmlns:oel="http://schemas.microsoft.com/office/2019/extlst" xmlns:r="http://schemas.openxmlformats.org/officeDocument/2006/relationships" xmlns:m="http://schemas.openxmlformats.org/officeDocument/2006/math" xmlns:v="urn:schemas-microsoft-com:vml" xmlns:wp14="http://schemas.microsoft.com/office/word/2010/wordprocessingDrawing" xmlns:wp="http://schemas.openxmlformats.org/drawingml/2006/wordprocessingDrawing" xmlns:w10="urn:schemas-microsoft-com:office:word" xmlns:w="http://schemas.openxmlformats.org/wordprocessingml/2006/main" xmlns:w14="http://schemas.microsoft.com/office/word/2010/wordml" xmlns:w15="http://schemas.microsoft.com/office/word/2012/wordml" xmlns:w16cex="http://schemas.microsoft.com/office/word/2018/wordml/cex" xmlns:w16cid="http://schemas.microsoft.com/office/word/2016/wordml/cid" xmlns:w16="http://schemas.microsoft.com/office/word/2018/wordml" xmlns:w16sdtdh="http://schemas.microsoft.com/office/word/2020/wordml/sdtdatahash" xmlns:w16se="http://schemas.microsoft.com/office/word/2015/wordml/symex" xmlns:wpg="http://schemas.microsoft.com/office/word/2010/wordprocessingGroup" xmlns:wpi="http://schemas.microsoft.com/office/word/2010/wordprocessingInk" xmlns:wne="http://schemas.microsoft.com/office/word/2006/wordml" xmlns:wps="http://schemas.microsoft.com/office/word/2010/wordprocessingShape" mc:Ignorable="w14 w15 w16se w16cid w16 w16cex w16sdtdh wp14">
   <w:endnote w:type="separator" w:id="-1">
     <w:p>
       <w:pPr>
@@ -16056,7 +15744,7 @@
 </file>
 
 <file path=word/footer1.xml><?xml version="1.0" encoding="utf-8"?>
-<w:ftr xmlns:wpc="http://schemas.microsoft.com/office/word/2010/wordprocessingCanvas" xmlns:cx="http://schemas.microsoft.com/office/drawing/2014/chartex" xmlns:mc="http://schemas.openxmlformats.org/markup-compatibility/2006" xmlns:o="urn:schemas-microsoft-com:office:office" xmlns:r="http://schemas.openxmlformats.org/officeDocument/2006/relationships" xmlns:m="http://schemas.openxmlformats.org/officeDocument/2006/math" xmlns:v="urn:schemas-microsoft-com:vml" xmlns:wp14="http://schemas.microsoft.com/office/word/2010/wordprocessingDrawing" xmlns:wp="http://schemas.openxmlformats.org/drawingml/2006/wordprocessingDrawing" xmlns:w10="urn:schemas-microsoft-com:office:word" xmlns:w="http://schemas.openxmlformats.org/wordprocessingml/2006/main" xmlns:w14="http://schemas.microsoft.com/office/word/2010/wordml" xmlns:w15="http://schemas.microsoft.com/office/word/2012/wordml" xmlns:w16se="http://schemas.microsoft.com/office/word/2015/wordml/symex" xmlns:wpg="http://schemas.microsoft.com/office/word/2010/wordprocessingGroup" xmlns:wpi="http://schemas.microsoft.com/office/word/2010/wordprocessingInk" xmlns:wne="http://schemas.microsoft.com/office/word/2006/wordml" xmlns:wps="http://schemas.microsoft.com/office/word/2010/wordprocessingShape" mc:Ignorable="w14 w15 w16se wp14">
+<w:ftr xmlns:wpc="http://schemas.microsoft.com/office/word/2010/wordprocessingCanvas" xmlns:cx="http://schemas.microsoft.com/office/drawing/2014/chartex" xmlns:cx1="http://schemas.microsoft.com/office/drawing/2015/9/8/chartex" xmlns:cx2="http://schemas.microsoft.com/office/drawing/2015/10/21/chartex" xmlns:cx3="http://schemas.microsoft.com/office/drawing/2016/5/9/chartex" xmlns:cx4="http://schemas.microsoft.com/office/drawing/2016/5/10/chartex" xmlns:cx5="http://schemas.microsoft.com/office/drawing/2016/5/11/chartex" xmlns:cx6="http://schemas.microsoft.com/office/drawing/2016/5/12/chartex" xmlns:cx7="http://schemas.microsoft.com/office/drawing/2016/5/13/chartex" xmlns:cx8="http://schemas.microsoft.com/office/drawing/2016/5/14/chartex" xmlns:mc="http://schemas.openxmlformats.org/markup-compatibility/2006" xmlns:aink="http://schemas.microsoft.com/office/drawing/2016/ink" xmlns:am3d="http://schemas.microsoft.com/office/drawing/2017/model3d" xmlns:o="urn:schemas-microsoft-com:office:office" xmlns:oel="http://schemas.microsoft.com/office/2019/extlst" xmlns:r="http://schemas.openxmlformats.org/officeDocument/2006/relationships" xmlns:m="http://schemas.openxmlformats.org/officeDocument/2006/math" xmlns:v="urn:schemas-microsoft-com:vml" xmlns:wp14="http://schemas.microsoft.com/office/word/2010/wordprocessingDrawing" xmlns:wp="http://schemas.openxmlformats.org/drawingml/2006/wordprocessingDrawing" xmlns:w10="urn:schemas-microsoft-com:office:word" xmlns:w="http://schemas.openxmlformats.org/wordprocessingml/2006/main" xmlns:w14="http://schemas.microsoft.com/office/word/2010/wordml" xmlns:w15="http://schemas.microsoft.com/office/word/2012/wordml" xmlns:w16cex="http://schemas.microsoft.com/office/word/2018/wordml/cex" xmlns:w16cid="http://schemas.microsoft.com/office/word/2016/wordml/cid" xmlns:w16="http://schemas.microsoft.com/office/word/2018/wordml" xmlns:w16sdtdh="http://schemas.microsoft.com/office/word/2020/wordml/sdtdatahash" xmlns:w16se="http://schemas.microsoft.com/office/word/2015/wordml/symex" xmlns:wpg="http://schemas.microsoft.com/office/word/2010/wordprocessingGroup" xmlns:wpi="http://schemas.microsoft.com/office/word/2010/wordprocessingInk" xmlns:wne="http://schemas.microsoft.com/office/word/2006/wordml" xmlns:wps="http://schemas.microsoft.com/office/word/2010/wordprocessingShape" mc:Ignorable="w14 w15 w16se w16cid w16 w16cex w16sdtdh wp14">
   <w:sdt>
     <w:sdtPr>
       <w:id w:val="-1153064806"/>
@@ -16123,7 +15811,7 @@
 </file>
 
 <file path=word/footnotes.xml><?xml version="1.0" encoding="utf-8"?>
-<w:footnotes xmlns:wpc="http://schemas.microsoft.com/office/word/2010/wordprocessingCanvas" xmlns:cx="http://schemas.microsoft.com/office/drawing/2014/chartex" xmlns:mc="http://schemas.openxmlformats.org/markup-compatibility/2006" xmlns:o="urn:schemas-microsoft-com:office:office" xmlns:r="http://schemas.openxmlformats.org/officeDocument/2006/relationships" xmlns:m="http://schemas.openxmlformats.org/officeDocument/2006/math" xmlns:v="urn:schemas-microsoft-com:vml" xmlns:wp14="http://schemas.microsoft.com/office/word/2010/wordprocessingDrawing" xmlns:wp="http://schemas.openxmlformats.org/drawingml/2006/wordprocessingDrawing" xmlns:w10="urn:schemas-microsoft-com:office:word" xmlns:w="http://schemas.openxmlformats.org/wordprocessingml/2006/main" xmlns:w14="http://schemas.microsoft.com/office/word/2010/wordml" xmlns:w15="http://schemas.microsoft.com/office/word/2012/wordml" xmlns:w16se="http://schemas.microsoft.com/office/word/2015/wordml/symex" xmlns:wpg="http://schemas.microsoft.com/office/word/2010/wordprocessingGroup" xmlns:wpi="http://schemas.microsoft.com/office/word/2010/wordprocessingInk" xmlns:wne="http://schemas.microsoft.com/office/word/2006/wordml" xmlns:wps="http://schemas.microsoft.com/office/word/2010/wordprocessingShape" mc:Ignorable="w14 w15 w16se wp14">
+<w:footnotes xmlns:wpc="http://schemas.microsoft.com/office/word/2010/wordprocessingCanvas" xmlns:cx="http://schemas.microsoft.com/office/drawing/2014/chartex" xmlns:cx1="http://schemas.microsoft.com/office/drawing/2015/9/8/chartex" xmlns:cx2="http://schemas.microsoft.com/office/drawing/2015/10/21/chartex" xmlns:cx3="http://schemas.microsoft.com/office/drawing/2016/5/9/chartex" xmlns:cx4="http://schemas.microsoft.com/office/drawing/2016/5/10/chartex" xmlns:cx5="http://schemas.microsoft.com/office/drawing/2016/5/11/chartex" xmlns:cx6="http://schemas.microsoft.com/office/drawing/2016/5/12/chartex" xmlns:cx7="http://schemas.microsoft.com/office/drawing/2016/5/13/chartex" xmlns:cx8="http://schemas.microsoft.com/office/drawing/2016/5/14/chartex" xmlns:mc="http://schemas.openxmlformats.org/markup-compatibility/2006" xmlns:aink="http://schemas.microsoft.com/office/drawing/2016/ink" xmlns:am3d="http://schemas.microsoft.com/office/drawing/2017/model3d" xmlns:o="urn:schemas-microsoft-com:office:office" xmlns:oel="http://schemas.microsoft.com/office/2019/extlst" xmlns:r="http://schemas.openxmlformats.org/officeDocument/2006/relationships" xmlns:m="http://schemas.openxmlformats.org/officeDocument/2006/math" xmlns:v="urn:schemas-microsoft-com:vml" xmlns:wp14="http://schemas.microsoft.com/office/word/2010/wordprocessingDrawing" xmlns:wp="http://schemas.openxmlformats.org/drawingml/2006/wordprocessingDrawing" xmlns:w10="urn:schemas-microsoft-com:office:word" xmlns:w="http://schemas.openxmlformats.org/wordprocessingml/2006/main" xmlns:w14="http://schemas.microsoft.com/office/word/2010/wordml" xmlns:w15="http://schemas.microsoft.com/office/word/2012/wordml" xmlns:w16cex="http://schemas.microsoft.com/office/word/2018/wordml/cex" xmlns:w16cid="http://schemas.microsoft.com/office/word/2016/wordml/cid" xmlns:w16="http://schemas.microsoft.com/office/word/2018/wordml" xmlns:w16sdtdh="http://schemas.microsoft.com/office/word/2020/wordml/sdtdatahash" xmlns:w16se="http://schemas.microsoft.com/office/word/2015/wordml/symex" xmlns:wpg="http://schemas.microsoft.com/office/word/2010/wordprocessingGroup" xmlns:wpi="http://schemas.microsoft.com/office/word/2010/wordprocessingInk" xmlns:wne="http://schemas.microsoft.com/office/word/2006/wordml" xmlns:wps="http://schemas.microsoft.com/office/word/2010/wordprocessingShape" mc:Ignorable="w14 w15 w16se w16cid w16 w16cex w16sdtdh wp14">
   <w:footnote w:type="separator" w:id="-1">
     <w:p>
       <w:pPr>
@@ -16148,7 +15836,7 @@
 </file>
 
 <file path=word/numbering.xml><?xml version="1.0" encoding="utf-8"?>
-<w:numbering xmlns:wpc="http://schemas.microsoft.com/office/word/2010/wordprocessingCanvas" xmlns:cx="http://schemas.microsoft.com/office/drawing/2014/chartex" xmlns:mc="http://schemas.openxmlformats.org/markup-compatibility/2006" xmlns:o="urn:schemas-microsoft-com:office:office" xmlns:r="http://schemas.openxmlformats.org/officeDocument/2006/relationships" xmlns:m="http://schemas.openxmlformats.org/officeDocument/2006/math" xmlns:v="urn:schemas-microsoft-com:vml" xmlns:wp14="http://schemas.microsoft.com/office/word/2010/wordprocessingDrawing" xmlns:wp="http://schemas.openxmlformats.org/drawingml/2006/wordprocessingDrawing" xmlns:w10="urn:schemas-microsoft-com:office:word" xmlns:w="http://schemas.openxmlformats.org/wordprocessingml/2006/main" xmlns:w14="http://schemas.microsoft.com/office/word/2010/wordml" xmlns:w15="http://schemas.microsoft.com/office/word/2012/wordml" xmlns:w16se="http://schemas.microsoft.com/office/word/2015/wordml/symex" xmlns:wpg="http://schemas.microsoft.com/office/word/2010/wordprocessingGroup" xmlns:wpi="http://schemas.microsoft.com/office/word/2010/wordprocessingInk" xmlns:wne="http://schemas.microsoft.com/office/word/2006/wordml" xmlns:wps="http://schemas.microsoft.com/office/word/2010/wordprocessingShape" mc:Ignorable="w14 w15 w16se wp14">
+<w:numbering xmlns:wpc="http://schemas.microsoft.com/office/word/2010/wordprocessingCanvas" xmlns:cx="http://schemas.microsoft.com/office/drawing/2014/chartex" xmlns:cx1="http://schemas.microsoft.com/office/drawing/2015/9/8/chartex" xmlns:cx2="http://schemas.microsoft.com/office/drawing/2015/10/21/chartex" xmlns:cx3="http://schemas.microsoft.com/office/drawing/2016/5/9/chartex" xmlns:cx4="http://schemas.microsoft.com/office/drawing/2016/5/10/chartex" xmlns:cx5="http://schemas.microsoft.com/office/drawing/2016/5/11/chartex" xmlns:cx6="http://schemas.microsoft.com/office/drawing/2016/5/12/chartex" xmlns:cx7="http://schemas.microsoft.com/office/drawing/2016/5/13/chartex" xmlns:cx8="http://schemas.microsoft.com/office/drawing/2016/5/14/chartex" xmlns:mc="http://schemas.openxmlformats.org/markup-compatibility/2006" xmlns:aink="http://schemas.microsoft.com/office/drawing/2016/ink" xmlns:am3d="http://schemas.microsoft.com/office/drawing/2017/model3d" xmlns:o="urn:schemas-microsoft-com:office:office" xmlns:oel="http://schemas.microsoft.com/office/2019/extlst" xmlns:r="http://schemas.openxmlformats.org/officeDocument/2006/relationships" xmlns:m="http://schemas.openxmlformats.org/officeDocument/2006/math" xmlns:v="urn:schemas-microsoft-com:vml" xmlns:wp14="http://schemas.microsoft.com/office/word/2010/wordprocessingDrawing" xmlns:wp="http://schemas.openxmlformats.org/drawingml/2006/wordprocessingDrawing" xmlns:w10="urn:schemas-microsoft-com:office:word" xmlns:w="http://schemas.openxmlformats.org/wordprocessingml/2006/main" xmlns:w14="http://schemas.microsoft.com/office/word/2010/wordml" xmlns:w15="http://schemas.microsoft.com/office/word/2012/wordml" xmlns:w16cex="http://schemas.microsoft.com/office/word/2018/wordml/cex" xmlns:w16cid="http://schemas.microsoft.com/office/word/2016/wordml/cid" xmlns:w16="http://schemas.microsoft.com/office/word/2018/wordml" xmlns:w16sdtdh="http://schemas.microsoft.com/office/word/2020/wordml/sdtdatahash" xmlns:w16se="http://schemas.microsoft.com/office/word/2015/wordml/symex" xmlns:wpg="http://schemas.microsoft.com/office/word/2010/wordprocessingGroup" xmlns:wpi="http://schemas.microsoft.com/office/word/2010/wordprocessingInk" xmlns:wne="http://schemas.microsoft.com/office/word/2006/wordml" xmlns:wps="http://schemas.microsoft.com/office/word/2010/wordprocessingShape" mc:Ignorable="w14 w15 w16se w16cid w16 w16cex w16sdtdh wp14">
   <w:abstractNum w:abstractNumId="0" w15:restartNumberingAfterBreak="0">
     <w:nsid w:val="090D7059"/>
     <w:multiLevelType w:val="multilevel"/>
@@ -18528,80 +18216,80 @@
       </w:rPr>
     </w:lvl>
   </w:abstractNum>
-  <w:num w:numId="1">
+  <w:num w:numId="1" w16cid:durableId="53359164">
     <w:abstractNumId w:val="22"/>
   </w:num>
-  <w:num w:numId="2">
+  <w:num w:numId="2" w16cid:durableId="156462066">
     <w:abstractNumId w:val="12"/>
   </w:num>
-  <w:num w:numId="3">
+  <w:num w:numId="3" w16cid:durableId="198593893">
     <w:abstractNumId w:val="0"/>
   </w:num>
-  <w:num w:numId="4">
+  <w:num w:numId="4" w16cid:durableId="592708039">
     <w:abstractNumId w:val="3"/>
   </w:num>
-  <w:num w:numId="5">
+  <w:num w:numId="5" w16cid:durableId="1496603165">
     <w:abstractNumId w:val="11"/>
   </w:num>
-  <w:num w:numId="6">
+  <w:num w:numId="6" w16cid:durableId="1391424279">
     <w:abstractNumId w:val="2"/>
   </w:num>
-  <w:num w:numId="7">
+  <w:num w:numId="7" w16cid:durableId="1369454608">
     <w:abstractNumId w:val="20"/>
   </w:num>
-  <w:num w:numId="8">
+  <w:num w:numId="8" w16cid:durableId="564683890">
     <w:abstractNumId w:val="13"/>
   </w:num>
-  <w:num w:numId="9">
+  <w:num w:numId="9" w16cid:durableId="310211234">
     <w:abstractNumId w:val="1"/>
   </w:num>
-  <w:num w:numId="10">
+  <w:num w:numId="10" w16cid:durableId="890269117">
     <w:abstractNumId w:val="10"/>
   </w:num>
-  <w:num w:numId="11">
+  <w:num w:numId="11" w16cid:durableId="621157878">
     <w:abstractNumId w:val="18"/>
   </w:num>
-  <w:num w:numId="12">
+  <w:num w:numId="12" w16cid:durableId="639001411">
     <w:abstractNumId w:val="5"/>
   </w:num>
-  <w:num w:numId="13">
+  <w:num w:numId="13" w16cid:durableId="783115018">
     <w:abstractNumId w:val="21"/>
   </w:num>
-  <w:num w:numId="14">
+  <w:num w:numId="14" w16cid:durableId="1554388829">
     <w:abstractNumId w:val="17"/>
   </w:num>
-  <w:num w:numId="15">
+  <w:num w:numId="15" w16cid:durableId="502626411">
     <w:abstractNumId w:val="19"/>
   </w:num>
-  <w:num w:numId="16">
+  <w:num w:numId="16" w16cid:durableId="1999141288">
     <w:abstractNumId w:val="4"/>
   </w:num>
-  <w:num w:numId="17">
+  <w:num w:numId="17" w16cid:durableId="1067875247">
     <w:abstractNumId w:val="16"/>
   </w:num>
-  <w:num w:numId="18">
+  <w:num w:numId="18" w16cid:durableId="37358739">
     <w:abstractNumId w:val="15"/>
   </w:num>
-  <w:num w:numId="19">
+  <w:num w:numId="19" w16cid:durableId="349765871">
     <w:abstractNumId w:val="9"/>
   </w:num>
-  <w:num w:numId="20">
+  <w:num w:numId="20" w16cid:durableId="893933895">
     <w:abstractNumId w:val="14"/>
   </w:num>
-  <w:num w:numId="21">
+  <w:num w:numId="21" w16cid:durableId="1783768004">
     <w:abstractNumId w:val="7"/>
   </w:num>
-  <w:num w:numId="22">
+  <w:num w:numId="22" w16cid:durableId="700128599">
     <w:abstractNumId w:val="6"/>
   </w:num>
-  <w:num w:numId="23">
+  <w:num w:numId="23" w16cid:durableId="1343976359">
     <w:abstractNumId w:val="8"/>
   </w:num>
 </w:numbering>
 </file>
 
 <file path=word/styles.xml><?xml version="1.0" encoding="utf-8"?>
-<w:styles xmlns:mc="http://schemas.openxmlformats.org/markup-compatibility/2006" xmlns:r="http://schemas.openxmlformats.org/officeDocument/2006/relationships" xmlns:w="http://schemas.openxmlformats.org/wordprocessingml/2006/main" xmlns:w14="http://schemas.microsoft.com/office/word/2010/wordml" xmlns:w15="http://schemas.microsoft.com/office/word/2012/wordml" xmlns:w16se="http://schemas.microsoft.com/office/word/2015/wordml/symex" mc:Ignorable="w14 w15 w16se">
+<w:styles xmlns:mc="http://schemas.openxmlformats.org/markup-compatibility/2006" xmlns:r="http://schemas.openxmlformats.org/officeDocument/2006/relationships" xmlns:w="http://schemas.openxmlformats.org/wordprocessingml/2006/main" xmlns:w14="http://schemas.microsoft.com/office/word/2010/wordml" xmlns:w15="http://schemas.microsoft.com/office/word/2012/wordml" xmlns:w16cex="http://schemas.microsoft.com/office/word/2018/wordml/cex" xmlns:w16cid="http://schemas.microsoft.com/office/word/2016/wordml/cid" xmlns:w16="http://schemas.microsoft.com/office/word/2018/wordml" xmlns:w16sdtdh="http://schemas.microsoft.com/office/word/2020/wordml/sdtdatahash" xmlns:w16se="http://schemas.microsoft.com/office/word/2015/wordml/symex" mc:Ignorable="w14 w15 w16se w16cid w16 w16cex w16sdtdh">
   <w:docDefaults>
     <w:rPrDefault>
       <w:rPr>
@@ -18617,7 +18305,7 @@
       </w:pPr>
     </w:pPrDefault>
   </w:docDefaults>
-  <w:latentStyles w:defLockedState="0" w:defUIPriority="99" w:defSemiHidden="0" w:defUnhideWhenUsed="0" w:defQFormat="0" w:count="371">
+  <w:latentStyles w:defLockedState="0" w:defUIPriority="99" w:defSemiHidden="0" w:defUnhideWhenUsed="0" w:defQFormat="0" w:count="376">
     <w:lsdException w:name="Normal" w:uiPriority="0" w:qFormat="1"/>
     <w:lsdException w:name="heading 1" w:uiPriority="9" w:qFormat="1"/>
     <w:lsdException w:name="heading 2" w:semiHidden="1" w:uiPriority="9" w:unhideWhenUsed="1" w:qFormat="1"/>
@@ -18723,7 +18411,6 @@
     <w:lsdException w:name="HTML Sample" w:semiHidden="1" w:unhideWhenUsed="1"/>
     <w:lsdException w:name="HTML Typewriter" w:semiHidden="1" w:unhideWhenUsed="1"/>
     <w:lsdException w:name="HTML Variable" w:semiHidden="1" w:unhideWhenUsed="1"/>
-    <w:lsdException w:name="Normal Table" w:semiHidden="1" w:unhideWhenUsed="1"/>
     <w:lsdException w:name="annotation subject" w:semiHidden="1" w:unhideWhenUsed="1"/>
     <w:lsdException w:name="No List" w:semiHidden="1" w:unhideWhenUsed="1"/>
     <w:lsdException w:name="Outline List 1" w:semiHidden="1" w:unhideWhenUsed="1"/>
@@ -18766,11 +18453,8 @@
     <w:lsdException w:name="Table Contemporary" w:semiHidden="1" w:unhideWhenUsed="1"/>
     <w:lsdException w:name="Table Elegant" w:semiHidden="1" w:unhideWhenUsed="1"/>
     <w:lsdException w:name="Table Professional" w:semiHidden="1" w:unhideWhenUsed="1"/>
-    <w:lsdException w:name="Table Subtle 1" w:semiHidden="1" w:unhideWhenUsed="1"/>
     <w:lsdException w:name="Table Subtle 2" w:semiHidden="1" w:unhideWhenUsed="1"/>
     <w:lsdException w:name="Table Web 1" w:semiHidden="1" w:unhideWhenUsed="1"/>
-    <w:lsdException w:name="Table Web 2" w:semiHidden="1" w:unhideWhenUsed="1"/>
-    <w:lsdException w:name="Table Web 3" w:semiHidden="1" w:unhideWhenUsed="1"/>
     <w:lsdException w:name="Balloon Text" w:semiHidden="1" w:unhideWhenUsed="1"/>
     <w:lsdException w:name="Table Grid" w:uiPriority="0"/>
     <w:lsdException w:name="Table Theme" w:semiHidden="1" w:unhideWhenUsed="1"/>
@@ -18989,6 +18673,11 @@
     <w:lsdException w:name="List Table 5 Dark Accent 6" w:uiPriority="50"/>
     <w:lsdException w:name="List Table 6 Colorful Accent 6" w:uiPriority="51"/>
     <w:lsdException w:name="List Table 7 Colorful Accent 6" w:uiPriority="52"/>
+    <w:lsdException w:name="Mention" w:semiHidden="1" w:unhideWhenUsed="1"/>
+    <w:lsdException w:name="Smart Hyperlink" w:semiHidden="1" w:unhideWhenUsed="1"/>
+    <w:lsdException w:name="Hashtag" w:semiHidden="1" w:unhideWhenUsed="1"/>
+    <w:lsdException w:name="Unresolved Mention" w:semiHidden="1" w:unhideWhenUsed="1"/>
+    <w:lsdException w:name="Smart Link" w:semiHidden="1" w:unhideWhenUsed="1"/>
   </w:latentStyles>
   <w:style w:type="paragraph" w:default="1" w:styleId="Normal">
     <w:name w:val="Normal"/>

</xml_diff>

<commit_message>
Update Report3_Software Requirement Specification.docx
</commit_message>
<xml_diff>
--- a/Documentation/Report3_Software Requirement Specification.docx
+++ b/Documentation/Report3_Software Requirement Specification.docx
@@ -1,6 +1,6 @@
 
 <file path=word/document.xml><?xml version="1.0" encoding="utf-8"?>
-<w:document xmlns:wpc="http://schemas.microsoft.com/office/word/2010/wordprocessingCanvas" xmlns:cx="http://schemas.microsoft.com/office/drawing/2014/chartex" xmlns:cx1="http://schemas.microsoft.com/office/drawing/2015/9/8/chartex" xmlns:cx2="http://schemas.microsoft.com/office/drawing/2015/10/21/chartex" xmlns:cx3="http://schemas.microsoft.com/office/drawing/2016/5/9/chartex" xmlns:cx4="http://schemas.microsoft.com/office/drawing/2016/5/10/chartex" xmlns:cx5="http://schemas.microsoft.com/office/drawing/2016/5/11/chartex" xmlns:cx6="http://schemas.microsoft.com/office/drawing/2016/5/12/chartex" xmlns:cx7="http://schemas.microsoft.com/office/drawing/2016/5/13/chartex" xmlns:cx8="http://schemas.microsoft.com/office/drawing/2016/5/14/chartex" xmlns:mc="http://schemas.openxmlformats.org/markup-compatibility/2006" xmlns:aink="http://schemas.microsoft.com/office/drawing/2016/ink" xmlns:am3d="http://schemas.microsoft.com/office/drawing/2017/model3d" xmlns:o="urn:schemas-microsoft-com:office:office" xmlns:oel="http://schemas.microsoft.com/office/2019/extlst" xmlns:r="http://schemas.openxmlformats.org/officeDocument/2006/relationships" xmlns:m="http://schemas.openxmlformats.org/officeDocument/2006/math" xmlns:v="urn:schemas-microsoft-com:vml" xmlns:wp14="http://schemas.microsoft.com/office/word/2010/wordprocessingDrawing" xmlns:wp="http://schemas.openxmlformats.org/drawingml/2006/wordprocessingDrawing" xmlns:w10="urn:schemas-microsoft-com:office:word" xmlns:w="http://schemas.openxmlformats.org/wordprocessingml/2006/main" xmlns:w14="http://schemas.microsoft.com/office/word/2010/wordml" xmlns:w15="http://schemas.microsoft.com/office/word/2012/wordml" xmlns:w16cex="http://schemas.microsoft.com/office/word/2018/wordml/cex" xmlns:w16cid="http://schemas.microsoft.com/office/word/2016/wordml/cid" xmlns:w16="http://schemas.microsoft.com/office/word/2018/wordml" xmlns:w16sdtdh="http://schemas.microsoft.com/office/word/2020/wordml/sdtdatahash" xmlns:w16se="http://schemas.microsoft.com/office/word/2015/wordml/symex" xmlns:wpg="http://schemas.microsoft.com/office/word/2010/wordprocessingGroup" xmlns:wpi="http://schemas.microsoft.com/office/word/2010/wordprocessingInk" xmlns:wne="http://schemas.microsoft.com/office/word/2006/wordml" xmlns:wps="http://schemas.microsoft.com/office/word/2010/wordprocessingShape" mc:Ignorable="w14 w15 w16se w16cid w16 w16cex w16sdtdh wp14">
+<w:document xmlns:wpc="http://schemas.microsoft.com/office/word/2010/wordprocessingCanvas" xmlns:cx="http://schemas.microsoft.com/office/drawing/2014/chartex" xmlns:mc="http://schemas.openxmlformats.org/markup-compatibility/2006" xmlns:o="urn:schemas-microsoft-com:office:office" xmlns:r="http://schemas.openxmlformats.org/officeDocument/2006/relationships" xmlns:m="http://schemas.openxmlformats.org/officeDocument/2006/math" xmlns:v="urn:schemas-microsoft-com:vml" xmlns:wp14="http://schemas.microsoft.com/office/word/2010/wordprocessingDrawing" xmlns:wp="http://schemas.openxmlformats.org/drawingml/2006/wordprocessingDrawing" xmlns:w10="urn:schemas-microsoft-com:office:word" xmlns:w="http://schemas.openxmlformats.org/wordprocessingml/2006/main" xmlns:w14="http://schemas.microsoft.com/office/word/2010/wordml" xmlns:w15="http://schemas.microsoft.com/office/word/2012/wordml" xmlns:w16se="http://schemas.microsoft.com/office/word/2015/wordml/symex" xmlns:wpg="http://schemas.microsoft.com/office/word/2010/wordprocessingGroup" xmlns:wpi="http://schemas.microsoft.com/office/word/2010/wordprocessingInk" xmlns:wne="http://schemas.microsoft.com/office/word/2006/wordml" xmlns:wps="http://schemas.microsoft.com/office/word/2010/wordprocessingShape" mc:Ignorable="w14 w15 w16se wp14">
   <w:body>
     <w:p/>
     <w:p>
@@ -2904,6 +2904,7 @@
       <w:r>
         <w:rPr>
           <w:noProof/>
+          <w:lang w:val="en-US"/>
         </w:rPr>
         <w:drawing>
           <wp:inline distT="0" distB="0" distL="0" distR="0" wp14:anchorId="36DA0977" wp14:editId="0209AE7F">
@@ -3197,7 +3198,7 @@
               <w:spacing w:after="0" w:line="240" w:lineRule="auto"/>
             </w:pPr>
             <w:r>
-              <w:t>View Menu</w:t>
+              <w:t>Log In</w:t>
             </w:r>
           </w:p>
         </w:tc>
@@ -3228,7 +3229,7 @@
                 <w:color w:val="000000"/>
                 <w:lang w:val="en-US"/>
               </w:rPr>
-              <w:t>Patron</w:t>
+              <w:t>Guest</w:t>
             </w:r>
           </w:p>
         </w:tc>
@@ -3251,6 +3252,14 @@
                 <w:lang w:val="en-US"/>
               </w:rPr>
             </w:pPr>
+            <w:r>
+              <w:rPr>
+                <w:rFonts w:ascii="Calibri" w:hAnsi="Calibri" w:cs="Calibri"/>
+                <w:color w:val="000000"/>
+                <w:lang w:eastAsia="ja-JP"/>
+              </w:rPr>
+              <w:t>Guest login to the system</w:t>
+            </w:r>
           </w:p>
         </w:tc>
       </w:tr>
@@ -3315,7 +3324,7 @@
                 <w:rFonts w:eastAsia="Times New Roman" w:cstheme="minorHAnsi"/>
                 <w:lang w:val="en-US"/>
               </w:rPr>
-              <w:t>Order a Meal</w:t>
+              <w:t>View List Of Available Houses</w:t>
             </w:r>
           </w:p>
         </w:tc>
@@ -3347,15 +3356,7 @@
                 <w:color w:val="000000"/>
                 <w:lang w:val="en-US"/>
               </w:rPr>
-              <w:t> </w:t>
-            </w:r>
-            <w:r>
-              <w:rPr>
-                <w:rFonts w:eastAsia="Times New Roman" w:cstheme="minorHAnsi"/>
-                <w:color w:val="000000"/>
-                <w:lang w:val="en-US"/>
-              </w:rPr>
-              <w:t>Patron</w:t>
+              <w:t>Guest</w:t>
             </w:r>
           </w:p>
         </w:tc>
@@ -3378,6 +3379,30 @@
                 <w:lang w:val="en-US"/>
               </w:rPr>
             </w:pPr>
+            <w:r>
+              <w:rPr>
+                <w:rFonts w:ascii="Calibri" w:hAnsi="Calibri" w:cs="Calibri"/>
+                <w:color w:val="000000"/>
+                <w:lang w:eastAsia="ja-JP"/>
+              </w:rPr>
+              <w:t>Guest</w:t>
+            </w:r>
+            <w:r>
+              <w:rPr>
+                <w:rFonts w:ascii="Calibri" w:hAnsi="Calibri" w:cs="Calibri"/>
+                <w:color w:val="000000"/>
+                <w:lang w:eastAsia="ja-JP"/>
+              </w:rPr>
+              <w:t xml:space="preserve"> </w:t>
+            </w:r>
+            <w:r>
+              <w:rPr>
+                <w:rFonts w:ascii="Calibri" w:hAnsi="Calibri" w:cs="Calibri"/>
+                <w:color w:val="000000"/>
+                <w:lang w:eastAsia="ja-JP"/>
+              </w:rPr>
+              <w:t>list of houses</w:t>
+            </w:r>
           </w:p>
         </w:tc>
       </w:tr>
@@ -3440,7 +3465,7 @@
                 <w:rFonts w:eastAsia="Times New Roman" w:cstheme="minorHAnsi"/>
                 <w:lang w:val="en-US"/>
               </w:rPr>
-              <w:t>…</w:t>
+              <w:t>Search Available Houses</w:t>
             </w:r>
           </w:p>
         </w:tc>
@@ -3465,6 +3490,14 @@
                 <w:lang w:val="en-US"/>
               </w:rPr>
             </w:pPr>
+            <w:r>
+              <w:rPr>
+                <w:rFonts w:eastAsia="Times New Roman" w:cstheme="minorHAnsi"/>
+                <w:color w:val="000000"/>
+                <w:lang w:val="en-US"/>
+              </w:rPr>
+              <w:t>Guest</w:t>
+            </w:r>
           </w:p>
         </w:tc>
         <w:tc>
@@ -3486,6 +3519,2054 @@
                 <w:lang w:val="en-US"/>
               </w:rPr>
             </w:pPr>
+            <w:r>
+              <w:rPr>
+                <w:rFonts w:ascii="Calibri" w:hAnsi="Calibri" w:cs="Calibri"/>
+                <w:color w:val="000000"/>
+                <w:lang w:eastAsia="ja-JP"/>
+              </w:rPr>
+              <w:t>Guest s</w:t>
+            </w:r>
+            <w:r>
+              <w:rPr>
+                <w:rFonts w:ascii="Calibri" w:hAnsi="Calibri" w:cs="Calibri"/>
+                <w:color w:val="000000"/>
+                <w:lang w:eastAsia="ja-JP"/>
+              </w:rPr>
+              <w:t>earch for houses by name or filter it by category</w:t>
+            </w:r>
+            <w:r>
+              <w:rPr>
+                <w:rFonts w:ascii="Calibri" w:hAnsi="Calibri" w:cs="Calibri"/>
+                <w:color w:val="000000"/>
+                <w:lang w:eastAsia="ja-JP"/>
+              </w:rPr>
+              <w:t xml:space="preserve"> or by map</w:t>
+            </w:r>
+          </w:p>
+        </w:tc>
+      </w:tr>
+      <w:tr>
+        <w:trPr>
+          <w:trHeight w:val="288"/>
+        </w:trPr>
+        <w:tc>
+          <w:tcPr>
+            <w:tcW w:w="520" w:type="dxa"/>
+            <w:tcBorders>
+              <w:top w:val="single" w:sz="4" w:space="0" w:color="auto"/>
+              <w:left w:val="single" w:sz="4" w:space="0" w:color="auto"/>
+              <w:bottom w:val="single" w:sz="4" w:space="0" w:color="auto"/>
+              <w:right w:val="single" w:sz="4" w:space="0" w:color="auto"/>
+            </w:tcBorders>
+          </w:tcPr>
+          <w:p>
+            <w:pPr>
+              <w:spacing w:after="0" w:line="240" w:lineRule="auto"/>
+              <w:jc w:val="center"/>
+              <w:rPr>
+                <w:rFonts w:eastAsia="Times New Roman" w:cstheme="minorHAnsi"/>
+                <w:color w:val="000000"/>
+                <w:lang w:val="en-US"/>
+              </w:rPr>
+            </w:pPr>
+            <w:r>
+              <w:rPr>
+                <w:rFonts w:eastAsia="Times New Roman" w:cstheme="minorHAnsi"/>
+                <w:color w:val="000000"/>
+                <w:lang w:val="en-US"/>
+              </w:rPr>
+              <w:t>04</w:t>
+            </w:r>
+          </w:p>
+        </w:tc>
+        <w:tc>
+          <w:tcPr>
+            <w:tcW w:w="3024" w:type="dxa"/>
+            <w:tcBorders>
+              <w:top w:val="single" w:sz="4" w:space="0" w:color="auto"/>
+              <w:left w:val="nil"/>
+              <w:bottom w:val="single" w:sz="4" w:space="0" w:color="auto"/>
+              <w:right w:val="single" w:sz="4" w:space="0" w:color="auto"/>
+            </w:tcBorders>
+            <w:shd w:val="clear" w:color="auto" w:fill="auto"/>
+            <w:noWrap/>
+          </w:tcPr>
+          <w:p>
+            <w:pPr>
+              <w:spacing w:after="0" w:line="240" w:lineRule="auto"/>
+              <w:rPr>
+                <w:rFonts w:eastAsia="Times New Roman" w:cstheme="minorHAnsi"/>
+                <w:lang w:val="en-US"/>
+              </w:rPr>
+            </w:pPr>
+            <w:r>
+              <w:rPr>
+                <w:rFonts w:eastAsia="Times New Roman" w:cstheme="minorHAnsi"/>
+                <w:lang w:val="en-US"/>
+              </w:rPr>
+              <w:t>View a House Detail</w:t>
+            </w:r>
+          </w:p>
+        </w:tc>
+        <w:tc>
+          <w:tcPr>
+            <w:tcW w:w="1843" w:type="dxa"/>
+            <w:tcBorders>
+              <w:top w:val="single" w:sz="4" w:space="0" w:color="auto"/>
+              <w:left w:val="nil"/>
+              <w:bottom w:val="single" w:sz="4" w:space="0" w:color="auto"/>
+              <w:right w:val="single" w:sz="4" w:space="0" w:color="auto"/>
+            </w:tcBorders>
+            <w:shd w:val="clear" w:color="auto" w:fill="auto"/>
+            <w:noWrap/>
+          </w:tcPr>
+          <w:p>
+            <w:pPr>
+              <w:spacing w:after="0" w:line="240" w:lineRule="auto"/>
+              <w:rPr>
+                <w:rFonts w:eastAsia="Times New Roman" w:cstheme="minorHAnsi"/>
+                <w:color w:val="000000"/>
+                <w:lang w:val="en-US"/>
+              </w:rPr>
+            </w:pPr>
+            <w:r>
+              <w:rPr>
+                <w:rFonts w:eastAsia="Times New Roman" w:cstheme="minorHAnsi"/>
+                <w:color w:val="000000"/>
+                <w:lang w:val="en-US"/>
+              </w:rPr>
+              <w:t>Guest</w:t>
+            </w:r>
+          </w:p>
+        </w:tc>
+        <w:tc>
+          <w:tcPr>
+            <w:tcW w:w="3658" w:type="dxa"/>
+            <w:tcBorders>
+              <w:top w:val="single" w:sz="4" w:space="0" w:color="auto"/>
+              <w:left w:val="nil"/>
+              <w:bottom w:val="single" w:sz="4" w:space="0" w:color="auto"/>
+              <w:right w:val="single" w:sz="4" w:space="0" w:color="auto"/>
+            </w:tcBorders>
+          </w:tcPr>
+          <w:p>
+            <w:pPr>
+              <w:spacing w:after="0" w:line="240" w:lineRule="auto"/>
+              <w:rPr>
+                <w:rFonts w:eastAsia="Times New Roman" w:cstheme="minorHAnsi"/>
+                <w:color w:val="000000"/>
+                <w:lang w:val="en-US"/>
+              </w:rPr>
+            </w:pPr>
+            <w:r>
+              <w:rPr>
+                <w:rFonts w:eastAsia="Times New Roman" w:cstheme="minorHAnsi"/>
+                <w:color w:val="000000"/>
+                <w:lang w:val="en-US"/>
+              </w:rPr>
+              <w:t xml:space="preserve">Guest view the </w:t>
+            </w:r>
+            <w:r>
+              <w:rPr>
+                <w:rFonts w:ascii="Calibri" w:hAnsi="Calibri" w:cs="Calibri"/>
+                <w:color w:val="000000"/>
+                <w:lang w:eastAsia="ja-JP"/>
+              </w:rPr>
+              <w:t>detail information of h</w:t>
+            </w:r>
+            <w:r>
+              <w:rPr>
+                <w:rFonts w:ascii="Calibri" w:hAnsi="Calibri" w:cs="Calibri"/>
+                <w:color w:val="000000"/>
+                <w:lang w:eastAsia="ja-JP"/>
+              </w:rPr>
+              <w:t>ouse</w:t>
+            </w:r>
+          </w:p>
+        </w:tc>
+      </w:tr>
+      <w:tr>
+        <w:trPr>
+          <w:trHeight w:val="288"/>
+        </w:trPr>
+        <w:tc>
+          <w:tcPr>
+            <w:tcW w:w="520" w:type="dxa"/>
+            <w:tcBorders>
+              <w:top w:val="single" w:sz="4" w:space="0" w:color="auto"/>
+              <w:left w:val="single" w:sz="4" w:space="0" w:color="auto"/>
+              <w:bottom w:val="single" w:sz="4" w:space="0" w:color="auto"/>
+              <w:right w:val="single" w:sz="4" w:space="0" w:color="auto"/>
+            </w:tcBorders>
+          </w:tcPr>
+          <w:p>
+            <w:pPr>
+              <w:spacing w:after="0" w:line="240" w:lineRule="auto"/>
+              <w:jc w:val="center"/>
+              <w:rPr>
+                <w:rFonts w:eastAsia="Times New Roman" w:cstheme="minorHAnsi"/>
+                <w:color w:val="000000"/>
+                <w:lang w:val="en-US"/>
+              </w:rPr>
+            </w:pPr>
+            <w:r>
+              <w:rPr>
+                <w:rFonts w:eastAsia="Times New Roman" w:cstheme="minorHAnsi"/>
+                <w:color w:val="000000"/>
+                <w:lang w:val="en-US"/>
+              </w:rPr>
+              <w:t>05</w:t>
+            </w:r>
+          </w:p>
+        </w:tc>
+        <w:tc>
+          <w:tcPr>
+            <w:tcW w:w="3024" w:type="dxa"/>
+            <w:tcBorders>
+              <w:top w:val="single" w:sz="4" w:space="0" w:color="auto"/>
+              <w:left w:val="nil"/>
+              <w:bottom w:val="single" w:sz="4" w:space="0" w:color="auto"/>
+              <w:right w:val="single" w:sz="4" w:space="0" w:color="auto"/>
+            </w:tcBorders>
+            <w:shd w:val="clear" w:color="auto" w:fill="auto"/>
+            <w:noWrap/>
+          </w:tcPr>
+          <w:p>
+            <w:pPr>
+              <w:spacing w:after="0" w:line="240" w:lineRule="auto"/>
+              <w:rPr>
+                <w:rFonts w:eastAsia="Times New Roman" w:cstheme="minorHAnsi"/>
+                <w:lang w:val="en-US"/>
+              </w:rPr>
+            </w:pPr>
+            <w:r>
+              <w:rPr>
+                <w:rFonts w:eastAsia="Times New Roman" w:cstheme="minorHAnsi"/>
+                <w:lang w:val="en-US"/>
+              </w:rPr>
+              <w:t>Review a Room</w:t>
+            </w:r>
+          </w:p>
+        </w:tc>
+        <w:tc>
+          <w:tcPr>
+            <w:tcW w:w="1843" w:type="dxa"/>
+            <w:tcBorders>
+              <w:top w:val="single" w:sz="4" w:space="0" w:color="auto"/>
+              <w:left w:val="nil"/>
+              <w:bottom w:val="single" w:sz="4" w:space="0" w:color="auto"/>
+              <w:right w:val="single" w:sz="4" w:space="0" w:color="auto"/>
+            </w:tcBorders>
+            <w:shd w:val="clear" w:color="auto" w:fill="auto"/>
+            <w:noWrap/>
+          </w:tcPr>
+          <w:p>
+            <w:pPr>
+              <w:spacing w:after="0" w:line="240" w:lineRule="auto"/>
+              <w:rPr>
+                <w:rFonts w:eastAsia="Times New Roman" w:cstheme="minorHAnsi"/>
+                <w:color w:val="000000"/>
+                <w:lang w:val="en-US"/>
+              </w:rPr>
+            </w:pPr>
+            <w:r>
+              <w:rPr>
+                <w:rFonts w:eastAsia="Times New Roman" w:cstheme="minorHAnsi"/>
+                <w:color w:val="000000"/>
+                <w:lang w:val="en-US"/>
+              </w:rPr>
+              <w:t>Student</w:t>
+            </w:r>
+          </w:p>
+        </w:tc>
+        <w:tc>
+          <w:tcPr>
+            <w:tcW w:w="3658" w:type="dxa"/>
+            <w:tcBorders>
+              <w:top w:val="single" w:sz="4" w:space="0" w:color="auto"/>
+              <w:left w:val="nil"/>
+              <w:bottom w:val="single" w:sz="4" w:space="0" w:color="auto"/>
+              <w:right w:val="single" w:sz="4" w:space="0" w:color="auto"/>
+            </w:tcBorders>
+          </w:tcPr>
+          <w:p>
+            <w:pPr>
+              <w:spacing w:after="0" w:line="240" w:lineRule="auto"/>
+              <w:rPr>
+                <w:rFonts w:eastAsia="Times New Roman" w:cstheme="minorHAnsi"/>
+                <w:color w:val="000000"/>
+                <w:lang w:val="en-US"/>
+              </w:rPr>
+            </w:pPr>
+            <w:r>
+              <w:rPr>
+                <w:rFonts w:ascii="Calibri" w:hAnsi="Calibri" w:cs="Calibri"/>
+                <w:color w:val="000000"/>
+                <w:lang w:eastAsia="ja-JP"/>
+              </w:rPr>
+              <w:t>Student</w:t>
+            </w:r>
+            <w:r>
+              <w:rPr>
+                <w:rFonts w:ascii="Calibri" w:hAnsi="Calibri" w:cs="Calibri"/>
+                <w:color w:val="000000"/>
+                <w:lang w:eastAsia="ja-JP"/>
+              </w:rPr>
+              <w:t xml:space="preserve"> rate and comment the house</w:t>
+            </w:r>
+          </w:p>
+        </w:tc>
+      </w:tr>
+      <w:tr>
+        <w:trPr>
+          <w:trHeight w:val="288"/>
+        </w:trPr>
+        <w:tc>
+          <w:tcPr>
+            <w:tcW w:w="520" w:type="dxa"/>
+            <w:tcBorders>
+              <w:top w:val="single" w:sz="4" w:space="0" w:color="auto"/>
+              <w:left w:val="single" w:sz="4" w:space="0" w:color="auto"/>
+              <w:bottom w:val="single" w:sz="4" w:space="0" w:color="auto"/>
+              <w:right w:val="single" w:sz="4" w:space="0" w:color="auto"/>
+            </w:tcBorders>
+          </w:tcPr>
+          <w:p>
+            <w:pPr>
+              <w:spacing w:after="0" w:line="240" w:lineRule="auto"/>
+              <w:jc w:val="center"/>
+              <w:rPr>
+                <w:rFonts w:eastAsia="Times New Roman" w:cstheme="minorHAnsi"/>
+                <w:color w:val="000000"/>
+                <w:lang w:val="en-US"/>
+              </w:rPr>
+            </w:pPr>
+            <w:r>
+              <w:rPr>
+                <w:rFonts w:eastAsia="Times New Roman" w:cstheme="minorHAnsi"/>
+                <w:color w:val="000000"/>
+                <w:lang w:val="en-US"/>
+              </w:rPr>
+              <w:t>06</w:t>
+            </w:r>
+          </w:p>
+        </w:tc>
+        <w:tc>
+          <w:tcPr>
+            <w:tcW w:w="3024" w:type="dxa"/>
+            <w:tcBorders>
+              <w:top w:val="single" w:sz="4" w:space="0" w:color="auto"/>
+              <w:left w:val="nil"/>
+              <w:bottom w:val="single" w:sz="4" w:space="0" w:color="auto"/>
+              <w:right w:val="single" w:sz="4" w:space="0" w:color="auto"/>
+            </w:tcBorders>
+            <w:shd w:val="clear" w:color="auto" w:fill="auto"/>
+            <w:noWrap/>
+          </w:tcPr>
+          <w:p>
+            <w:pPr>
+              <w:spacing w:after="0" w:line="240" w:lineRule="auto"/>
+              <w:rPr>
+                <w:rFonts w:eastAsia="Times New Roman" w:cstheme="minorHAnsi"/>
+                <w:lang w:val="en-US"/>
+              </w:rPr>
+            </w:pPr>
+            <w:r>
+              <w:rPr>
+                <w:rFonts w:eastAsia="Times New Roman" w:cstheme="minorHAnsi"/>
+                <w:lang w:val="en-US"/>
+              </w:rPr>
+              <w:t>Report Violated House</w:t>
+            </w:r>
+          </w:p>
+        </w:tc>
+        <w:tc>
+          <w:tcPr>
+            <w:tcW w:w="1843" w:type="dxa"/>
+            <w:tcBorders>
+              <w:top w:val="single" w:sz="4" w:space="0" w:color="auto"/>
+              <w:left w:val="nil"/>
+              <w:bottom w:val="single" w:sz="4" w:space="0" w:color="auto"/>
+              <w:right w:val="single" w:sz="4" w:space="0" w:color="auto"/>
+            </w:tcBorders>
+            <w:shd w:val="clear" w:color="auto" w:fill="auto"/>
+            <w:noWrap/>
+          </w:tcPr>
+          <w:p>
+            <w:pPr>
+              <w:spacing w:after="0" w:line="240" w:lineRule="auto"/>
+              <w:rPr>
+                <w:rFonts w:eastAsia="Times New Roman" w:cstheme="minorHAnsi"/>
+                <w:color w:val="000000"/>
+                <w:lang w:val="en-US"/>
+              </w:rPr>
+            </w:pPr>
+            <w:r>
+              <w:rPr>
+                <w:rFonts w:eastAsia="Times New Roman" w:cstheme="minorHAnsi"/>
+                <w:color w:val="000000"/>
+                <w:lang w:val="en-US"/>
+              </w:rPr>
+              <w:t>Student</w:t>
+            </w:r>
+          </w:p>
+        </w:tc>
+        <w:tc>
+          <w:tcPr>
+            <w:tcW w:w="3658" w:type="dxa"/>
+            <w:tcBorders>
+              <w:top w:val="single" w:sz="4" w:space="0" w:color="auto"/>
+              <w:left w:val="nil"/>
+              <w:bottom w:val="single" w:sz="4" w:space="0" w:color="auto"/>
+              <w:right w:val="single" w:sz="4" w:space="0" w:color="auto"/>
+            </w:tcBorders>
+          </w:tcPr>
+          <w:p>
+            <w:pPr>
+              <w:spacing w:after="0" w:line="240" w:lineRule="auto"/>
+              <w:rPr>
+                <w:rFonts w:eastAsia="Times New Roman" w:cstheme="minorHAnsi"/>
+                <w:color w:val="000000"/>
+                <w:lang w:val="en-US"/>
+              </w:rPr>
+            </w:pPr>
+            <w:r>
+              <w:rPr>
+                <w:rFonts w:ascii="Calibri" w:hAnsi="Calibri" w:cs="Calibri"/>
+                <w:color w:val="000000"/>
+                <w:lang w:eastAsia="ja-JP"/>
+              </w:rPr>
+              <w:t>Student</w:t>
+            </w:r>
+            <w:r>
+              <w:rPr>
+                <w:rFonts w:ascii="Calibri" w:hAnsi="Calibri" w:cs="Calibri"/>
+                <w:color w:val="000000"/>
+                <w:lang w:eastAsia="ja-JP"/>
+              </w:rPr>
+              <w:t xml:space="preserve"> report the</w:t>
+            </w:r>
+            <w:r>
+              <w:rPr>
+                <w:rFonts w:ascii="Calibri" w:hAnsi="Calibri" w:cs="Calibri"/>
+                <w:color w:val="000000"/>
+                <w:lang w:eastAsia="ja-JP"/>
+              </w:rPr>
+              <w:t xml:space="preserve"> violated</w:t>
+            </w:r>
+            <w:r>
+              <w:rPr>
+                <w:rFonts w:ascii="Calibri" w:hAnsi="Calibri" w:cs="Calibri"/>
+                <w:color w:val="000000"/>
+                <w:lang w:eastAsia="ja-JP"/>
+              </w:rPr>
+              <w:t xml:space="preserve"> house</w:t>
+            </w:r>
+          </w:p>
+        </w:tc>
+      </w:tr>
+      <w:tr>
+        <w:trPr>
+          <w:trHeight w:val="288"/>
+        </w:trPr>
+        <w:tc>
+          <w:tcPr>
+            <w:tcW w:w="520" w:type="dxa"/>
+            <w:tcBorders>
+              <w:top w:val="single" w:sz="4" w:space="0" w:color="auto"/>
+              <w:left w:val="single" w:sz="4" w:space="0" w:color="auto"/>
+              <w:bottom w:val="single" w:sz="4" w:space="0" w:color="auto"/>
+              <w:right w:val="single" w:sz="4" w:space="0" w:color="auto"/>
+            </w:tcBorders>
+          </w:tcPr>
+          <w:p>
+            <w:pPr>
+              <w:spacing w:after="0" w:line="240" w:lineRule="auto"/>
+              <w:jc w:val="center"/>
+              <w:rPr>
+                <w:rFonts w:eastAsia="Times New Roman" w:cstheme="minorHAnsi"/>
+                <w:color w:val="000000"/>
+                <w:lang w:val="en-US"/>
+              </w:rPr>
+            </w:pPr>
+            <w:r>
+              <w:rPr>
+                <w:rFonts w:eastAsia="Times New Roman" w:cstheme="minorHAnsi"/>
+                <w:color w:val="000000"/>
+                <w:lang w:val="en-US"/>
+              </w:rPr>
+              <w:t>07</w:t>
+            </w:r>
+          </w:p>
+        </w:tc>
+        <w:tc>
+          <w:tcPr>
+            <w:tcW w:w="3024" w:type="dxa"/>
+            <w:tcBorders>
+              <w:top w:val="single" w:sz="4" w:space="0" w:color="auto"/>
+              <w:left w:val="nil"/>
+              <w:bottom w:val="single" w:sz="4" w:space="0" w:color="auto"/>
+              <w:right w:val="single" w:sz="4" w:space="0" w:color="auto"/>
+            </w:tcBorders>
+            <w:shd w:val="clear" w:color="auto" w:fill="auto"/>
+            <w:noWrap/>
+          </w:tcPr>
+          <w:p>
+            <w:pPr>
+              <w:spacing w:after="0" w:line="240" w:lineRule="auto"/>
+              <w:rPr>
+                <w:rFonts w:eastAsia="Times New Roman" w:cstheme="minorHAnsi"/>
+                <w:lang w:val="en-US"/>
+              </w:rPr>
+            </w:pPr>
+            <w:r>
+              <w:rPr>
+                <w:rFonts w:eastAsia="Times New Roman" w:cstheme="minorHAnsi"/>
+                <w:lang w:val="en-US"/>
+              </w:rPr>
+              <w:t>Log In with Email and Password</w:t>
+            </w:r>
+          </w:p>
+        </w:tc>
+        <w:tc>
+          <w:tcPr>
+            <w:tcW w:w="1843" w:type="dxa"/>
+            <w:tcBorders>
+              <w:top w:val="single" w:sz="4" w:space="0" w:color="auto"/>
+              <w:left w:val="nil"/>
+              <w:bottom w:val="single" w:sz="4" w:space="0" w:color="auto"/>
+              <w:right w:val="single" w:sz="4" w:space="0" w:color="auto"/>
+            </w:tcBorders>
+            <w:shd w:val="clear" w:color="auto" w:fill="auto"/>
+            <w:noWrap/>
+          </w:tcPr>
+          <w:p>
+            <w:pPr>
+              <w:spacing w:after="0" w:line="240" w:lineRule="auto"/>
+              <w:rPr>
+                <w:rFonts w:eastAsia="Times New Roman" w:cstheme="minorHAnsi"/>
+                <w:color w:val="000000"/>
+                <w:lang w:val="en-US"/>
+              </w:rPr>
+            </w:pPr>
+            <w:r>
+              <w:rPr>
+                <w:rFonts w:eastAsia="Times New Roman" w:cstheme="minorHAnsi"/>
+                <w:color w:val="000000"/>
+                <w:lang w:val="en-US"/>
+              </w:rPr>
+              <w:t>Admin</w:t>
+            </w:r>
+          </w:p>
+        </w:tc>
+        <w:tc>
+          <w:tcPr>
+            <w:tcW w:w="3658" w:type="dxa"/>
+            <w:tcBorders>
+              <w:top w:val="single" w:sz="4" w:space="0" w:color="auto"/>
+              <w:left w:val="nil"/>
+              <w:bottom w:val="single" w:sz="4" w:space="0" w:color="auto"/>
+              <w:right w:val="single" w:sz="4" w:space="0" w:color="auto"/>
+            </w:tcBorders>
+          </w:tcPr>
+          <w:p>
+            <w:pPr>
+              <w:spacing w:after="0" w:line="240" w:lineRule="auto"/>
+              <w:rPr>
+                <w:rFonts w:eastAsia="Times New Roman" w:cstheme="minorHAnsi"/>
+                <w:color w:val="000000"/>
+                <w:lang w:val="en-US"/>
+              </w:rPr>
+            </w:pPr>
+            <w:r>
+              <w:rPr>
+                <w:rFonts w:ascii="Calibri" w:hAnsi="Calibri" w:cs="Calibri"/>
+                <w:color w:val="000000"/>
+                <w:lang w:eastAsia="ja-JP"/>
+              </w:rPr>
+              <w:t xml:space="preserve">Admin </w:t>
+            </w:r>
+            <w:r>
+              <w:rPr>
+                <w:rFonts w:ascii="Calibri" w:hAnsi="Calibri" w:cs="Calibri"/>
+                <w:color w:val="000000"/>
+                <w:lang w:eastAsia="ja-JP"/>
+              </w:rPr>
+              <w:t>login to the system</w:t>
+            </w:r>
+          </w:p>
+        </w:tc>
+      </w:tr>
+      <w:tr>
+        <w:trPr>
+          <w:trHeight w:val="288"/>
+        </w:trPr>
+        <w:tc>
+          <w:tcPr>
+            <w:tcW w:w="520" w:type="dxa"/>
+            <w:tcBorders>
+              <w:top w:val="single" w:sz="4" w:space="0" w:color="auto"/>
+              <w:left w:val="single" w:sz="4" w:space="0" w:color="auto"/>
+              <w:bottom w:val="single" w:sz="4" w:space="0" w:color="auto"/>
+              <w:right w:val="single" w:sz="4" w:space="0" w:color="auto"/>
+            </w:tcBorders>
+          </w:tcPr>
+          <w:p>
+            <w:pPr>
+              <w:spacing w:after="0" w:line="240" w:lineRule="auto"/>
+              <w:jc w:val="center"/>
+              <w:rPr>
+                <w:rFonts w:eastAsia="Times New Roman" w:cstheme="minorHAnsi"/>
+                <w:color w:val="000000"/>
+                <w:lang w:val="en-US"/>
+              </w:rPr>
+            </w:pPr>
+            <w:r>
+              <w:rPr>
+                <w:rFonts w:eastAsia="Times New Roman" w:cstheme="minorHAnsi"/>
+                <w:color w:val="000000"/>
+                <w:lang w:val="en-US"/>
+              </w:rPr>
+              <w:t>08</w:t>
+            </w:r>
+          </w:p>
+        </w:tc>
+        <w:tc>
+          <w:tcPr>
+            <w:tcW w:w="3024" w:type="dxa"/>
+            <w:tcBorders>
+              <w:top w:val="single" w:sz="4" w:space="0" w:color="auto"/>
+              <w:left w:val="nil"/>
+              <w:bottom w:val="single" w:sz="4" w:space="0" w:color="auto"/>
+              <w:right w:val="single" w:sz="4" w:space="0" w:color="auto"/>
+            </w:tcBorders>
+            <w:shd w:val="clear" w:color="auto" w:fill="auto"/>
+            <w:noWrap/>
+          </w:tcPr>
+          <w:p>
+            <w:pPr>
+              <w:spacing w:after="0" w:line="240" w:lineRule="auto"/>
+              <w:rPr>
+                <w:rFonts w:eastAsia="Times New Roman" w:cstheme="minorHAnsi"/>
+                <w:lang w:val="en-US"/>
+              </w:rPr>
+            </w:pPr>
+            <w:r>
+              <w:rPr>
+                <w:rFonts w:eastAsia="Times New Roman" w:cstheme="minorHAnsi"/>
+                <w:lang w:val="en-US"/>
+              </w:rPr>
+              <w:t>Manage Staff’s Account</w:t>
+            </w:r>
+          </w:p>
+        </w:tc>
+        <w:tc>
+          <w:tcPr>
+            <w:tcW w:w="1843" w:type="dxa"/>
+            <w:tcBorders>
+              <w:top w:val="single" w:sz="4" w:space="0" w:color="auto"/>
+              <w:left w:val="nil"/>
+              <w:bottom w:val="single" w:sz="4" w:space="0" w:color="auto"/>
+              <w:right w:val="single" w:sz="4" w:space="0" w:color="auto"/>
+            </w:tcBorders>
+            <w:shd w:val="clear" w:color="auto" w:fill="auto"/>
+            <w:noWrap/>
+          </w:tcPr>
+          <w:p>
+            <w:pPr>
+              <w:spacing w:after="0" w:line="240" w:lineRule="auto"/>
+              <w:rPr>
+                <w:rFonts w:eastAsia="Times New Roman" w:cstheme="minorHAnsi"/>
+                <w:color w:val="000000"/>
+                <w:lang w:val="en-US"/>
+              </w:rPr>
+            </w:pPr>
+            <w:r>
+              <w:rPr>
+                <w:rFonts w:eastAsia="Times New Roman" w:cstheme="minorHAnsi"/>
+                <w:color w:val="000000"/>
+                <w:lang w:val="en-US"/>
+              </w:rPr>
+              <w:t>Admin</w:t>
+            </w:r>
+          </w:p>
+        </w:tc>
+        <w:tc>
+          <w:tcPr>
+            <w:tcW w:w="3658" w:type="dxa"/>
+            <w:tcBorders>
+              <w:top w:val="single" w:sz="4" w:space="0" w:color="auto"/>
+              <w:left w:val="nil"/>
+              <w:bottom w:val="single" w:sz="4" w:space="0" w:color="auto"/>
+              <w:right w:val="single" w:sz="4" w:space="0" w:color="auto"/>
+            </w:tcBorders>
+          </w:tcPr>
+          <w:p>
+            <w:pPr>
+              <w:spacing w:after="0" w:line="240" w:lineRule="auto"/>
+              <w:rPr>
+                <w:rFonts w:eastAsia="Times New Roman" w:cstheme="minorHAnsi"/>
+                <w:color w:val="000000"/>
+                <w:lang w:val="en-US"/>
+              </w:rPr>
+            </w:pPr>
+            <w:r>
+              <w:rPr>
+                <w:rFonts w:eastAsia="Times New Roman" w:cstheme="minorHAnsi"/>
+                <w:color w:val="000000"/>
+                <w:lang w:val="en-US"/>
+              </w:rPr>
+              <w:t xml:space="preserve">Admin </w:t>
+            </w:r>
+            <w:r>
+              <w:rPr>
+                <w:rFonts w:ascii="Calibri" w:hAnsi="Calibri" w:cs="Calibri"/>
+                <w:color w:val="000000"/>
+                <w:lang w:eastAsia="ja-JP"/>
+              </w:rPr>
+              <w:t>view the list of all staff accounts</w:t>
+            </w:r>
+            <w:r>
+              <w:rPr>
+                <w:rFonts w:ascii="Calibri" w:hAnsi="Calibri" w:cs="Calibri"/>
+                <w:color w:val="000000"/>
+                <w:lang w:eastAsia="ja-JP"/>
+              </w:rPr>
+              <w:t xml:space="preserve"> and can be change active status of the staff</w:t>
+            </w:r>
+          </w:p>
+        </w:tc>
+      </w:tr>
+      <w:tr>
+        <w:trPr>
+          <w:trHeight w:val="288"/>
+        </w:trPr>
+        <w:tc>
+          <w:tcPr>
+            <w:tcW w:w="520" w:type="dxa"/>
+            <w:tcBorders>
+              <w:top w:val="single" w:sz="4" w:space="0" w:color="auto"/>
+              <w:left w:val="single" w:sz="4" w:space="0" w:color="auto"/>
+              <w:bottom w:val="single" w:sz="4" w:space="0" w:color="auto"/>
+              <w:right w:val="single" w:sz="4" w:space="0" w:color="auto"/>
+            </w:tcBorders>
+          </w:tcPr>
+          <w:p>
+            <w:pPr>
+              <w:spacing w:after="0" w:line="240" w:lineRule="auto"/>
+              <w:jc w:val="center"/>
+              <w:rPr>
+                <w:rFonts w:eastAsia="Times New Roman" w:cstheme="minorHAnsi"/>
+                <w:color w:val="000000"/>
+                <w:lang w:val="en-US"/>
+              </w:rPr>
+            </w:pPr>
+            <w:r>
+              <w:rPr>
+                <w:rFonts w:eastAsia="Times New Roman" w:cstheme="minorHAnsi"/>
+                <w:color w:val="000000"/>
+                <w:lang w:val="en-US"/>
+              </w:rPr>
+              <w:t>09</w:t>
+            </w:r>
+          </w:p>
+        </w:tc>
+        <w:tc>
+          <w:tcPr>
+            <w:tcW w:w="3024" w:type="dxa"/>
+            <w:tcBorders>
+              <w:top w:val="single" w:sz="4" w:space="0" w:color="auto"/>
+              <w:left w:val="nil"/>
+              <w:bottom w:val="single" w:sz="4" w:space="0" w:color="auto"/>
+              <w:right w:val="single" w:sz="4" w:space="0" w:color="auto"/>
+            </w:tcBorders>
+            <w:shd w:val="clear" w:color="auto" w:fill="auto"/>
+            <w:noWrap/>
+          </w:tcPr>
+          <w:p>
+            <w:pPr>
+              <w:spacing w:after="0" w:line="240" w:lineRule="auto"/>
+              <w:rPr>
+                <w:rFonts w:eastAsia="Times New Roman" w:cstheme="minorHAnsi"/>
+                <w:lang w:val="en-US"/>
+              </w:rPr>
+            </w:pPr>
+            <w:r>
+              <w:rPr>
+                <w:rFonts w:eastAsia="Times New Roman" w:cstheme="minorHAnsi"/>
+                <w:lang w:val="en-US"/>
+              </w:rPr>
+              <w:t>Change Password</w:t>
+            </w:r>
+          </w:p>
+        </w:tc>
+        <w:tc>
+          <w:tcPr>
+            <w:tcW w:w="1843" w:type="dxa"/>
+            <w:tcBorders>
+              <w:top w:val="single" w:sz="4" w:space="0" w:color="auto"/>
+              <w:left w:val="nil"/>
+              <w:bottom w:val="single" w:sz="4" w:space="0" w:color="auto"/>
+              <w:right w:val="single" w:sz="4" w:space="0" w:color="auto"/>
+            </w:tcBorders>
+            <w:shd w:val="clear" w:color="auto" w:fill="auto"/>
+            <w:noWrap/>
+          </w:tcPr>
+          <w:p>
+            <w:pPr>
+              <w:spacing w:after="0" w:line="240" w:lineRule="auto"/>
+              <w:rPr>
+                <w:rFonts w:eastAsia="Times New Roman" w:cstheme="minorHAnsi"/>
+                <w:color w:val="000000"/>
+                <w:lang w:val="en-US"/>
+              </w:rPr>
+            </w:pPr>
+            <w:r>
+              <w:rPr>
+                <w:rFonts w:eastAsia="Times New Roman" w:cstheme="minorHAnsi"/>
+                <w:color w:val="000000"/>
+                <w:lang w:val="en-US"/>
+              </w:rPr>
+              <w:t>Admin</w:t>
+            </w:r>
+          </w:p>
+        </w:tc>
+        <w:tc>
+          <w:tcPr>
+            <w:tcW w:w="3658" w:type="dxa"/>
+            <w:tcBorders>
+              <w:top w:val="single" w:sz="4" w:space="0" w:color="auto"/>
+              <w:left w:val="nil"/>
+              <w:bottom w:val="single" w:sz="4" w:space="0" w:color="auto"/>
+              <w:right w:val="single" w:sz="4" w:space="0" w:color="auto"/>
+            </w:tcBorders>
+          </w:tcPr>
+          <w:p>
+            <w:pPr>
+              <w:spacing w:after="0" w:line="240" w:lineRule="auto"/>
+              <w:rPr>
+                <w:rFonts w:eastAsia="Times New Roman" w:cstheme="minorHAnsi"/>
+                <w:color w:val="000000"/>
+                <w:lang w:val="en-US"/>
+              </w:rPr>
+            </w:pPr>
+            <w:r>
+              <w:rPr>
+                <w:rFonts w:ascii="Calibri" w:hAnsi="Calibri" w:cs="Calibri"/>
+                <w:color w:val="000000"/>
+                <w:lang w:eastAsia="ja-JP"/>
+              </w:rPr>
+              <w:t>Admin change login password</w:t>
+            </w:r>
+          </w:p>
+        </w:tc>
+      </w:tr>
+      <w:tr>
+        <w:trPr>
+          <w:trHeight w:val="288"/>
+        </w:trPr>
+        <w:tc>
+          <w:tcPr>
+            <w:tcW w:w="520" w:type="dxa"/>
+            <w:tcBorders>
+              <w:top w:val="single" w:sz="4" w:space="0" w:color="auto"/>
+              <w:left w:val="single" w:sz="4" w:space="0" w:color="auto"/>
+              <w:bottom w:val="single" w:sz="4" w:space="0" w:color="auto"/>
+              <w:right w:val="single" w:sz="4" w:space="0" w:color="auto"/>
+            </w:tcBorders>
+          </w:tcPr>
+          <w:p>
+            <w:pPr>
+              <w:spacing w:after="0" w:line="240" w:lineRule="auto"/>
+              <w:jc w:val="center"/>
+              <w:rPr>
+                <w:rFonts w:eastAsia="Times New Roman" w:cstheme="minorHAnsi"/>
+                <w:color w:val="000000"/>
+                <w:lang w:val="en-US"/>
+              </w:rPr>
+            </w:pPr>
+            <w:r>
+              <w:rPr>
+                <w:rFonts w:eastAsia="Times New Roman" w:cstheme="minorHAnsi"/>
+                <w:color w:val="000000"/>
+                <w:lang w:val="en-US"/>
+              </w:rPr>
+              <w:t>10</w:t>
+            </w:r>
+          </w:p>
+        </w:tc>
+        <w:tc>
+          <w:tcPr>
+            <w:tcW w:w="3024" w:type="dxa"/>
+            <w:tcBorders>
+              <w:top w:val="single" w:sz="4" w:space="0" w:color="auto"/>
+              <w:left w:val="nil"/>
+              <w:bottom w:val="single" w:sz="4" w:space="0" w:color="auto"/>
+              <w:right w:val="single" w:sz="4" w:space="0" w:color="auto"/>
+            </w:tcBorders>
+            <w:shd w:val="clear" w:color="auto" w:fill="auto"/>
+            <w:noWrap/>
+          </w:tcPr>
+          <w:p>
+            <w:pPr>
+              <w:spacing w:after="0" w:line="240" w:lineRule="auto"/>
+              <w:rPr>
+                <w:rFonts w:eastAsia="Times New Roman" w:cstheme="minorHAnsi"/>
+                <w:lang w:val="en-US"/>
+              </w:rPr>
+            </w:pPr>
+            <w:r>
+              <w:rPr>
+                <w:rFonts w:eastAsia="Times New Roman" w:cstheme="minorHAnsi"/>
+                <w:lang w:val="en-US"/>
+              </w:rPr>
+              <w:t>Log In with Email and Password</w:t>
+            </w:r>
+          </w:p>
+        </w:tc>
+        <w:tc>
+          <w:tcPr>
+            <w:tcW w:w="1843" w:type="dxa"/>
+            <w:tcBorders>
+              <w:top w:val="single" w:sz="4" w:space="0" w:color="auto"/>
+              <w:left w:val="nil"/>
+              <w:bottom w:val="single" w:sz="4" w:space="0" w:color="auto"/>
+              <w:right w:val="single" w:sz="4" w:space="0" w:color="auto"/>
+            </w:tcBorders>
+            <w:shd w:val="clear" w:color="auto" w:fill="auto"/>
+            <w:noWrap/>
+          </w:tcPr>
+          <w:p>
+            <w:pPr>
+              <w:spacing w:after="0" w:line="240" w:lineRule="auto"/>
+              <w:rPr>
+                <w:rFonts w:eastAsia="Times New Roman" w:cstheme="minorHAnsi"/>
+                <w:color w:val="000000"/>
+                <w:lang w:val="en-US"/>
+              </w:rPr>
+            </w:pPr>
+            <w:r>
+              <w:rPr>
+                <w:rFonts w:eastAsia="Times New Roman" w:cstheme="minorHAnsi"/>
+                <w:color w:val="000000"/>
+                <w:lang w:val="en-US"/>
+              </w:rPr>
+              <w:t>Staff</w:t>
+            </w:r>
+          </w:p>
+        </w:tc>
+        <w:tc>
+          <w:tcPr>
+            <w:tcW w:w="3658" w:type="dxa"/>
+            <w:tcBorders>
+              <w:top w:val="single" w:sz="4" w:space="0" w:color="auto"/>
+              <w:left w:val="nil"/>
+              <w:bottom w:val="single" w:sz="4" w:space="0" w:color="auto"/>
+              <w:right w:val="single" w:sz="4" w:space="0" w:color="auto"/>
+            </w:tcBorders>
+          </w:tcPr>
+          <w:p>
+            <w:pPr>
+              <w:spacing w:after="0" w:line="240" w:lineRule="auto"/>
+              <w:rPr>
+                <w:rFonts w:eastAsia="Times New Roman" w:cstheme="minorHAnsi"/>
+                <w:color w:val="000000"/>
+                <w:lang w:val="en-US"/>
+              </w:rPr>
+            </w:pPr>
+            <w:r>
+              <w:rPr>
+                <w:rFonts w:eastAsia="Times New Roman" w:cstheme="minorHAnsi"/>
+                <w:color w:val="000000"/>
+                <w:lang w:val="en-US"/>
+              </w:rPr>
+              <w:t xml:space="preserve">Staff </w:t>
+            </w:r>
+            <w:r>
+              <w:rPr>
+                <w:rFonts w:ascii="Calibri" w:hAnsi="Calibri" w:cs="Calibri"/>
+                <w:color w:val="000000"/>
+                <w:lang w:eastAsia="ja-JP"/>
+              </w:rPr>
+              <w:t>login to the system</w:t>
+            </w:r>
+          </w:p>
+        </w:tc>
+      </w:tr>
+      <w:tr>
+        <w:trPr>
+          <w:trHeight w:val="288"/>
+        </w:trPr>
+        <w:tc>
+          <w:tcPr>
+            <w:tcW w:w="520" w:type="dxa"/>
+            <w:tcBorders>
+              <w:top w:val="single" w:sz="4" w:space="0" w:color="auto"/>
+              <w:left w:val="single" w:sz="4" w:space="0" w:color="auto"/>
+              <w:bottom w:val="single" w:sz="4" w:space="0" w:color="auto"/>
+              <w:right w:val="single" w:sz="4" w:space="0" w:color="auto"/>
+            </w:tcBorders>
+          </w:tcPr>
+          <w:p>
+            <w:pPr>
+              <w:spacing w:after="0" w:line="240" w:lineRule="auto"/>
+              <w:jc w:val="center"/>
+              <w:rPr>
+                <w:rFonts w:eastAsia="Times New Roman" w:cstheme="minorHAnsi"/>
+                <w:color w:val="000000"/>
+                <w:lang w:val="en-US"/>
+              </w:rPr>
+            </w:pPr>
+            <w:r>
+              <w:rPr>
+                <w:rFonts w:eastAsia="Times New Roman" w:cstheme="minorHAnsi"/>
+                <w:color w:val="000000"/>
+                <w:lang w:val="en-US"/>
+              </w:rPr>
+              <w:t>11</w:t>
+            </w:r>
+          </w:p>
+        </w:tc>
+        <w:tc>
+          <w:tcPr>
+            <w:tcW w:w="3024" w:type="dxa"/>
+            <w:tcBorders>
+              <w:top w:val="single" w:sz="4" w:space="0" w:color="auto"/>
+              <w:left w:val="nil"/>
+              <w:bottom w:val="single" w:sz="4" w:space="0" w:color="auto"/>
+              <w:right w:val="single" w:sz="4" w:space="0" w:color="auto"/>
+            </w:tcBorders>
+            <w:shd w:val="clear" w:color="auto" w:fill="auto"/>
+            <w:noWrap/>
+          </w:tcPr>
+          <w:p>
+            <w:pPr>
+              <w:spacing w:after="0" w:line="240" w:lineRule="auto"/>
+              <w:rPr>
+                <w:rFonts w:eastAsia="Times New Roman" w:cstheme="minorHAnsi"/>
+                <w:lang w:val="en-US"/>
+              </w:rPr>
+            </w:pPr>
+            <w:r>
+              <w:rPr>
+                <w:rFonts w:eastAsia="Times New Roman" w:cstheme="minorHAnsi"/>
+                <w:lang w:val="en-US"/>
+              </w:rPr>
+              <w:t>View Dashboard</w:t>
+            </w:r>
+          </w:p>
+        </w:tc>
+        <w:tc>
+          <w:tcPr>
+            <w:tcW w:w="1843" w:type="dxa"/>
+            <w:tcBorders>
+              <w:top w:val="single" w:sz="4" w:space="0" w:color="auto"/>
+              <w:left w:val="nil"/>
+              <w:bottom w:val="single" w:sz="4" w:space="0" w:color="auto"/>
+              <w:right w:val="single" w:sz="4" w:space="0" w:color="auto"/>
+            </w:tcBorders>
+            <w:shd w:val="clear" w:color="auto" w:fill="auto"/>
+            <w:noWrap/>
+          </w:tcPr>
+          <w:p>
+            <w:pPr>
+              <w:spacing w:after="0" w:line="240" w:lineRule="auto"/>
+              <w:rPr>
+                <w:rFonts w:eastAsia="Times New Roman" w:cstheme="minorHAnsi"/>
+                <w:color w:val="000000"/>
+                <w:lang w:val="en-US"/>
+              </w:rPr>
+            </w:pPr>
+            <w:r>
+              <w:rPr>
+                <w:rFonts w:eastAsia="Times New Roman" w:cstheme="minorHAnsi"/>
+                <w:color w:val="000000"/>
+                <w:lang w:val="en-US"/>
+              </w:rPr>
+              <w:t>Staff</w:t>
+            </w:r>
+          </w:p>
+        </w:tc>
+        <w:tc>
+          <w:tcPr>
+            <w:tcW w:w="3658" w:type="dxa"/>
+            <w:tcBorders>
+              <w:top w:val="single" w:sz="4" w:space="0" w:color="auto"/>
+              <w:left w:val="nil"/>
+              <w:bottom w:val="single" w:sz="4" w:space="0" w:color="auto"/>
+              <w:right w:val="single" w:sz="4" w:space="0" w:color="auto"/>
+            </w:tcBorders>
+          </w:tcPr>
+          <w:p>
+            <w:pPr>
+              <w:spacing w:after="0" w:line="240" w:lineRule="auto"/>
+              <w:rPr>
+                <w:rFonts w:eastAsia="Times New Roman" w:cstheme="minorHAnsi"/>
+                <w:color w:val="000000"/>
+                <w:lang w:val="en-US"/>
+              </w:rPr>
+            </w:pPr>
+            <w:r>
+              <w:rPr>
+                <w:rFonts w:eastAsia="Times New Roman" w:cstheme="minorHAnsi"/>
+                <w:color w:val="000000"/>
+                <w:lang w:val="en-US"/>
+              </w:rPr>
+              <w:t xml:space="preserve">Staff </w:t>
+            </w:r>
+            <w:r>
+              <w:rPr>
+                <w:rFonts w:ascii="Calibri" w:hAnsi="Calibri" w:cs="Calibri"/>
+                <w:color w:val="000000"/>
+                <w:lang w:eastAsia="ja-JP"/>
+              </w:rPr>
+              <w:t>view list of available houses</w:t>
+            </w:r>
+            <w:r>
+              <w:rPr>
+                <w:rFonts w:ascii="Calibri" w:hAnsi="Calibri" w:cs="Calibri"/>
+                <w:color w:val="000000"/>
+                <w:lang w:eastAsia="ja-JP"/>
+              </w:rPr>
+              <w:t xml:space="preserve"> and </w:t>
+            </w:r>
+            <w:r>
+              <w:rPr>
+                <w:rFonts w:ascii="Calibri" w:hAnsi="Calibri" w:cs="Calibri"/>
+                <w:color w:val="000000"/>
+                <w:lang w:eastAsia="ja-JP"/>
+              </w:rPr>
+              <w:t>list of landlord’s request</w:t>
+            </w:r>
+            <w:r>
+              <w:rPr>
+                <w:rFonts w:ascii="Calibri" w:hAnsi="Calibri" w:cs="Calibri"/>
+                <w:color w:val="000000"/>
+                <w:lang w:eastAsia="ja-JP"/>
+              </w:rPr>
+              <w:t xml:space="preserve">. Staff can be </w:t>
+            </w:r>
+            <w:r>
+              <w:rPr>
+                <w:rFonts w:ascii="Calibri" w:hAnsi="Calibri" w:cs="Calibri"/>
+                <w:color w:val="000000"/>
+                <w:lang w:eastAsia="ja-JP"/>
+              </w:rPr>
+              <w:t>search for houses &amp; statistics by name or filter it by category</w:t>
+            </w:r>
+            <w:r>
+              <w:rPr>
+                <w:rFonts w:ascii="Calibri" w:hAnsi="Calibri" w:cs="Calibri"/>
+                <w:color w:val="000000"/>
+                <w:lang w:eastAsia="ja-JP"/>
+              </w:rPr>
+              <w:t xml:space="preserve"> </w:t>
+            </w:r>
+            <w:r>
+              <w:rPr>
+                <w:rFonts w:ascii="Calibri" w:hAnsi="Calibri" w:cs="Calibri"/>
+                <w:color w:val="000000"/>
+                <w:lang w:eastAsia="ja-JP"/>
+              </w:rPr>
+              <w:t>at the same time</w:t>
+            </w:r>
+            <w:r>
+              <w:rPr>
+                <w:rFonts w:ascii="Calibri" w:hAnsi="Calibri" w:cs="Calibri"/>
+                <w:color w:val="000000"/>
+                <w:lang w:eastAsia="ja-JP"/>
+              </w:rPr>
+              <w:t xml:space="preserve"> can also </w:t>
+            </w:r>
+            <w:r>
+              <w:rPr>
+                <w:rFonts w:ascii="Calibri" w:hAnsi="Calibri" w:cs="Calibri"/>
+                <w:color w:val="000000"/>
+                <w:lang w:eastAsia="ja-JP"/>
+              </w:rPr>
+              <w:t>accept or decline</w:t>
+            </w:r>
+            <w:r>
+              <w:rPr>
+                <w:rFonts w:ascii="Calibri" w:hAnsi="Calibri" w:cs="Calibri"/>
+                <w:color w:val="000000"/>
+                <w:lang w:eastAsia="ja-JP"/>
+              </w:rPr>
+              <w:t xml:space="preserve"> </w:t>
+            </w:r>
+            <w:r>
+              <w:rPr>
+                <w:rFonts w:ascii="Calibri" w:hAnsi="Calibri" w:cs="Calibri"/>
+                <w:color w:val="000000"/>
+                <w:lang w:eastAsia="ja-JP"/>
+              </w:rPr>
+              <w:t>landlord’s request</w:t>
+            </w:r>
+          </w:p>
+        </w:tc>
+      </w:tr>
+      <w:tr>
+        <w:trPr>
+          <w:trHeight w:val="288"/>
+        </w:trPr>
+        <w:tc>
+          <w:tcPr>
+            <w:tcW w:w="520" w:type="dxa"/>
+            <w:tcBorders>
+              <w:top w:val="single" w:sz="4" w:space="0" w:color="auto"/>
+              <w:left w:val="single" w:sz="4" w:space="0" w:color="auto"/>
+              <w:bottom w:val="single" w:sz="4" w:space="0" w:color="auto"/>
+              <w:right w:val="single" w:sz="4" w:space="0" w:color="auto"/>
+            </w:tcBorders>
+          </w:tcPr>
+          <w:p>
+            <w:pPr>
+              <w:spacing w:after="0" w:line="240" w:lineRule="auto"/>
+              <w:jc w:val="center"/>
+              <w:rPr>
+                <w:rFonts w:eastAsia="Times New Roman" w:cstheme="minorHAnsi"/>
+                <w:color w:val="000000"/>
+                <w:lang w:val="en-US"/>
+              </w:rPr>
+            </w:pPr>
+            <w:r>
+              <w:rPr>
+                <w:rFonts w:eastAsia="Times New Roman" w:cstheme="minorHAnsi"/>
+                <w:color w:val="000000"/>
+                <w:lang w:val="en-US"/>
+              </w:rPr>
+              <w:t>12</w:t>
+            </w:r>
+          </w:p>
+        </w:tc>
+        <w:tc>
+          <w:tcPr>
+            <w:tcW w:w="3024" w:type="dxa"/>
+            <w:tcBorders>
+              <w:top w:val="single" w:sz="4" w:space="0" w:color="auto"/>
+              <w:left w:val="nil"/>
+              <w:bottom w:val="single" w:sz="4" w:space="0" w:color="auto"/>
+              <w:right w:val="single" w:sz="4" w:space="0" w:color="auto"/>
+            </w:tcBorders>
+            <w:shd w:val="clear" w:color="auto" w:fill="auto"/>
+            <w:noWrap/>
+          </w:tcPr>
+          <w:p>
+            <w:pPr>
+              <w:spacing w:after="0" w:line="240" w:lineRule="auto"/>
+              <w:rPr>
+                <w:rFonts w:eastAsia="Times New Roman" w:cstheme="minorHAnsi"/>
+                <w:lang w:val="en-US"/>
+              </w:rPr>
+            </w:pPr>
+            <w:r>
+              <w:rPr>
+                <w:rFonts w:eastAsia="Times New Roman" w:cstheme="minorHAnsi"/>
+                <w:lang w:val="en-US"/>
+              </w:rPr>
+              <w:t>View Profile</w:t>
+            </w:r>
+          </w:p>
+        </w:tc>
+        <w:tc>
+          <w:tcPr>
+            <w:tcW w:w="1843" w:type="dxa"/>
+            <w:tcBorders>
+              <w:top w:val="single" w:sz="4" w:space="0" w:color="auto"/>
+              <w:left w:val="nil"/>
+              <w:bottom w:val="single" w:sz="4" w:space="0" w:color="auto"/>
+              <w:right w:val="single" w:sz="4" w:space="0" w:color="auto"/>
+            </w:tcBorders>
+            <w:shd w:val="clear" w:color="auto" w:fill="auto"/>
+            <w:noWrap/>
+          </w:tcPr>
+          <w:p>
+            <w:pPr>
+              <w:spacing w:after="0" w:line="240" w:lineRule="auto"/>
+              <w:rPr>
+                <w:rFonts w:eastAsia="Times New Roman" w:cstheme="minorHAnsi"/>
+                <w:color w:val="000000"/>
+                <w:lang w:val="en-US"/>
+              </w:rPr>
+            </w:pPr>
+            <w:r>
+              <w:rPr>
+                <w:rFonts w:eastAsia="Times New Roman" w:cstheme="minorHAnsi"/>
+                <w:color w:val="000000"/>
+                <w:lang w:val="en-US"/>
+              </w:rPr>
+              <w:t>Staff</w:t>
+            </w:r>
+          </w:p>
+        </w:tc>
+        <w:tc>
+          <w:tcPr>
+            <w:tcW w:w="3658" w:type="dxa"/>
+            <w:tcBorders>
+              <w:top w:val="single" w:sz="4" w:space="0" w:color="auto"/>
+              <w:left w:val="nil"/>
+              <w:bottom w:val="single" w:sz="4" w:space="0" w:color="auto"/>
+              <w:right w:val="single" w:sz="4" w:space="0" w:color="auto"/>
+            </w:tcBorders>
+          </w:tcPr>
+          <w:p>
+            <w:pPr>
+              <w:spacing w:after="0" w:line="240" w:lineRule="auto"/>
+              <w:rPr>
+                <w:rFonts w:eastAsia="Times New Roman" w:cstheme="minorHAnsi"/>
+                <w:color w:val="000000"/>
+                <w:lang w:val="en-US"/>
+              </w:rPr>
+            </w:pPr>
+            <w:r>
+              <w:rPr>
+                <w:rFonts w:eastAsia="Times New Roman" w:cstheme="minorHAnsi"/>
+                <w:color w:val="000000"/>
+                <w:lang w:val="en-US"/>
+              </w:rPr>
+              <w:t>Staff</w:t>
+            </w:r>
+            <w:r>
+              <w:rPr>
+                <w:rFonts w:eastAsia="Times New Roman" w:cstheme="minorHAnsi"/>
+                <w:color w:val="000000"/>
+                <w:lang w:val="en-US"/>
+              </w:rPr>
+              <w:t xml:space="preserve"> view and update the profile</w:t>
+            </w:r>
+          </w:p>
+        </w:tc>
+      </w:tr>
+      <w:tr>
+        <w:trPr>
+          <w:trHeight w:val="288"/>
+        </w:trPr>
+        <w:tc>
+          <w:tcPr>
+            <w:tcW w:w="520" w:type="dxa"/>
+            <w:tcBorders>
+              <w:top w:val="single" w:sz="4" w:space="0" w:color="auto"/>
+              <w:left w:val="single" w:sz="4" w:space="0" w:color="auto"/>
+              <w:bottom w:val="single" w:sz="4" w:space="0" w:color="auto"/>
+              <w:right w:val="single" w:sz="4" w:space="0" w:color="auto"/>
+            </w:tcBorders>
+          </w:tcPr>
+          <w:p>
+            <w:pPr>
+              <w:spacing w:after="0" w:line="240" w:lineRule="auto"/>
+              <w:jc w:val="center"/>
+              <w:rPr>
+                <w:rFonts w:eastAsia="Times New Roman" w:cstheme="minorHAnsi"/>
+                <w:color w:val="000000"/>
+                <w:lang w:val="en-US"/>
+              </w:rPr>
+            </w:pPr>
+            <w:r>
+              <w:rPr>
+                <w:rFonts w:eastAsia="Times New Roman" w:cstheme="minorHAnsi"/>
+                <w:color w:val="000000"/>
+                <w:lang w:val="en-US"/>
+              </w:rPr>
+              <w:t>13</w:t>
+            </w:r>
+          </w:p>
+        </w:tc>
+        <w:tc>
+          <w:tcPr>
+            <w:tcW w:w="3024" w:type="dxa"/>
+            <w:tcBorders>
+              <w:top w:val="single" w:sz="4" w:space="0" w:color="auto"/>
+              <w:left w:val="nil"/>
+              <w:bottom w:val="single" w:sz="4" w:space="0" w:color="auto"/>
+              <w:right w:val="single" w:sz="4" w:space="0" w:color="auto"/>
+            </w:tcBorders>
+            <w:shd w:val="clear" w:color="auto" w:fill="auto"/>
+            <w:noWrap/>
+          </w:tcPr>
+          <w:p>
+            <w:pPr>
+              <w:spacing w:after="0" w:line="240" w:lineRule="auto"/>
+              <w:rPr>
+                <w:rFonts w:eastAsia="Times New Roman" w:cstheme="minorHAnsi"/>
+                <w:lang w:val="en-US"/>
+              </w:rPr>
+            </w:pPr>
+            <w:r>
+              <w:rPr>
+                <w:rFonts w:eastAsia="Times New Roman" w:cstheme="minorHAnsi"/>
+                <w:lang w:val="en-US"/>
+              </w:rPr>
+              <w:t>Sign Up</w:t>
+            </w:r>
+          </w:p>
+        </w:tc>
+        <w:tc>
+          <w:tcPr>
+            <w:tcW w:w="1843" w:type="dxa"/>
+            <w:tcBorders>
+              <w:top w:val="single" w:sz="4" w:space="0" w:color="auto"/>
+              <w:left w:val="nil"/>
+              <w:bottom w:val="single" w:sz="4" w:space="0" w:color="auto"/>
+              <w:right w:val="single" w:sz="4" w:space="0" w:color="auto"/>
+            </w:tcBorders>
+            <w:shd w:val="clear" w:color="auto" w:fill="auto"/>
+            <w:noWrap/>
+          </w:tcPr>
+          <w:p>
+            <w:pPr>
+              <w:spacing w:after="0" w:line="240" w:lineRule="auto"/>
+              <w:rPr>
+                <w:rFonts w:eastAsia="Times New Roman" w:cstheme="minorHAnsi"/>
+                <w:color w:val="000000"/>
+                <w:lang w:val="en-US"/>
+              </w:rPr>
+            </w:pPr>
+            <w:r>
+              <w:rPr>
+                <w:rFonts w:eastAsia="Times New Roman" w:cstheme="minorHAnsi"/>
+                <w:color w:val="000000"/>
+                <w:lang w:val="en-US"/>
+              </w:rPr>
+              <w:t>Landlord</w:t>
+            </w:r>
+          </w:p>
+        </w:tc>
+        <w:tc>
+          <w:tcPr>
+            <w:tcW w:w="3658" w:type="dxa"/>
+            <w:tcBorders>
+              <w:top w:val="single" w:sz="4" w:space="0" w:color="auto"/>
+              <w:left w:val="nil"/>
+              <w:bottom w:val="single" w:sz="4" w:space="0" w:color="auto"/>
+              <w:right w:val="single" w:sz="4" w:space="0" w:color="auto"/>
+            </w:tcBorders>
+          </w:tcPr>
+          <w:p>
+            <w:pPr>
+              <w:spacing w:after="0" w:line="240" w:lineRule="auto"/>
+              <w:rPr>
+                <w:rFonts w:eastAsia="Times New Roman" w:cstheme="minorHAnsi"/>
+                <w:color w:val="000000"/>
+                <w:lang w:val="en-US"/>
+              </w:rPr>
+            </w:pPr>
+            <w:r>
+              <w:t xml:space="preserve">Landlord </w:t>
+            </w:r>
+            <w:r>
+              <w:rPr>
+                <w:rFonts w:ascii="Calibri" w:hAnsi="Calibri" w:cs="Calibri"/>
+                <w:color w:val="000000"/>
+                <w:lang w:eastAsia="ja-JP"/>
+              </w:rPr>
+              <w:t>register for an account</w:t>
+            </w:r>
+          </w:p>
+        </w:tc>
+      </w:tr>
+      <w:tr>
+        <w:trPr>
+          <w:trHeight w:val="288"/>
+        </w:trPr>
+        <w:tc>
+          <w:tcPr>
+            <w:tcW w:w="520" w:type="dxa"/>
+            <w:tcBorders>
+              <w:top w:val="single" w:sz="4" w:space="0" w:color="auto"/>
+              <w:left w:val="single" w:sz="4" w:space="0" w:color="auto"/>
+              <w:bottom w:val="single" w:sz="4" w:space="0" w:color="auto"/>
+              <w:right w:val="single" w:sz="4" w:space="0" w:color="auto"/>
+            </w:tcBorders>
+          </w:tcPr>
+          <w:p>
+            <w:pPr>
+              <w:spacing w:after="0" w:line="240" w:lineRule="auto"/>
+              <w:jc w:val="center"/>
+              <w:rPr>
+                <w:rFonts w:eastAsia="Times New Roman" w:cstheme="minorHAnsi"/>
+                <w:color w:val="000000"/>
+                <w:lang w:val="en-US"/>
+              </w:rPr>
+            </w:pPr>
+            <w:r>
+              <w:rPr>
+                <w:rFonts w:eastAsia="Times New Roman" w:cstheme="minorHAnsi"/>
+                <w:color w:val="000000"/>
+                <w:lang w:val="en-US"/>
+              </w:rPr>
+              <w:t>14</w:t>
+            </w:r>
+          </w:p>
+        </w:tc>
+        <w:tc>
+          <w:tcPr>
+            <w:tcW w:w="3024" w:type="dxa"/>
+            <w:tcBorders>
+              <w:top w:val="single" w:sz="4" w:space="0" w:color="auto"/>
+              <w:left w:val="nil"/>
+              <w:bottom w:val="single" w:sz="4" w:space="0" w:color="auto"/>
+              <w:right w:val="single" w:sz="4" w:space="0" w:color="auto"/>
+            </w:tcBorders>
+            <w:shd w:val="clear" w:color="auto" w:fill="auto"/>
+            <w:noWrap/>
+          </w:tcPr>
+          <w:p>
+            <w:pPr>
+              <w:spacing w:after="0" w:line="240" w:lineRule="auto"/>
+              <w:rPr>
+                <w:rFonts w:eastAsia="Times New Roman" w:cstheme="minorHAnsi"/>
+                <w:lang w:val="en-US"/>
+              </w:rPr>
+            </w:pPr>
+            <w:r>
+              <w:rPr>
+                <w:rFonts w:eastAsia="Times New Roman" w:cstheme="minorHAnsi"/>
+                <w:lang w:val="en-US"/>
+              </w:rPr>
+              <w:t>Log In</w:t>
+            </w:r>
+          </w:p>
+        </w:tc>
+        <w:tc>
+          <w:tcPr>
+            <w:tcW w:w="1843" w:type="dxa"/>
+            <w:tcBorders>
+              <w:top w:val="single" w:sz="4" w:space="0" w:color="auto"/>
+              <w:left w:val="nil"/>
+              <w:bottom w:val="single" w:sz="4" w:space="0" w:color="auto"/>
+              <w:right w:val="single" w:sz="4" w:space="0" w:color="auto"/>
+            </w:tcBorders>
+            <w:shd w:val="clear" w:color="auto" w:fill="auto"/>
+            <w:noWrap/>
+          </w:tcPr>
+          <w:p>
+            <w:pPr>
+              <w:spacing w:after="0" w:line="240" w:lineRule="auto"/>
+              <w:rPr>
+                <w:rFonts w:eastAsia="Times New Roman" w:cstheme="minorHAnsi"/>
+                <w:color w:val="000000"/>
+                <w:lang w:val="en-US"/>
+              </w:rPr>
+            </w:pPr>
+            <w:r>
+              <w:rPr>
+                <w:rFonts w:eastAsia="Times New Roman" w:cstheme="minorHAnsi"/>
+                <w:color w:val="000000"/>
+                <w:lang w:val="en-US"/>
+              </w:rPr>
+              <w:t>Landlord</w:t>
+            </w:r>
+          </w:p>
+        </w:tc>
+        <w:tc>
+          <w:tcPr>
+            <w:tcW w:w="3658" w:type="dxa"/>
+            <w:tcBorders>
+              <w:top w:val="single" w:sz="4" w:space="0" w:color="auto"/>
+              <w:left w:val="nil"/>
+              <w:bottom w:val="single" w:sz="4" w:space="0" w:color="auto"/>
+              <w:right w:val="single" w:sz="4" w:space="0" w:color="auto"/>
+            </w:tcBorders>
+          </w:tcPr>
+          <w:p>
+            <w:pPr>
+              <w:spacing w:after="0" w:line="240" w:lineRule="auto"/>
+              <w:rPr>
+                <w:rFonts w:eastAsia="Times New Roman" w:cstheme="minorHAnsi"/>
+                <w:color w:val="000000"/>
+                <w:lang w:val="en-US"/>
+              </w:rPr>
+            </w:pPr>
+            <w:r>
+              <w:t xml:space="preserve">Landlord </w:t>
+            </w:r>
+            <w:r>
+              <w:rPr>
+                <w:rFonts w:ascii="Calibri" w:hAnsi="Calibri" w:cs="Calibri"/>
+                <w:color w:val="000000"/>
+                <w:lang w:eastAsia="ja-JP"/>
+              </w:rPr>
+              <w:t>login to the system</w:t>
+            </w:r>
+          </w:p>
+        </w:tc>
+      </w:tr>
+      <w:tr>
+        <w:trPr>
+          <w:trHeight w:val="288"/>
+        </w:trPr>
+        <w:tc>
+          <w:tcPr>
+            <w:tcW w:w="520" w:type="dxa"/>
+            <w:tcBorders>
+              <w:top w:val="single" w:sz="4" w:space="0" w:color="auto"/>
+              <w:left w:val="single" w:sz="4" w:space="0" w:color="auto"/>
+              <w:bottom w:val="single" w:sz="4" w:space="0" w:color="auto"/>
+              <w:right w:val="single" w:sz="4" w:space="0" w:color="auto"/>
+            </w:tcBorders>
+          </w:tcPr>
+          <w:p>
+            <w:pPr>
+              <w:spacing w:after="0" w:line="240" w:lineRule="auto"/>
+              <w:jc w:val="center"/>
+              <w:rPr>
+                <w:rFonts w:eastAsia="Times New Roman" w:cstheme="minorHAnsi"/>
+                <w:color w:val="000000"/>
+                <w:lang w:val="en-US"/>
+              </w:rPr>
+            </w:pPr>
+            <w:r>
+              <w:rPr>
+                <w:rFonts w:eastAsia="Times New Roman" w:cstheme="minorHAnsi"/>
+                <w:color w:val="000000"/>
+                <w:lang w:val="en-US"/>
+              </w:rPr>
+              <w:t>15</w:t>
+            </w:r>
+          </w:p>
+        </w:tc>
+        <w:tc>
+          <w:tcPr>
+            <w:tcW w:w="3024" w:type="dxa"/>
+            <w:tcBorders>
+              <w:top w:val="single" w:sz="4" w:space="0" w:color="auto"/>
+              <w:left w:val="nil"/>
+              <w:bottom w:val="single" w:sz="4" w:space="0" w:color="auto"/>
+              <w:right w:val="single" w:sz="4" w:space="0" w:color="auto"/>
+            </w:tcBorders>
+            <w:shd w:val="clear" w:color="auto" w:fill="auto"/>
+            <w:noWrap/>
+          </w:tcPr>
+          <w:p>
+            <w:pPr>
+              <w:spacing w:after="0" w:line="240" w:lineRule="auto"/>
+              <w:rPr>
+                <w:rFonts w:eastAsia="Times New Roman" w:cstheme="minorHAnsi"/>
+                <w:lang w:val="en-US"/>
+              </w:rPr>
+            </w:pPr>
+            <w:r>
+              <w:rPr>
+                <w:rFonts w:eastAsia="Times New Roman" w:cstheme="minorHAnsi"/>
+                <w:lang w:val="en-US"/>
+              </w:rPr>
+              <w:t>Upload House Information</w:t>
+            </w:r>
+          </w:p>
+        </w:tc>
+        <w:tc>
+          <w:tcPr>
+            <w:tcW w:w="1843" w:type="dxa"/>
+            <w:tcBorders>
+              <w:top w:val="single" w:sz="4" w:space="0" w:color="auto"/>
+              <w:left w:val="nil"/>
+              <w:bottom w:val="single" w:sz="4" w:space="0" w:color="auto"/>
+              <w:right w:val="single" w:sz="4" w:space="0" w:color="auto"/>
+            </w:tcBorders>
+            <w:shd w:val="clear" w:color="auto" w:fill="auto"/>
+            <w:noWrap/>
+          </w:tcPr>
+          <w:p>
+            <w:pPr>
+              <w:spacing w:after="0" w:line="240" w:lineRule="auto"/>
+              <w:rPr>
+                <w:rFonts w:eastAsia="Times New Roman" w:cstheme="minorHAnsi"/>
+                <w:color w:val="000000"/>
+                <w:lang w:val="en-US"/>
+              </w:rPr>
+            </w:pPr>
+            <w:r>
+              <w:rPr>
+                <w:rFonts w:eastAsia="Times New Roman" w:cstheme="minorHAnsi"/>
+                <w:color w:val="000000"/>
+                <w:lang w:val="en-US"/>
+              </w:rPr>
+              <w:t>Landlord</w:t>
+            </w:r>
+          </w:p>
+        </w:tc>
+        <w:tc>
+          <w:tcPr>
+            <w:tcW w:w="3658" w:type="dxa"/>
+            <w:tcBorders>
+              <w:top w:val="single" w:sz="4" w:space="0" w:color="auto"/>
+              <w:left w:val="nil"/>
+              <w:bottom w:val="single" w:sz="4" w:space="0" w:color="auto"/>
+              <w:right w:val="single" w:sz="4" w:space="0" w:color="auto"/>
+            </w:tcBorders>
+          </w:tcPr>
+          <w:p>
+            <w:pPr>
+              <w:spacing w:after="0" w:line="240" w:lineRule="auto"/>
+              <w:rPr>
+                <w:rFonts w:eastAsia="Times New Roman" w:cstheme="minorHAnsi"/>
+                <w:color w:val="000000"/>
+                <w:lang w:val="en-US"/>
+              </w:rPr>
+            </w:pPr>
+            <w:r>
+              <w:rPr>
+                <w:rFonts w:eastAsia="Times New Roman" w:cstheme="minorHAnsi"/>
+                <w:color w:val="000000"/>
+                <w:lang w:val="en-US"/>
+              </w:rPr>
+              <w:t>Landlord</w:t>
+            </w:r>
+            <w:r>
+              <w:rPr>
+                <w:rFonts w:eastAsia="Times New Roman" w:cstheme="minorHAnsi"/>
+                <w:color w:val="000000"/>
+                <w:lang w:val="en-US"/>
+              </w:rPr>
+              <w:t xml:space="preserve"> </w:t>
+            </w:r>
+            <w:r>
+              <w:rPr>
+                <w:rFonts w:ascii="Calibri" w:hAnsi="Calibri" w:cs="Calibri"/>
+                <w:color w:val="000000"/>
+                <w:lang w:eastAsia="ja-JP"/>
+              </w:rPr>
+              <w:t>import information of the house</w:t>
+            </w:r>
+            <w:r>
+              <w:rPr>
+                <w:rFonts w:ascii="Calibri" w:hAnsi="Calibri" w:cs="Calibri"/>
+                <w:color w:val="000000"/>
+                <w:lang w:eastAsia="ja-JP"/>
+              </w:rPr>
+              <w:t xml:space="preserve"> by excel file</w:t>
+            </w:r>
+          </w:p>
+        </w:tc>
+      </w:tr>
+      <w:tr>
+        <w:trPr>
+          <w:trHeight w:val="288"/>
+        </w:trPr>
+        <w:tc>
+          <w:tcPr>
+            <w:tcW w:w="520" w:type="dxa"/>
+            <w:tcBorders>
+              <w:top w:val="single" w:sz="4" w:space="0" w:color="auto"/>
+              <w:left w:val="single" w:sz="4" w:space="0" w:color="auto"/>
+              <w:bottom w:val="single" w:sz="4" w:space="0" w:color="auto"/>
+              <w:right w:val="single" w:sz="4" w:space="0" w:color="auto"/>
+            </w:tcBorders>
+          </w:tcPr>
+          <w:p>
+            <w:pPr>
+              <w:spacing w:after="0" w:line="240" w:lineRule="auto"/>
+              <w:jc w:val="center"/>
+              <w:rPr>
+                <w:rFonts w:eastAsia="Times New Roman" w:cstheme="minorHAnsi"/>
+                <w:color w:val="000000"/>
+                <w:lang w:val="en-US"/>
+              </w:rPr>
+            </w:pPr>
+            <w:r>
+              <w:rPr>
+                <w:rFonts w:eastAsia="Times New Roman" w:cstheme="minorHAnsi"/>
+                <w:color w:val="000000"/>
+                <w:lang w:val="en-US"/>
+              </w:rPr>
+              <w:t>16</w:t>
+            </w:r>
+          </w:p>
+        </w:tc>
+        <w:tc>
+          <w:tcPr>
+            <w:tcW w:w="3024" w:type="dxa"/>
+            <w:tcBorders>
+              <w:top w:val="single" w:sz="4" w:space="0" w:color="auto"/>
+              <w:left w:val="nil"/>
+              <w:bottom w:val="single" w:sz="4" w:space="0" w:color="auto"/>
+              <w:right w:val="single" w:sz="4" w:space="0" w:color="auto"/>
+            </w:tcBorders>
+            <w:shd w:val="clear" w:color="auto" w:fill="auto"/>
+            <w:noWrap/>
+          </w:tcPr>
+          <w:p>
+            <w:pPr>
+              <w:spacing w:after="0" w:line="240" w:lineRule="auto"/>
+              <w:rPr>
+                <w:rFonts w:eastAsia="Times New Roman" w:cstheme="minorHAnsi"/>
+                <w:lang w:val="en-US"/>
+              </w:rPr>
+            </w:pPr>
+            <w:r>
+              <w:rPr>
+                <w:rFonts w:eastAsia="Times New Roman" w:cstheme="minorHAnsi"/>
+                <w:lang w:val="en-US"/>
+              </w:rPr>
+              <w:t>Manage Houses</w:t>
+            </w:r>
+          </w:p>
+        </w:tc>
+        <w:tc>
+          <w:tcPr>
+            <w:tcW w:w="1843" w:type="dxa"/>
+            <w:tcBorders>
+              <w:top w:val="single" w:sz="4" w:space="0" w:color="auto"/>
+              <w:left w:val="nil"/>
+              <w:bottom w:val="single" w:sz="4" w:space="0" w:color="auto"/>
+              <w:right w:val="single" w:sz="4" w:space="0" w:color="auto"/>
+            </w:tcBorders>
+            <w:shd w:val="clear" w:color="auto" w:fill="auto"/>
+            <w:noWrap/>
+          </w:tcPr>
+          <w:p>
+            <w:pPr>
+              <w:spacing w:after="0" w:line="240" w:lineRule="auto"/>
+              <w:rPr>
+                <w:rFonts w:eastAsia="Times New Roman" w:cstheme="minorHAnsi"/>
+                <w:color w:val="000000"/>
+                <w:lang w:val="en-US"/>
+              </w:rPr>
+            </w:pPr>
+            <w:r>
+              <w:rPr>
+                <w:rFonts w:eastAsia="Times New Roman" w:cstheme="minorHAnsi"/>
+                <w:color w:val="000000"/>
+                <w:lang w:val="en-US"/>
+              </w:rPr>
+              <w:t>Landlord</w:t>
+            </w:r>
+          </w:p>
+        </w:tc>
+        <w:tc>
+          <w:tcPr>
+            <w:tcW w:w="3658" w:type="dxa"/>
+            <w:tcBorders>
+              <w:top w:val="single" w:sz="4" w:space="0" w:color="auto"/>
+              <w:left w:val="nil"/>
+              <w:bottom w:val="single" w:sz="4" w:space="0" w:color="auto"/>
+              <w:right w:val="single" w:sz="4" w:space="0" w:color="auto"/>
+            </w:tcBorders>
+          </w:tcPr>
+          <w:p>
+            <w:pPr>
+              <w:spacing w:after="0" w:line="240" w:lineRule="auto"/>
+              <w:rPr>
+                <w:rFonts w:eastAsia="Times New Roman" w:cstheme="minorHAnsi"/>
+                <w:color w:val="000000"/>
+                <w:lang w:val="en-US"/>
+              </w:rPr>
+            </w:pPr>
+            <w:r>
+              <w:rPr>
+                <w:rFonts w:eastAsia="Times New Roman" w:cstheme="minorHAnsi"/>
+                <w:color w:val="000000"/>
+                <w:lang w:val="en-US"/>
+              </w:rPr>
+              <w:t>Landlord</w:t>
+            </w:r>
+            <w:r>
+              <w:rPr>
+                <w:rFonts w:eastAsia="Times New Roman" w:cstheme="minorHAnsi"/>
+                <w:color w:val="000000"/>
+                <w:lang w:val="en-US"/>
+              </w:rPr>
+              <w:t xml:space="preserve"> </w:t>
+            </w:r>
+            <w:r>
+              <w:rPr>
+                <w:rFonts w:ascii="Calibri" w:hAnsi="Calibri" w:cs="Calibri"/>
+                <w:color w:val="000000"/>
+                <w:lang w:eastAsia="ja-JP"/>
+              </w:rPr>
+              <w:t xml:space="preserve">view list of </w:t>
+            </w:r>
+            <w:r>
+              <w:rPr>
+                <w:rFonts w:ascii="Calibri" w:hAnsi="Calibri" w:cs="Calibri"/>
+                <w:color w:val="000000"/>
+                <w:lang w:eastAsia="ja-JP"/>
+              </w:rPr>
+              <w:t xml:space="preserve">rooms, </w:t>
+            </w:r>
+            <w:r>
+              <w:rPr>
+                <w:rFonts w:ascii="Calibri" w:hAnsi="Calibri" w:cs="Calibri"/>
+                <w:color w:val="000000"/>
+                <w:lang w:eastAsia="ja-JP"/>
+              </w:rPr>
+              <w:t xml:space="preserve">detail information of </w:t>
+            </w:r>
+            <w:r>
+              <w:rPr>
+                <w:rFonts w:ascii="Calibri" w:hAnsi="Calibri" w:cs="Calibri"/>
+                <w:color w:val="000000"/>
+                <w:lang w:eastAsia="ja-JP"/>
+              </w:rPr>
+              <w:t xml:space="preserve">room </w:t>
+            </w:r>
+            <w:r>
+              <w:rPr>
+                <w:rFonts w:ascii="Calibri" w:hAnsi="Calibri" w:cs="Calibri"/>
+                <w:color w:val="000000"/>
+                <w:lang w:eastAsia="ja-JP"/>
+              </w:rPr>
+              <w:t>at the same time</w:t>
+            </w:r>
+            <w:r>
+              <w:rPr>
+                <w:rFonts w:ascii="Calibri" w:hAnsi="Calibri" w:cs="Calibri"/>
+                <w:color w:val="000000"/>
+                <w:lang w:eastAsia="ja-JP"/>
+              </w:rPr>
+              <w:t xml:space="preserve"> can also</w:t>
+            </w:r>
+            <w:r>
+              <w:rPr>
+                <w:rFonts w:ascii="Calibri" w:hAnsi="Calibri" w:cs="Calibri"/>
+                <w:color w:val="000000"/>
+                <w:lang w:eastAsia="ja-JP"/>
+              </w:rPr>
+              <w:t xml:space="preserve"> add new, update, delete, change status the room</w:t>
+            </w:r>
+            <w:bookmarkStart w:id="8" w:name="_GoBack"/>
+            <w:bookmarkEnd w:id="8"/>
+          </w:p>
+        </w:tc>
+      </w:tr>
+      <w:tr>
+        <w:trPr>
+          <w:trHeight w:val="288"/>
+        </w:trPr>
+        <w:tc>
+          <w:tcPr>
+            <w:tcW w:w="520" w:type="dxa"/>
+            <w:tcBorders>
+              <w:top w:val="single" w:sz="4" w:space="0" w:color="auto"/>
+              <w:left w:val="single" w:sz="4" w:space="0" w:color="auto"/>
+              <w:bottom w:val="single" w:sz="4" w:space="0" w:color="auto"/>
+              <w:right w:val="single" w:sz="4" w:space="0" w:color="auto"/>
+            </w:tcBorders>
+          </w:tcPr>
+          <w:p>
+            <w:pPr>
+              <w:spacing w:after="0" w:line="240" w:lineRule="auto"/>
+              <w:jc w:val="center"/>
+              <w:rPr>
+                <w:rFonts w:eastAsia="Times New Roman" w:cstheme="minorHAnsi"/>
+                <w:color w:val="000000"/>
+                <w:lang w:val="en-US"/>
+              </w:rPr>
+            </w:pPr>
+            <w:r>
+              <w:rPr>
+                <w:rFonts w:eastAsia="Times New Roman" w:cstheme="minorHAnsi"/>
+                <w:color w:val="000000"/>
+                <w:lang w:val="en-US"/>
+              </w:rPr>
+              <w:t>17</w:t>
+            </w:r>
+          </w:p>
+        </w:tc>
+        <w:tc>
+          <w:tcPr>
+            <w:tcW w:w="3024" w:type="dxa"/>
+            <w:tcBorders>
+              <w:top w:val="single" w:sz="4" w:space="0" w:color="auto"/>
+              <w:left w:val="nil"/>
+              <w:bottom w:val="single" w:sz="4" w:space="0" w:color="auto"/>
+              <w:right w:val="single" w:sz="4" w:space="0" w:color="auto"/>
+            </w:tcBorders>
+            <w:shd w:val="clear" w:color="auto" w:fill="auto"/>
+            <w:noWrap/>
+          </w:tcPr>
+          <w:p>
+            <w:pPr>
+              <w:spacing w:after="0" w:line="240" w:lineRule="auto"/>
+              <w:rPr>
+                <w:rFonts w:eastAsia="Times New Roman" w:cstheme="minorHAnsi"/>
+                <w:lang w:val="en-US"/>
+              </w:rPr>
+            </w:pPr>
+            <w:r>
+              <w:rPr>
+                <w:rFonts w:eastAsia="Times New Roman" w:cstheme="minorHAnsi"/>
+                <w:lang w:val="en-US"/>
+              </w:rPr>
+              <w:t>View Profile</w:t>
+            </w:r>
+          </w:p>
+        </w:tc>
+        <w:tc>
+          <w:tcPr>
+            <w:tcW w:w="1843" w:type="dxa"/>
+            <w:tcBorders>
+              <w:top w:val="single" w:sz="4" w:space="0" w:color="auto"/>
+              <w:left w:val="nil"/>
+              <w:bottom w:val="single" w:sz="4" w:space="0" w:color="auto"/>
+              <w:right w:val="single" w:sz="4" w:space="0" w:color="auto"/>
+            </w:tcBorders>
+            <w:shd w:val="clear" w:color="auto" w:fill="auto"/>
+            <w:noWrap/>
+          </w:tcPr>
+          <w:p>
+            <w:pPr>
+              <w:spacing w:after="0" w:line="240" w:lineRule="auto"/>
+              <w:rPr>
+                <w:rFonts w:eastAsia="Times New Roman" w:cstheme="minorHAnsi"/>
+                <w:color w:val="000000"/>
+                <w:lang w:val="en-US"/>
+              </w:rPr>
+            </w:pPr>
+            <w:r>
+              <w:rPr>
+                <w:rFonts w:eastAsia="Times New Roman" w:cstheme="minorHAnsi"/>
+                <w:color w:val="000000"/>
+                <w:lang w:val="en-US"/>
+              </w:rPr>
+              <w:t>Landlord</w:t>
+            </w:r>
+          </w:p>
+        </w:tc>
+        <w:tc>
+          <w:tcPr>
+            <w:tcW w:w="3658" w:type="dxa"/>
+            <w:tcBorders>
+              <w:top w:val="single" w:sz="4" w:space="0" w:color="auto"/>
+              <w:left w:val="nil"/>
+              <w:bottom w:val="single" w:sz="4" w:space="0" w:color="auto"/>
+              <w:right w:val="single" w:sz="4" w:space="0" w:color="auto"/>
+            </w:tcBorders>
+          </w:tcPr>
+          <w:p>
+            <w:pPr>
+              <w:spacing w:after="0" w:line="240" w:lineRule="auto"/>
+              <w:rPr>
+                <w:rFonts w:eastAsia="Times New Roman" w:cstheme="minorHAnsi"/>
+                <w:color w:val="000000"/>
+                <w:lang w:val="en-US"/>
+              </w:rPr>
+            </w:pPr>
+            <w:r>
+              <w:rPr>
+                <w:rFonts w:eastAsia="Times New Roman" w:cstheme="minorHAnsi"/>
+                <w:color w:val="000000"/>
+                <w:lang w:val="en-US"/>
+              </w:rPr>
+              <w:t>Landlord</w:t>
+            </w:r>
+            <w:r>
+              <w:rPr>
+                <w:rFonts w:eastAsia="Times New Roman" w:cstheme="minorHAnsi"/>
+                <w:color w:val="000000"/>
+                <w:lang w:val="en-US"/>
+              </w:rPr>
+              <w:t xml:space="preserve"> </w:t>
+            </w:r>
+            <w:r>
+              <w:rPr>
+                <w:rFonts w:eastAsia="Times New Roman" w:cstheme="minorHAnsi"/>
+                <w:color w:val="000000"/>
+                <w:lang w:val="en-US"/>
+              </w:rPr>
+              <w:t>view and update the profile</w:t>
+            </w:r>
           </w:p>
         </w:tc>
       </w:tr>
@@ -3501,7 +5582,7 @@
       <w:pPr>
         <w:pStyle w:val="Heading2"/>
       </w:pPr>
-      <w:bookmarkStart w:id="8" w:name="_Toc115976506"/>
+      <w:bookmarkStart w:id="9" w:name="_Toc115976506"/>
       <w:r>
         <w:t>3</w:t>
       </w:r>
@@ -3511,13 +5592,13 @@
       <w:r>
         <w:t>Functional Requirements</w:t>
       </w:r>
-      <w:bookmarkEnd w:id="8"/>
+      <w:bookmarkEnd w:id="9"/>
     </w:p>
     <w:p>
       <w:pPr>
         <w:pStyle w:val="Heading3"/>
       </w:pPr>
-      <w:bookmarkStart w:id="9" w:name="_Toc115976507"/>
+      <w:bookmarkStart w:id="10" w:name="_Toc115976507"/>
       <w:r>
         <w:t xml:space="preserve">3.1 </w:t>
       </w:r>
@@ -3527,7 +5608,7 @@
       <w:r>
         <w:t>Functional Overview</w:t>
       </w:r>
-      <w:bookmarkEnd w:id="9"/>
+      <w:bookmarkEnd w:id="10"/>
     </w:p>
     <w:p>
       <w:pPr>
@@ -3563,6 +5644,7 @@
           <w:noProof/>
           <w:lang w:val="en-US"/>
         </w:rPr>
+        <w:lastRenderedPageBreak/>
         <w:drawing>
           <wp:inline distT="0" distB="0" distL="0" distR="0" wp14:anchorId="4EC08ACB" wp14:editId="3DEC5BE1">
             <wp:extent cx="5152390" cy="4495800"/>
@@ -4621,7 +6703,15 @@
                 <w:color w:val="000000"/>
                 <w:lang w:eastAsia="ja-JP"/>
               </w:rPr>
-              <w:t>Display detail information of House</w:t>
+              <w:t>Display detail information of h</w:t>
+            </w:r>
+            <w:r>
+              <w:rPr>
+                <w:rFonts w:ascii="Calibri" w:hAnsi="Calibri" w:cs="Calibri"/>
+                <w:color w:val="000000"/>
+                <w:lang w:eastAsia="ja-JP"/>
+              </w:rPr>
+              <w:t>ouse</w:t>
             </w:r>
           </w:p>
         </w:tc>
@@ -4743,7 +6833,23 @@
                 <w:color w:val="000000"/>
                 <w:lang w:eastAsia="ja-JP"/>
               </w:rPr>
-              <w:t>Display detail information of Room</w:t>
+              <w:t>Display d</w:t>
+            </w:r>
+            <w:r>
+              <w:rPr>
+                <w:rFonts w:ascii="Calibri" w:hAnsi="Calibri" w:cs="Calibri"/>
+                <w:color w:val="000000"/>
+                <w:lang w:eastAsia="ja-JP"/>
+              </w:rPr>
+              <w:t>etail information of r</w:t>
+            </w:r>
+            <w:r>
+              <w:rPr>
+                <w:rFonts w:ascii="Calibri" w:hAnsi="Calibri" w:cs="Calibri"/>
+                <w:color w:val="000000"/>
+                <w:lang w:eastAsia="ja-JP"/>
+              </w:rPr>
+              <w:t>oom</w:t>
             </w:r>
           </w:p>
         </w:tc>
@@ -5672,6 +7778,14 @@
                 <w:lang w:eastAsia="ja-JP"/>
               </w:rPr>
               <w:t xml:space="preserve"> list of house</w:t>
+            </w:r>
+            <w:r>
+              <w:rPr>
+                <w:rFonts w:ascii="Calibri" w:hAnsi="Calibri" w:cs="Calibri"/>
+                <w:color w:val="000000"/>
+                <w:lang w:eastAsia="ja-JP"/>
+              </w:rPr>
+              <w:t>s</w:t>
             </w:r>
           </w:p>
         </w:tc>
@@ -12766,10 +14880,10 @@
             <v:path o:extrusionok="f" gradientshapeok="t" o:connecttype="rect"/>
             <o:lock v:ext="edit" aspectratio="t"/>
           </v:shapetype>
-          <v:shape id="_x0000_i1025" type="#_x0000_t75" alt="" style="width:451pt;height:233.85pt;mso-width-percent:0;mso-height-percent:0;mso-width-percent:0;mso-height-percent:0" o:ole="">
+          <v:shape id="_x0000_i1025" type="#_x0000_t75" alt="" style="width:450.5pt;height:234pt;mso-width-percent:0;mso-height-percent:0;mso-width-percent:0;mso-height-percent:0" o:ole="">
             <v:imagedata r:id="rId15" o:title=""/>
           </v:shape>
-          <o:OLEObject Type="Embed" ProgID="Visio.Drawing.15" ShapeID="_x0000_i1025" DrawAspect="Content" ObjectID="_1726682301" r:id="rId16"/>
+          <o:OLEObject Type="Embed" ProgID="Visio.Drawing.15" ShapeID="_x0000_i1025" DrawAspect="Content" ObjectID="_1726685214" r:id="rId16"/>
         </w:object>
       </w:r>
     </w:p>
@@ -13137,7 +15251,7 @@
       <w:pPr>
         <w:pStyle w:val="Heading3"/>
       </w:pPr>
-      <w:bookmarkStart w:id="10" w:name="_Toc115976508"/>
+      <w:bookmarkStart w:id="11" w:name="_Toc115976508"/>
       <w:r>
         <w:t>3</w:t>
       </w:r>
@@ -13159,7 +15273,7 @@
       <w:r>
         <w:t>&gt;&gt;</w:t>
       </w:r>
-      <w:bookmarkEnd w:id="10"/>
+      <w:bookmarkEnd w:id="11"/>
     </w:p>
     <w:p>
       <w:pPr>
@@ -13457,7 +15571,7 @@
       <w:pPr>
         <w:pStyle w:val="Heading3"/>
       </w:pPr>
-      <w:bookmarkStart w:id="11" w:name="_Toc115976509"/>
+      <w:bookmarkStart w:id="12" w:name="_Toc115976509"/>
       <w:r>
         <w:t>3</w:t>
       </w:r>
@@ -13470,7 +15584,7 @@
       <w:r>
         <w:t xml:space="preserve"> &lt;&lt;Feature Name 2&gt;&gt;</w:t>
       </w:r>
-      <w:bookmarkEnd w:id="11"/>
+      <w:bookmarkEnd w:id="12"/>
     </w:p>
     <w:p>
       <w:r>
@@ -13486,7 +15600,7 @@
       <w:pPr>
         <w:pStyle w:val="Heading2"/>
       </w:pPr>
-      <w:bookmarkStart w:id="12" w:name="_Toc115976510"/>
+      <w:bookmarkStart w:id="13" w:name="_Toc115976510"/>
       <w:r>
         <w:lastRenderedPageBreak/>
         <w:t>4</w:t>
@@ -13494,13 +15608,13 @@
       <w:r>
         <w:t>. Non-Functional Requirements</w:t>
       </w:r>
-      <w:bookmarkEnd w:id="12"/>
+      <w:bookmarkEnd w:id="13"/>
     </w:p>
     <w:p>
       <w:pPr>
         <w:pStyle w:val="Heading3"/>
       </w:pPr>
-      <w:bookmarkStart w:id="13" w:name="_Toc115976511"/>
+      <w:bookmarkStart w:id="14" w:name="_Toc115976511"/>
       <w:r>
         <w:t>4</w:t>
       </w:r>
@@ -13513,12 +15627,12 @@
       <w:r>
         <w:t xml:space="preserve"> </w:t>
       </w:r>
-      <w:bookmarkStart w:id="14" w:name="_Toc360610024"/>
+      <w:bookmarkStart w:id="15" w:name="_Toc360610024"/>
       <w:r>
         <w:t>External Interfaces</w:t>
       </w:r>
-      <w:bookmarkEnd w:id="13"/>
       <w:bookmarkEnd w:id="14"/>
+      <w:bookmarkEnd w:id="15"/>
     </w:p>
     <w:p>
       <w:pPr>
@@ -13567,7 +15681,7 @@
       <w:pPr>
         <w:pStyle w:val="Heading3"/>
       </w:pPr>
-      <w:bookmarkStart w:id="15" w:name="_Toc115976512"/>
+      <w:bookmarkStart w:id="16" w:name="_Toc115976512"/>
       <w:r>
         <w:t>4</w:t>
       </w:r>
@@ -13580,7 +15694,7 @@
       <w:r>
         <w:t xml:space="preserve"> Quality Attributes</w:t>
       </w:r>
-      <w:bookmarkEnd w:id="15"/>
+      <w:bookmarkEnd w:id="16"/>
     </w:p>
     <w:p>
       <w:pPr>
@@ -13615,7 +15729,7 @@
       <w:pPr>
         <w:pStyle w:val="Heading4"/>
       </w:pPr>
-      <w:bookmarkStart w:id="16" w:name="_Toc35838289"/>
+      <w:bookmarkStart w:id="17" w:name="_Toc35838289"/>
       <w:r>
         <w:t>4</w:t>
       </w:r>
@@ -13625,7 +15739,7 @@
       <w:r>
         <w:t xml:space="preserve"> Usability</w:t>
       </w:r>
-      <w:bookmarkEnd w:id="16"/>
+      <w:bookmarkEnd w:id="17"/>
       <w:r>
         <w:t xml:space="preserve"> </w:t>
       </w:r>
@@ -13652,8 +15766,8 @@
       <w:pPr>
         <w:pStyle w:val="Heading4"/>
       </w:pPr>
-      <w:bookmarkStart w:id="17" w:name="_Toc521150206"/>
-      <w:bookmarkStart w:id="18" w:name="_Toc35838290"/>
+      <w:bookmarkStart w:id="18" w:name="_Toc521150206"/>
+      <w:bookmarkStart w:id="19" w:name="_Toc35838290"/>
       <w:r>
         <w:t>4</w:t>
       </w:r>
@@ -13663,8 +15777,8 @@
       <w:r>
         <w:t xml:space="preserve"> Reliability</w:t>
       </w:r>
-      <w:bookmarkEnd w:id="17"/>
       <w:bookmarkEnd w:id="18"/>
+      <w:bookmarkEnd w:id="19"/>
       <w:r>
         <w:t xml:space="preserve"> </w:t>
       </w:r>
@@ -13792,8 +15906,8 @@
       <w:pPr>
         <w:pStyle w:val="Heading4"/>
       </w:pPr>
-      <w:bookmarkStart w:id="19" w:name="_Toc521150207"/>
-      <w:bookmarkStart w:id="20" w:name="_Toc35838291"/>
+      <w:bookmarkStart w:id="20" w:name="_Toc521150207"/>
+      <w:bookmarkStart w:id="21" w:name="_Toc35838291"/>
       <w:r>
         <w:t>4</w:t>
       </w:r>
@@ -13803,8 +15917,8 @@
       <w:r>
         <w:t xml:space="preserve"> Performance</w:t>
       </w:r>
-      <w:bookmarkEnd w:id="19"/>
       <w:bookmarkEnd w:id="20"/>
+      <w:bookmarkEnd w:id="21"/>
     </w:p>
     <w:p>
       <w:pPr>
@@ -13933,7 +16047,7 @@
           <w:lang w:val="en-US"/>
         </w:rPr>
       </w:pPr>
-      <w:bookmarkStart w:id="21" w:name="_Toc115976513"/>
+      <w:bookmarkStart w:id="22" w:name="_Toc115976513"/>
       <w:r>
         <w:rPr>
           <w:lang w:val="en-US"/>
@@ -13947,7 +16061,7 @@
         </w:rPr>
         <w:t>. Requirement Appendix</w:t>
       </w:r>
-      <w:bookmarkEnd w:id="21"/>
+      <w:bookmarkEnd w:id="22"/>
     </w:p>
     <w:p>
       <w:pPr>
@@ -13997,15 +16111,15 @@
       <w:pPr>
         <w:pStyle w:val="Heading3"/>
       </w:pPr>
-      <w:bookmarkStart w:id="22" w:name="_Toc115976514"/>
-      <w:bookmarkStart w:id="23" w:name="_Toc50989351"/>
+      <w:bookmarkStart w:id="23" w:name="_Toc115976514"/>
+      <w:bookmarkStart w:id="24" w:name="_Toc50989351"/>
       <w:r>
         <w:t>5</w:t>
       </w:r>
       <w:r>
         <w:t>.1 Business Rules</w:t>
       </w:r>
-      <w:bookmarkEnd w:id="22"/>
+      <w:bookmarkEnd w:id="23"/>
     </w:p>
     <w:p>
       <w:pPr>
@@ -14668,14 +16782,14 @@
       <w:pPr>
         <w:pStyle w:val="Heading3"/>
       </w:pPr>
-      <w:bookmarkStart w:id="24" w:name="_Toc115976515"/>
+      <w:bookmarkStart w:id="25" w:name="_Toc115976515"/>
       <w:r>
         <w:t>5</w:t>
       </w:r>
       <w:r>
         <w:t>.2 Common Requirements</w:t>
       </w:r>
-      <w:bookmarkEnd w:id="24"/>
+      <w:bookmarkEnd w:id="25"/>
     </w:p>
     <w:p>
       <w:pPr>
@@ -14724,15 +16838,15 @@
       <w:pPr>
         <w:pStyle w:val="Heading3"/>
       </w:pPr>
-      <w:bookmarkStart w:id="25" w:name="_Toc115976516"/>
+      <w:bookmarkStart w:id="26" w:name="_Toc115976516"/>
       <w:r>
         <w:t>5</w:t>
       </w:r>
       <w:r>
         <w:t>.3 Application Messages List</w:t>
       </w:r>
-      <w:bookmarkEnd w:id="23"/>
-      <w:bookmarkEnd w:id="25"/>
+      <w:bookmarkEnd w:id="24"/>
+      <w:bookmarkEnd w:id="26"/>
     </w:p>
     <w:tbl>
       <w:tblPr>
@@ -15608,7 +17722,7 @@
           <w:lang w:val="en-US"/>
         </w:rPr>
       </w:pPr>
-      <w:bookmarkStart w:id="26" w:name="_Toc115976517"/>
+      <w:bookmarkStart w:id="27" w:name="_Toc115976517"/>
       <w:r>
         <w:rPr>
           <w:lang w:val="en-US"/>
@@ -15633,7 +17747,7 @@
         </w:rPr>
         <w:t>s…</w:t>
       </w:r>
-      <w:bookmarkEnd w:id="26"/>
+      <w:bookmarkEnd w:id="27"/>
     </w:p>
     <w:sectPr>
       <w:footerReference w:type="default" r:id="rId18"/>
@@ -15647,7 +17761,7 @@
 </file>
 
 <file path=word/endnotes.xml><?xml version="1.0" encoding="utf-8"?>
-<w:endnotes xmlns:wpc="http://schemas.microsoft.com/office/word/2010/wordprocessingCanvas" xmlns:cx="http://schemas.microsoft.com/office/drawing/2014/chartex" xmlns:cx1="http://schemas.microsoft.com/office/drawing/2015/9/8/chartex" xmlns:cx2="http://schemas.microsoft.com/office/drawing/2015/10/21/chartex" xmlns:cx3="http://schemas.microsoft.com/office/drawing/2016/5/9/chartex" xmlns:cx4="http://schemas.microsoft.com/office/drawing/2016/5/10/chartex" xmlns:cx5="http://schemas.microsoft.com/office/drawing/2016/5/11/chartex" xmlns:cx6="http://schemas.microsoft.com/office/drawing/2016/5/12/chartex" xmlns:cx7="http://schemas.microsoft.com/office/drawing/2016/5/13/chartex" xmlns:cx8="http://schemas.microsoft.com/office/drawing/2016/5/14/chartex" xmlns:mc="http://schemas.openxmlformats.org/markup-compatibility/2006" xmlns:aink="http://schemas.microsoft.com/office/drawing/2016/ink" xmlns:am3d="http://schemas.microsoft.com/office/drawing/2017/model3d" xmlns:o="urn:schemas-microsoft-com:office:office" xmlns:oel="http://schemas.microsoft.com/office/2019/extlst" xmlns:r="http://schemas.openxmlformats.org/officeDocument/2006/relationships" xmlns:m="http://schemas.openxmlformats.org/officeDocument/2006/math" xmlns:v="urn:schemas-microsoft-com:vml" xmlns:wp14="http://schemas.microsoft.com/office/word/2010/wordprocessingDrawing" xmlns:wp="http://schemas.openxmlformats.org/drawingml/2006/wordprocessingDrawing" xmlns:w10="urn:schemas-microsoft-com:office:word" xmlns:w="http://schemas.openxmlformats.org/wordprocessingml/2006/main" xmlns:w14="http://schemas.microsoft.com/office/word/2010/wordml" xmlns:w15="http://schemas.microsoft.com/office/word/2012/wordml" xmlns:w16cex="http://schemas.microsoft.com/office/word/2018/wordml/cex" xmlns:w16cid="http://schemas.microsoft.com/office/word/2016/wordml/cid" xmlns:w16="http://schemas.microsoft.com/office/word/2018/wordml" xmlns:w16sdtdh="http://schemas.microsoft.com/office/word/2020/wordml/sdtdatahash" xmlns:w16se="http://schemas.microsoft.com/office/word/2015/wordml/symex" xmlns:wpg="http://schemas.microsoft.com/office/word/2010/wordprocessingGroup" xmlns:wpi="http://schemas.microsoft.com/office/word/2010/wordprocessingInk" xmlns:wne="http://schemas.microsoft.com/office/word/2006/wordml" xmlns:wps="http://schemas.microsoft.com/office/word/2010/wordprocessingShape" mc:Ignorable="w14 w15 w16se w16cid w16 w16cex w16sdtdh wp14">
+<w:endnotes xmlns:wpc="http://schemas.microsoft.com/office/word/2010/wordprocessingCanvas" xmlns:cx="http://schemas.microsoft.com/office/drawing/2014/chartex" xmlns:mc="http://schemas.openxmlformats.org/markup-compatibility/2006" xmlns:o="urn:schemas-microsoft-com:office:office" xmlns:r="http://schemas.openxmlformats.org/officeDocument/2006/relationships" xmlns:m="http://schemas.openxmlformats.org/officeDocument/2006/math" xmlns:v="urn:schemas-microsoft-com:vml" xmlns:wp14="http://schemas.microsoft.com/office/word/2010/wordprocessingDrawing" xmlns:wp="http://schemas.openxmlformats.org/drawingml/2006/wordprocessingDrawing" xmlns:w10="urn:schemas-microsoft-com:office:word" xmlns:w="http://schemas.openxmlformats.org/wordprocessingml/2006/main" xmlns:w14="http://schemas.microsoft.com/office/word/2010/wordml" xmlns:w15="http://schemas.microsoft.com/office/word/2012/wordml" xmlns:w16se="http://schemas.microsoft.com/office/word/2015/wordml/symex" xmlns:wpg="http://schemas.microsoft.com/office/word/2010/wordprocessingGroup" xmlns:wpi="http://schemas.microsoft.com/office/word/2010/wordprocessingInk" xmlns:wne="http://schemas.microsoft.com/office/word/2006/wordml" xmlns:wps="http://schemas.microsoft.com/office/word/2010/wordprocessingShape" mc:Ignorable="w14 w15 w16se wp14">
   <w:endnote w:type="separator" w:id="-1">
     <w:p>
       <w:pPr>
@@ -15672,7 +17786,7 @@
 </file>
 
 <file path=word/footer1.xml><?xml version="1.0" encoding="utf-8"?>
-<w:ftr xmlns:wpc="http://schemas.microsoft.com/office/word/2010/wordprocessingCanvas" xmlns:cx="http://schemas.microsoft.com/office/drawing/2014/chartex" xmlns:cx1="http://schemas.microsoft.com/office/drawing/2015/9/8/chartex" xmlns:cx2="http://schemas.microsoft.com/office/drawing/2015/10/21/chartex" xmlns:cx3="http://schemas.microsoft.com/office/drawing/2016/5/9/chartex" xmlns:cx4="http://schemas.microsoft.com/office/drawing/2016/5/10/chartex" xmlns:cx5="http://schemas.microsoft.com/office/drawing/2016/5/11/chartex" xmlns:cx6="http://schemas.microsoft.com/office/drawing/2016/5/12/chartex" xmlns:cx7="http://schemas.microsoft.com/office/drawing/2016/5/13/chartex" xmlns:cx8="http://schemas.microsoft.com/office/drawing/2016/5/14/chartex" xmlns:mc="http://schemas.openxmlformats.org/markup-compatibility/2006" xmlns:aink="http://schemas.microsoft.com/office/drawing/2016/ink" xmlns:am3d="http://schemas.microsoft.com/office/drawing/2017/model3d" xmlns:o="urn:schemas-microsoft-com:office:office" xmlns:oel="http://schemas.microsoft.com/office/2019/extlst" xmlns:r="http://schemas.openxmlformats.org/officeDocument/2006/relationships" xmlns:m="http://schemas.openxmlformats.org/officeDocument/2006/math" xmlns:v="urn:schemas-microsoft-com:vml" xmlns:wp14="http://schemas.microsoft.com/office/word/2010/wordprocessingDrawing" xmlns:wp="http://schemas.openxmlformats.org/drawingml/2006/wordprocessingDrawing" xmlns:w10="urn:schemas-microsoft-com:office:word" xmlns:w="http://schemas.openxmlformats.org/wordprocessingml/2006/main" xmlns:w14="http://schemas.microsoft.com/office/word/2010/wordml" xmlns:w15="http://schemas.microsoft.com/office/word/2012/wordml" xmlns:w16cex="http://schemas.microsoft.com/office/word/2018/wordml/cex" xmlns:w16cid="http://schemas.microsoft.com/office/word/2016/wordml/cid" xmlns:w16="http://schemas.microsoft.com/office/word/2018/wordml" xmlns:w16sdtdh="http://schemas.microsoft.com/office/word/2020/wordml/sdtdatahash" xmlns:w16se="http://schemas.microsoft.com/office/word/2015/wordml/symex" xmlns:wpg="http://schemas.microsoft.com/office/word/2010/wordprocessingGroup" xmlns:wpi="http://schemas.microsoft.com/office/word/2010/wordprocessingInk" xmlns:wne="http://schemas.microsoft.com/office/word/2006/wordml" xmlns:wps="http://schemas.microsoft.com/office/word/2010/wordprocessingShape" mc:Ignorable="w14 w15 w16se w16cid w16 w16cex w16sdtdh wp14">
+<w:ftr xmlns:wpc="http://schemas.microsoft.com/office/word/2010/wordprocessingCanvas" xmlns:cx="http://schemas.microsoft.com/office/drawing/2014/chartex" xmlns:mc="http://schemas.openxmlformats.org/markup-compatibility/2006" xmlns:o="urn:schemas-microsoft-com:office:office" xmlns:r="http://schemas.openxmlformats.org/officeDocument/2006/relationships" xmlns:m="http://schemas.openxmlformats.org/officeDocument/2006/math" xmlns:v="urn:schemas-microsoft-com:vml" xmlns:wp14="http://schemas.microsoft.com/office/word/2010/wordprocessingDrawing" xmlns:wp="http://schemas.openxmlformats.org/drawingml/2006/wordprocessingDrawing" xmlns:w10="urn:schemas-microsoft-com:office:word" xmlns:w="http://schemas.openxmlformats.org/wordprocessingml/2006/main" xmlns:w14="http://schemas.microsoft.com/office/word/2010/wordml" xmlns:w15="http://schemas.microsoft.com/office/word/2012/wordml" xmlns:w16se="http://schemas.microsoft.com/office/word/2015/wordml/symex" xmlns:wpg="http://schemas.microsoft.com/office/word/2010/wordprocessingGroup" xmlns:wpi="http://schemas.microsoft.com/office/word/2010/wordprocessingInk" xmlns:wne="http://schemas.microsoft.com/office/word/2006/wordml" xmlns:wps="http://schemas.microsoft.com/office/word/2010/wordprocessingShape" mc:Ignorable="w14 w15 w16se wp14">
   <w:sdt>
     <w:sdtPr>
       <w:id w:val="-1153064806"/>
@@ -15709,7 +17823,7 @@
           <w:rPr>
             <w:noProof/>
           </w:rPr>
-          <w:t>11</w:t>
+          <w:t>7</w:t>
         </w:r>
         <w:r>
           <w:rPr>
@@ -15739,7 +17853,7 @@
 </file>
 
 <file path=word/footnotes.xml><?xml version="1.0" encoding="utf-8"?>
-<w:footnotes xmlns:wpc="http://schemas.microsoft.com/office/word/2010/wordprocessingCanvas" xmlns:cx="http://schemas.microsoft.com/office/drawing/2014/chartex" xmlns:cx1="http://schemas.microsoft.com/office/drawing/2015/9/8/chartex" xmlns:cx2="http://schemas.microsoft.com/office/drawing/2015/10/21/chartex" xmlns:cx3="http://schemas.microsoft.com/office/drawing/2016/5/9/chartex" xmlns:cx4="http://schemas.microsoft.com/office/drawing/2016/5/10/chartex" xmlns:cx5="http://schemas.microsoft.com/office/drawing/2016/5/11/chartex" xmlns:cx6="http://schemas.microsoft.com/office/drawing/2016/5/12/chartex" xmlns:cx7="http://schemas.microsoft.com/office/drawing/2016/5/13/chartex" xmlns:cx8="http://schemas.microsoft.com/office/drawing/2016/5/14/chartex" xmlns:mc="http://schemas.openxmlformats.org/markup-compatibility/2006" xmlns:aink="http://schemas.microsoft.com/office/drawing/2016/ink" xmlns:am3d="http://schemas.microsoft.com/office/drawing/2017/model3d" xmlns:o="urn:schemas-microsoft-com:office:office" xmlns:oel="http://schemas.microsoft.com/office/2019/extlst" xmlns:r="http://schemas.openxmlformats.org/officeDocument/2006/relationships" xmlns:m="http://schemas.openxmlformats.org/officeDocument/2006/math" xmlns:v="urn:schemas-microsoft-com:vml" xmlns:wp14="http://schemas.microsoft.com/office/word/2010/wordprocessingDrawing" xmlns:wp="http://schemas.openxmlformats.org/drawingml/2006/wordprocessingDrawing" xmlns:w10="urn:schemas-microsoft-com:office:word" xmlns:w="http://schemas.openxmlformats.org/wordprocessingml/2006/main" xmlns:w14="http://schemas.microsoft.com/office/word/2010/wordml" xmlns:w15="http://schemas.microsoft.com/office/word/2012/wordml" xmlns:w16cex="http://schemas.microsoft.com/office/word/2018/wordml/cex" xmlns:w16cid="http://schemas.microsoft.com/office/word/2016/wordml/cid" xmlns:w16="http://schemas.microsoft.com/office/word/2018/wordml" xmlns:w16sdtdh="http://schemas.microsoft.com/office/word/2020/wordml/sdtdatahash" xmlns:w16se="http://schemas.microsoft.com/office/word/2015/wordml/symex" xmlns:wpg="http://schemas.microsoft.com/office/word/2010/wordprocessingGroup" xmlns:wpi="http://schemas.microsoft.com/office/word/2010/wordprocessingInk" xmlns:wne="http://schemas.microsoft.com/office/word/2006/wordml" xmlns:wps="http://schemas.microsoft.com/office/word/2010/wordprocessingShape" mc:Ignorable="w14 w15 w16se w16cid w16 w16cex w16sdtdh wp14">
+<w:footnotes xmlns:wpc="http://schemas.microsoft.com/office/word/2010/wordprocessingCanvas" xmlns:cx="http://schemas.microsoft.com/office/drawing/2014/chartex" xmlns:mc="http://schemas.openxmlformats.org/markup-compatibility/2006" xmlns:o="urn:schemas-microsoft-com:office:office" xmlns:r="http://schemas.openxmlformats.org/officeDocument/2006/relationships" xmlns:m="http://schemas.openxmlformats.org/officeDocument/2006/math" xmlns:v="urn:schemas-microsoft-com:vml" xmlns:wp14="http://schemas.microsoft.com/office/word/2010/wordprocessingDrawing" xmlns:wp="http://schemas.openxmlformats.org/drawingml/2006/wordprocessingDrawing" xmlns:w10="urn:schemas-microsoft-com:office:word" xmlns:w="http://schemas.openxmlformats.org/wordprocessingml/2006/main" xmlns:w14="http://schemas.microsoft.com/office/word/2010/wordml" xmlns:w15="http://schemas.microsoft.com/office/word/2012/wordml" xmlns:w16se="http://schemas.microsoft.com/office/word/2015/wordml/symex" xmlns:wpg="http://schemas.microsoft.com/office/word/2010/wordprocessingGroup" xmlns:wpi="http://schemas.microsoft.com/office/word/2010/wordprocessingInk" xmlns:wne="http://schemas.microsoft.com/office/word/2006/wordml" xmlns:wps="http://schemas.microsoft.com/office/word/2010/wordprocessingShape" mc:Ignorable="w14 w15 w16se wp14">
   <w:footnote w:type="separator" w:id="-1">
     <w:p>
       <w:pPr>
@@ -15764,7 +17878,7 @@
 </file>
 
 <file path=word/numbering.xml><?xml version="1.0" encoding="utf-8"?>
-<w:numbering xmlns:wpc="http://schemas.microsoft.com/office/word/2010/wordprocessingCanvas" xmlns:cx="http://schemas.microsoft.com/office/drawing/2014/chartex" xmlns:cx1="http://schemas.microsoft.com/office/drawing/2015/9/8/chartex" xmlns:cx2="http://schemas.microsoft.com/office/drawing/2015/10/21/chartex" xmlns:cx3="http://schemas.microsoft.com/office/drawing/2016/5/9/chartex" xmlns:cx4="http://schemas.microsoft.com/office/drawing/2016/5/10/chartex" xmlns:cx5="http://schemas.microsoft.com/office/drawing/2016/5/11/chartex" xmlns:cx6="http://schemas.microsoft.com/office/drawing/2016/5/12/chartex" xmlns:cx7="http://schemas.microsoft.com/office/drawing/2016/5/13/chartex" xmlns:cx8="http://schemas.microsoft.com/office/drawing/2016/5/14/chartex" xmlns:mc="http://schemas.openxmlformats.org/markup-compatibility/2006" xmlns:aink="http://schemas.microsoft.com/office/drawing/2016/ink" xmlns:am3d="http://schemas.microsoft.com/office/drawing/2017/model3d" xmlns:o="urn:schemas-microsoft-com:office:office" xmlns:oel="http://schemas.microsoft.com/office/2019/extlst" xmlns:r="http://schemas.openxmlformats.org/officeDocument/2006/relationships" xmlns:m="http://schemas.openxmlformats.org/officeDocument/2006/math" xmlns:v="urn:schemas-microsoft-com:vml" xmlns:wp14="http://schemas.microsoft.com/office/word/2010/wordprocessingDrawing" xmlns:wp="http://schemas.openxmlformats.org/drawingml/2006/wordprocessingDrawing" xmlns:w10="urn:schemas-microsoft-com:office:word" xmlns:w="http://schemas.openxmlformats.org/wordprocessingml/2006/main" xmlns:w14="http://schemas.microsoft.com/office/word/2010/wordml" xmlns:w15="http://schemas.microsoft.com/office/word/2012/wordml" xmlns:w16cex="http://schemas.microsoft.com/office/word/2018/wordml/cex" xmlns:w16cid="http://schemas.microsoft.com/office/word/2016/wordml/cid" xmlns:w16="http://schemas.microsoft.com/office/word/2018/wordml" xmlns:w16sdtdh="http://schemas.microsoft.com/office/word/2020/wordml/sdtdatahash" xmlns:w16se="http://schemas.microsoft.com/office/word/2015/wordml/symex" xmlns:wpg="http://schemas.microsoft.com/office/word/2010/wordprocessingGroup" xmlns:wpi="http://schemas.microsoft.com/office/word/2010/wordprocessingInk" xmlns:wne="http://schemas.microsoft.com/office/word/2006/wordml" xmlns:wps="http://schemas.microsoft.com/office/word/2010/wordprocessingShape" mc:Ignorable="w14 w15 w16se w16cid w16 w16cex w16sdtdh wp14">
+<w:numbering xmlns:wpc="http://schemas.microsoft.com/office/word/2010/wordprocessingCanvas" xmlns:cx="http://schemas.microsoft.com/office/drawing/2014/chartex" xmlns:mc="http://schemas.openxmlformats.org/markup-compatibility/2006" xmlns:o="urn:schemas-microsoft-com:office:office" xmlns:r="http://schemas.openxmlformats.org/officeDocument/2006/relationships" xmlns:m="http://schemas.openxmlformats.org/officeDocument/2006/math" xmlns:v="urn:schemas-microsoft-com:vml" xmlns:wp14="http://schemas.microsoft.com/office/word/2010/wordprocessingDrawing" xmlns:wp="http://schemas.openxmlformats.org/drawingml/2006/wordprocessingDrawing" xmlns:w10="urn:schemas-microsoft-com:office:word" xmlns:w="http://schemas.openxmlformats.org/wordprocessingml/2006/main" xmlns:w14="http://schemas.microsoft.com/office/word/2010/wordml" xmlns:w15="http://schemas.microsoft.com/office/word/2012/wordml" xmlns:w16se="http://schemas.microsoft.com/office/word/2015/wordml/symex" xmlns:wpg="http://schemas.microsoft.com/office/word/2010/wordprocessingGroup" xmlns:wpi="http://schemas.microsoft.com/office/word/2010/wordprocessingInk" xmlns:wne="http://schemas.microsoft.com/office/word/2006/wordml" xmlns:wps="http://schemas.microsoft.com/office/word/2010/wordprocessingShape" mc:Ignorable="w14 w15 w16se wp14">
   <w:abstractNum w:abstractNumId="0" w15:restartNumberingAfterBreak="0">
     <w:nsid w:val="090D7059"/>
     <w:multiLevelType w:val="multilevel"/>
@@ -18144,80 +20258,80 @@
       </w:rPr>
     </w:lvl>
   </w:abstractNum>
-  <w:num w:numId="1" w16cid:durableId="53359164">
+  <w:num w:numId="1">
     <w:abstractNumId w:val="22"/>
   </w:num>
-  <w:num w:numId="2" w16cid:durableId="156462066">
+  <w:num w:numId="2">
     <w:abstractNumId w:val="12"/>
   </w:num>
-  <w:num w:numId="3" w16cid:durableId="198593893">
+  <w:num w:numId="3">
     <w:abstractNumId w:val="0"/>
   </w:num>
-  <w:num w:numId="4" w16cid:durableId="592708039">
+  <w:num w:numId="4">
     <w:abstractNumId w:val="3"/>
   </w:num>
-  <w:num w:numId="5" w16cid:durableId="1496603165">
+  <w:num w:numId="5">
     <w:abstractNumId w:val="11"/>
   </w:num>
-  <w:num w:numId="6" w16cid:durableId="1391424279">
+  <w:num w:numId="6">
     <w:abstractNumId w:val="2"/>
   </w:num>
-  <w:num w:numId="7" w16cid:durableId="1369454608">
+  <w:num w:numId="7">
     <w:abstractNumId w:val="20"/>
   </w:num>
-  <w:num w:numId="8" w16cid:durableId="564683890">
+  <w:num w:numId="8">
     <w:abstractNumId w:val="13"/>
   </w:num>
-  <w:num w:numId="9" w16cid:durableId="310211234">
+  <w:num w:numId="9">
     <w:abstractNumId w:val="1"/>
   </w:num>
-  <w:num w:numId="10" w16cid:durableId="890269117">
+  <w:num w:numId="10">
     <w:abstractNumId w:val="10"/>
   </w:num>
-  <w:num w:numId="11" w16cid:durableId="621157878">
+  <w:num w:numId="11">
     <w:abstractNumId w:val="18"/>
   </w:num>
-  <w:num w:numId="12" w16cid:durableId="639001411">
+  <w:num w:numId="12">
     <w:abstractNumId w:val="5"/>
   </w:num>
-  <w:num w:numId="13" w16cid:durableId="783115018">
+  <w:num w:numId="13">
     <w:abstractNumId w:val="21"/>
   </w:num>
-  <w:num w:numId="14" w16cid:durableId="1554388829">
+  <w:num w:numId="14">
     <w:abstractNumId w:val="17"/>
   </w:num>
-  <w:num w:numId="15" w16cid:durableId="502626411">
+  <w:num w:numId="15">
     <w:abstractNumId w:val="19"/>
   </w:num>
-  <w:num w:numId="16" w16cid:durableId="1999141288">
+  <w:num w:numId="16">
     <w:abstractNumId w:val="4"/>
   </w:num>
-  <w:num w:numId="17" w16cid:durableId="1067875247">
+  <w:num w:numId="17">
     <w:abstractNumId w:val="16"/>
   </w:num>
-  <w:num w:numId="18" w16cid:durableId="37358739">
+  <w:num w:numId="18">
     <w:abstractNumId w:val="15"/>
   </w:num>
-  <w:num w:numId="19" w16cid:durableId="349765871">
+  <w:num w:numId="19">
     <w:abstractNumId w:val="9"/>
   </w:num>
-  <w:num w:numId="20" w16cid:durableId="893933895">
+  <w:num w:numId="20">
     <w:abstractNumId w:val="14"/>
   </w:num>
-  <w:num w:numId="21" w16cid:durableId="1783768004">
+  <w:num w:numId="21">
     <w:abstractNumId w:val="7"/>
   </w:num>
-  <w:num w:numId="22" w16cid:durableId="700128599">
+  <w:num w:numId="22">
     <w:abstractNumId w:val="6"/>
   </w:num>
-  <w:num w:numId="23" w16cid:durableId="1343976359">
+  <w:num w:numId="23">
     <w:abstractNumId w:val="8"/>
   </w:num>
 </w:numbering>
 </file>
 
 <file path=word/styles.xml><?xml version="1.0" encoding="utf-8"?>
-<w:styles xmlns:mc="http://schemas.openxmlformats.org/markup-compatibility/2006" xmlns:r="http://schemas.openxmlformats.org/officeDocument/2006/relationships" xmlns:w="http://schemas.openxmlformats.org/wordprocessingml/2006/main" xmlns:w14="http://schemas.microsoft.com/office/word/2010/wordml" xmlns:w15="http://schemas.microsoft.com/office/word/2012/wordml" xmlns:w16cex="http://schemas.microsoft.com/office/word/2018/wordml/cex" xmlns:w16cid="http://schemas.microsoft.com/office/word/2016/wordml/cid" xmlns:w16="http://schemas.microsoft.com/office/word/2018/wordml" xmlns:w16sdtdh="http://schemas.microsoft.com/office/word/2020/wordml/sdtdatahash" xmlns:w16se="http://schemas.microsoft.com/office/word/2015/wordml/symex" mc:Ignorable="w14 w15 w16se w16cid w16 w16cex w16sdtdh">
+<w:styles xmlns:mc="http://schemas.openxmlformats.org/markup-compatibility/2006" xmlns:r="http://schemas.openxmlformats.org/officeDocument/2006/relationships" xmlns:w="http://schemas.openxmlformats.org/wordprocessingml/2006/main" xmlns:w14="http://schemas.microsoft.com/office/word/2010/wordml" xmlns:w15="http://schemas.microsoft.com/office/word/2012/wordml" xmlns:w16se="http://schemas.microsoft.com/office/word/2015/wordml/symex" mc:Ignorable="w14 w15 w16se">
   <w:docDefaults>
     <w:rPrDefault>
       <w:rPr>
@@ -18233,7 +20347,7 @@
       </w:pPr>
     </w:pPrDefault>
   </w:docDefaults>
-  <w:latentStyles w:defLockedState="0" w:defUIPriority="99" w:defSemiHidden="0" w:defUnhideWhenUsed="0" w:defQFormat="0" w:count="376">
+  <w:latentStyles w:defLockedState="0" w:defUIPriority="99" w:defSemiHidden="0" w:defUnhideWhenUsed="0" w:defQFormat="0" w:count="371">
     <w:lsdException w:name="Normal" w:uiPriority="0" w:qFormat="1"/>
     <w:lsdException w:name="heading 1" w:uiPriority="9" w:qFormat="1"/>
     <w:lsdException w:name="heading 2" w:semiHidden="1" w:uiPriority="9" w:unhideWhenUsed="1" w:qFormat="1"/>
@@ -18605,11 +20719,6 @@
     <w:lsdException w:name="List Table 5 Dark Accent 6" w:uiPriority="50"/>
     <w:lsdException w:name="List Table 6 Colorful Accent 6" w:uiPriority="51"/>
     <w:lsdException w:name="List Table 7 Colorful Accent 6" w:uiPriority="52"/>
-    <w:lsdException w:name="Mention" w:semiHidden="1" w:unhideWhenUsed="1"/>
-    <w:lsdException w:name="Smart Hyperlink" w:semiHidden="1" w:unhideWhenUsed="1"/>
-    <w:lsdException w:name="Hashtag" w:semiHidden="1" w:unhideWhenUsed="1"/>
-    <w:lsdException w:name="Unresolved Mention" w:semiHidden="1" w:unhideWhenUsed="1"/>
-    <w:lsdException w:name="Smart Link" w:semiHidden="1" w:unhideWhenUsed="1"/>
   </w:latentStyles>
   <w:style w:type="paragraph" w:default="1" w:styleId="Normal">
     <w:name w:val="Normal"/>
@@ -19694,7 +21803,7 @@
 </file>
 
 <file path=customXml/itemProps1.xml><?xml version="1.0" encoding="utf-8"?>
-<ds:datastoreItem xmlns:ds="http://schemas.openxmlformats.org/officeDocument/2006/customXml" ds:itemID="{E7331786-A3C7-4C82-92C8-087F945DB754}">
+<ds:datastoreItem xmlns:ds="http://schemas.openxmlformats.org/officeDocument/2006/customXml" ds:itemID="{C451C278-A230-4E81-9CF5-FFC70AF180BF}">
   <ds:schemaRefs>
     <ds:schemaRef ds:uri="http://schemas.openxmlformats.org/officeDocument/2006/bibliography"/>
   </ds:schemaRefs>

</xml_diff>

<commit_message>
Update Report 3: Function Homepage
</commit_message>
<xml_diff>
--- a/Documentation/Report3_Software Requirement Specification.docx
+++ b/Documentation/Report3_Software Requirement Specification.docx
@@ -1,6 +1,6 @@
 
 <file path=word/document.xml><?xml version="1.0" encoding="utf-8"?>
-<w:document xmlns:wpc="http://schemas.microsoft.com/office/word/2010/wordprocessingCanvas" xmlns:cx="http://schemas.microsoft.com/office/drawing/2014/chartex" xmlns:cx1="http://schemas.microsoft.com/office/drawing/2015/9/8/chartex" xmlns:cx2="http://schemas.microsoft.com/office/drawing/2015/10/21/chartex" xmlns:cx3="http://schemas.microsoft.com/office/drawing/2016/5/9/chartex" xmlns:cx4="http://schemas.microsoft.com/office/drawing/2016/5/10/chartex" xmlns:cx5="http://schemas.microsoft.com/office/drawing/2016/5/11/chartex" xmlns:cx6="http://schemas.microsoft.com/office/drawing/2016/5/12/chartex" xmlns:cx7="http://schemas.microsoft.com/office/drawing/2016/5/13/chartex" xmlns:cx8="http://schemas.microsoft.com/office/drawing/2016/5/14/chartex" xmlns:mc="http://schemas.openxmlformats.org/markup-compatibility/2006" xmlns:aink="http://schemas.microsoft.com/office/drawing/2016/ink" xmlns:am3d="http://schemas.microsoft.com/office/drawing/2017/model3d" xmlns:o="urn:schemas-microsoft-com:office:office" xmlns:oel="http://schemas.microsoft.com/office/2019/extlst" xmlns:r="http://schemas.openxmlformats.org/officeDocument/2006/relationships" xmlns:m="http://schemas.openxmlformats.org/officeDocument/2006/math" xmlns:v="urn:schemas-microsoft-com:vml" xmlns:wp14="http://schemas.microsoft.com/office/word/2010/wordprocessingDrawing" xmlns:wp="http://schemas.openxmlformats.org/drawingml/2006/wordprocessingDrawing" xmlns:w10="urn:schemas-microsoft-com:office:word" xmlns:w="http://schemas.openxmlformats.org/wordprocessingml/2006/main" xmlns:w14="http://schemas.microsoft.com/office/word/2010/wordml" xmlns:w15="http://schemas.microsoft.com/office/word/2012/wordml" xmlns:w16cex="http://schemas.microsoft.com/office/word/2018/wordml/cex" xmlns:w16cid="http://schemas.microsoft.com/office/word/2016/wordml/cid" xmlns:w16="http://schemas.microsoft.com/office/word/2018/wordml" xmlns:w16sdtdh="http://schemas.microsoft.com/office/word/2020/wordml/sdtdatahash" xmlns:w16se="http://schemas.microsoft.com/office/word/2015/wordml/symex" xmlns:wpg="http://schemas.microsoft.com/office/word/2010/wordprocessingGroup" xmlns:wpi="http://schemas.microsoft.com/office/word/2010/wordprocessingInk" xmlns:wne="http://schemas.microsoft.com/office/word/2006/wordml" xmlns:wps="http://schemas.microsoft.com/office/word/2010/wordprocessingShape" mc:Ignorable="w14 w15 w16se w16cid w16 w16cex w16sdtdh wp14">
+<w:document xmlns:wpc="http://schemas.microsoft.com/office/word/2010/wordprocessingCanvas" xmlns:mc="http://schemas.openxmlformats.org/markup-compatibility/2006" xmlns:o="urn:schemas-microsoft-com:office:office" xmlns:r="http://schemas.openxmlformats.org/officeDocument/2006/relationships" xmlns:m="http://schemas.openxmlformats.org/officeDocument/2006/math" xmlns:v="urn:schemas-microsoft-com:vml" xmlns:wp14="http://schemas.microsoft.com/office/word/2010/wordprocessingDrawing" xmlns:wp="http://schemas.openxmlformats.org/drawingml/2006/wordprocessingDrawing" xmlns:w10="urn:schemas-microsoft-com:office:word" xmlns:w="http://schemas.openxmlformats.org/wordprocessingml/2006/main" xmlns:w14="http://schemas.microsoft.com/office/word/2010/wordml" xmlns:w15="http://schemas.microsoft.com/office/word/2012/wordml" xmlns:wpg="http://schemas.microsoft.com/office/word/2010/wordprocessingGroup" xmlns:wpi="http://schemas.microsoft.com/office/word/2010/wordprocessingInk" xmlns:wne="http://schemas.microsoft.com/office/word/2006/wordml" xmlns:wps="http://schemas.microsoft.com/office/word/2010/wordprocessingShape" mc:Ignorable="w14 w15 wp14">
   <w:body>
     <w:p/>
     <w:p>
@@ -10,7 +10,7 @@
       <w:r>
         <w:rPr>
           <w:noProof/>
-          <w:lang w:val="en-US"/>
+          <w:lang w:val="en-US" w:eastAsia="ja-JP"/>
         </w:rPr>
         <w:drawing>
           <wp:inline distT="0" distB="0" distL="0" distR="0" wp14:anchorId="7A44B326" wp14:editId="2F2442C6">
@@ -2418,7 +2418,7 @@
       <w:r>
         <w:rPr>
           <w:noProof/>
-          <w:lang w:val="en-US"/>
+          <w:lang w:val="en-US" w:eastAsia="ja-JP"/>
         </w:rPr>
         <w:drawing>
           <wp:inline distT="0" distB="0" distL="0" distR="0" wp14:anchorId="7C8F1124" wp14:editId="17919B59">
@@ -2928,7 +2928,7 @@
       <w:r>
         <w:rPr>
           <w:noProof/>
-          <w:lang w:val="en-US"/>
+          <w:lang w:val="en-US" w:eastAsia="ja-JP"/>
         </w:rPr>
         <w:drawing>
           <wp:inline distT="0" distB="0" distL="0" distR="0" wp14:anchorId="36DA0977" wp14:editId="0209AE7F">
@@ -5722,7 +5722,7 @@
       <w:r>
         <w:rPr>
           <w:noProof/>
-          <w:lang w:val="en-US"/>
+          <w:lang w:val="en-US" w:eastAsia="ja-JP"/>
         </w:rPr>
         <w:lastRenderedPageBreak/>
         <w:drawing>
@@ -5810,7 +5810,7 @@
       <w:r>
         <w:rPr>
           <w:noProof/>
-          <w:lang w:val="en-US"/>
+          <w:lang w:val="en-US" w:eastAsia="ja-JP"/>
         </w:rPr>
         <w:lastRenderedPageBreak/>
         <w:drawing>
@@ -5906,7 +5906,7 @@
       <w:r>
         <w:rPr>
           <w:noProof/>
-          <w:lang w:val="en-US"/>
+          <w:lang w:val="en-US" w:eastAsia="ja-JP"/>
         </w:rPr>
         <w:lastRenderedPageBreak/>
         <w:drawing>
@@ -6001,7 +6001,7 @@
       <w:r>
         <w:rPr>
           <w:noProof/>
-          <w:lang w:val="en-US"/>
+          <w:lang w:val="en-US" w:eastAsia="ja-JP"/>
         </w:rPr>
         <w:lastRenderedPageBreak/>
         <w:drawing>
@@ -14960,10 +14960,10 @@
             <v:path o:extrusionok="f" gradientshapeok="t" o:connecttype="rect"/>
             <o:lock v:ext="edit" aspectratio="t"/>
           </v:shapetype>
-          <v:shape id="_x0000_i1025" type="#_x0000_t75" alt="" style="width:453.7pt;height:230.3pt;mso-width-percent:0;mso-height-percent:0;mso-width-percent:0;mso-height-percent:0" o:ole="">
+          <v:shape id="_x0000_i1025" type="#_x0000_t75" alt="" style="width:453.75pt;height:230.25pt;mso-width-percent:0;mso-height-percent:0;mso-width-percent:0;mso-height-percent:0" o:ole="">
             <v:imagedata r:id="rId15" o:title=""/>
           </v:shape>
-          <o:OLEObject Type="Embed" ProgID="Visio.Drawing.15" ShapeID="_x0000_i1025" DrawAspect="Content" ObjectID="_1726754010" r:id="rId16"/>
+          <o:OLEObject Type="Embed" ProgID="Visio.Drawing.15" ShapeID="_x0000_i1025" DrawAspect="Content" ObjectID="_1726770338" r:id="rId16"/>
         </w:object>
       </w:r>
     </w:p>
@@ -15093,6 +15093,7 @@
                 <w:rFonts w:asciiTheme="minorHAnsi" w:hAnsiTheme="minorHAnsi" w:cstheme="minorHAnsi"/>
                 <w:sz w:val="22"/>
               </w:rPr>
+              <w:lastRenderedPageBreak/>
               <w:t>1</w:t>
             </w:r>
           </w:p>
@@ -15155,7 +15156,6 @@
                 <w:rFonts w:asciiTheme="minorHAnsi" w:hAnsiTheme="minorHAnsi" w:cstheme="minorHAnsi"/>
                 <w:sz w:val="22"/>
               </w:rPr>
-              <w:lastRenderedPageBreak/>
               <w:t>2</w:t>
             </w:r>
           </w:p>
@@ -15513,7 +15513,7 @@
         <w:rPr>
           <w:i/>
           <w:noProof/>
-          <w:lang w:val="en-US"/>
+          <w:lang w:val="en-US" w:eastAsia="ja-JP"/>
         </w:rPr>
         <w:drawing>
           <wp:inline distT="0" distB="0" distL="0" distR="0" wp14:anchorId="5EBA7135" wp14:editId="3195F89D">
@@ -15636,22 +15636,211 @@
         <w:t>2</w:t>
       </w:r>
       <w:r>
-        <w:t>.2</w:t>
-      </w:r>
-      <w:r>
-        <w:t xml:space="preserve"> &lt;&lt;Function Name 2&gt;&gt;</w:t>
+        <w:t>.1. Homepage</w:t>
       </w:r>
     </w:p>
     <w:p>
+      <w:pPr>
+        <w:pStyle w:val="ListParagraph"/>
+        <w:numPr>
+          <w:ilvl w:val="0"/>
+          <w:numId w:val="22"/>
+        </w:numPr>
+      </w:pPr>
       <w:r>
-        <w:t>…</w:t>
+        <w:t>Function trigger:</w:t>
+      </w:r>
+      <w:r>
+        <w:t xml:space="preserve"> User accesses the website</w:t>
       </w:r>
     </w:p>
     <w:p>
       <w:pPr>
-        <w:pStyle w:val="Heading3"/>
-      </w:pPr>
-      <w:bookmarkStart w:id="11" w:name="_Toc116140869"/>
+        <w:pStyle w:val="ListParagraph"/>
+        <w:numPr>
+          <w:ilvl w:val="0"/>
+          <w:numId w:val="22"/>
+        </w:numPr>
+      </w:pPr>
+      <w:r>
+        <w:t>Function description:</w:t>
+      </w:r>
+      <w:r>
+        <w:t xml:space="preserve"> </w:t>
+      </w:r>
+    </w:p>
+    <w:p>
+      <w:pPr>
+        <w:pStyle w:val="ListParagraph"/>
+        <w:numPr>
+          <w:ilvl w:val="1"/>
+          <w:numId w:val="22"/>
+        </w:numPr>
+      </w:pPr>
+      <w:r>
+        <w:t>Role: Guest, Student</w:t>
+      </w:r>
+    </w:p>
+    <w:p>
+      <w:pPr>
+        <w:pStyle w:val="ListParagraph"/>
+        <w:numPr>
+          <w:ilvl w:val="1"/>
+          <w:numId w:val="22"/>
+        </w:numPr>
+      </w:pPr>
+      <w:r>
+        <w:t>Purpose: User could view list of available houses and filter the results</w:t>
+      </w:r>
+    </w:p>
+    <w:p>
+      <w:pPr>
+        <w:pStyle w:val="ListParagraph"/>
+        <w:numPr>
+          <w:ilvl w:val="0"/>
+          <w:numId w:val="22"/>
+        </w:numPr>
+      </w:pPr>
+      <w:r>
+        <w:t>Screen layout:</w:t>
+      </w:r>
+    </w:p>
+    <w:p>
+      <w:pPr>
+        <w:pStyle w:val="ListParagraph"/>
+      </w:pPr>
+      <w:r>
+        <w:lastRenderedPageBreak/>
+        <w:drawing>
+          <wp:inline distT="0" distB="0" distL="0" distR="0" wp14:anchorId="408B163F" wp14:editId="243AD948">
+            <wp:extent cx="5746750" cy="3211830"/>
+            <wp:effectExtent l="0" t="0" r="6350" b="7620"/>
+            <wp:docPr id="2" name="Picture 2"/>
+            <wp:cNvGraphicFramePr>
+              <a:graphicFrameLocks xmlns:a="http://schemas.openxmlformats.org/drawingml/2006/main" noChangeAspect="1"/>
+            </wp:cNvGraphicFramePr>
+            <a:graphic xmlns:a="http://schemas.openxmlformats.org/drawingml/2006/main">
+              <a:graphicData uri="http://schemas.openxmlformats.org/drawingml/2006/picture">
+                <pic:pic xmlns:pic="http://schemas.openxmlformats.org/drawingml/2006/picture">
+                  <pic:nvPicPr>
+                    <pic:cNvPr id="1" name=""/>
+                    <pic:cNvPicPr/>
+                  </pic:nvPicPr>
+                  <pic:blipFill>
+                    <a:blip r:embed="rId18"/>
+                    <a:stretch>
+                      <a:fillRect/>
+                    </a:stretch>
+                  </pic:blipFill>
+                  <pic:spPr>
+                    <a:xfrm>
+                      <a:off x="0" y="0"/>
+                      <a:ext cx="5746750" cy="3211830"/>
+                    </a:xfrm>
+                    <a:prstGeom prst="rect">
+                      <a:avLst/>
+                    </a:prstGeom>
+                  </pic:spPr>
+                </pic:pic>
+              </a:graphicData>
+            </a:graphic>
+          </wp:inline>
+        </w:drawing>
+      </w:r>
+    </w:p>
+    <w:p>
+      <w:pPr>
+        <w:pStyle w:val="Heading4"/>
+      </w:pPr>
+      <w:r>
+        <w:t>3.2.2. Login/Signup</w:t>
+      </w:r>
+    </w:p>
+    <w:p>
+      <w:pPr>
+        <w:pStyle w:val="ListParagraph"/>
+        <w:numPr>
+          <w:ilvl w:val="0"/>
+          <w:numId w:val="22"/>
+        </w:numPr>
+      </w:pPr>
+      <w:r>
+        <w:t>Function trigger:</w:t>
+      </w:r>
+      <w:bookmarkStart w:id="11" w:name="_GoBack"/>
+      <w:bookmarkEnd w:id="11"/>
+    </w:p>
+    <w:p>
+      <w:pPr>
+        <w:pStyle w:val="ListParagraph"/>
+        <w:numPr>
+          <w:ilvl w:val="0"/>
+          <w:numId w:val="22"/>
+        </w:numPr>
+      </w:pPr>
+      <w:r>
+        <w:t>Function description:</w:t>
+      </w:r>
+    </w:p>
+    <w:p>
+      <w:pPr>
+        <w:pStyle w:val="ListParagraph"/>
+        <w:numPr>
+          <w:ilvl w:val="0"/>
+          <w:numId w:val="22"/>
+        </w:numPr>
+      </w:pPr>
+      <w:r>
+        <w:t>Screen layout:</w:t>
+      </w:r>
+    </w:p>
+    <w:p>
+      <w:pPr>
+        <w:pStyle w:val="Heading4"/>
+      </w:pPr>
+      <w:r>
+        <w:t>3.2.3. Room Detail</w:t>
+      </w:r>
+    </w:p>
+    <w:p>
+      <w:pPr>
+        <w:pStyle w:val="ListParagraph"/>
+        <w:numPr>
+          <w:ilvl w:val="0"/>
+          <w:numId w:val="22"/>
+        </w:numPr>
+      </w:pPr>
+      <w:r>
+        <w:t>Function trigger:</w:t>
+      </w:r>
+    </w:p>
+    <w:p>
+      <w:pPr>
+        <w:pStyle w:val="ListParagraph"/>
+        <w:numPr>
+          <w:ilvl w:val="0"/>
+          <w:numId w:val="22"/>
+        </w:numPr>
+      </w:pPr>
+      <w:r>
+        <w:t>Function description:</w:t>
+      </w:r>
+    </w:p>
+    <w:p>
+      <w:pPr>
+        <w:pStyle w:val="ListParagraph"/>
+        <w:numPr>
+          <w:ilvl w:val="0"/>
+          <w:numId w:val="22"/>
+        </w:numPr>
+      </w:pPr>
+      <w:r>
+        <w:t>Screen layout:</w:t>
+      </w:r>
+    </w:p>
+    <w:p/>
+    <w:p>
+      <w:bookmarkStart w:id="12" w:name="_Toc116140869"/>
       <w:r>
         <w:t>3</w:t>
       </w:r>
@@ -15664,7 +15853,7 @@
       <w:r>
         <w:t xml:space="preserve"> &lt;&lt;Feature Name 2&gt;&gt;</w:t>
       </w:r>
-      <w:bookmarkEnd w:id="11"/>
+      <w:bookmarkEnd w:id="12"/>
     </w:p>
     <w:p>
       <w:r>
@@ -15680,7 +15869,7 @@
       <w:pPr>
         <w:pStyle w:val="Heading2"/>
       </w:pPr>
-      <w:bookmarkStart w:id="12" w:name="_Toc116140870"/>
+      <w:bookmarkStart w:id="13" w:name="_Toc116140870"/>
       <w:r>
         <w:lastRenderedPageBreak/>
         <w:t>4</w:t>
@@ -15688,13 +15877,13 @@
       <w:r>
         <w:t>. Non-Functional Requirements</w:t>
       </w:r>
-      <w:bookmarkEnd w:id="12"/>
+      <w:bookmarkEnd w:id="13"/>
     </w:p>
     <w:p>
       <w:pPr>
         <w:pStyle w:val="Heading3"/>
       </w:pPr>
-      <w:bookmarkStart w:id="13" w:name="_Toc116140871"/>
+      <w:bookmarkStart w:id="14" w:name="_Toc116140871"/>
       <w:r>
         <w:t>4</w:t>
       </w:r>
@@ -15707,12 +15896,12 @@
       <w:r>
         <w:t xml:space="preserve"> </w:t>
       </w:r>
-      <w:bookmarkStart w:id="14" w:name="_Toc360610024"/>
+      <w:bookmarkStart w:id="15" w:name="_Toc360610024"/>
       <w:r>
         <w:t>External Interfaces</w:t>
       </w:r>
-      <w:bookmarkEnd w:id="13"/>
       <w:bookmarkEnd w:id="14"/>
+      <w:bookmarkEnd w:id="15"/>
     </w:p>
     <w:p>
       <w:pPr>
@@ -15761,7 +15950,7 @@
       <w:pPr>
         <w:pStyle w:val="Heading3"/>
       </w:pPr>
-      <w:bookmarkStart w:id="15" w:name="_Toc116140872"/>
+      <w:bookmarkStart w:id="16" w:name="_Toc116140872"/>
       <w:r>
         <w:t>4</w:t>
       </w:r>
@@ -15774,7 +15963,7 @@
       <w:r>
         <w:t xml:space="preserve"> Quality Attributes</w:t>
       </w:r>
-      <w:bookmarkEnd w:id="15"/>
+      <w:bookmarkEnd w:id="16"/>
     </w:p>
     <w:p>
       <w:pPr>
@@ -15809,7 +15998,7 @@
       <w:pPr>
         <w:pStyle w:val="Heading4"/>
       </w:pPr>
-      <w:bookmarkStart w:id="16" w:name="_Toc35838289"/>
+      <w:bookmarkStart w:id="17" w:name="_Toc35838289"/>
       <w:r>
         <w:t>4</w:t>
       </w:r>
@@ -15819,7 +16008,7 @@
       <w:r>
         <w:t xml:space="preserve"> Usability</w:t>
       </w:r>
-      <w:bookmarkEnd w:id="16"/>
+      <w:bookmarkEnd w:id="17"/>
       <w:r>
         <w:t xml:space="preserve"> </w:t>
       </w:r>
@@ -15846,8 +16035,8 @@
       <w:pPr>
         <w:pStyle w:val="Heading4"/>
       </w:pPr>
-      <w:bookmarkStart w:id="17" w:name="_Toc521150206"/>
-      <w:bookmarkStart w:id="18" w:name="_Toc35838290"/>
+      <w:bookmarkStart w:id="18" w:name="_Toc521150206"/>
+      <w:bookmarkStart w:id="19" w:name="_Toc35838290"/>
       <w:r>
         <w:t>4</w:t>
       </w:r>
@@ -15857,8 +16046,8 @@
       <w:r>
         <w:t xml:space="preserve"> Reliability</w:t>
       </w:r>
-      <w:bookmarkEnd w:id="17"/>
       <w:bookmarkEnd w:id="18"/>
+      <w:bookmarkEnd w:id="19"/>
       <w:r>
         <w:t xml:space="preserve"> </w:t>
       </w:r>
@@ -15986,8 +16175,8 @@
       <w:pPr>
         <w:pStyle w:val="Heading4"/>
       </w:pPr>
-      <w:bookmarkStart w:id="19" w:name="_Toc521150207"/>
-      <w:bookmarkStart w:id="20" w:name="_Toc35838291"/>
+      <w:bookmarkStart w:id="20" w:name="_Toc521150207"/>
+      <w:bookmarkStart w:id="21" w:name="_Toc35838291"/>
       <w:r>
         <w:t>4</w:t>
       </w:r>
@@ -15997,8 +16186,8 @@
       <w:r>
         <w:t xml:space="preserve"> Performance</w:t>
       </w:r>
-      <w:bookmarkEnd w:id="19"/>
       <w:bookmarkEnd w:id="20"/>
+      <w:bookmarkEnd w:id="21"/>
     </w:p>
     <w:p>
       <w:pPr>
@@ -16127,7 +16316,7 @@
           <w:lang w:val="en-US"/>
         </w:rPr>
       </w:pPr>
-      <w:bookmarkStart w:id="21" w:name="_Toc116140873"/>
+      <w:bookmarkStart w:id="22" w:name="_Toc116140873"/>
       <w:r>
         <w:rPr>
           <w:lang w:val="en-US"/>
@@ -16141,7 +16330,7 @@
         </w:rPr>
         <w:t>. Requirement Appendix</w:t>
       </w:r>
-      <w:bookmarkEnd w:id="21"/>
+      <w:bookmarkEnd w:id="22"/>
     </w:p>
     <w:p>
       <w:pPr>
@@ -16191,8 +16380,8 @@
       <w:pPr>
         <w:pStyle w:val="Heading3"/>
       </w:pPr>
-      <w:bookmarkStart w:id="22" w:name="_Toc50989351"/>
       <w:bookmarkStart w:id="23" w:name="_Toc116140874"/>
+      <w:bookmarkStart w:id="24" w:name="_Toc50989351"/>
       <w:r>
         <w:t>5</w:t>
       </w:r>
@@ -16862,14 +17051,14 @@
       <w:pPr>
         <w:pStyle w:val="Heading3"/>
       </w:pPr>
-      <w:bookmarkStart w:id="24" w:name="_Toc116140875"/>
+      <w:bookmarkStart w:id="25" w:name="_Toc116140875"/>
       <w:r>
         <w:t>5</w:t>
       </w:r>
       <w:r>
         <w:t>.2 Common Requirements</w:t>
       </w:r>
-      <w:bookmarkEnd w:id="24"/>
+      <w:bookmarkEnd w:id="25"/>
     </w:p>
     <w:p>
       <w:pPr>
@@ -16918,15 +17107,15 @@
       <w:pPr>
         <w:pStyle w:val="Heading3"/>
       </w:pPr>
-      <w:bookmarkStart w:id="25" w:name="_Toc116140876"/>
+      <w:bookmarkStart w:id="26" w:name="_Toc116140876"/>
       <w:r>
         <w:t>5</w:t>
       </w:r>
       <w:r>
         <w:t>.3 Application Messages List</w:t>
       </w:r>
-      <w:bookmarkEnd w:id="22"/>
-      <w:bookmarkEnd w:id="25"/>
+      <w:bookmarkEnd w:id="24"/>
+      <w:bookmarkEnd w:id="26"/>
     </w:p>
     <w:tbl>
       <w:tblPr>
@@ -17802,7 +17991,7 @@
           <w:lang w:val="en-US"/>
         </w:rPr>
       </w:pPr>
-      <w:bookmarkStart w:id="26" w:name="_Toc116140877"/>
+      <w:bookmarkStart w:id="27" w:name="_Toc116140877"/>
       <w:r>
         <w:rPr>
           <w:lang w:val="en-US"/>
@@ -17827,10 +18016,10 @@
         </w:rPr>
         <w:t>s…</w:t>
       </w:r>
-      <w:bookmarkEnd w:id="26"/>
+      <w:bookmarkEnd w:id="27"/>
     </w:p>
     <w:sectPr>
-      <w:footerReference w:type="default" r:id="rId18"/>
+      <w:footerReference w:type="default" r:id="rId19"/>
       <w:pgSz w:w="11906" w:h="16838"/>
       <w:pgMar w:top="1440" w:right="1416" w:bottom="1440" w:left="1440" w:header="708" w:footer="708" w:gutter="0"/>
       <w:cols w:space="708"/>
@@ -17841,7 +18030,7 @@
 </file>
 
 <file path=word/endnotes.xml><?xml version="1.0" encoding="utf-8"?>
-<w:endnotes xmlns:wpc="http://schemas.microsoft.com/office/word/2010/wordprocessingCanvas" xmlns:cx="http://schemas.microsoft.com/office/drawing/2014/chartex" xmlns:cx1="http://schemas.microsoft.com/office/drawing/2015/9/8/chartex" xmlns:cx2="http://schemas.microsoft.com/office/drawing/2015/10/21/chartex" xmlns:cx3="http://schemas.microsoft.com/office/drawing/2016/5/9/chartex" xmlns:cx4="http://schemas.microsoft.com/office/drawing/2016/5/10/chartex" xmlns:cx5="http://schemas.microsoft.com/office/drawing/2016/5/11/chartex" xmlns:cx6="http://schemas.microsoft.com/office/drawing/2016/5/12/chartex" xmlns:cx7="http://schemas.microsoft.com/office/drawing/2016/5/13/chartex" xmlns:cx8="http://schemas.microsoft.com/office/drawing/2016/5/14/chartex" xmlns:mc="http://schemas.openxmlformats.org/markup-compatibility/2006" xmlns:aink="http://schemas.microsoft.com/office/drawing/2016/ink" xmlns:am3d="http://schemas.microsoft.com/office/drawing/2017/model3d" xmlns:o="urn:schemas-microsoft-com:office:office" xmlns:oel="http://schemas.microsoft.com/office/2019/extlst" xmlns:r="http://schemas.openxmlformats.org/officeDocument/2006/relationships" xmlns:m="http://schemas.openxmlformats.org/officeDocument/2006/math" xmlns:v="urn:schemas-microsoft-com:vml" xmlns:wp14="http://schemas.microsoft.com/office/word/2010/wordprocessingDrawing" xmlns:wp="http://schemas.openxmlformats.org/drawingml/2006/wordprocessingDrawing" xmlns:w10="urn:schemas-microsoft-com:office:word" xmlns:w="http://schemas.openxmlformats.org/wordprocessingml/2006/main" xmlns:w14="http://schemas.microsoft.com/office/word/2010/wordml" xmlns:w15="http://schemas.microsoft.com/office/word/2012/wordml" xmlns:w16cex="http://schemas.microsoft.com/office/word/2018/wordml/cex" xmlns:w16cid="http://schemas.microsoft.com/office/word/2016/wordml/cid" xmlns:w16="http://schemas.microsoft.com/office/word/2018/wordml" xmlns:w16sdtdh="http://schemas.microsoft.com/office/word/2020/wordml/sdtdatahash" xmlns:w16se="http://schemas.microsoft.com/office/word/2015/wordml/symex" xmlns:wpg="http://schemas.microsoft.com/office/word/2010/wordprocessingGroup" xmlns:wpi="http://schemas.microsoft.com/office/word/2010/wordprocessingInk" xmlns:wne="http://schemas.microsoft.com/office/word/2006/wordml" xmlns:wps="http://schemas.microsoft.com/office/word/2010/wordprocessingShape" mc:Ignorable="w14 w15 w16se w16cid w16 w16cex w16sdtdh wp14">
+<w:endnotes xmlns:wpc="http://schemas.microsoft.com/office/word/2010/wordprocessingCanvas" xmlns:mc="http://schemas.openxmlformats.org/markup-compatibility/2006" xmlns:o="urn:schemas-microsoft-com:office:office" xmlns:r="http://schemas.openxmlformats.org/officeDocument/2006/relationships" xmlns:m="http://schemas.openxmlformats.org/officeDocument/2006/math" xmlns:v="urn:schemas-microsoft-com:vml" xmlns:wp14="http://schemas.microsoft.com/office/word/2010/wordprocessingDrawing" xmlns:wp="http://schemas.openxmlformats.org/drawingml/2006/wordprocessingDrawing" xmlns:w10="urn:schemas-microsoft-com:office:word" xmlns:w="http://schemas.openxmlformats.org/wordprocessingml/2006/main" xmlns:w14="http://schemas.microsoft.com/office/word/2010/wordml" xmlns:w15="http://schemas.microsoft.com/office/word/2012/wordml" xmlns:wpg="http://schemas.microsoft.com/office/word/2010/wordprocessingGroup" xmlns:wpi="http://schemas.microsoft.com/office/word/2010/wordprocessingInk" xmlns:wne="http://schemas.microsoft.com/office/word/2006/wordml" xmlns:wps="http://schemas.microsoft.com/office/word/2010/wordprocessingShape" mc:Ignorable="w14 w15 wp14">
   <w:endnote w:type="separator" w:id="-1">
     <w:p>
       <w:pPr>
@@ -17866,7 +18055,7 @@
 </file>
 
 <file path=word/footer1.xml><?xml version="1.0" encoding="utf-8"?>
-<w:ftr xmlns:wpc="http://schemas.microsoft.com/office/word/2010/wordprocessingCanvas" xmlns:cx="http://schemas.microsoft.com/office/drawing/2014/chartex" xmlns:cx1="http://schemas.microsoft.com/office/drawing/2015/9/8/chartex" xmlns:cx2="http://schemas.microsoft.com/office/drawing/2015/10/21/chartex" xmlns:cx3="http://schemas.microsoft.com/office/drawing/2016/5/9/chartex" xmlns:cx4="http://schemas.microsoft.com/office/drawing/2016/5/10/chartex" xmlns:cx5="http://schemas.microsoft.com/office/drawing/2016/5/11/chartex" xmlns:cx6="http://schemas.microsoft.com/office/drawing/2016/5/12/chartex" xmlns:cx7="http://schemas.microsoft.com/office/drawing/2016/5/13/chartex" xmlns:cx8="http://schemas.microsoft.com/office/drawing/2016/5/14/chartex" xmlns:mc="http://schemas.openxmlformats.org/markup-compatibility/2006" xmlns:aink="http://schemas.microsoft.com/office/drawing/2016/ink" xmlns:am3d="http://schemas.microsoft.com/office/drawing/2017/model3d" xmlns:o="urn:schemas-microsoft-com:office:office" xmlns:oel="http://schemas.microsoft.com/office/2019/extlst" xmlns:r="http://schemas.openxmlformats.org/officeDocument/2006/relationships" xmlns:m="http://schemas.openxmlformats.org/officeDocument/2006/math" xmlns:v="urn:schemas-microsoft-com:vml" xmlns:wp14="http://schemas.microsoft.com/office/word/2010/wordprocessingDrawing" xmlns:wp="http://schemas.openxmlformats.org/drawingml/2006/wordprocessingDrawing" xmlns:w10="urn:schemas-microsoft-com:office:word" xmlns:w="http://schemas.openxmlformats.org/wordprocessingml/2006/main" xmlns:w14="http://schemas.microsoft.com/office/word/2010/wordml" xmlns:w15="http://schemas.microsoft.com/office/word/2012/wordml" xmlns:w16cex="http://schemas.microsoft.com/office/word/2018/wordml/cex" xmlns:w16cid="http://schemas.microsoft.com/office/word/2016/wordml/cid" xmlns:w16="http://schemas.microsoft.com/office/word/2018/wordml" xmlns:w16sdtdh="http://schemas.microsoft.com/office/word/2020/wordml/sdtdatahash" xmlns:w16se="http://schemas.microsoft.com/office/word/2015/wordml/symex" xmlns:wpg="http://schemas.microsoft.com/office/word/2010/wordprocessingGroup" xmlns:wpi="http://schemas.microsoft.com/office/word/2010/wordprocessingInk" xmlns:wne="http://schemas.microsoft.com/office/word/2006/wordml" xmlns:wps="http://schemas.microsoft.com/office/word/2010/wordprocessingShape" mc:Ignorable="w14 w15 w16se w16cid w16 w16cex w16sdtdh wp14">
+<w:ftr xmlns:wpc="http://schemas.microsoft.com/office/word/2010/wordprocessingCanvas" xmlns:mc="http://schemas.openxmlformats.org/markup-compatibility/2006" xmlns:o="urn:schemas-microsoft-com:office:office" xmlns:r="http://schemas.openxmlformats.org/officeDocument/2006/relationships" xmlns:m="http://schemas.openxmlformats.org/officeDocument/2006/math" xmlns:v="urn:schemas-microsoft-com:vml" xmlns:wp14="http://schemas.microsoft.com/office/word/2010/wordprocessingDrawing" xmlns:wp="http://schemas.openxmlformats.org/drawingml/2006/wordprocessingDrawing" xmlns:w10="urn:schemas-microsoft-com:office:word" xmlns:w="http://schemas.openxmlformats.org/wordprocessingml/2006/main" xmlns:w14="http://schemas.microsoft.com/office/word/2010/wordml" xmlns:w15="http://schemas.microsoft.com/office/word/2012/wordml" xmlns:wpg="http://schemas.microsoft.com/office/word/2010/wordprocessingGroup" xmlns:wpi="http://schemas.microsoft.com/office/word/2010/wordprocessingInk" xmlns:wne="http://schemas.microsoft.com/office/word/2006/wordml" xmlns:wps="http://schemas.microsoft.com/office/word/2010/wordprocessingShape" mc:Ignorable="w14 w15 wp14">
   <w:sdt>
     <w:sdtPr>
       <w:id w:val="-1153064806"/>
@@ -17903,7 +18092,7 @@
           <w:rPr>
             <w:noProof/>
           </w:rPr>
-          <w:t>7</w:t>
+          <w:t>19</w:t>
         </w:r>
         <w:r>
           <w:rPr>
@@ -17933,7 +18122,7 @@
 </file>
 
 <file path=word/footnotes.xml><?xml version="1.0" encoding="utf-8"?>
-<w:footnotes xmlns:wpc="http://schemas.microsoft.com/office/word/2010/wordprocessingCanvas" xmlns:cx="http://schemas.microsoft.com/office/drawing/2014/chartex" xmlns:cx1="http://schemas.microsoft.com/office/drawing/2015/9/8/chartex" xmlns:cx2="http://schemas.microsoft.com/office/drawing/2015/10/21/chartex" xmlns:cx3="http://schemas.microsoft.com/office/drawing/2016/5/9/chartex" xmlns:cx4="http://schemas.microsoft.com/office/drawing/2016/5/10/chartex" xmlns:cx5="http://schemas.microsoft.com/office/drawing/2016/5/11/chartex" xmlns:cx6="http://schemas.microsoft.com/office/drawing/2016/5/12/chartex" xmlns:cx7="http://schemas.microsoft.com/office/drawing/2016/5/13/chartex" xmlns:cx8="http://schemas.microsoft.com/office/drawing/2016/5/14/chartex" xmlns:mc="http://schemas.openxmlformats.org/markup-compatibility/2006" xmlns:aink="http://schemas.microsoft.com/office/drawing/2016/ink" xmlns:am3d="http://schemas.microsoft.com/office/drawing/2017/model3d" xmlns:o="urn:schemas-microsoft-com:office:office" xmlns:oel="http://schemas.microsoft.com/office/2019/extlst" xmlns:r="http://schemas.openxmlformats.org/officeDocument/2006/relationships" xmlns:m="http://schemas.openxmlformats.org/officeDocument/2006/math" xmlns:v="urn:schemas-microsoft-com:vml" xmlns:wp14="http://schemas.microsoft.com/office/word/2010/wordprocessingDrawing" xmlns:wp="http://schemas.openxmlformats.org/drawingml/2006/wordprocessingDrawing" xmlns:w10="urn:schemas-microsoft-com:office:word" xmlns:w="http://schemas.openxmlformats.org/wordprocessingml/2006/main" xmlns:w14="http://schemas.microsoft.com/office/word/2010/wordml" xmlns:w15="http://schemas.microsoft.com/office/word/2012/wordml" xmlns:w16cex="http://schemas.microsoft.com/office/word/2018/wordml/cex" xmlns:w16cid="http://schemas.microsoft.com/office/word/2016/wordml/cid" xmlns:w16="http://schemas.microsoft.com/office/word/2018/wordml" xmlns:w16sdtdh="http://schemas.microsoft.com/office/word/2020/wordml/sdtdatahash" xmlns:w16se="http://schemas.microsoft.com/office/word/2015/wordml/symex" xmlns:wpg="http://schemas.microsoft.com/office/word/2010/wordprocessingGroup" xmlns:wpi="http://schemas.microsoft.com/office/word/2010/wordprocessingInk" xmlns:wne="http://schemas.microsoft.com/office/word/2006/wordml" xmlns:wps="http://schemas.microsoft.com/office/word/2010/wordprocessingShape" mc:Ignorable="w14 w15 w16se w16cid w16 w16cex w16sdtdh wp14">
+<w:footnotes xmlns:wpc="http://schemas.microsoft.com/office/word/2010/wordprocessingCanvas" xmlns:mc="http://schemas.openxmlformats.org/markup-compatibility/2006" xmlns:o="urn:schemas-microsoft-com:office:office" xmlns:r="http://schemas.openxmlformats.org/officeDocument/2006/relationships" xmlns:m="http://schemas.openxmlformats.org/officeDocument/2006/math" xmlns:v="urn:schemas-microsoft-com:vml" xmlns:wp14="http://schemas.microsoft.com/office/word/2010/wordprocessingDrawing" xmlns:wp="http://schemas.openxmlformats.org/drawingml/2006/wordprocessingDrawing" xmlns:w10="urn:schemas-microsoft-com:office:word" xmlns:w="http://schemas.openxmlformats.org/wordprocessingml/2006/main" xmlns:w14="http://schemas.microsoft.com/office/word/2010/wordml" xmlns:w15="http://schemas.microsoft.com/office/word/2012/wordml" xmlns:wpg="http://schemas.microsoft.com/office/word/2010/wordprocessingGroup" xmlns:wpi="http://schemas.microsoft.com/office/word/2010/wordprocessingInk" xmlns:wne="http://schemas.microsoft.com/office/word/2006/wordml" xmlns:wps="http://schemas.microsoft.com/office/word/2010/wordprocessingShape" mc:Ignorable="w14 w15 wp14">
   <w:footnote w:type="separator" w:id="-1">
     <w:p>
       <w:pPr>
@@ -17958,7 +18147,7 @@
 </file>
 
 <file path=word/numbering.xml><?xml version="1.0" encoding="utf-8"?>
-<w:numbering xmlns:wpc="http://schemas.microsoft.com/office/word/2010/wordprocessingCanvas" xmlns:cx="http://schemas.microsoft.com/office/drawing/2014/chartex" xmlns:cx1="http://schemas.microsoft.com/office/drawing/2015/9/8/chartex" xmlns:cx2="http://schemas.microsoft.com/office/drawing/2015/10/21/chartex" xmlns:cx3="http://schemas.microsoft.com/office/drawing/2016/5/9/chartex" xmlns:cx4="http://schemas.microsoft.com/office/drawing/2016/5/10/chartex" xmlns:cx5="http://schemas.microsoft.com/office/drawing/2016/5/11/chartex" xmlns:cx6="http://schemas.microsoft.com/office/drawing/2016/5/12/chartex" xmlns:cx7="http://schemas.microsoft.com/office/drawing/2016/5/13/chartex" xmlns:cx8="http://schemas.microsoft.com/office/drawing/2016/5/14/chartex" xmlns:mc="http://schemas.openxmlformats.org/markup-compatibility/2006" xmlns:aink="http://schemas.microsoft.com/office/drawing/2016/ink" xmlns:am3d="http://schemas.microsoft.com/office/drawing/2017/model3d" xmlns:o="urn:schemas-microsoft-com:office:office" xmlns:oel="http://schemas.microsoft.com/office/2019/extlst" xmlns:r="http://schemas.openxmlformats.org/officeDocument/2006/relationships" xmlns:m="http://schemas.openxmlformats.org/officeDocument/2006/math" xmlns:v="urn:schemas-microsoft-com:vml" xmlns:wp14="http://schemas.microsoft.com/office/word/2010/wordprocessingDrawing" xmlns:wp="http://schemas.openxmlformats.org/drawingml/2006/wordprocessingDrawing" xmlns:w10="urn:schemas-microsoft-com:office:word" xmlns:w="http://schemas.openxmlformats.org/wordprocessingml/2006/main" xmlns:w14="http://schemas.microsoft.com/office/word/2010/wordml" xmlns:w15="http://schemas.microsoft.com/office/word/2012/wordml" xmlns:w16cex="http://schemas.microsoft.com/office/word/2018/wordml/cex" xmlns:w16cid="http://schemas.microsoft.com/office/word/2016/wordml/cid" xmlns:w16="http://schemas.microsoft.com/office/word/2018/wordml" xmlns:w16sdtdh="http://schemas.microsoft.com/office/word/2020/wordml/sdtdatahash" xmlns:w16se="http://schemas.microsoft.com/office/word/2015/wordml/symex" xmlns:wpg="http://schemas.microsoft.com/office/word/2010/wordprocessingGroup" xmlns:wpi="http://schemas.microsoft.com/office/word/2010/wordprocessingInk" xmlns:wne="http://schemas.microsoft.com/office/word/2006/wordml" xmlns:wps="http://schemas.microsoft.com/office/word/2010/wordprocessingShape" mc:Ignorable="w14 w15 w16se w16cid w16 w16cex w16sdtdh wp14">
+<w:numbering xmlns:wpc="http://schemas.microsoft.com/office/word/2010/wordprocessingCanvas" xmlns:mc="http://schemas.openxmlformats.org/markup-compatibility/2006" xmlns:o="urn:schemas-microsoft-com:office:office" xmlns:r="http://schemas.openxmlformats.org/officeDocument/2006/relationships" xmlns:m="http://schemas.openxmlformats.org/officeDocument/2006/math" xmlns:v="urn:schemas-microsoft-com:vml" xmlns:wp14="http://schemas.microsoft.com/office/word/2010/wordprocessingDrawing" xmlns:wp="http://schemas.openxmlformats.org/drawingml/2006/wordprocessingDrawing" xmlns:w10="urn:schemas-microsoft-com:office:word" xmlns:w="http://schemas.openxmlformats.org/wordprocessingml/2006/main" xmlns:w14="http://schemas.microsoft.com/office/word/2010/wordml" xmlns:w15="http://schemas.microsoft.com/office/word/2012/wordml" xmlns:wpg="http://schemas.microsoft.com/office/word/2010/wordprocessingGroup" xmlns:wpi="http://schemas.microsoft.com/office/word/2010/wordprocessingInk" xmlns:wne="http://schemas.microsoft.com/office/word/2006/wordml" xmlns:wps="http://schemas.microsoft.com/office/word/2010/wordprocessingShape" mc:Ignorable="w14 w15 wp14">
   <w:abstractNum w:abstractNumId="0" w15:restartNumberingAfterBreak="0">
     <w:nsid w:val="090D7059"/>
     <w:multiLevelType w:val="multilevel"/>
@@ -18589,7 +18778,7 @@
   <w:abstractNum w:abstractNumId="6" w15:restartNumberingAfterBreak="0">
     <w:nsid w:val="3E521C4D"/>
     <w:multiLevelType w:val="hybridMultilevel"/>
-    <w:tmpl w:val="FD5402D8"/>
+    <w:tmpl w:val="11F4FAFE"/>
     <w:lvl w:ilvl="0" w:tplc="04090001">
       <w:start w:val="1"/>
       <w:numFmt w:val="bullet"/>
@@ -18602,7 +18791,7 @@
         <w:rFonts w:ascii="Symbol" w:hAnsi="Symbol" w:hint="default"/>
       </w:rPr>
     </w:lvl>
-    <w:lvl w:ilvl="1" w:tplc="04090003" w:tentative="1">
+    <w:lvl w:ilvl="1" w:tplc="04090003">
       <w:start w:val="1"/>
       <w:numFmt w:val="bullet"/>
       <w:lvlText w:val="o"/>
@@ -20338,80 +20527,80 @@
       </w:rPr>
     </w:lvl>
   </w:abstractNum>
-  <w:num w:numId="1" w16cid:durableId="1902059601">
+  <w:num w:numId="1">
     <w:abstractNumId w:val="22"/>
   </w:num>
-  <w:num w:numId="2" w16cid:durableId="1206021894">
+  <w:num w:numId="2">
     <w:abstractNumId w:val="12"/>
   </w:num>
-  <w:num w:numId="3" w16cid:durableId="510611514">
+  <w:num w:numId="3">
     <w:abstractNumId w:val="0"/>
   </w:num>
-  <w:num w:numId="4" w16cid:durableId="2050765069">
+  <w:num w:numId="4">
     <w:abstractNumId w:val="3"/>
   </w:num>
-  <w:num w:numId="5" w16cid:durableId="1560554491">
+  <w:num w:numId="5">
     <w:abstractNumId w:val="11"/>
   </w:num>
-  <w:num w:numId="6" w16cid:durableId="1973094530">
+  <w:num w:numId="6">
     <w:abstractNumId w:val="2"/>
   </w:num>
-  <w:num w:numId="7" w16cid:durableId="1830093140">
+  <w:num w:numId="7">
     <w:abstractNumId w:val="20"/>
   </w:num>
-  <w:num w:numId="8" w16cid:durableId="1044518936">
+  <w:num w:numId="8">
     <w:abstractNumId w:val="13"/>
   </w:num>
-  <w:num w:numId="9" w16cid:durableId="1881015589">
+  <w:num w:numId="9">
     <w:abstractNumId w:val="1"/>
   </w:num>
-  <w:num w:numId="10" w16cid:durableId="151799083">
+  <w:num w:numId="10">
     <w:abstractNumId w:val="10"/>
   </w:num>
-  <w:num w:numId="11" w16cid:durableId="838279283">
+  <w:num w:numId="11">
     <w:abstractNumId w:val="18"/>
   </w:num>
-  <w:num w:numId="12" w16cid:durableId="2141148229">
+  <w:num w:numId="12">
     <w:abstractNumId w:val="5"/>
   </w:num>
-  <w:num w:numId="13" w16cid:durableId="1872837028">
+  <w:num w:numId="13">
     <w:abstractNumId w:val="21"/>
   </w:num>
-  <w:num w:numId="14" w16cid:durableId="1670130839">
+  <w:num w:numId="14">
     <w:abstractNumId w:val="17"/>
   </w:num>
-  <w:num w:numId="15" w16cid:durableId="658384016">
+  <w:num w:numId="15">
     <w:abstractNumId w:val="19"/>
   </w:num>
-  <w:num w:numId="16" w16cid:durableId="475336149">
+  <w:num w:numId="16">
     <w:abstractNumId w:val="4"/>
   </w:num>
-  <w:num w:numId="17" w16cid:durableId="182134152">
+  <w:num w:numId="17">
     <w:abstractNumId w:val="16"/>
   </w:num>
-  <w:num w:numId="18" w16cid:durableId="1684892465">
+  <w:num w:numId="18">
     <w:abstractNumId w:val="15"/>
   </w:num>
-  <w:num w:numId="19" w16cid:durableId="49811269">
+  <w:num w:numId="19">
     <w:abstractNumId w:val="9"/>
   </w:num>
-  <w:num w:numId="20" w16cid:durableId="1900675756">
+  <w:num w:numId="20">
     <w:abstractNumId w:val="14"/>
   </w:num>
-  <w:num w:numId="21" w16cid:durableId="1013649506">
+  <w:num w:numId="21">
     <w:abstractNumId w:val="7"/>
   </w:num>
-  <w:num w:numId="22" w16cid:durableId="481779054">
+  <w:num w:numId="22">
     <w:abstractNumId w:val="6"/>
   </w:num>
-  <w:num w:numId="23" w16cid:durableId="821654524">
+  <w:num w:numId="23">
     <w:abstractNumId w:val="8"/>
   </w:num>
 </w:numbering>
 </file>
 
 <file path=word/styles.xml><?xml version="1.0" encoding="utf-8"?>
-<w:styles xmlns:mc="http://schemas.openxmlformats.org/markup-compatibility/2006" xmlns:r="http://schemas.openxmlformats.org/officeDocument/2006/relationships" xmlns:w="http://schemas.openxmlformats.org/wordprocessingml/2006/main" xmlns:w14="http://schemas.microsoft.com/office/word/2010/wordml" xmlns:w15="http://schemas.microsoft.com/office/word/2012/wordml" xmlns:w16cex="http://schemas.microsoft.com/office/word/2018/wordml/cex" xmlns:w16cid="http://schemas.microsoft.com/office/word/2016/wordml/cid" xmlns:w16="http://schemas.microsoft.com/office/word/2018/wordml" xmlns:w16sdtdh="http://schemas.microsoft.com/office/word/2020/wordml/sdtdatahash" xmlns:w16se="http://schemas.microsoft.com/office/word/2015/wordml/symex" mc:Ignorable="w14 w15 w16se w16cid w16 w16cex w16sdtdh">
+<w:styles xmlns:mc="http://schemas.openxmlformats.org/markup-compatibility/2006" xmlns:r="http://schemas.openxmlformats.org/officeDocument/2006/relationships" xmlns:w="http://schemas.openxmlformats.org/wordprocessingml/2006/main" xmlns:w14="http://schemas.microsoft.com/office/word/2010/wordml" xmlns:w15="http://schemas.microsoft.com/office/word/2012/wordml" mc:Ignorable="w14 w15">
   <w:docDefaults>
     <w:rPrDefault>
       <w:rPr>
@@ -20427,7 +20616,7 @@
       </w:pPr>
     </w:pPrDefault>
   </w:docDefaults>
-  <w:latentStyles w:defLockedState="0" w:defUIPriority="99" w:defSemiHidden="0" w:defUnhideWhenUsed="0" w:defQFormat="0" w:count="376">
+  <w:latentStyles w:defLockedState="0" w:defUIPriority="99" w:defSemiHidden="0" w:defUnhideWhenUsed="0" w:defQFormat="0" w:count="371">
     <w:lsdException w:name="Normal" w:uiPriority="0" w:qFormat="1"/>
     <w:lsdException w:name="heading 1" w:uiPriority="9" w:qFormat="1"/>
     <w:lsdException w:name="heading 2" w:semiHidden="1" w:uiPriority="9" w:unhideWhenUsed="1" w:qFormat="1"/>
@@ -20799,11 +20988,6 @@
     <w:lsdException w:name="List Table 5 Dark Accent 6" w:uiPriority="50"/>
     <w:lsdException w:name="List Table 6 Colorful Accent 6" w:uiPriority="51"/>
     <w:lsdException w:name="List Table 7 Colorful Accent 6" w:uiPriority="52"/>
-    <w:lsdException w:name="Mention" w:semiHidden="1" w:unhideWhenUsed="1"/>
-    <w:lsdException w:name="Smart Hyperlink" w:semiHidden="1" w:unhideWhenUsed="1"/>
-    <w:lsdException w:name="Hashtag" w:semiHidden="1" w:unhideWhenUsed="1"/>
-    <w:lsdException w:name="Unresolved Mention" w:semiHidden="1" w:unhideWhenUsed="1"/>
-    <w:lsdException w:name="Smart Link" w:semiHidden="1" w:unhideWhenUsed="1"/>
   </w:latentStyles>
   <w:style w:type="paragraph" w:default="1" w:styleId="Normal">
     <w:name w:val="Normal"/>
@@ -21888,7 +22072,7 @@
 </file>
 
 <file path=customXml/itemProps1.xml><?xml version="1.0" encoding="utf-8"?>
-<ds:datastoreItem xmlns:ds="http://schemas.openxmlformats.org/officeDocument/2006/customXml" ds:itemID="{C451C278-A230-4E81-9CF5-FFC70AF180BF}">
+<ds:datastoreItem xmlns:ds="http://schemas.openxmlformats.org/officeDocument/2006/customXml" ds:itemID="{441DCFB0-2B35-4D0A-9904-E2F85CC4F033}">
   <ds:schemaRefs>
     <ds:schemaRef ds:uri="http://schemas.openxmlformats.org/officeDocument/2006/bibliography"/>
   </ds:schemaRefs>

</xml_diff>